<commit_message>
added most recent bug fixes and source code changes to release notes. Comments from Rich McDonald still need to be removed
</commit_message>
<xml_diff>
--- a/GSFLOW/word_files/GSFLOW_Release_Notes_2.2.1.docx
+++ b/GSFLOW/word_files/GSFLOW_Release_Notes_2.2.1.docx
@@ -1,6 +1,6 @@
 
 <file path=word/document.xml><?xml version="1.0" encoding="utf-8"?>
-<w:document xmlns:wpc="http://schemas.microsoft.com/office/word/2010/wordprocessingCanvas" xmlns:cx="http://schemas.microsoft.com/office/drawing/2014/chartex" xmlns:cx1="http://schemas.microsoft.com/office/drawing/2015/9/8/chartex" xmlns:cx2="http://schemas.microsoft.com/office/drawing/2015/10/21/chartex" xmlns:cx3="http://schemas.microsoft.com/office/drawing/2016/5/9/chartex" xmlns:cx4="http://schemas.microsoft.com/office/drawing/2016/5/10/chartex" xmlns:cx5="http://schemas.microsoft.com/office/drawing/2016/5/11/chartex" xmlns:cx6="http://schemas.microsoft.com/office/drawing/2016/5/12/chartex" xmlns:cx7="http://schemas.microsoft.com/office/drawing/2016/5/13/chartex" xmlns:cx8="http://schemas.microsoft.com/office/drawing/2016/5/14/chartex" xmlns:mc="http://schemas.openxmlformats.org/markup-compatibility/2006" xmlns:aink="http://schemas.microsoft.com/office/drawing/2016/ink" xmlns:am3d="http://schemas.microsoft.com/office/drawing/2017/model3d" xmlns:o="urn:schemas-microsoft-com:office:office" xmlns:r="http://schemas.openxmlformats.org/officeDocument/2006/relationships" xmlns:m="http://schemas.openxmlformats.org/officeDocument/2006/math" xmlns:v="urn:schemas-microsoft-com:vml" xmlns:wp14="http://schemas.microsoft.com/office/word/2010/wordprocessingDrawing" xmlns:wp="http://schemas.openxmlformats.org/drawingml/2006/wordprocessingDrawing" xmlns:w10="urn:schemas-microsoft-com:office:word" xmlns:w="http://schemas.openxmlformats.org/wordprocessingml/2006/main" xmlns:w14="http://schemas.microsoft.com/office/word/2010/wordml" xmlns:w15="http://schemas.microsoft.com/office/word/2012/wordml" xmlns:w16cex="http://schemas.microsoft.com/office/word/2018/wordml/cex" xmlns:w16cid="http://schemas.microsoft.com/office/word/2016/wordml/cid" xmlns:w16="http://schemas.microsoft.com/office/word/2018/wordml" xmlns:w16se="http://schemas.microsoft.com/office/word/2015/wordml/symex" xmlns:wpg="http://schemas.microsoft.com/office/word/2010/wordprocessingGroup" xmlns:wpi="http://schemas.microsoft.com/office/word/2010/wordprocessingInk" xmlns:wne="http://schemas.microsoft.com/office/word/2006/wordml" xmlns:wps="http://schemas.microsoft.com/office/word/2010/wordprocessingShape" mc:Ignorable="w14 w15 w16se w16cid w16 w16cex wp14">
+<w:document xmlns:wpc="http://schemas.microsoft.com/office/word/2010/wordprocessingCanvas" xmlns:cx="http://schemas.microsoft.com/office/drawing/2014/chartex" xmlns:cx1="http://schemas.microsoft.com/office/drawing/2015/9/8/chartex" xmlns:cx2="http://schemas.microsoft.com/office/drawing/2015/10/21/chartex" xmlns:cx3="http://schemas.microsoft.com/office/drawing/2016/5/9/chartex" xmlns:cx4="http://schemas.microsoft.com/office/drawing/2016/5/10/chartex" xmlns:cx5="http://schemas.microsoft.com/office/drawing/2016/5/11/chartex" xmlns:cx6="http://schemas.microsoft.com/office/drawing/2016/5/12/chartex" xmlns:cx7="http://schemas.microsoft.com/office/drawing/2016/5/13/chartex" xmlns:cx8="http://schemas.microsoft.com/office/drawing/2016/5/14/chartex" xmlns:mc="http://schemas.openxmlformats.org/markup-compatibility/2006" xmlns:aink="http://schemas.microsoft.com/office/drawing/2016/ink" xmlns:am3d="http://schemas.microsoft.com/office/drawing/2017/model3d" xmlns:o="urn:schemas-microsoft-com:office:office" xmlns:r="http://schemas.openxmlformats.org/officeDocument/2006/relationships" xmlns:m="http://schemas.openxmlformats.org/officeDocument/2006/math" xmlns:v="urn:schemas-microsoft-com:vml" xmlns:wp14="http://schemas.microsoft.com/office/word/2010/wordprocessingDrawing" xmlns:wp="http://schemas.openxmlformats.org/drawingml/2006/wordprocessingDrawing" xmlns:w10="urn:schemas-microsoft-com:office:word" xmlns:w="http://schemas.openxmlformats.org/wordprocessingml/2006/main" xmlns:w14="http://schemas.microsoft.com/office/word/2010/wordml" xmlns:w15="http://schemas.microsoft.com/office/word/2012/wordml" xmlns:w16cex="http://schemas.microsoft.com/office/word/2018/wordml/cex" xmlns:w16cid="http://schemas.microsoft.com/office/word/2016/wordml/cid" xmlns:w16="http://schemas.microsoft.com/office/word/2018/wordml" xmlns:w16sdtdh="http://schemas.microsoft.com/office/word/2020/wordml/sdtdatahash" xmlns:w16se="http://schemas.microsoft.com/office/word/2015/wordml/symex" xmlns:wpg="http://schemas.microsoft.com/office/word/2010/wordprocessingGroup" xmlns:wpi="http://schemas.microsoft.com/office/word/2010/wordprocessingInk" xmlns:wne="http://schemas.microsoft.com/office/word/2006/wordml" xmlns:wps="http://schemas.microsoft.com/office/word/2010/wordprocessingShape" mc:Ignorable="w14 w15 w16se w16cid w16 w16cex w16sdtdh wp14">
   <w:body>
     <w:p>
       <w:pPr>
@@ -78,106 +78,55 @@
         <w:pStyle w:val="Default"/>
         <w:jc w:val="center"/>
         <w:rPr>
-          <w:sz w:val="23"/>
-          <w:szCs w:val="23"/>
-        </w:rPr>
-      </w:pPr>
-      <w:r>
-        <w:rPr>
-          <w:sz w:val="23"/>
-          <w:szCs w:val="23"/>
-        </w:rPr>
-        <w:fldChar w:fldCharType="begin"/>
-      </w:r>
-      <w:r>
-        <w:rPr>
-          <w:sz w:val="23"/>
-          <w:szCs w:val="23"/>
-        </w:rPr>
-        <w:instrText xml:space="preserve"> HYPERLINK "</w:instrText>
-      </w:r>
-      <w:r>
-        <w:rPr>
-          <w:sz w:val="23"/>
-          <w:szCs w:val="23"/>
-        </w:rPr>
-        <w:instrText>https://</w:instrText>
-      </w:r>
-      <w:r>
-        <w:rPr>
           <w:rFonts w:ascii="Source Sans Pro" w:hAnsi="Source Sans Pro" w:cs="Source Sans Pro"/>
           <w:sz w:val="23"/>
           <w:szCs w:val="23"/>
         </w:rPr>
-        <w:instrText>doi.org/10.5066/P9NI0E6M</w:instrText>
-      </w:r>
+      </w:pPr>
+      <w:hyperlink r:id="rId7" w:history="1">
+        <w:r>
+          <w:rPr>
+            <w:rStyle w:val="Hyperlink"/>
+            <w:sz w:val="23"/>
+            <w:szCs w:val="23"/>
+          </w:rPr>
+          <w:t>https://</w:t>
+        </w:r>
+        <w:r>
+          <w:rPr>
+            <w:rStyle w:val="Hyperlink"/>
+            <w:rFonts w:ascii="Source Sans Pro" w:hAnsi="Source Sans Pro" w:cs="Source Sans Pro"/>
+            <w:sz w:val="23"/>
+            <w:szCs w:val="23"/>
+          </w:rPr>
+          <w:t>doi.org/10.5066/P9D8AFBT</w:t>
+        </w:r>
+      </w:hyperlink>
       <w:r>
         <w:rPr>
           <w:sz w:val="23"/>
           <w:szCs w:val="23"/>
         </w:rPr>
-        <w:instrText xml:space="preserve">" </w:instrText>
-      </w:r>
-      <w:r>
-        <w:rPr>
+        <w:t xml:space="preserve"> </w:t>
+      </w:r>
+      <w:r>
+        <w:rPr>
+          <w:color w:val="FF0000"/>
           <w:sz w:val="23"/>
           <w:szCs w:val="23"/>
         </w:rPr>
-        <w:fldChar w:fldCharType="separate"/>
-      </w:r>
-      <w:r>
-        <w:rPr>
-          <w:rStyle w:val="Hyperlink"/>
-          <w:sz w:val="23"/>
-          <w:szCs w:val="23"/>
-        </w:rPr>
-        <w:t>https://</w:t>
-      </w:r>
-      <w:r>
-        <w:rPr>
-          <w:rStyle w:val="Hyperlink"/>
+        <w:t>---need new doi</w:t>
+      </w:r>
+    </w:p>
+    <w:p>
+      <w:pPr>
+        <w:pStyle w:val="Default"/>
+        <w:jc w:val="center"/>
+        <w:rPr>
           <w:rFonts w:ascii="Source Sans Pro" w:hAnsi="Source Sans Pro" w:cs="Source Sans Pro"/>
           <w:sz w:val="23"/>
           <w:szCs w:val="23"/>
         </w:rPr>
-        <w:t>doi.org/10.5066/P9NI0E6M</w:t>
-      </w:r>
-      <w:r>
-        <w:rPr>
-          <w:sz w:val="23"/>
-          <w:szCs w:val="23"/>
-        </w:rPr>
-        <w:fldChar w:fldCharType="end"/>
-      </w:r>
-    </w:p>
-    <w:p>
-      <w:pPr>
-        <w:pStyle w:val="Default"/>
-        <w:jc w:val="center"/>
-        <w:rPr>
-          <w:color w:val="FF0000"/>
-          <w:sz w:val="23"/>
-          <w:szCs w:val="23"/>
-        </w:rPr>
-      </w:pPr>
-      <w:r>
-        <w:rPr>
-          <w:color w:val="FF0000"/>
-          <w:sz w:val="23"/>
-          <w:szCs w:val="23"/>
-        </w:rPr>
-        <w:t>IP-135622</w:t>
-      </w:r>
-    </w:p>
-    <w:p>
-      <w:pPr>
-        <w:pStyle w:val="Default"/>
-        <w:jc w:val="center"/>
-        <w:rPr>
-          <w:rFonts w:ascii="Source Sans Pro" w:hAnsi="Source Sans Pro" w:cs="Source Sans Pro"/>
-          <w:sz w:val="23"/>
-          <w:szCs w:val="23"/>
-        </w:rPr>
       </w:pPr>
     </w:p>
     <w:p>
@@ -304,7 +253,61 @@
           <w:sz w:val="24"/>
           <w:szCs w:val="24"/>
         </w:rPr>
-        <w:t xml:space="preserve">, albedo_cbh flag); c: the computation of approximate cloud cover was based on basin variables, it can be optionally computed based on HRU variables, which could be important for large model domains (control parameter </w:t>
+        <w:t xml:space="preserve">, </w:t>
+      </w:r>
+      <w:commentRangeStart w:id="1"/>
+      <w:r>
+        <w:rPr>
+          <w:sz w:val="24"/>
+          <w:szCs w:val="24"/>
+        </w:rPr>
+        <w:t>albedo_cbh flag</w:t>
+      </w:r>
+      <w:commentRangeEnd w:id="1"/>
+      <w:r>
+        <w:rPr>
+          <w:rStyle w:val="CommentReference"/>
+        </w:rPr>
+        <w:commentReference w:id="1"/>
+      </w:r>
+      <w:r>
+        <w:rPr>
+          <w:sz w:val="24"/>
+          <w:szCs w:val="24"/>
+        </w:rPr>
+        <w:t>); c</w:t>
+      </w:r>
+      <w:del w:id="2" w:author="McDonald, Richard R" w:date="2022-02-14T15:30:00Z">
+        <w:r>
+          <w:rPr>
+            <w:sz w:val="24"/>
+            <w:szCs w:val="24"/>
+          </w:rPr>
+          <w:delText xml:space="preserve">: </w:delText>
+        </w:r>
+      </w:del>
+      <w:ins w:id="3" w:author="McDonald, Richard R" w:date="2022-02-14T15:30:00Z">
+        <w:r>
+          <w:rPr>
+            <w:sz w:val="24"/>
+            <w:szCs w:val="24"/>
+          </w:rPr>
+          <w:t>)</w:t>
+        </w:r>
+        <w:r>
+          <w:rPr>
+            <w:sz w:val="24"/>
+            <w:szCs w:val="24"/>
+          </w:rPr>
+          <w:t xml:space="preserve"> </w:t>
+        </w:r>
+      </w:ins>
+      <w:r>
+        <w:rPr>
+          <w:sz w:val="24"/>
+          <w:szCs w:val="24"/>
+        </w:rPr>
+        <w:t xml:space="preserve">the computation of approximate cloud cover was based on basin variables, it can be optionally computed based on HRU variables, which could be important for large model domains (control parameter </w:t>
       </w:r>
       <w:r>
         <w:rPr>
@@ -397,7 +400,7 @@
         </w:rPr>
         <w:t>Also refer to the USGS Water Resources Software User Rights Notice (</w:t>
       </w:r>
-      <w:hyperlink r:id="rId7" w:history="1">
+      <w:hyperlink r:id="rId12" w:history="1">
         <w:r>
           <w:rPr>
             <w:rStyle w:val="Hyperlink"/>
@@ -499,7 +502,6 @@
           <w:sz w:val="24"/>
           <w:szCs w:val="24"/>
         </w:rPr>
-        <w:lastRenderedPageBreak/>
         <w:t xml:space="preserve">Users do not need a license or permission from the USGS to use this software. Users can download and install as many copies of the software as they need. </w:t>
       </w:r>
     </w:p>
@@ -522,9 +524,10 @@
           <w:sz w:val="24"/>
           <w:szCs w:val="24"/>
         </w:rPr>
+        <w:lastRenderedPageBreak/>
         <w:t>As a work of the United States Government, this USGS product is in the public domain within the United States. You can copy, modify, distribute, and perform the work, even for commercial purposes, all without asking permission. Additionally, USGS waives copyright and related rights in the work worldwide through CC0 1.0 Universal Public Domain Dedication (</w:t>
       </w:r>
-      <w:hyperlink r:id="rId8" w:history="1">
+      <w:hyperlink r:id="rId13" w:history="1">
         <w:r>
           <w:rPr>
             <w:rStyle w:val="Hyperlink"/>
@@ -1827,7 +1830,7 @@
         </w:rPr>
         <w:t>There have been several applications of GSFLOW to real-world systems since the initial release of the software in 2008. Many of these applications are referenced on the USGS GSFLOW webpage (</w:t>
       </w:r>
-      <w:hyperlink r:id="rId9" w:history="1">
+      <w:hyperlink r:id="rId14" w:history="1">
         <w:r>
           <w:rPr>
             <w:rStyle w:val="Hyperlink"/>
@@ -2146,7 +2149,7 @@
         </w:rPr>
         <w:t xml:space="preserve">: </w:t>
       </w:r>
-      <w:bookmarkStart w:id="1" w:name="_Hlk52204886"/>
+      <w:bookmarkStart w:id="4" w:name="_Hlk52204886"/>
       <w:r>
         <w:rPr>
           <w:rFonts w:cstheme="minorHAnsi"/>
@@ -2261,7 +2264,7 @@
         </w:rPr>
         <w:t xml:space="preserve"> subdirectory that provides updated tables for the PRMS-IV documentation report (Markstrom and others, 2015; </w:t>
       </w:r>
-      <w:hyperlink r:id="rId10" w:history="1">
+      <w:hyperlink r:id="rId15" w:history="1">
         <w:r>
           <w:rPr>
             <w:rStyle w:val="Hyperlink"/>
@@ -2472,7 +2475,7 @@
         <w:t xml:space="preserve">. </w:t>
       </w:r>
     </w:p>
-    <w:bookmarkEnd w:id="1"/>
+    <w:bookmarkEnd w:id="4"/>
     <w:p>
       <w:pPr>
         <w:pStyle w:val="ListParagraph"/>
@@ -2513,7 +2516,7 @@
         </w:rPr>
         <w:t xml:space="preserve"> (</w:t>
       </w:r>
-      <w:hyperlink r:id="rId11" w:history="1">
+      <w:hyperlink r:id="rId16" w:history="1">
         <w:r>
           <w:rPr>
             <w:rStyle w:val="Hyperlink"/>
@@ -2545,7 +2548,7 @@
         </w:rPr>
         <w:t xml:space="preserve"> (</w:t>
       </w:r>
-      <w:hyperlink r:id="rId12" w:history="1">
+      <w:hyperlink r:id="rId17" w:history="1">
         <w:r>
           <w:rPr>
             <w:rStyle w:val="Hyperlink"/>
@@ -2653,7 +2656,7 @@
           <w:sz w:val="24"/>
         </w:rPr>
       </w:pPr>
-      <w:hyperlink r:id="rId13" w:history="1">
+      <w:hyperlink r:id="rId18" w:history="1">
         <w:r>
           <w:rPr>
             <w:rStyle w:val="Hyperlink"/>
@@ -2736,7 +2739,7 @@
         </w:rPr>
         <w:t xml:space="preserve">Markstrom, S.L., Niswonger, R.G., Regan, R.S., Prudic, D.E., and Barlow, P.M., 2008, GSFLOW—Coupled ground-water and surface-water flow model based on the integration of the precipitation-runoff modeling system (PRMS) and the modular ground-water flow model (MODFLOW–2005): U.S. Geological Survey Techniques and Methods, book 6, chap. D1, 240 p., </w:t>
       </w:r>
-      <w:hyperlink r:id="rId14" w:history="1">
+      <w:hyperlink r:id="rId19" w:history="1">
         <w:r>
           <w:rPr>
             <w:rStyle w:val="Hyperlink"/>
@@ -2910,7 +2913,7 @@
         </w:rPr>
         <w:t xml:space="preserve">Henson, W.R., Medina, R.L., Mayers, C.J., Niswonger, R.G., and Regan, R.S., 2013, CRT—Cascade routing tool to define and visualize flow paths for grid-based watershed models: U.S. Geological Survey Techniques and Methods, book 6, chap. D2, 28 p., </w:t>
       </w:r>
-      <w:hyperlink r:id="rId15" w:history="1">
+      <w:hyperlink r:id="rId20" w:history="1">
         <w:r>
           <w:rPr>
             <w:rStyle w:val="Hyperlink"/>
@@ -2962,7 +2965,7 @@
         </w:rPr>
         <w:t xml:space="preserve">B7, 158 p., </w:t>
       </w:r>
-      <w:hyperlink r:id="rId16" w:history="1">
+      <w:hyperlink r:id="rId21" w:history="1">
         <w:r>
           <w:rPr>
             <w:rStyle w:val="Hyperlink"/>
@@ -2998,7 +3001,7 @@
         <w:lastRenderedPageBreak/>
         <w:t xml:space="preserve">Mastin, M.C., 2009, Watershed models for decision support for inflows to Potholes Reservoir, Washington: U.S. Geological Survey Scientific Investigations Report 2009–5081, 54 p., </w:t>
       </w:r>
-      <w:hyperlink r:id="rId17" w:history="1">
+      <w:hyperlink r:id="rId22" w:history="1">
         <w:r>
           <w:rPr>
             <w:rStyle w:val="Hyperlink"/>
@@ -3206,7 +3209,7 @@
         </w:rPr>
         <w:t xml:space="preserve">Regan, R.S., and LaFontaine, J.H., 2017, Documentation of the dynamic parameter, water-use, stream and lake flow routing, and two summary output modules and updates to surface-depression storage simulation and initial conditions specification options with the Precipitation-Runoff Modeling System (PRMS): U.S. Geological Survey Techniques and Methods, book 6, chap. B8, 60 p., </w:t>
       </w:r>
-      <w:hyperlink r:id="rId18" w:history="1">
+      <w:hyperlink r:id="rId23" w:history="1">
         <w:r>
           <w:rPr>
             <w:rStyle w:val="Hyperlink"/>
@@ -3255,7 +3258,7 @@
         </w:rPr>
         <w:t xml:space="preserve">Regan, R.S., Markstrom, S.L., Hay, L.E., Viger, R.J., Norton, P.A., Driscoll, J.M., LaFontaine, J.H., 2018, Description of the National Hydrologic Model for use with the Precipitation-Runoff Modeling System (PRMS): U.S. Geological Survey Techniques and Methods, book 6, chap B9, 38 p., </w:t>
       </w:r>
-      <w:hyperlink r:id="rId19" w:history="1">
+      <w:hyperlink r:id="rId24" w:history="1">
         <w:r>
           <w:rPr>
             <w:rStyle w:val="Hyperlink"/>
@@ -3305,7 +3308,7 @@
         </w:rPr>
         <w:t xml:space="preserve">Regan, R.S., Niswonger, R.G., Markstrom, S.L., and Barlow, P.M., 2015, Documentation of a restart option for the U.S. Geological Survey coupled groundwater and surface-water flow (GSFLOW) model: U.S. Geological Survey Techniques and Methods, book 6, chap. D3, 19 p., </w:t>
       </w:r>
-      <w:hyperlink r:id="rId20" w:history="1">
+      <w:hyperlink r:id="rId25" w:history="1">
         <w:r>
           <w:rPr>
             <w:rStyle w:val="Hyperlink"/>
@@ -3365,7 +3368,7 @@
         </w:rPr>
         <w:t xml:space="preserve">Sanders, M.J., Markstrom, S.L., Regan, R.S., and Atkinson, R.D., 2017, Documentation of a daily mean stream temperature module—An enhancement to the Precipitation-Runoff Modeling System: U.S. Geological Survey Techniques and Methods, book 6, chap. D4, 18 p., </w:t>
       </w:r>
-      <w:hyperlink r:id="rId21" w:history="1">
+      <w:hyperlink r:id="rId26" w:history="1">
         <w:r>
           <w:rPr>
             <w:rStyle w:val="Hyperlink"/>
@@ -3420,7 +3423,7 @@
         </w:rPr>
         <w:t xml:space="preserve">Van Beusekom, A.E., and Viger, R.J., 2015, A glacier runoff extension to the Precipitation Runoff Modeling System, Journal of Geophysical Research: Earth Science, 21 p., </w:t>
       </w:r>
-      <w:hyperlink r:id="rId22" w:history="1">
+      <w:hyperlink r:id="rId27" w:history="1">
         <w:r>
           <w:rPr>
             <w:rStyle w:val="Hyperlink"/>
@@ -3477,7 +3480,7 @@
         </w:rPr>
         <w:t xml:space="preserve">Documentation and additional resources for PRMS and MODFLOW are available at </w:t>
       </w:r>
-      <w:hyperlink r:id="rId23" w:history="1">
+      <w:hyperlink r:id="rId28" w:history="1">
         <w:r>
           <w:rPr>
             <w:rStyle w:val="Hyperlink"/>
@@ -3494,7 +3497,7 @@
         </w:rPr>
         <w:t xml:space="preserve">and </w:t>
       </w:r>
-      <w:hyperlink r:id="rId24" w:history="1">
+      <w:hyperlink r:id="rId29" w:history="1">
         <w:r>
           <w:rPr>
             <w:rStyle w:val="Hyperlink"/>
@@ -3594,7 +3597,7 @@
         </w:rPr>
         <w:t xml:space="preserve">U.S. Geological Survey Techniques and Methods 6-A53, 69 p., </w:t>
       </w:r>
-      <w:hyperlink r:id="rId25" w:history="1">
+      <w:hyperlink r:id="rId30" w:history="1">
         <w:r>
           <w:rPr>
             <w:rStyle w:val="Hyperlink"/>
@@ -3718,7 +3721,7 @@
         </w:rPr>
         <w:t xml:space="preserve"> </w:t>
       </w:r>
-      <w:hyperlink r:id="rId26" w:history="1">
+      <w:hyperlink r:id="rId31" w:history="1">
         <w:r>
           <w:rPr>
             <w:rStyle w:val="Hyperlink"/>
@@ -3773,7 +3776,7 @@
         </w:rPr>
         <w:t xml:space="preserve"> </w:t>
       </w:r>
-      <w:hyperlink r:id="rId27" w:history="1">
+      <w:hyperlink r:id="rId32" w:history="1">
         <w:r>
           <w:rPr>
             <w:rStyle w:val="Hyperlink"/>
@@ -3827,7 +3830,7 @@
         </w:rPr>
         <w:t xml:space="preserve"> </w:t>
       </w:r>
-      <w:hyperlink r:id="rId28" w:history="1">
+      <w:hyperlink r:id="rId33" w:history="1">
         <w:r>
           <w:rPr>
             <w:rStyle w:val="Hyperlink"/>
@@ -6738,8 +6741,8 @@
         </w:rPr>
         <w:tab/>
       </w:r>
-      <w:bookmarkStart w:id="2" w:name="_Hlk517095930"/>
-      <w:bookmarkStart w:id="3" w:name="_Hlk517095998"/>
+      <w:bookmarkStart w:id="5" w:name="_Hlk517095930"/>
+      <w:bookmarkStart w:id="6" w:name="_Hlk517095998"/>
       <w:r>
         <w:rPr>
           <w:rFonts w:ascii="Calibri" w:hAnsi="Calibri"/>
@@ -6748,7 +6751,7 @@
         </w:rPr>
         <w:t xml:space="preserve">Generate PRMS-IV or PRMS-V Parameters </w:t>
       </w:r>
-      <w:bookmarkEnd w:id="2"/>
+      <w:bookmarkEnd w:id="5"/>
       <w:r>
         <w:rPr>
           <w:rFonts w:ascii="Calibri" w:hAnsi="Calibri"/>
@@ -6765,7 +6768,7 @@
         </w:rPr>
         <w:t>Module</w:t>
       </w:r>
-      <w:bookmarkEnd w:id="3"/>
+      <w:bookmarkEnd w:id="6"/>
     </w:p>
     <w:p>
       <w:pPr>
@@ -9986,7 +9989,7 @@
         </w:rPr>
         <w:t xml:space="preserve">There are several ways to specify parameters. Traditionally, a single value is specified per line. However, multiple values can be specified per line if fewer than 12,000 characters are specified and there are no trailing blanks. </w:t>
       </w:r>
-      <w:bookmarkStart w:id="4" w:name="_Hlk61537011"/>
+      <w:bookmarkStart w:id="7" w:name="_Hlk61537011"/>
       <w:r>
         <w:rPr>
           <w:rStyle w:val="Strong"/>
@@ -10077,7 +10080,7 @@
         </w:rPr>
         <w:t>Previously, parameters</w:t>
       </w:r>
-      <w:bookmarkEnd w:id="4"/>
+      <w:bookmarkEnd w:id="7"/>
       <w:r>
         <w:rPr>
           <w:rFonts w:ascii="Calibri" w:eastAsia="Calibri" w:hAnsi="Calibri" w:cs="Calibri"/>
@@ -11576,7 +11579,7 @@
         </w:rPr>
         <w:t>nlake</w:t>
       </w:r>
-      <w:bookmarkStart w:id="5" w:name="_Hlk61537363"/>
+      <w:bookmarkStart w:id="8" w:name="_Hlk61537363"/>
       <w:r>
         <w:rPr>
           <w:sz w:val="24"/>
@@ -11598,7 +11601,7 @@
         </w:rPr>
         <w:t xml:space="preserve"> </w:t>
       </w:r>
-      <w:bookmarkEnd w:id="5"/>
+      <w:bookmarkEnd w:id="8"/>
       <w:r>
         <w:rPr>
           <w:sz w:val="24"/>
@@ -14295,7 +14298,22 @@
           <w:sz w:val="24"/>
           <w:szCs w:val="24"/>
         </w:rPr>
-        <w:t>, beginning with changes to PRMS and GSFLOW Modules and then changes to MODFLOW Packages. Changes not listed below:</w:t>
+        <w:t xml:space="preserve">, beginning with changes to PRMS and GSFLOW Modules and then changes to MODFLOW Packages. </w:t>
+      </w:r>
+      <w:commentRangeStart w:id="9"/>
+      <w:r>
+        <w:rPr>
+          <w:sz w:val="24"/>
+          <w:szCs w:val="24"/>
+        </w:rPr>
+        <w:t>Changes not listed below:</w:t>
+      </w:r>
+      <w:commentRangeEnd w:id="9"/>
+      <w:r>
+        <w:rPr>
+          <w:rStyle w:val="CommentReference"/>
+        </w:rPr>
+        <w:commentReference w:id="9"/>
       </w:r>
     </w:p>
     <w:p>
@@ -14331,6 +14349,28 @@
           <w:szCs w:val="24"/>
         </w:rPr>
       </w:pPr>
+      <w:ins w:id="10" w:author="McDonald, Richard R" w:date="2022-02-14T15:39:00Z">
+        <w:r>
+          <w:rPr>
+            <w:rFonts w:ascii="Calibri" w:eastAsia="Times New Roman" w:hAnsi="Calibri" w:cs="Calibri"/>
+            <w:color w:val="222222"/>
+            <w:sz w:val="24"/>
+            <w:szCs w:val="24"/>
+          </w:rPr>
+          <w:t>PRMS</w:t>
+        </w:r>
+      </w:ins>
+      <w:ins w:id="11" w:author="McDonald, Richard R" w:date="2022-02-14T15:40:00Z">
+        <w:r>
+          <w:rPr>
+            <w:rFonts w:ascii="Calibri" w:eastAsia="Times New Roman" w:hAnsi="Calibri" w:cs="Calibri"/>
+            <w:color w:val="222222"/>
+            <w:sz w:val="24"/>
+            <w:szCs w:val="24"/>
+          </w:rPr>
+          <w:t xml:space="preserve"> </w:t>
+        </w:r>
+      </w:ins>
       <w:r>
         <w:rPr>
           <w:rFonts w:ascii="Calibri" w:eastAsia="Times New Roman" w:hAnsi="Calibri" w:cs="Calibri"/>
@@ -14338,8 +14378,37 @@
           <w:sz w:val="24"/>
           <w:szCs w:val="24"/>
         </w:rPr>
-        <w:t>FORTRAN modules for each PR</w:t>
-      </w:r>
+        <w:t xml:space="preserve">FORTRAN modules </w:t>
+      </w:r>
+      <w:del w:id="12" w:author="McDonald, Richard R" w:date="2022-02-14T15:40:00Z">
+        <w:r>
+          <w:rPr>
+            <w:rFonts w:ascii="Calibri" w:eastAsia="Times New Roman" w:hAnsi="Calibri" w:cs="Calibri"/>
+            <w:color w:val="222222"/>
+            <w:sz w:val="24"/>
+            <w:szCs w:val="24"/>
+          </w:rPr>
+          <w:delText>for each PR</w:delText>
+        </w:r>
+        <w:r>
+          <w:rPr>
+            <w:rFonts w:ascii="Calibri" w:eastAsia="Times New Roman" w:hAnsi="Calibri" w:cs="Calibri"/>
+            <w:color w:val="222222"/>
+            <w:sz w:val="24"/>
+            <w:szCs w:val="24"/>
+          </w:rPr>
+          <w:delText>MS</w:delText>
+        </w:r>
+        <w:r>
+          <w:rPr>
+            <w:rFonts w:ascii="Calibri" w:eastAsia="Times New Roman" w:hAnsi="Calibri" w:cs="Calibri"/>
+            <w:color w:val="222222"/>
+            <w:sz w:val="24"/>
+            <w:szCs w:val="24"/>
+          </w:rPr>
+          <w:delText xml:space="preserve"> Module have had none PRMS Module specific variables and parameters removed. Each routine (function or subroutine) within a PRMS Module </w:delText>
+        </w:r>
+      </w:del>
       <w:r>
         <w:rPr>
           <w:rFonts w:ascii="Calibri" w:eastAsia="Times New Roman" w:hAnsi="Calibri" w:cs="Calibri"/>
@@ -14347,8 +14416,30 @@
           <w:sz w:val="24"/>
           <w:szCs w:val="24"/>
         </w:rPr>
-        <w:t>MS</w:t>
-      </w:r>
+        <w:t xml:space="preserve">now </w:t>
+      </w:r>
+      <w:ins w:id="13" w:author="McDonald, Richard R" w:date="2022-02-14T15:40:00Z">
+        <w:r>
+          <w:rPr>
+            <w:rFonts w:ascii="Calibri" w:eastAsia="Times New Roman" w:hAnsi="Calibri" w:cs="Calibri"/>
+            <w:color w:val="222222"/>
+            <w:sz w:val="24"/>
+            <w:szCs w:val="24"/>
+          </w:rPr>
+          <w:t xml:space="preserve">use </w:t>
+        </w:r>
+      </w:ins>
+      <w:ins w:id="14" w:author="McDonald, Richard R" w:date="2022-02-14T15:41:00Z">
+        <w:r>
+          <w:rPr>
+            <w:rFonts w:ascii="Calibri" w:eastAsia="Times New Roman" w:hAnsi="Calibri" w:cs="Calibri"/>
+            <w:color w:val="222222"/>
+            <w:sz w:val="24"/>
+            <w:szCs w:val="24"/>
+          </w:rPr>
+          <w:t xml:space="preserve"> the </w:t>
+        </w:r>
+      </w:ins>
       <w:r>
         <w:rPr>
           <w:rFonts w:ascii="Calibri" w:eastAsia="Times New Roman" w:hAnsi="Calibri" w:cs="Calibri"/>
@@ -14356,19 +14447,61 @@
           <w:sz w:val="24"/>
           <w:szCs w:val="24"/>
         </w:rPr>
-        <w:t xml:space="preserve"> Module have had none PRMS Module specific variables and parameters removed. Each routine (function or subroutine) within a PRMS Module now “USE” from the associated FORTRAN module the variables and parameters required for the scope of the routine. </w:t>
-      </w:r>
-    </w:p>
-    <w:p>
-      <w:pPr>
-        <w:spacing w:line="240" w:lineRule="auto"/>
+        <w:t xml:space="preserve">“USE” </w:t>
+      </w:r>
+      <w:ins w:id="15" w:author="McDonald, Richard R" w:date="2022-02-14T15:41:00Z">
+        <w:r>
+          <w:rPr>
+            <w:rFonts w:ascii="Calibri" w:eastAsia="Times New Roman" w:hAnsi="Calibri" w:cs="Calibri"/>
+            <w:color w:val="222222"/>
+            <w:sz w:val="24"/>
+            <w:szCs w:val="24"/>
+          </w:rPr>
+          <w:t xml:space="preserve">statement </w:t>
+        </w:r>
+      </w:ins>
+      <w:del w:id="16" w:author="McDonald, Richard R" w:date="2022-02-14T15:41:00Z">
+        <w:r>
+          <w:rPr>
+            <w:rFonts w:ascii="Calibri" w:eastAsia="Times New Roman" w:hAnsi="Calibri" w:cs="Calibri"/>
+            <w:color w:val="222222"/>
+            <w:sz w:val="24"/>
+            <w:szCs w:val="24"/>
+          </w:rPr>
+          <w:delText>from the</w:delText>
+        </w:r>
+      </w:del>
+      <w:ins w:id="17" w:author="McDonald, Richard R" w:date="2022-02-14T15:41:00Z">
+        <w:r>
+          <w:rPr>
+            <w:rFonts w:ascii="Calibri" w:eastAsia="Times New Roman" w:hAnsi="Calibri" w:cs="Calibri"/>
+            <w:color w:val="222222"/>
+            <w:sz w:val="24"/>
+            <w:szCs w:val="24"/>
+          </w:rPr>
+          <w:t>to</w:t>
+        </w:r>
+      </w:ins>
+      <w:r>
         <w:rPr>
           <w:rFonts w:ascii="Calibri" w:eastAsia="Times New Roman" w:hAnsi="Calibri" w:cs="Calibri"/>
           <w:color w:val="222222"/>
           <w:sz w:val="24"/>
           <w:szCs w:val="24"/>
         </w:rPr>
-      </w:pPr>
+        <w:t xml:space="preserve"> associate</w:t>
+      </w:r>
+      <w:del w:id="18" w:author="McDonald, Richard R" w:date="2022-02-14T15:41:00Z">
+        <w:r>
+          <w:rPr>
+            <w:rFonts w:ascii="Calibri" w:eastAsia="Times New Roman" w:hAnsi="Calibri" w:cs="Calibri"/>
+            <w:color w:val="222222"/>
+            <w:sz w:val="24"/>
+            <w:szCs w:val="24"/>
+          </w:rPr>
+          <w:delText xml:space="preserve">d </w:delText>
+        </w:r>
+      </w:del>
       <w:r>
         <w:rPr>
           <w:rFonts w:ascii="Calibri" w:eastAsia="Times New Roman" w:hAnsi="Calibri" w:cs="Calibri"/>
@@ -14376,25 +14509,65 @@
           <w:sz w:val="24"/>
           <w:szCs w:val="24"/>
         </w:rPr>
-        <w:t>Version dates of modules were updated.</w:t>
-      </w:r>
-    </w:p>
-    <w:p>
-      <w:pPr>
+        <w:t xml:space="preserve">FORTRAN module </w:t>
+      </w:r>
+      <w:del w:id="19" w:author="McDonald, Richard R" w:date="2022-02-14T15:42:00Z">
+        <w:r>
+          <w:rPr>
+            <w:rFonts w:ascii="Calibri" w:eastAsia="Times New Roman" w:hAnsi="Calibri" w:cs="Calibri"/>
+            <w:color w:val="222222"/>
+            <w:sz w:val="24"/>
+            <w:szCs w:val="24"/>
+          </w:rPr>
+          <w:delText xml:space="preserve">the </w:delText>
+        </w:r>
+      </w:del>
+      <w:r>
         <w:rPr>
           <w:rFonts w:ascii="Calibri" w:eastAsia="Times New Roman" w:hAnsi="Calibri" w:cs="Calibri"/>
           <w:color w:val="222222"/>
           <w:sz w:val="24"/>
           <w:szCs w:val="24"/>
         </w:rPr>
-      </w:pPr>
-      <w:r>
+        <w:t xml:space="preserve">variables and parameters required for the scope of the routine. </w:t>
+      </w:r>
+    </w:p>
+    <w:p>
+      <w:pPr>
+        <w:spacing w:line="240" w:lineRule="auto"/>
         <w:rPr>
           <w:rFonts w:ascii="Calibri" w:eastAsia="Times New Roman" w:hAnsi="Calibri" w:cs="Calibri"/>
           <w:color w:val="222222"/>
           <w:sz w:val="24"/>
           <w:szCs w:val="24"/>
         </w:rPr>
+      </w:pPr>
+      <w:r>
+        <w:rPr>
+          <w:rFonts w:ascii="Calibri" w:eastAsia="Times New Roman" w:hAnsi="Calibri" w:cs="Calibri"/>
+          <w:color w:val="222222"/>
+          <w:sz w:val="24"/>
+          <w:szCs w:val="24"/>
+        </w:rPr>
+        <w:t>Version dates of modules were updated.</w:t>
+      </w:r>
+    </w:p>
+    <w:p>
+      <w:pPr>
+        <w:rPr>
+          <w:rFonts w:ascii="Calibri" w:eastAsia="Times New Roman" w:hAnsi="Calibri" w:cs="Calibri"/>
+          <w:color w:val="222222"/>
+          <w:sz w:val="24"/>
+          <w:szCs w:val="24"/>
+        </w:rPr>
+      </w:pPr>
+      <w:r>
+        <w:rPr>
+          <w:rFonts w:ascii="Calibri" w:eastAsia="Times New Roman" w:hAnsi="Calibri" w:cs="Calibri"/>
+          <w:color w:val="222222"/>
+          <w:sz w:val="24"/>
+          <w:szCs w:val="24"/>
+        </w:rPr>
         <w:t xml:space="preserve">Dimension nsnow moved from </w:t>
       </w:r>
       <w:r>
@@ -14437,6 +14610,7 @@
     <w:p>
       <w:pPr>
         <w:rPr>
+          <w:ins w:id="20" w:author="McDonald, Richard R" w:date="2022-02-14T15:43:00Z"/>
           <w:rFonts w:ascii="Calibri" w:eastAsia="Times New Roman" w:hAnsi="Calibri" w:cs="Calibri"/>
           <w:color w:val="222222"/>
           <w:sz w:val="24"/>
@@ -14446,11 +14620,62 @@
       <w:r>
         <w:rPr>
           <w:rFonts w:ascii="Calibri" w:eastAsia="Times New Roman" w:hAnsi="Calibri" w:cs="Calibri"/>
+          <w:b/>
+          <w:bCs/>
           <w:color w:val="222222"/>
           <w:sz w:val="24"/>
           <w:szCs w:val="24"/>
-        </w:rPr>
-        <w:t xml:space="preserve">GSFLOW: variable </w:t>
+          <w:rPrChange w:id="21" w:author="McDonald, Richard R" w:date="2022-02-14T15:43:00Z">
+            <w:rPr>
+              <w:rFonts w:ascii="Calibri" w:eastAsia="Times New Roman" w:hAnsi="Calibri" w:cs="Calibri"/>
+              <w:color w:val="222222"/>
+              <w:sz w:val="24"/>
+              <w:szCs w:val="24"/>
+            </w:rPr>
+          </w:rPrChange>
+        </w:rPr>
+        <w:t>GSFLOW</w:t>
+      </w:r>
+    </w:p>
+    <w:p>
+      <w:pPr>
+        <w:rPr>
+          <w:rFonts w:ascii="Calibri" w:eastAsia="Times New Roman" w:hAnsi="Calibri" w:cs="Calibri"/>
+          <w:color w:val="222222"/>
+          <w:sz w:val="24"/>
+          <w:szCs w:val="24"/>
+        </w:rPr>
+      </w:pPr>
+      <w:del w:id="22" w:author="McDonald, Richard R" w:date="2022-02-14T15:43:00Z">
+        <w:r>
+          <w:rPr>
+            <w:rFonts w:ascii="Calibri" w:eastAsia="Times New Roman" w:hAnsi="Calibri" w:cs="Calibri"/>
+            <w:color w:val="222222"/>
+            <w:sz w:val="24"/>
+            <w:szCs w:val="24"/>
+          </w:rPr>
+          <w:delText xml:space="preserve">: </w:delText>
+        </w:r>
+      </w:del>
+      <w:ins w:id="23" w:author="McDonald, Richard R" w:date="2022-02-14T15:43:00Z">
+        <w:r>
+          <w:rPr>
+            <w:rFonts w:ascii="Calibri" w:eastAsia="Times New Roman" w:hAnsi="Calibri" w:cs="Calibri"/>
+            <w:color w:val="222222"/>
+            <w:sz w:val="24"/>
+            <w:szCs w:val="24"/>
+          </w:rPr>
+          <w:t xml:space="preserve">The </w:t>
+        </w:r>
+      </w:ins>
+      <w:r>
+        <w:rPr>
+          <w:rFonts w:ascii="Calibri" w:eastAsia="Times New Roman" w:hAnsi="Calibri" w:cs="Calibri"/>
+          <w:color w:val="222222"/>
+          <w:sz w:val="24"/>
+          <w:szCs w:val="24"/>
+        </w:rPr>
+        <w:t xml:space="preserve">variable </w:t>
       </w:r>
       <w:r>
         <w:rPr>
@@ -14480,6 +14705,28 @@
           <w:color w:val="222222"/>
         </w:rPr>
       </w:pPr>
+      <w:ins w:id="24" w:author="McDonald, Richard R" w:date="2022-02-14T15:44:00Z">
+        <w:r>
+          <w:rPr>
+            <w:rFonts w:ascii="Calibri" w:eastAsia="Times New Roman" w:hAnsi="Calibri" w:cs="Calibri"/>
+            <w:color w:val="222222"/>
+            <w:sz w:val="24"/>
+            <w:szCs w:val="24"/>
+          </w:rPr>
+          <w:t>B</w:t>
+        </w:r>
+      </w:ins>
+      <w:del w:id="25" w:author="McDonald, Richard R" w:date="2022-02-14T15:44:00Z">
+        <w:r>
+          <w:rPr>
+            <w:rFonts w:ascii="Calibri" w:eastAsia="Times New Roman" w:hAnsi="Calibri" w:cs="Calibri"/>
+            <w:color w:val="222222"/>
+            <w:sz w:val="24"/>
+            <w:szCs w:val="24"/>
+          </w:rPr>
+          <w:delText>When b</w:delText>
+        </w:r>
+      </w:del>
       <w:r>
         <w:rPr>
           <w:rFonts w:ascii="Calibri" w:eastAsia="Times New Roman" w:hAnsi="Calibri" w:cs="Calibri"/>
@@ -14487,7 +14734,47 @@
           <w:sz w:val="24"/>
           <w:szCs w:val="24"/>
         </w:rPr>
-        <w:t xml:space="preserve">When binary CBH Files are input are open as FORM=UNFORMATTED and ACCESS=STREAM for both Windows </w:t>
+        <w:t xml:space="preserve">inary CBH Files </w:t>
+      </w:r>
+      <w:del w:id="26" w:author="McDonald, Richard R" w:date="2022-02-14T15:44:00Z">
+        <w:r>
+          <w:rPr>
+            <w:rFonts w:ascii="Calibri" w:eastAsia="Times New Roman" w:hAnsi="Calibri" w:cs="Calibri"/>
+            <w:color w:val="222222"/>
+            <w:sz w:val="24"/>
+            <w:szCs w:val="24"/>
+          </w:rPr>
+          <w:delText xml:space="preserve">are input </w:delText>
+        </w:r>
+      </w:del>
+      <w:r>
+        <w:rPr>
+          <w:rFonts w:ascii="Calibri" w:eastAsia="Times New Roman" w:hAnsi="Calibri" w:cs="Calibri"/>
+          <w:color w:val="222222"/>
+          <w:sz w:val="24"/>
+          <w:szCs w:val="24"/>
+        </w:rPr>
+        <w:t>are open</w:t>
+      </w:r>
+      <w:ins w:id="27" w:author="McDonald, Richard R" w:date="2022-02-14T15:44:00Z">
+        <w:r>
+          <w:rPr>
+            <w:rFonts w:ascii="Calibri" w:eastAsia="Times New Roman" w:hAnsi="Calibri" w:cs="Calibri"/>
+            <w:color w:val="222222"/>
+            <w:sz w:val="24"/>
+            <w:szCs w:val="24"/>
+          </w:rPr>
+          <w:t>ed</w:t>
+        </w:r>
+      </w:ins>
+      <w:r>
+        <w:rPr>
+          <w:rFonts w:ascii="Calibri" w:eastAsia="Times New Roman" w:hAnsi="Calibri" w:cs="Calibri"/>
+          <w:color w:val="222222"/>
+          <w:sz w:val="24"/>
+          <w:szCs w:val="24"/>
+        </w:rPr>
+        <w:t xml:space="preserve"> as FORM=UNFORMATTED and ACCESS=STREAM for both Windows </w:t>
       </w:r>
       <w:r>
         <w:rPr>
@@ -14735,7 +15022,49 @@
         <w:rPr>
           <w:rFonts w:ascii="Calibri" w:eastAsia="Calibri" w:hAnsi="Calibri" w:cs="Calibri"/>
         </w:rPr>
-        <w:t xml:space="preserve">was declared incorrectly as dimensioned by </w:t>
+        <w:t xml:space="preserve">was </w:t>
+      </w:r>
+      <w:del w:id="28" w:author="McDonald, Richard R" w:date="2022-02-14T15:46:00Z">
+        <w:r>
+          <w:rPr>
+            <w:rFonts w:ascii="Calibri" w:eastAsia="Calibri" w:hAnsi="Calibri" w:cs="Calibri"/>
+          </w:rPr>
+          <w:delText xml:space="preserve">declared </w:delText>
+        </w:r>
+      </w:del>
+      <w:ins w:id="29" w:author="McDonald, Richard R" w:date="2022-02-14T15:46:00Z">
+        <w:r>
+          <w:rPr>
+            <w:rFonts w:ascii="Calibri" w:eastAsia="Calibri" w:hAnsi="Calibri" w:cs="Calibri"/>
+          </w:rPr>
+          <w:t>dimensioned</w:t>
+        </w:r>
+        <w:r>
+          <w:rPr>
+            <w:rFonts w:ascii="Calibri" w:eastAsia="Calibri" w:hAnsi="Calibri" w:cs="Calibri"/>
+          </w:rPr>
+          <w:t xml:space="preserve"> </w:t>
+        </w:r>
+      </w:ins>
+      <w:r>
+        <w:rPr>
+          <w:rFonts w:ascii="Calibri" w:eastAsia="Calibri" w:hAnsi="Calibri" w:cs="Calibri"/>
+        </w:rPr>
+        <w:t xml:space="preserve">incorrectly </w:t>
+      </w:r>
+      <w:del w:id="30" w:author="McDonald, Richard R" w:date="2022-02-14T15:46:00Z">
+        <w:r>
+          <w:rPr>
+            <w:rFonts w:ascii="Calibri" w:eastAsia="Calibri" w:hAnsi="Calibri" w:cs="Calibri"/>
+          </w:rPr>
+          <w:delText xml:space="preserve">as dimensioned </w:delText>
+        </w:r>
+      </w:del>
+      <w:r>
+        <w:rPr>
+          <w:rFonts w:ascii="Calibri" w:eastAsia="Calibri" w:hAnsi="Calibri" w:cs="Calibri"/>
+        </w:rPr>
+        <w:t xml:space="preserve">by </w:t>
       </w:r>
       <w:r>
         <w:rPr>
@@ -14829,7 +15158,21 @@
         <w:rPr>
           <w:rFonts w:ascii="Calibri" w:eastAsia="Calibri" w:hAnsi="Calibri" w:cs="Calibri"/>
         </w:rPr>
-        <w:t xml:space="preserve"> instead of all values when cascades based on parameter </w:t>
+        <w:t xml:space="preserve"> instead of all values </w:t>
+      </w:r>
+      <w:del w:id="31" w:author="McDonald, Richard R" w:date="2022-02-14T15:49:00Z">
+        <w:r>
+          <w:rPr>
+            <w:rFonts w:ascii="Calibri" w:eastAsia="Calibri" w:hAnsi="Calibri" w:cs="Calibri"/>
+          </w:rPr>
+          <w:delText xml:space="preserve">when cascades based on </w:delText>
+        </w:r>
+      </w:del>
+      <w:r>
+        <w:rPr>
+          <w:rFonts w:ascii="Calibri" w:eastAsia="Calibri" w:hAnsi="Calibri" w:cs="Calibri"/>
+        </w:rPr>
+        <w:t xml:space="preserve">parameter </w:t>
       </w:r>
       <w:r>
         <w:rPr>
@@ -14843,7 +15186,35 @@
         <w:rPr>
           <w:rFonts w:ascii="Calibri" w:eastAsia="Calibri" w:hAnsi="Calibri" w:cs="Calibri"/>
         </w:rPr>
-        <w:t xml:space="preserve"> were used to define cascading flow (control parameter </w:t>
+        <w:t xml:space="preserve"> </w:t>
+      </w:r>
+      <w:del w:id="32" w:author="McDonald, Richard R" w:date="2022-02-14T15:49:00Z">
+        <w:r>
+          <w:rPr>
+            <w:rFonts w:ascii="Calibri" w:eastAsia="Calibri" w:hAnsi="Calibri" w:cs="Calibri"/>
+          </w:rPr>
+          <w:delText xml:space="preserve">were </w:delText>
+        </w:r>
+      </w:del>
+      <w:ins w:id="33" w:author="McDonald, Richard R" w:date="2022-02-14T15:49:00Z">
+        <w:r>
+          <w:rPr>
+            <w:rFonts w:ascii="Calibri" w:eastAsia="Calibri" w:hAnsi="Calibri" w:cs="Calibri"/>
+          </w:rPr>
+          <w:t>was</w:t>
+        </w:r>
+        <w:r>
+          <w:rPr>
+            <w:rFonts w:ascii="Calibri" w:eastAsia="Calibri" w:hAnsi="Calibri" w:cs="Calibri"/>
+          </w:rPr>
+          <w:t xml:space="preserve"> </w:t>
+        </w:r>
+      </w:ins>
+      <w:r>
+        <w:rPr>
+          <w:rFonts w:ascii="Calibri" w:eastAsia="Calibri" w:hAnsi="Calibri" w:cs="Calibri"/>
+        </w:rPr>
+        <w:t xml:space="preserve">used to define cascading flow (control parameter </w:t>
       </w:r>
       <w:r>
         <w:rPr>
@@ -14857,7 +15228,21 @@
         <w:rPr>
           <w:rFonts w:ascii="Calibri" w:eastAsia="Calibri" w:hAnsi="Calibri" w:cs="Calibri"/>
         </w:rPr>
-        <w:t xml:space="preserve"> specified = 2. </w:t>
+        <w:t xml:space="preserve"> specified = 2</w:t>
+      </w:r>
+      <w:ins w:id="34" w:author="McDonald, Richard R" w:date="2022-02-14T15:47:00Z">
+        <w:r>
+          <w:rPr>
+            <w:rFonts w:ascii="Calibri" w:eastAsia="Calibri" w:hAnsi="Calibri" w:cs="Calibri"/>
+          </w:rPr>
+          <w:t>)</w:t>
+        </w:r>
+      </w:ins>
+      <w:r>
+        <w:rPr>
+          <w:rFonts w:ascii="Calibri" w:eastAsia="Calibri" w:hAnsi="Calibri" w:cs="Calibri"/>
+        </w:rPr>
+        <w:t xml:space="preserve">. </w:t>
       </w:r>
     </w:p>
     <w:p>
@@ -16528,8 +16913,102 @@
           <w:sz w:val="24"/>
           <w:szCs w:val="24"/>
         </w:rPr>
-        <w:t>Changed files: gwf2sfr7_NWT.f, gwf2uzf1_NWT.f, gwf2lak7_NWT.f, gwf2ag1_NWT.f, Irestart.f</w:t>
-      </w:r>
+        <w:t xml:space="preserve">Changed files: gwf2sfr7_NWT.f, </w:t>
+      </w:r>
+      <w:ins w:id="35" w:author="Niswonger, Richard" w:date="2022-02-16T15:35:00Z">
+        <w:r>
+          <w:rPr>
+            <w:sz w:val="24"/>
+            <w:szCs w:val="24"/>
+          </w:rPr>
+          <w:t>gwfsfrmodule_NWT.f</w:t>
+        </w:r>
+        <w:r>
+          <w:rPr>
+            <w:sz w:val="24"/>
+            <w:szCs w:val="24"/>
+          </w:rPr>
+          <w:t xml:space="preserve"> </w:t>
+        </w:r>
+        <w:r>
+          <w:rPr>
+            <w:sz w:val="24"/>
+            <w:szCs w:val="24"/>
+          </w:rPr>
+          <w:t xml:space="preserve">, </w:t>
+        </w:r>
+      </w:ins>
+      <w:r>
+        <w:rPr>
+          <w:sz w:val="24"/>
+          <w:szCs w:val="24"/>
+        </w:rPr>
+        <w:t>gwf2uzf1_NWT.f, gwf2lak7_NWT.f, gwf2ag1_NWT.f, Irestart.f</w:t>
+      </w:r>
+      <w:ins w:id="36" w:author="Niswonger, Richard" w:date="2022-02-16T15:07:00Z">
+        <w:r>
+          <w:rPr>
+            <w:sz w:val="24"/>
+            <w:szCs w:val="24"/>
+          </w:rPr>
+          <w:t xml:space="preserve">, </w:t>
+        </w:r>
+      </w:ins>
+      <w:ins w:id="37" w:author="Niswonger, Richard" w:date="2022-02-16T15:08:00Z">
+        <w:r>
+          <w:rPr>
+            <w:sz w:val="24"/>
+            <w:szCs w:val="24"/>
+          </w:rPr>
+          <w:t>NWT1_solver.f</w:t>
+        </w:r>
+        <w:r>
+          <w:rPr>
+            <w:sz w:val="24"/>
+            <w:szCs w:val="24"/>
+          </w:rPr>
+          <w:t xml:space="preserve">, </w:t>
+        </w:r>
+        <w:r>
+          <w:rPr>
+            <w:sz w:val="24"/>
+            <w:szCs w:val="24"/>
+          </w:rPr>
+          <w:t>NWT1_xmdlib.f</w:t>
+        </w:r>
+      </w:ins>
+      <w:ins w:id="38" w:author="Niswonger, Richard" w:date="2022-02-16T15:44:00Z">
+        <w:r>
+          <w:rPr>
+            <w:sz w:val="24"/>
+            <w:szCs w:val="24"/>
+          </w:rPr>
+          <w:t xml:space="preserve">, </w:t>
+        </w:r>
+        <w:r>
+          <w:rPr>
+            <w:sz w:val="24"/>
+            <w:szCs w:val="24"/>
+          </w:rPr>
+          <w:t>gwf2mnw27_NWT.f</w:t>
+        </w:r>
+      </w:ins>
+      <w:ins w:id="39" w:author="Niswonger, Richard" w:date="2022-02-16T15:47:00Z">
+        <w:r>
+          <w:rPr>
+            <w:sz w:val="24"/>
+            <w:szCs w:val="24"/>
+          </w:rPr>
+          <w:t xml:space="preserve">, </w:t>
+        </w:r>
+        <w:r>
+          <w:rPr>
+            <w:sz w:val="24"/>
+            <w:szCs w:val="24"/>
+          </w:rPr>
+          <w:t>gwf2upw1.f</w:t>
+        </w:r>
+      </w:ins>
     </w:p>
     <w:p>
       <w:pPr>
@@ -16581,9 +17060,16 @@
       </w:r>
       <w:r>
         <w:rPr>
-          <w:b/>
-          <w:sz w:val="24"/>
-          <w:szCs w:val="24"/>
+          <w:bCs/>
+          <w:sz w:val="24"/>
+          <w:szCs w:val="24"/>
+          <w:rPrChange w:id="40" w:author="Niswonger, Richard" w:date="2022-02-16T15:19:00Z">
+            <w:rPr>
+              <w:b/>
+              <w:sz w:val="24"/>
+              <w:szCs w:val="24"/>
+            </w:rPr>
+          </w:rPrChange>
         </w:rPr>
         <w:t>modflow_time_zero</w:t>
       </w:r>
@@ -16595,6 +17081,136 @@
         </w:rPr>
         <w:t>.</w:t>
       </w:r>
+      <w:ins w:id="41" w:author="Niswonger, Richard" w:date="2022-02-16T15:19:00Z">
+        <w:r>
+          <w:rPr>
+            <w:bCs/>
+            <w:sz w:val="24"/>
+            <w:szCs w:val="24"/>
+          </w:rPr>
+          <w:t xml:space="preserve"> A bug was fixed that would incorrectly use the dynamic lake</w:t>
+        </w:r>
+      </w:ins>
+      <w:ins w:id="42" w:author="Niswonger, Richard" w:date="2022-02-16T15:20:00Z">
+        <w:r>
+          <w:rPr>
+            <w:bCs/>
+            <w:sz w:val="24"/>
+            <w:szCs w:val="24"/>
+          </w:rPr>
+          <w:t xml:space="preserve"> area for calculating precipitation and ET on lakes in GSFLOW mode. ET and precip on lakes </w:t>
+        </w:r>
+      </w:ins>
+      <w:ins w:id="43" w:author="Niswonger, Richard" w:date="2022-02-16T15:21:00Z">
+        <w:r>
+          <w:rPr>
+            <w:bCs/>
+            <w:sz w:val="24"/>
+            <w:szCs w:val="24"/>
+          </w:rPr>
+          <w:t xml:space="preserve">in GSFLOW mode </w:t>
+        </w:r>
+      </w:ins>
+      <w:ins w:id="44" w:author="Niswonger, Richard" w:date="2022-02-16T15:20:00Z">
+        <w:r>
+          <w:rPr>
+            <w:bCs/>
+            <w:sz w:val="24"/>
+            <w:szCs w:val="24"/>
+          </w:rPr>
+          <w:t xml:space="preserve">is calculated using a fixed area </w:t>
+        </w:r>
+      </w:ins>
+      <w:ins w:id="45" w:author="Niswonger, Richard" w:date="2022-02-16T15:21:00Z">
+        <w:r>
+          <w:rPr>
+            <w:bCs/>
+            <w:sz w:val="24"/>
+            <w:szCs w:val="24"/>
+          </w:rPr>
+          <w:t>as defined by the number of lake type HRUs.</w:t>
+        </w:r>
+      </w:ins>
+      <w:ins w:id="46" w:author="Niswonger, Richard" w:date="2022-02-16T15:22:00Z">
+        <w:r>
+          <w:rPr>
+            <w:bCs/>
+            <w:sz w:val="24"/>
+            <w:szCs w:val="24"/>
+          </w:rPr>
+          <w:t xml:space="preserve"> Previously,</w:t>
+        </w:r>
+      </w:ins>
+      <w:ins w:id="47" w:author="Niswonger, Richard" w:date="2022-02-16T15:23:00Z">
+        <w:r>
+          <w:rPr>
+            <w:bCs/>
+            <w:sz w:val="24"/>
+            <w:szCs w:val="24"/>
+          </w:rPr>
+          <w:t xml:space="preserve"> a derivative value of zero was checked </w:t>
+        </w:r>
+      </w:ins>
+      <w:ins w:id="48" w:author="Niswonger, Richard" w:date="2022-02-16T15:24:00Z">
+        <w:r>
+          <w:rPr>
+            <w:bCs/>
+            <w:sz w:val="24"/>
+            <w:szCs w:val="24"/>
+          </w:rPr>
+          <w:t>to determine if the Newton method should be used to calculate lake stage, this small non-zero value is now used instea</w:t>
+        </w:r>
+      </w:ins>
+      <w:ins w:id="49" w:author="Niswonger, Richard" w:date="2022-02-16T15:25:00Z">
+        <w:r>
+          <w:rPr>
+            <w:bCs/>
+            <w:sz w:val="24"/>
+            <w:szCs w:val="24"/>
+          </w:rPr>
+          <w:t xml:space="preserve">d of zero to avoid </w:t>
+        </w:r>
+      </w:ins>
+      <w:ins w:id="50" w:author="Niswonger, Richard" w:date="2022-02-16T15:30:00Z">
+        <w:r>
+          <w:rPr>
+            <w:bCs/>
+            <w:sz w:val="24"/>
+            <w:szCs w:val="24"/>
+          </w:rPr>
+          <w:t>machine precision</w:t>
+        </w:r>
+      </w:ins>
+      <w:ins w:id="51" w:author="Niswonger, Richard" w:date="2022-02-16T15:25:00Z">
+        <w:r>
+          <w:rPr>
+            <w:bCs/>
+            <w:sz w:val="24"/>
+            <w:szCs w:val="24"/>
+          </w:rPr>
+          <w:t xml:space="preserve"> affecting the check for </w:t>
+        </w:r>
+      </w:ins>
+      <w:ins w:id="52" w:author="Niswonger, Richard" w:date="2022-02-16T15:30:00Z">
+        <w:r>
+          <w:rPr>
+            <w:bCs/>
+            <w:sz w:val="24"/>
+            <w:szCs w:val="24"/>
+          </w:rPr>
+          <w:t xml:space="preserve">near </w:t>
+        </w:r>
+      </w:ins>
+      <w:ins w:id="53" w:author="Niswonger, Richard" w:date="2022-02-16T15:25:00Z">
+        <w:r>
+          <w:rPr>
+            <w:bCs/>
+            <w:sz w:val="24"/>
+            <w:szCs w:val="24"/>
+          </w:rPr>
+          <w:t xml:space="preserve">linearity. </w:t>
+        </w:r>
+      </w:ins>
     </w:p>
     <w:p>
       <w:pPr>
@@ -16633,6 +17249,7 @@
         <w:spacing w:after="0" w:line="240" w:lineRule="auto"/>
         <w:ind w:left="1512"/>
         <w:rPr>
+          <w:ins w:id="54" w:author="Niswonger, Richard" w:date="2022-02-16T15:36:00Z"/>
           <w:bCs/>
           <w:sz w:val="24"/>
           <w:szCs w:val="24"/>
@@ -16644,8 +17261,198 @@
           <w:sz w:val="24"/>
           <w:szCs w:val="24"/>
         </w:rPr>
-        <w:t>The option to use the input variable SURFK to calculate surface leakage was not set for GSFLOW simulations. GSFLOW simulations are not able to use SURFK to calculate surface leakage if this option is activated.</w:t>
-      </w:r>
+        <w:t xml:space="preserve">The option to use the input variable SURFK to calculate surface leakage was not set for GSFLOW simulations. GSFLOW simulations </w:t>
+      </w:r>
+      <w:del w:id="55" w:author="Niswonger, Richard" w:date="2022-02-16T15:11:00Z">
+        <w:r>
+          <w:rPr>
+            <w:bCs/>
+            <w:sz w:val="24"/>
+            <w:szCs w:val="24"/>
+          </w:rPr>
+          <w:delText>are not able to</w:delText>
+        </w:r>
+      </w:del>
+      <w:ins w:id="56" w:author="Niswonger, Richard" w:date="2022-02-16T15:11:00Z">
+        <w:r>
+          <w:rPr>
+            <w:bCs/>
+            <w:sz w:val="24"/>
+            <w:szCs w:val="24"/>
+          </w:rPr>
+          <w:t xml:space="preserve">can </w:t>
+        </w:r>
+      </w:ins>
+      <w:del w:id="57" w:author="Niswonger, Richard" w:date="2022-02-16T15:12:00Z">
+        <w:r>
+          <w:rPr>
+            <w:bCs/>
+            <w:sz w:val="24"/>
+            <w:szCs w:val="24"/>
+          </w:rPr>
+          <w:delText xml:space="preserve"> </w:delText>
+        </w:r>
+      </w:del>
+      <w:r>
+        <w:rPr>
+          <w:bCs/>
+          <w:sz w:val="24"/>
+          <w:szCs w:val="24"/>
+        </w:rPr>
+        <w:t xml:space="preserve">use SURFK to calculate surface leakage if </w:t>
+      </w:r>
+      <w:ins w:id="58" w:author="Niswonger, Richard" w:date="2022-02-16T15:12:00Z">
+        <w:r>
+          <w:rPr>
+            <w:bCs/>
+            <w:sz w:val="24"/>
+            <w:szCs w:val="24"/>
+          </w:rPr>
+          <w:t xml:space="preserve">SPECIFYSURFK and SEEPSURFK </w:t>
+        </w:r>
+      </w:ins>
+      <w:del w:id="59" w:author="Niswonger, Richard" w:date="2022-02-16T15:12:00Z">
+        <w:r>
+          <w:rPr>
+            <w:bCs/>
+            <w:sz w:val="24"/>
+            <w:szCs w:val="24"/>
+          </w:rPr>
+          <w:delText>this option is activated</w:delText>
+        </w:r>
+      </w:del>
+      <w:ins w:id="60" w:author="Niswonger, Richard" w:date="2022-02-16T15:12:00Z">
+        <w:r>
+          <w:rPr>
+            <w:bCs/>
+            <w:sz w:val="24"/>
+            <w:szCs w:val="24"/>
+          </w:rPr>
+          <w:t>are specified</w:t>
+        </w:r>
+      </w:ins>
+      <w:r>
+        <w:rPr>
+          <w:bCs/>
+          <w:sz w:val="24"/>
+          <w:szCs w:val="24"/>
+        </w:rPr>
+        <w:t>.</w:t>
+      </w:r>
+    </w:p>
+    <w:p>
+      <w:pPr>
+        <w:spacing w:after="0" w:line="240" w:lineRule="auto"/>
+        <w:ind w:left="360"/>
+        <w:rPr>
+          <w:ins w:id="61" w:author="Niswonger, Richard" w:date="2022-02-16T15:36:00Z"/>
+          <w:bCs/>
+          <w:sz w:val="24"/>
+          <w:szCs w:val="24"/>
+          <w:rPrChange w:id="62" w:author="Niswonger, Richard" w:date="2022-02-16T15:36:00Z">
+            <w:rPr>
+              <w:ins w:id="63" w:author="Niswonger, Richard" w:date="2022-02-16T15:36:00Z"/>
+            </w:rPr>
+          </w:rPrChange>
+        </w:rPr>
+        <w:pPrChange w:id="64" w:author="Niswonger, Richard" w:date="2022-02-16T15:36:00Z">
+          <w:pPr>
+            <w:pStyle w:val="ListParagraph"/>
+            <w:numPr>
+              <w:numId w:val="4"/>
+            </w:numPr>
+            <w:ind w:hanging="360"/>
+          </w:pPr>
+        </w:pPrChange>
+      </w:pPr>
+      <w:ins w:id="65" w:author="Niswonger, Richard" w:date="2022-02-16T15:36:00Z">
+        <w:r>
+          <w:rPr>
+            <w:b/>
+            <w:sz w:val="24"/>
+            <w:szCs w:val="24"/>
+          </w:rPr>
+          <w:t>Streamflow Routing</w:t>
+        </w:r>
+        <w:r>
+          <w:rPr>
+            <w:b/>
+            <w:sz w:val="24"/>
+            <w:szCs w:val="24"/>
+            <w:rPrChange w:id="66" w:author="Niswonger, Richard" w:date="2022-02-16T15:36:00Z">
+              <w:rPr/>
+            </w:rPrChange>
+          </w:rPr>
+          <w:t xml:space="preserve"> (</w:t>
+        </w:r>
+        <w:r>
+          <w:rPr>
+            <w:b/>
+            <w:sz w:val="24"/>
+            <w:szCs w:val="24"/>
+          </w:rPr>
+          <w:t>SFR</w:t>
+        </w:r>
+        <w:r>
+          <w:rPr>
+            <w:b/>
+            <w:sz w:val="24"/>
+            <w:szCs w:val="24"/>
+            <w:rPrChange w:id="67" w:author="Niswonger, Richard" w:date="2022-02-16T15:36:00Z">
+              <w:rPr/>
+            </w:rPrChange>
+          </w:rPr>
+          <w:t>) Package</w:t>
+        </w:r>
+      </w:ins>
+    </w:p>
+    <w:p>
+      <w:pPr>
+        <w:pStyle w:val="ListParagraph"/>
+        <w:numPr>
+          <w:ilvl w:val="0"/>
+          <w:numId w:val="4"/>
+        </w:numPr>
+        <w:spacing w:after="0" w:line="240" w:lineRule="auto"/>
+        <w:rPr>
+          <w:bCs/>
+          <w:sz w:val="24"/>
+          <w:szCs w:val="24"/>
+          <w:rPrChange w:id="68" w:author="Niswonger, Richard" w:date="2022-02-16T15:36:00Z">
+            <w:rPr/>
+          </w:rPrChange>
+        </w:rPr>
+        <w:pPrChange w:id="69" w:author="Niswonger, Richard" w:date="2022-02-16T15:36:00Z">
+          <w:pPr>
+            <w:pStyle w:val="ListParagraph"/>
+            <w:numPr>
+              <w:numId w:val="4"/>
+            </w:numPr>
+            <w:spacing w:after="0" w:line="240" w:lineRule="auto"/>
+            <w:ind w:left="1512" w:hanging="360"/>
+          </w:pPr>
+        </w:pPrChange>
+      </w:pPr>
+      <w:ins w:id="70" w:author="Niswonger, Richard" w:date="2022-02-16T15:36:00Z">
+        <w:r>
+          <w:rPr>
+            <w:bCs/>
+            <w:sz w:val="24"/>
+            <w:szCs w:val="24"/>
+          </w:rPr>
+          <w:t xml:space="preserve">The variable NUMTAB </w:t>
+        </w:r>
+      </w:ins>
+      <w:ins w:id="71" w:author="Niswonger, Richard" w:date="2022-02-16T15:37:00Z">
+        <w:r>
+          <w:rPr>
+            <w:bCs/>
+            <w:sz w:val="24"/>
+            <w:szCs w:val="24"/>
+          </w:rPr>
+          <w:t>was changed to NUMTAB_SFR to avoid confusion with other packages that use this variable name.</w:t>
+        </w:r>
+      </w:ins>
     </w:p>
     <w:p>
       <w:pPr>
@@ -16663,6 +17470,7 @@
           <w:sz w:val="24"/>
           <w:szCs w:val="24"/>
         </w:rPr>
+        <w:lastRenderedPageBreak/>
         <w:t xml:space="preserve">      </w:t>
       </w:r>
       <w:r>
@@ -16719,10 +17527,50 @@
         <w:pStyle w:val="ListParagraph"/>
         <w:ind w:left="0" w:firstLine="360"/>
         <w:rPr>
-          <w:b/>
-          <w:sz w:val="24"/>
-          <w:szCs w:val="24"/>
-        </w:rPr>
+          <w:del w:id="72" w:author="McDonald, Richard R" w:date="2022-02-14T16:00:00Z"/>
+          <w:b/>
+          <w:sz w:val="24"/>
+          <w:szCs w:val="24"/>
+        </w:rPr>
+      </w:pPr>
+    </w:p>
+    <w:p>
+      <w:pPr>
+        <w:rPr>
+          <w:del w:id="73" w:author="McDonald, Richard R" w:date="2022-02-14T15:57:00Z"/>
+          <w:b/>
+          <w:sz w:val="24"/>
+          <w:szCs w:val="24"/>
+          <w:rPrChange w:id="74" w:author="McDonald, Richard R" w:date="2022-02-14T16:00:00Z">
+            <w:rPr>
+              <w:del w:id="75" w:author="McDonald, Richard R" w:date="2022-02-14T15:57:00Z"/>
+            </w:rPr>
+          </w:rPrChange>
+        </w:rPr>
+        <w:pPrChange w:id="76" w:author="McDonald, Richard R" w:date="2022-02-14T16:00:00Z">
+          <w:pPr>
+            <w:pStyle w:val="ListParagraph"/>
+            <w:ind w:left="0" w:firstLine="360"/>
+          </w:pPr>
+        </w:pPrChange>
+      </w:pPr>
+    </w:p>
+    <w:p>
+      <w:pPr>
+        <w:rPr>
+          <w:b/>
+          <w:sz w:val="24"/>
+          <w:szCs w:val="24"/>
+          <w:rPrChange w:id="77" w:author="McDonald, Richard R" w:date="2022-02-14T15:57:00Z">
+            <w:rPr/>
+          </w:rPrChange>
+        </w:rPr>
+        <w:pPrChange w:id="78" w:author="McDonald, Richard R" w:date="2022-02-14T15:57:00Z">
+          <w:pPr>
+            <w:pStyle w:val="ListParagraph"/>
+            <w:ind w:left="0" w:firstLine="360"/>
+          </w:pPr>
+        </w:pPrChange>
       </w:pPr>
     </w:p>
     <w:p>
@@ -16735,35 +17583,12 @@
           <w:szCs w:val="24"/>
         </w:rPr>
       </w:pPr>
-    </w:p>
-    <w:p>
-      <w:pPr>
-        <w:pStyle w:val="ListParagraph"/>
-        <w:ind w:left="0" w:firstLine="360"/>
-        <w:rPr>
-          <w:b/>
-          <w:sz w:val="24"/>
-          <w:szCs w:val="24"/>
-        </w:rPr>
-      </w:pPr>
-    </w:p>
-    <w:p>
-      <w:pPr>
-        <w:pStyle w:val="ListParagraph"/>
-        <w:ind w:left="0" w:firstLine="360"/>
-        <w:rPr>
-          <w:b/>
-          <w:sz w:val="24"/>
-          <w:szCs w:val="24"/>
-        </w:rPr>
-      </w:pPr>
-      <w:r>
-        <w:rPr>
-          <w:b/>
-          <w:sz w:val="24"/>
-          <w:szCs w:val="24"/>
-        </w:rPr>
-        <w:lastRenderedPageBreak/>
+      <w:r>
+        <w:rPr>
+          <w:b/>
+          <w:sz w:val="24"/>
+          <w:szCs w:val="24"/>
+        </w:rPr>
         <w:t>Newton Solver</w:t>
       </w:r>
       <w:r>
@@ -16784,36 +17609,111 @@
         </w:numPr>
         <w:ind w:left="1512"/>
         <w:rPr>
+          <w:ins w:id="79" w:author="Niswonger, Richard" w:date="2022-02-16T15:07:00Z"/>
+          <w:b/>
+          <w:sz w:val="24"/>
+          <w:szCs w:val="24"/>
+          <w:rPrChange w:id="80" w:author="Niswonger, Richard" w:date="2022-02-16T15:07:00Z">
+            <w:rPr>
+              <w:ins w:id="81" w:author="Niswonger, Richard" w:date="2022-02-16T15:07:00Z"/>
+              <w:bCs/>
+              <w:sz w:val="24"/>
+              <w:szCs w:val="24"/>
+            </w:rPr>
+          </w:rPrChange>
+        </w:rPr>
+      </w:pPr>
+      <w:r>
+        <w:rPr>
+          <w:bCs/>
+          <w:sz w:val="24"/>
+          <w:szCs w:val="24"/>
+        </w:rPr>
+        <w:t>Previously</w:t>
+      </w:r>
+      <w:r>
+        <w:rPr>
+          <w:bCs/>
+          <w:sz w:val="24"/>
+          <w:szCs w:val="24"/>
+        </w:rPr>
+        <w:t xml:space="preserve"> the Newton Solver</w:t>
+      </w:r>
+      <w:r>
+        <w:rPr>
+          <w:bCs/>
+          <w:sz w:val="24"/>
+          <w:szCs w:val="24"/>
+        </w:rPr>
+        <w:t xml:space="preserve"> set groundwater cells surrounded by inactive cells to inactive. These cells also were mistakenly set equal to HDRY. This mistake was corrected by setting cells made inactive to HNOFLO.</w:t>
+      </w:r>
+    </w:p>
+    <w:p>
+      <w:pPr>
+        <w:pStyle w:val="ListParagraph"/>
+        <w:numPr>
+          <w:ilvl w:val="0"/>
+          <w:numId w:val="4"/>
+        </w:numPr>
+        <w:ind w:left="1512"/>
+        <w:rPr>
           <w:rStyle w:val="Strong"/>
           <w:bCs w:val="0"/>
           <w:sz w:val="24"/>
           <w:szCs w:val="24"/>
         </w:rPr>
       </w:pPr>
-      <w:r>
-        <w:rPr>
-          <w:bCs/>
-          <w:sz w:val="24"/>
-          <w:szCs w:val="24"/>
-        </w:rPr>
-        <w:t>Previously</w:t>
-      </w:r>
-      <w:r>
-        <w:rPr>
-          <w:bCs/>
-          <w:sz w:val="24"/>
-          <w:szCs w:val="24"/>
-        </w:rPr>
-        <w:t xml:space="preserve"> the Newton Solver</w:t>
-      </w:r>
-      <w:r>
-        <w:rPr>
-          <w:bCs/>
-          <w:sz w:val="24"/>
-          <w:szCs w:val="24"/>
-        </w:rPr>
-        <w:t xml:space="preserve"> set groundwater cells surrounded by inactive cells to inactive. These cells also were mistakenly set equal to HDRY. This mistake was corrected by setting cells made inactive to HNOFLO.</w:t>
-      </w:r>
+      <w:ins w:id="82" w:author="Niswonger, Richard" w:date="2022-02-16T15:13:00Z">
+        <w:r>
+          <w:rPr>
+            <w:rStyle w:val="Strong"/>
+            <w:b w:val="0"/>
+            <w:sz w:val="24"/>
+            <w:szCs w:val="24"/>
+          </w:rPr>
+          <w:t xml:space="preserve">The source file </w:t>
+        </w:r>
+        <w:r>
+          <w:rPr>
+            <w:rStyle w:val="Strong"/>
+            <w:b w:val="0"/>
+            <w:sz w:val="24"/>
+            <w:szCs w:val="24"/>
+          </w:rPr>
+          <w:t>NWT1_xmdlib.f</w:t>
+        </w:r>
+        <w:r>
+          <w:rPr>
+            <w:rStyle w:val="Strong"/>
+            <w:b w:val="0"/>
+            <w:sz w:val="24"/>
+            <w:szCs w:val="24"/>
+          </w:rPr>
+          <w:t xml:space="preserve"> was modified </w:t>
+        </w:r>
+      </w:ins>
+      <w:ins w:id="83" w:author="Niswonger, Richard" w:date="2022-02-16T15:14:00Z">
+        <w:r>
+          <w:rPr>
+            <w:rStyle w:val="Strong"/>
+            <w:b w:val="0"/>
+            <w:sz w:val="24"/>
+            <w:szCs w:val="24"/>
+          </w:rPr>
+          <w:t xml:space="preserve">to replace a condensed (implicit) loop to an expanded do loop to avoid </w:t>
+        </w:r>
+      </w:ins>
+      <w:ins w:id="84" w:author="Niswonger, Richard" w:date="2022-02-16T15:15:00Z">
+        <w:r>
+          <w:rPr>
+            <w:rStyle w:val="Strong"/>
+            <w:b w:val="0"/>
+            <w:sz w:val="24"/>
+            <w:szCs w:val="24"/>
+          </w:rPr>
+          <w:t xml:space="preserve">inconsistent memory access errors. </w:t>
+        </w:r>
+      </w:ins>
     </w:p>
     <w:p>
       <w:pPr>
@@ -16872,6 +17772,206 @@
     </w:p>
     <w:p>
       <w:pPr>
+        <w:pStyle w:val="ListParagraph"/>
+        <w:ind w:left="0" w:firstLine="360"/>
+        <w:rPr>
+          <w:ins w:id="85" w:author="Niswonger, Richard" w:date="2022-02-16T15:44:00Z"/>
+          <w:b/>
+          <w:sz w:val="24"/>
+          <w:szCs w:val="24"/>
+        </w:rPr>
+      </w:pPr>
+      <w:ins w:id="86" w:author="Niswonger, Richard" w:date="2022-02-16T15:44:00Z">
+        <w:r>
+          <w:rPr>
+            <w:b/>
+            <w:sz w:val="24"/>
+            <w:szCs w:val="24"/>
+          </w:rPr>
+          <w:t>Multi-N</w:t>
+        </w:r>
+      </w:ins>
+      <w:ins w:id="87" w:author="Niswonger, Richard" w:date="2022-02-16T15:45:00Z">
+        <w:r>
+          <w:rPr>
+            <w:b/>
+            <w:sz w:val="24"/>
+            <w:szCs w:val="24"/>
+          </w:rPr>
+          <w:t>ode Well</w:t>
+        </w:r>
+      </w:ins>
+      <w:ins w:id="88" w:author="Niswonger, Richard" w:date="2022-02-16T15:44:00Z">
+        <w:r>
+          <w:rPr>
+            <w:b/>
+            <w:sz w:val="24"/>
+            <w:szCs w:val="24"/>
+          </w:rPr>
+          <w:t xml:space="preserve"> (</w:t>
+        </w:r>
+      </w:ins>
+      <w:ins w:id="89" w:author="Niswonger, Richard" w:date="2022-02-16T15:45:00Z">
+        <w:r>
+          <w:rPr>
+            <w:b/>
+            <w:sz w:val="24"/>
+            <w:szCs w:val="24"/>
+          </w:rPr>
+          <w:t>MNW2</w:t>
+        </w:r>
+      </w:ins>
+      <w:ins w:id="90" w:author="Niswonger, Richard" w:date="2022-02-16T15:44:00Z">
+        <w:r>
+          <w:rPr>
+            <w:b/>
+            <w:sz w:val="24"/>
+            <w:szCs w:val="24"/>
+          </w:rPr>
+          <w:t>) Package</w:t>
+        </w:r>
+      </w:ins>
+    </w:p>
+    <w:p>
+      <w:pPr>
+        <w:pStyle w:val="ListParagraph"/>
+        <w:numPr>
+          <w:ilvl w:val="0"/>
+          <w:numId w:val="4"/>
+        </w:numPr>
+        <w:ind w:left="1512"/>
+        <w:rPr>
+          <w:ins w:id="91" w:author="Niswonger, Richard" w:date="2022-02-16T15:48:00Z"/>
+          <w:b/>
+          <w:sz w:val="24"/>
+          <w:szCs w:val="24"/>
+          <w:rPrChange w:id="92" w:author="Niswonger, Richard" w:date="2022-02-16T15:48:00Z">
+            <w:rPr>
+              <w:ins w:id="93" w:author="Niswonger, Richard" w:date="2022-02-16T15:48:00Z"/>
+              <w:bCs/>
+              <w:sz w:val="24"/>
+              <w:szCs w:val="24"/>
+            </w:rPr>
+          </w:rPrChange>
+        </w:rPr>
+      </w:pPr>
+      <w:ins w:id="94" w:author="Niswonger, Richard" w:date="2022-02-16T15:45:00Z">
+        <w:r>
+          <w:rPr>
+            <w:bCs/>
+            <w:sz w:val="24"/>
+            <w:szCs w:val="24"/>
+          </w:rPr>
+          <w:t>A variable was initialized</w:t>
+        </w:r>
+      </w:ins>
+      <w:ins w:id="95" w:author="Niswonger, Richard" w:date="2022-02-16T15:44:00Z">
+        <w:r>
+          <w:rPr>
+            <w:bCs/>
+            <w:sz w:val="24"/>
+            <w:szCs w:val="24"/>
+          </w:rPr>
+          <w:t>.</w:t>
+        </w:r>
+      </w:ins>
+    </w:p>
+    <w:p>
+      <w:pPr>
+        <w:pStyle w:val="ListParagraph"/>
+        <w:ind w:left="0" w:firstLine="360"/>
+        <w:rPr>
+          <w:ins w:id="96" w:author="Niswonger, Richard" w:date="2022-02-16T15:48:00Z"/>
+          <w:b/>
+          <w:sz w:val="24"/>
+          <w:szCs w:val="24"/>
+        </w:rPr>
+      </w:pPr>
+      <w:ins w:id="97" w:author="Niswonger, Richard" w:date="2022-02-16T15:48:00Z">
+        <w:r>
+          <w:rPr>
+            <w:b/>
+            <w:sz w:val="24"/>
+            <w:szCs w:val="24"/>
+          </w:rPr>
+          <w:t>Upstream Weighting</w:t>
+        </w:r>
+        <w:r>
+          <w:rPr>
+            <w:b/>
+            <w:sz w:val="24"/>
+            <w:szCs w:val="24"/>
+          </w:rPr>
+          <w:t xml:space="preserve"> (</w:t>
+        </w:r>
+        <w:r>
+          <w:rPr>
+            <w:b/>
+            <w:sz w:val="24"/>
+            <w:szCs w:val="24"/>
+          </w:rPr>
+          <w:t>UPW</w:t>
+        </w:r>
+        <w:r>
+          <w:rPr>
+            <w:b/>
+            <w:sz w:val="24"/>
+            <w:szCs w:val="24"/>
+          </w:rPr>
+          <w:t>) Package</w:t>
+        </w:r>
+      </w:ins>
+    </w:p>
+    <w:p>
+      <w:pPr>
+        <w:pStyle w:val="ListParagraph"/>
+        <w:numPr>
+          <w:ilvl w:val="0"/>
+          <w:numId w:val="4"/>
+        </w:numPr>
+        <w:ind w:left="1512"/>
+        <w:rPr>
+          <w:ins w:id="98" w:author="Niswonger, Richard" w:date="2022-02-16T15:44:00Z"/>
+          <w:b/>
+          <w:sz w:val="24"/>
+          <w:szCs w:val="24"/>
+          <w:rPrChange w:id="99" w:author="Niswonger, Richard" w:date="2022-02-16T15:48:00Z">
+            <w:rPr>
+              <w:ins w:id="100" w:author="Niswonger, Richard" w:date="2022-02-16T15:44:00Z"/>
+            </w:rPr>
+          </w:rPrChange>
+        </w:rPr>
+        <w:pPrChange w:id="101" w:author="Niswonger, Richard" w:date="2022-02-16T15:48:00Z">
+          <w:pPr>
+            <w:pStyle w:val="ListParagraph"/>
+            <w:numPr>
+              <w:numId w:val="4"/>
+            </w:numPr>
+            <w:ind w:left="1512" w:hanging="360"/>
+          </w:pPr>
+        </w:pPrChange>
+      </w:pPr>
+      <w:ins w:id="102" w:author="Niswonger, Richard" w:date="2022-02-16T15:48:00Z">
+        <w:r>
+          <w:rPr>
+            <w:bCs/>
+            <w:sz w:val="24"/>
+            <w:szCs w:val="24"/>
+          </w:rPr>
+          <w:t>Unused variables were removed</w:t>
+        </w:r>
+        <w:r>
+          <w:rPr>
+            <w:bCs/>
+            <w:sz w:val="24"/>
+            <w:szCs w:val="24"/>
+          </w:rPr>
+          <w:t>.</w:t>
+        </w:r>
+      </w:ins>
+    </w:p>
+    <w:p>
+      <w:pPr>
         <w:spacing w:line="240" w:lineRule="auto"/>
         <w:rPr>
           <w:rStyle w:val="Strong"/>
@@ -17117,7 +18217,7 @@
         </w:rPr>
         <w:t>.</w:t>
       </w:r>
-      <w:bookmarkStart w:id="6" w:name="_Hlk51933841"/>
+      <w:bookmarkStart w:id="103" w:name="_Hlk51933841"/>
       <w:r>
         <w:rPr>
           <w:rFonts w:ascii="Calibri" w:hAnsi="Calibri"/>
@@ -17160,7 +18260,7 @@
           <w:szCs w:val="24"/>
         </w:rPr>
       </w:pPr>
-      <w:bookmarkStart w:id="7" w:name="_Hlk52205693"/>
+      <w:bookmarkStart w:id="104" w:name="_Hlk52205693"/>
       <w:r>
         <w:rPr>
           <w:sz w:val="24"/>
@@ -17254,6 +18354,7 @@
           <w:sz w:val="24"/>
           <w:szCs w:val="24"/>
         </w:rPr>
+        <w:lastRenderedPageBreak/>
         <w:t xml:space="preserve">New files are: prms_constants.f90 (contains constant values that are used by many modules that are used to improve code readability and consistency of numerical constants; some constants are new and others moved from call_modules.f90 and basin.f90); glacr_melt.f90 (glacier dynamics module); precip_temp_map.f90 (precipitation and temperature distribution modules on the basis of mapping from input file to HRUs). </w:t>
       </w:r>
     </w:p>
@@ -17487,16 +18588,7 @@
           <w:color w:val="222222"/>
           <w:sz w:val="24"/>
         </w:rPr>
-        <w:t xml:space="preserve"> module since the previous release to address bugs. This version of the module will give significantly different </w:t>
-      </w:r>
-      <w:r>
-        <w:rPr>
-          <w:rFonts w:ascii="Calibri" w:hAnsi="Calibri"/>
-          <w:color w:val="222222"/>
-          <w:sz w:val="24"/>
-        </w:rPr>
-        <w:lastRenderedPageBreak/>
-        <w:t>simulation results than previous versions. Any modeling work done with previous versions of this module should be redone with this (or subsequent) releases.</w:t>
+        <w:t xml:space="preserve"> module since the previous release to address bugs. This version of the module will give significantly different simulation results than previous versions. Any modeling work done with previous versions of this module should be redone with this (or subsequent) releases.</w:t>
       </w:r>
     </w:p>
     <w:p>
@@ -17521,8 +18613,8 @@
         <w:t>The gsflow.log file is no longer written.</w:t>
       </w:r>
     </w:p>
-    <w:bookmarkEnd w:id="6"/>
-    <w:bookmarkEnd w:id="7"/>
+    <w:bookmarkEnd w:id="103"/>
+    <w:bookmarkEnd w:id="104"/>
     <w:p>
       <w:pPr>
         <w:rPr>
@@ -17611,7 +18703,7 @@
           <w:szCs w:val="24"/>
         </w:rPr>
       </w:pPr>
-      <w:bookmarkStart w:id="8" w:name="_Hlk52205767"/>
+      <w:bookmarkStart w:id="105" w:name="_Hlk52205767"/>
       <w:r>
         <w:rPr>
           <w:rFonts w:ascii="Courier New" w:eastAsia="Courier New" w:hAnsi="Courier New" w:cs="Courier New"/>
@@ -18071,7 +19163,7 @@
           <w:szCs w:val="24"/>
         </w:rPr>
       </w:pPr>
-      <w:bookmarkStart w:id="9" w:name="_Hlk61538061"/>
+      <w:bookmarkStart w:id="106" w:name="_Hlk61538061"/>
       <w:r>
         <w:rPr>
           <w:rFonts w:ascii="Courier New" w:eastAsia="Courier New" w:hAnsi="Courier New" w:cs="Courier New"/>
@@ -18081,7 +19173,7 @@
         <w:t>stream_temp</w:t>
       </w:r>
     </w:p>
-    <w:bookmarkEnd w:id="8"/>
+    <w:bookmarkEnd w:id="105"/>
     <w:p>
       <w:pPr>
         <w:pStyle w:val="ListParagraph"/>
@@ -18100,6 +19192,7 @@
           <w:sz w:val="24"/>
           <w:szCs w:val="24"/>
         </w:rPr>
+        <w:lastRenderedPageBreak/>
         <w:t>Improved calculations of stream temperatures from stream flow coming from upstream segments.</w:t>
       </w:r>
     </w:p>
@@ -18169,7 +19262,7 @@
         <w:t xml:space="preserve"> </w:t>
       </w:r>
     </w:p>
-    <w:bookmarkEnd w:id="9"/>
+    <w:bookmarkEnd w:id="106"/>
     <w:p>
       <w:pPr>
         <w:rPr>
@@ -18339,16 +19432,7 @@
           <w:sz w:val="24"/>
           <w:szCs w:val="24"/>
         </w:rPr>
-        <w:t xml:space="preserve">. For example, the constant FAHRENHEIT is </w:t>
-      </w:r>
-      <w:r>
-        <w:rPr>
-          <w:rFonts w:ascii="Calibri" w:eastAsia="Calibri" w:hAnsi="Calibri" w:cs="Calibri"/>
-          <w:sz w:val="24"/>
-          <w:szCs w:val="24"/>
-        </w:rPr>
-        <w:lastRenderedPageBreak/>
-        <w:t xml:space="preserve">set equal to 0 and CELSIUS is set equal to 1 to use in </w:t>
+        <w:t xml:space="preserve">. For example, the constant FAHRENHEIT is set equal to 0 and CELSIUS is set equal to 1 to use in </w:t>
       </w:r>
       <w:r>
         <w:rPr>
@@ -18716,7 +19800,16 @@
           <w:sz w:val="24"/>
           <w:szCs w:val="24"/>
         </w:rPr>
-        <w:t>is much smaller than a CBH File. Additionally, the module allows for calibration adjustments using parameters.</w:t>
+        <w:t xml:space="preserve">is much </w:t>
+      </w:r>
+      <w:r>
+        <w:rPr>
+          <w:rFonts w:ascii="Calibri" w:eastAsia="Calibri" w:hAnsi="Calibri" w:cs="Calibri"/>
+          <w:sz w:val="24"/>
+          <w:szCs w:val="24"/>
+        </w:rPr>
+        <w:lastRenderedPageBreak/>
+        <w:t>smaller than a CBH File. Additionally, the module allows for calibration adjustments using parameters.</w:t>
       </w:r>
       <w:r>
         <w:rPr>
@@ -19017,16 +20110,7 @@
           <w:sz w:val="24"/>
           <w:szCs w:val="24"/>
         </w:rPr>
-        <w:t xml:space="preserve">The Map File is a text file with each day specified by a date and time (year, month, </w:t>
-      </w:r>
-      <w:r>
-        <w:rPr>
-          <w:rFonts w:ascii="Calibri" w:eastAsia="Calibri" w:hAnsi="Calibri" w:cs="Calibri"/>
-          <w:sz w:val="24"/>
-          <w:szCs w:val="24"/>
-        </w:rPr>
-        <w:lastRenderedPageBreak/>
-        <w:t xml:space="preserve">day, hour, minute, second) followed by </w:t>
+        <w:t xml:space="preserve">The Map File is a text file with each day specified by a date and time (year, month, day, hour, minute, second) followed by </w:t>
       </w:r>
       <w:r>
         <w:rPr>
@@ -19508,7 +20592,16 @@
           <w:sz w:val="24"/>
           <w:szCs w:val="24"/>
         </w:rPr>
-        <w:t xml:space="preserve"> module. New variables were added for glacier runoff to the stream network and from HRUs. An HRU that is or might become glaciated during a simulation is specified by setting the value of </w:t>
+        <w:t xml:space="preserve"> module. New variables were added for glacier runoff to the stream network and from HRUs. An HRU </w:t>
+      </w:r>
+      <w:r>
+        <w:rPr>
+          <w:rFonts w:ascii="Calibri" w:eastAsia="Calibri" w:hAnsi="Calibri" w:cs="Calibri"/>
+          <w:sz w:val="24"/>
+          <w:szCs w:val="24"/>
+        </w:rPr>
+        <w:lastRenderedPageBreak/>
+        <w:t xml:space="preserve">that is or might become glaciated during a simulation is specified by setting the value of </w:t>
       </w:r>
       <w:r>
         <w:rPr>
@@ -19945,7 +21038,6 @@
           <w:sz w:val="24"/>
           <w:szCs w:val="24"/>
         </w:rPr>
-        <w:lastRenderedPageBreak/>
         <w:t>-3 = open output file error</w:t>
       </w:r>
     </w:p>
@@ -20391,6 +21483,7 @@
           <w:sz w:val="24"/>
           <w:szCs w:val="24"/>
         </w:rPr>
+        <w:lastRenderedPageBreak/>
         <w:t xml:space="preserve">nmap - </w:t>
       </w:r>
       <w:r>
@@ -20784,7 +21877,6 @@
           <w:sz w:val="24"/>
           <w:szCs w:val="24"/>
         </w:rPr>
-        <w:lastRenderedPageBreak/>
         <w:t>glacier_flag</w:t>
       </w:r>
     </w:p>
@@ -21243,6 +22335,7 @@
           <w:sz w:val="24"/>
           <w:szCs w:val="24"/>
         </w:rPr>
+        <w:lastRenderedPageBreak/>
         <w:t xml:space="preserve">See the file ‘PRMS_tables_5.2.0.pdf’ for descriptions of the 16 new parameters related to the simulation of glacier dynamics. These are identified by highlighted </w:t>
       </w:r>
       <w:r>
@@ -21773,7 +22866,6 @@
         <w:rPr>
           <w:sz w:val="24"/>
         </w:rPr>
-        <w:lastRenderedPageBreak/>
         <w:t>Monthly (January to December) multiplicative adjustment factor to mapped precipitation to account for differences in elevation, and so forth</w:t>
       </w:r>
     </w:p>
@@ -22288,6 +23380,7 @@
           <w:sz w:val="24"/>
           <w:szCs w:val="24"/>
         </w:rPr>
+        <w:lastRenderedPageBreak/>
         <w:t>ssr2gw_rate</w:t>
       </w:r>
     </w:p>
@@ -22986,6 +24079,7 @@
           <w:sz w:val="24"/>
           <w:szCs w:val="24"/>
         </w:rPr>
+        <w:lastRenderedPageBreak/>
         <w:t xml:space="preserve">A bug was fixed to correct the output variable for net seepage from streams through the UZF Package net seepage output option to account for multiple </w:t>
       </w:r>
       <w:r>
@@ -23127,7 +24221,6 @@
           <w:sz w:val="24"/>
           <w:szCs w:val="24"/>
         </w:rPr>
-        <w:lastRenderedPageBreak/>
         <w:t>The groundwater ET variable was added to the formulate routine to allow groundwater ET to be included in the crop water consumption in the Agricultural Water Use Package</w:t>
       </w:r>
       <w:r>
@@ -23586,6 +24679,7 @@
           <w:sz w:val="24"/>
           <w:szCs w:val="24"/>
         </w:rPr>
+        <w:lastRenderedPageBreak/>
         <w:t>muskingum_lake</w:t>
       </w:r>
       <w:r>
@@ -23864,7 +24958,6 @@
         <w:rPr>
           <w:sz w:val="24"/>
         </w:rPr>
-        <w:lastRenderedPageBreak/>
         <w:t>Dynamic p</w:t>
       </w:r>
       <w:r>
@@ -24461,6 +25554,7 @@
           <w:sz w:val="24"/>
           <w:szCs w:val="24"/>
         </w:rPr>
+        <w:lastRenderedPageBreak/>
         <w:t>NEW FUNCTIONALITY</w:t>
       </w:r>
     </w:p>
@@ -24729,7 +25823,6 @@
           <w:sz w:val="24"/>
           <w:szCs w:val="24"/>
         </w:rPr>
-        <w:lastRenderedPageBreak/>
         <w:t>This module distributes p</w:t>
       </w:r>
       <w:r>
@@ -25186,7 +26279,16 @@
           <w:sz w:val="24"/>
           <w:szCs w:val="24"/>
         </w:rPr>
-        <w:t xml:space="preserve"> to account for differences in altitude, spatial variation, topography, and </w:t>
+        <w:t xml:space="preserve"> to account for differences </w:t>
+      </w:r>
+      <w:r>
+        <w:rPr>
+          <w:rFonts w:ascii="Calibri" w:eastAsia="Calibri" w:hAnsi="Calibri" w:cs="Calibri"/>
+          <w:sz w:val="24"/>
+          <w:szCs w:val="24"/>
+        </w:rPr>
+        <w:lastRenderedPageBreak/>
+        <w:t xml:space="preserve">in altitude, spatial variation, topography, and </w:t>
       </w:r>
       <w:r>
         <w:rPr>
@@ -25318,16 +26420,7 @@
           <w:sz w:val="24"/>
           <w:szCs w:val="24"/>
         </w:rPr>
-        <w:t xml:space="preserve"> </w:t>
-      </w:r>
-      <w:r>
-        <w:rPr>
-          <w:rFonts w:ascii="Calibri" w:eastAsia="Calibri" w:hAnsi="Calibri" w:cs="Calibri"/>
-          <w:sz w:val="24"/>
-          <w:szCs w:val="24"/>
-        </w:rPr>
-        <w:lastRenderedPageBreak/>
-        <w:t xml:space="preserve">can </w:t>
+        <w:t xml:space="preserve"> can </w:t>
       </w:r>
       <w:r>
         <w:rPr>
@@ -26136,6 +27229,7 @@
           <w:sz w:val="24"/>
           <w:szCs w:val="24"/>
         </w:rPr>
+        <w:lastRenderedPageBreak/>
         <w:t>-4 = read input error</w:t>
       </w:r>
     </w:p>
@@ -26305,7 +27399,6 @@
           <w:sz w:val="24"/>
           <w:szCs w:val="24"/>
         </w:rPr>
-        <w:lastRenderedPageBreak/>
         <w:t>5 = data file input error</w:t>
       </w:r>
     </w:p>
@@ -26654,6 +27747,7 @@
           <w:sz w:val="24"/>
           <w:szCs w:val="24"/>
         </w:rPr>
+        <w:lastRenderedPageBreak/>
         <w:t>nmap2hru</w:t>
       </w:r>
       <w:r>
@@ -26969,7 +28063,6 @@
           <w:sz w:val="24"/>
           <w:szCs w:val="24"/>
         </w:rPr>
-        <w:lastRenderedPageBreak/>
         <w:t>glacier_flag</w:t>
       </w:r>
     </w:p>
@@ -27380,6 +28473,7 @@
           <w:sz w:val="24"/>
           <w:szCs w:val="24"/>
         </w:rPr>
+        <w:lastRenderedPageBreak/>
         <w:t>N</w:t>
       </w:r>
       <w:r>
@@ -27675,7 +28769,6 @@
         <w:rPr>
           <w:sz w:val="24"/>
         </w:rPr>
-        <w:lastRenderedPageBreak/>
         <w:t>Portion of HRU associated with each intersection</w:t>
       </w:r>
       <w:r>
@@ -28263,6 +29356,7 @@
           <w:b/>
           <w:sz w:val="24"/>
         </w:rPr>
+        <w:lastRenderedPageBreak/>
         <w:t>hru_</w:t>
       </w:r>
       <w:r>
@@ -28522,7 +29616,6 @@
           <w:sz w:val="24"/>
           <w:szCs w:val="24"/>
         </w:rPr>
-        <w:lastRenderedPageBreak/>
         <w:t>width_alpha</w:t>
       </w:r>
     </w:p>
@@ -29123,7 +30216,6 @@
           <w:sz w:val="24"/>
           <w:szCs w:val="24"/>
         </w:rPr>
-        <w:lastRenderedPageBreak/>
         <w:t>A flag created in the LAK Package was added to the list</w:t>
       </w:r>
       <w:r>
@@ -29370,7 +30462,7 @@
       </w:pPr>
     </w:p>
     <w:sectPr>
-      <w:footerReference w:type="default" r:id="rId29"/>
+      <w:footerReference w:type="default" r:id="rId34"/>
       <w:pgSz w:w="12240" w:h="15840"/>
       <w:pgMar w:top="1440" w:right="1440" w:bottom="1440" w:left="1440" w:header="720" w:footer="720" w:gutter="0"/>
       <w:cols w:space="720"/>
@@ -29380,8 +30472,86 @@
 </w:document>
 </file>
 
+<file path=word/comments.xml><?xml version="1.0" encoding="utf-8"?>
+<w:comments xmlns:wpc="http://schemas.microsoft.com/office/word/2010/wordprocessingCanvas" xmlns:cx="http://schemas.microsoft.com/office/drawing/2014/chartex" xmlns:cx1="http://schemas.microsoft.com/office/drawing/2015/9/8/chartex" xmlns:cx2="http://schemas.microsoft.com/office/drawing/2015/10/21/chartex" xmlns:cx3="http://schemas.microsoft.com/office/drawing/2016/5/9/chartex" xmlns:cx4="http://schemas.microsoft.com/office/drawing/2016/5/10/chartex" xmlns:cx5="http://schemas.microsoft.com/office/drawing/2016/5/11/chartex" xmlns:cx6="http://schemas.microsoft.com/office/drawing/2016/5/12/chartex" xmlns:cx7="http://schemas.microsoft.com/office/drawing/2016/5/13/chartex" xmlns:cx8="http://schemas.microsoft.com/office/drawing/2016/5/14/chartex" xmlns:mc="http://schemas.openxmlformats.org/markup-compatibility/2006" xmlns:aink="http://schemas.microsoft.com/office/drawing/2016/ink" xmlns:am3d="http://schemas.microsoft.com/office/drawing/2017/model3d" xmlns:o="urn:schemas-microsoft-com:office:office" xmlns:r="http://schemas.openxmlformats.org/officeDocument/2006/relationships" xmlns:m="http://schemas.openxmlformats.org/officeDocument/2006/math" xmlns:v="urn:schemas-microsoft-com:vml" xmlns:wp14="http://schemas.microsoft.com/office/word/2010/wordprocessingDrawing" xmlns:wp="http://schemas.openxmlformats.org/drawingml/2006/wordprocessingDrawing" xmlns:w10="urn:schemas-microsoft-com:office:word" xmlns:w="http://schemas.openxmlformats.org/wordprocessingml/2006/main" xmlns:w14="http://schemas.microsoft.com/office/word/2010/wordml" xmlns:w15="http://schemas.microsoft.com/office/word/2012/wordml" xmlns:w16cex="http://schemas.microsoft.com/office/word/2018/wordml/cex" xmlns:w16cid="http://schemas.microsoft.com/office/word/2016/wordml/cid" xmlns:w16="http://schemas.microsoft.com/office/word/2018/wordml" xmlns:w16sdtdh="http://schemas.microsoft.com/office/word/2020/wordml/sdtdatahash" xmlns:w16se="http://schemas.microsoft.com/office/word/2015/wordml/symex" xmlns:wpg="http://schemas.microsoft.com/office/word/2010/wordprocessingGroup" xmlns:wpi="http://schemas.microsoft.com/office/word/2010/wordprocessingInk" xmlns:wne="http://schemas.microsoft.com/office/word/2006/wordml" xmlns:wps="http://schemas.microsoft.com/office/word/2010/wordprocessingShape" mc:Ignorable="w14 w15 w16se w16cid w16 w16cex w16sdtdh wp14">
+  <w:comment w:id="1" w:author="McDonald, Richard R" w:date="2022-02-14T15:32:00Z" w:initials="MRR">
+    <w:p>
+      <w:pPr>
+        <w:pStyle w:val="CommentText"/>
+      </w:pPr>
+      <w:r>
+        <w:rPr>
+          <w:rStyle w:val="CommentReference"/>
+        </w:rPr>
+        <w:annotationRef/>
+      </w:r>
+      <w:r>
+        <w:t xml:space="preserve">Should this be </w:t>
+      </w:r>
+      <w:r>
+        <w:rPr>
+          <w:b/>
+          <w:bCs/>
+        </w:rPr>
+        <w:t>albedo_cbh_flag</w:t>
+      </w:r>
+      <w:r>
+        <w:t>?  Ie bold and/or missing _</w:t>
+      </w:r>
+    </w:p>
+    <w:p>
+      <w:pPr>
+        <w:pStyle w:val="CommentText"/>
+      </w:pPr>
+    </w:p>
+  </w:comment>
+  <w:comment w:id="9" w:author="McDonald, Richard R" w:date="2022-02-14T15:37:00Z" w:initials="MRR">
+    <w:p>
+      <w:pPr>
+        <w:pStyle w:val="CommentText"/>
+      </w:pPr>
+      <w:r>
+        <w:rPr>
+          <w:rStyle w:val="CommentReference"/>
+        </w:rPr>
+        <w:annotationRef/>
+      </w:r>
+      <w:r>
+        <w:t>Not sure why this statement is here.  Couldn’t this be deleted?</w:t>
+      </w:r>
+    </w:p>
+    <w:p>
+      <w:pPr>
+        <w:pStyle w:val="CommentText"/>
+      </w:pPr>
+    </w:p>
+  </w:comment>
+</w:comments>
+</file>
+
+<file path=word/commentsExtended.xml><?xml version="1.0" encoding="utf-8"?>
+<w15:commentsEx xmlns:wpc="http://schemas.microsoft.com/office/word/2010/wordprocessingCanvas" xmlns:cx="http://schemas.microsoft.com/office/drawing/2014/chartex" xmlns:cx1="http://schemas.microsoft.com/office/drawing/2015/9/8/chartex" xmlns:cx2="http://schemas.microsoft.com/office/drawing/2015/10/21/chartex" xmlns:cx3="http://schemas.microsoft.com/office/drawing/2016/5/9/chartex" xmlns:cx4="http://schemas.microsoft.com/office/drawing/2016/5/10/chartex" xmlns:cx5="http://schemas.microsoft.com/office/drawing/2016/5/11/chartex" xmlns:cx6="http://schemas.microsoft.com/office/drawing/2016/5/12/chartex" xmlns:cx7="http://schemas.microsoft.com/office/drawing/2016/5/13/chartex" xmlns:cx8="http://schemas.microsoft.com/office/drawing/2016/5/14/chartex" xmlns:mc="http://schemas.openxmlformats.org/markup-compatibility/2006" xmlns:aink="http://schemas.microsoft.com/office/drawing/2016/ink" xmlns:am3d="http://schemas.microsoft.com/office/drawing/2017/model3d" xmlns:o="urn:schemas-microsoft-com:office:office" xmlns:r="http://schemas.openxmlformats.org/officeDocument/2006/relationships" xmlns:m="http://schemas.openxmlformats.org/officeDocument/2006/math" xmlns:v="urn:schemas-microsoft-com:vml" xmlns:wp14="http://schemas.microsoft.com/office/word/2010/wordprocessingDrawing" xmlns:wp="http://schemas.openxmlformats.org/drawingml/2006/wordprocessingDrawing" xmlns:w10="urn:schemas-microsoft-com:office:word" xmlns:w="http://schemas.openxmlformats.org/wordprocessingml/2006/main" xmlns:w14="http://schemas.microsoft.com/office/word/2010/wordml" xmlns:w15="http://schemas.microsoft.com/office/word/2012/wordml" xmlns:w16cex="http://schemas.microsoft.com/office/word/2018/wordml/cex" xmlns:w16cid="http://schemas.microsoft.com/office/word/2016/wordml/cid" xmlns:w16="http://schemas.microsoft.com/office/word/2018/wordml" xmlns:w16sdtdh="http://schemas.microsoft.com/office/word/2020/wordml/sdtdatahash" xmlns:w16se="http://schemas.microsoft.com/office/word/2015/wordml/symex" xmlns:wpg="http://schemas.microsoft.com/office/word/2010/wordprocessingGroup" xmlns:wpi="http://schemas.microsoft.com/office/word/2010/wordprocessingInk" xmlns:wne="http://schemas.microsoft.com/office/word/2006/wordml" xmlns:wps="http://schemas.microsoft.com/office/word/2010/wordprocessingShape" mc:Ignorable="w14 w15 w16se w16cid w16 w16cex w16sdtdh wp14">
+  <w15:commentEx w15:paraId="3984A6C9" w15:done="0"/>
+  <w15:commentEx w15:paraId="5800733E" w15:done="0"/>
+</w15:commentsEx>
+</file>
+
+<file path=word/commentsExtensible.xml><?xml version="1.0" encoding="utf-8"?>
+<w16cex:commentsExtensible xmlns:wpc="http://schemas.microsoft.com/office/word/2010/wordprocessingCanvas" xmlns:cx="http://schemas.microsoft.com/office/drawing/2014/chartex" xmlns:cx1="http://schemas.microsoft.com/office/drawing/2015/9/8/chartex" xmlns:cx2="http://schemas.microsoft.com/office/drawing/2015/10/21/chartex" xmlns:cx3="http://schemas.microsoft.com/office/drawing/2016/5/9/chartex" xmlns:cx4="http://schemas.microsoft.com/office/drawing/2016/5/10/chartex" xmlns:cx5="http://schemas.microsoft.com/office/drawing/2016/5/11/chartex" xmlns:cx6="http://schemas.microsoft.com/office/drawing/2016/5/12/chartex" xmlns:cx7="http://schemas.microsoft.com/office/drawing/2016/5/13/chartex" xmlns:cx8="http://schemas.microsoft.com/office/drawing/2016/5/14/chartex" xmlns:mc="http://schemas.openxmlformats.org/markup-compatibility/2006" xmlns:aink="http://schemas.microsoft.com/office/drawing/2016/ink" xmlns:am3d="http://schemas.microsoft.com/office/drawing/2017/model3d" xmlns:o="urn:schemas-microsoft-com:office:office" xmlns:r="http://schemas.openxmlformats.org/officeDocument/2006/relationships" xmlns:m="http://schemas.openxmlformats.org/officeDocument/2006/math" xmlns:v="urn:schemas-microsoft-com:vml" xmlns:wp14="http://schemas.microsoft.com/office/word/2010/wordprocessingDrawing" xmlns:wp="http://schemas.openxmlformats.org/drawingml/2006/wordprocessingDrawing" xmlns:w10="urn:schemas-microsoft-com:office:word" xmlns:w="http://schemas.openxmlformats.org/wordprocessingml/2006/main" xmlns:w14="http://schemas.microsoft.com/office/word/2010/wordml" xmlns:w15="http://schemas.microsoft.com/office/word/2012/wordml" xmlns:w16cex="http://schemas.microsoft.com/office/word/2018/wordml/cex" xmlns:w16cid="http://schemas.microsoft.com/office/word/2016/wordml/cid" xmlns:w16="http://schemas.microsoft.com/office/word/2018/wordml" xmlns:w16sdtdh="http://schemas.microsoft.com/office/word/2020/wordml/sdtdatahash" xmlns:w16se="http://schemas.microsoft.com/office/word/2015/wordml/symex" xmlns:wpg="http://schemas.microsoft.com/office/word/2010/wordprocessingGroup" xmlns:wpi="http://schemas.microsoft.com/office/word/2010/wordprocessingInk" xmlns:wne="http://schemas.microsoft.com/office/word/2006/wordml" xmlns:wps="http://schemas.microsoft.com/office/word/2010/wordprocessingShape" mc:Ignorable="w14 w15 w16se w16cid w16 w16cex w16sdtdh wp14">
+  <w16cex:commentExtensible w16cex:durableId="25B4F482" w16cex:dateUtc="2022-02-14T23:32:00Z"/>
+  <w16cex:commentExtensible w16cex:durableId="25B4F5C6" w16cex:dateUtc="2022-02-14T23:37:00Z"/>
+</w16cex:commentsExtensible>
+</file>
+
+<file path=word/commentsIds.xml><?xml version="1.0" encoding="utf-8"?>
+<w16cid:commentsIds xmlns:wpc="http://schemas.microsoft.com/office/word/2010/wordprocessingCanvas" xmlns:cx="http://schemas.microsoft.com/office/drawing/2014/chartex" xmlns:cx1="http://schemas.microsoft.com/office/drawing/2015/9/8/chartex" xmlns:cx2="http://schemas.microsoft.com/office/drawing/2015/10/21/chartex" xmlns:cx3="http://schemas.microsoft.com/office/drawing/2016/5/9/chartex" xmlns:cx4="http://schemas.microsoft.com/office/drawing/2016/5/10/chartex" xmlns:cx5="http://schemas.microsoft.com/office/drawing/2016/5/11/chartex" xmlns:cx6="http://schemas.microsoft.com/office/drawing/2016/5/12/chartex" xmlns:cx7="http://schemas.microsoft.com/office/drawing/2016/5/13/chartex" xmlns:cx8="http://schemas.microsoft.com/office/drawing/2016/5/14/chartex" xmlns:mc="http://schemas.openxmlformats.org/markup-compatibility/2006" xmlns:aink="http://schemas.microsoft.com/office/drawing/2016/ink" xmlns:am3d="http://schemas.microsoft.com/office/drawing/2017/model3d" xmlns:o="urn:schemas-microsoft-com:office:office" xmlns:r="http://schemas.openxmlformats.org/officeDocument/2006/relationships" xmlns:m="http://schemas.openxmlformats.org/officeDocument/2006/math" xmlns:v="urn:schemas-microsoft-com:vml" xmlns:wp14="http://schemas.microsoft.com/office/word/2010/wordprocessingDrawing" xmlns:wp="http://schemas.openxmlformats.org/drawingml/2006/wordprocessingDrawing" xmlns:w10="urn:schemas-microsoft-com:office:word" xmlns:w="http://schemas.openxmlformats.org/wordprocessingml/2006/main" xmlns:w14="http://schemas.microsoft.com/office/word/2010/wordml" xmlns:w15="http://schemas.microsoft.com/office/word/2012/wordml" xmlns:w16cex="http://schemas.microsoft.com/office/word/2018/wordml/cex" xmlns:w16cid="http://schemas.microsoft.com/office/word/2016/wordml/cid" xmlns:w16="http://schemas.microsoft.com/office/word/2018/wordml" xmlns:w16sdtdh="http://schemas.microsoft.com/office/word/2020/wordml/sdtdatahash" xmlns:w16se="http://schemas.microsoft.com/office/word/2015/wordml/symex" xmlns:wpg="http://schemas.microsoft.com/office/word/2010/wordprocessingGroup" xmlns:wpi="http://schemas.microsoft.com/office/word/2010/wordprocessingInk" xmlns:wne="http://schemas.microsoft.com/office/word/2006/wordml" xmlns:wps="http://schemas.microsoft.com/office/word/2010/wordprocessingShape" mc:Ignorable="w14 w15 w16se w16cid w16 w16cex w16sdtdh wp14">
+  <w16cid:commentId w16cid:paraId="3984A6C9" w16cid:durableId="25B4F482"/>
+  <w16cid:commentId w16cid:paraId="5800733E" w16cid:durableId="25B4F5C6"/>
+</w16cid:commentsIds>
+</file>
+
 <file path=word/endnotes.xml><?xml version="1.0" encoding="utf-8"?>
-<w:endnotes xmlns:wpc="http://schemas.microsoft.com/office/word/2010/wordprocessingCanvas" xmlns:cx="http://schemas.microsoft.com/office/drawing/2014/chartex" xmlns:cx1="http://schemas.microsoft.com/office/drawing/2015/9/8/chartex" xmlns:cx2="http://schemas.microsoft.com/office/drawing/2015/10/21/chartex" xmlns:cx3="http://schemas.microsoft.com/office/drawing/2016/5/9/chartex" xmlns:cx4="http://schemas.microsoft.com/office/drawing/2016/5/10/chartex" xmlns:cx5="http://schemas.microsoft.com/office/drawing/2016/5/11/chartex" xmlns:cx6="http://schemas.microsoft.com/office/drawing/2016/5/12/chartex" xmlns:cx7="http://schemas.microsoft.com/office/drawing/2016/5/13/chartex" xmlns:cx8="http://schemas.microsoft.com/office/drawing/2016/5/14/chartex" xmlns:mc="http://schemas.openxmlformats.org/markup-compatibility/2006" xmlns:aink="http://schemas.microsoft.com/office/drawing/2016/ink" xmlns:am3d="http://schemas.microsoft.com/office/drawing/2017/model3d" xmlns:o="urn:schemas-microsoft-com:office:office" xmlns:r="http://schemas.openxmlformats.org/officeDocument/2006/relationships" xmlns:m="http://schemas.openxmlformats.org/officeDocument/2006/math" xmlns:v="urn:schemas-microsoft-com:vml" xmlns:wp14="http://schemas.microsoft.com/office/word/2010/wordprocessingDrawing" xmlns:wp="http://schemas.openxmlformats.org/drawingml/2006/wordprocessingDrawing" xmlns:w10="urn:schemas-microsoft-com:office:word" xmlns:w="http://schemas.openxmlformats.org/wordprocessingml/2006/main" xmlns:w14="http://schemas.microsoft.com/office/word/2010/wordml" xmlns:w15="http://schemas.microsoft.com/office/word/2012/wordml" xmlns:w16cex="http://schemas.microsoft.com/office/word/2018/wordml/cex" xmlns:w16cid="http://schemas.microsoft.com/office/word/2016/wordml/cid" xmlns:w16="http://schemas.microsoft.com/office/word/2018/wordml" xmlns:w16se="http://schemas.microsoft.com/office/word/2015/wordml/symex" xmlns:wpg="http://schemas.microsoft.com/office/word/2010/wordprocessingGroup" xmlns:wpi="http://schemas.microsoft.com/office/word/2010/wordprocessingInk" xmlns:wne="http://schemas.microsoft.com/office/word/2006/wordml" xmlns:wps="http://schemas.microsoft.com/office/word/2010/wordprocessingShape" mc:Ignorable="w14 w15 w16se w16cid w16 w16cex wp14">
+<w:endnotes xmlns:wpc="http://schemas.microsoft.com/office/word/2010/wordprocessingCanvas" xmlns:cx="http://schemas.microsoft.com/office/drawing/2014/chartex" xmlns:cx1="http://schemas.microsoft.com/office/drawing/2015/9/8/chartex" xmlns:cx2="http://schemas.microsoft.com/office/drawing/2015/10/21/chartex" xmlns:cx3="http://schemas.microsoft.com/office/drawing/2016/5/9/chartex" xmlns:cx4="http://schemas.microsoft.com/office/drawing/2016/5/10/chartex" xmlns:cx5="http://schemas.microsoft.com/office/drawing/2016/5/11/chartex" xmlns:cx6="http://schemas.microsoft.com/office/drawing/2016/5/12/chartex" xmlns:cx7="http://schemas.microsoft.com/office/drawing/2016/5/13/chartex" xmlns:cx8="http://schemas.microsoft.com/office/drawing/2016/5/14/chartex" xmlns:mc="http://schemas.openxmlformats.org/markup-compatibility/2006" xmlns:aink="http://schemas.microsoft.com/office/drawing/2016/ink" xmlns:am3d="http://schemas.microsoft.com/office/drawing/2017/model3d" xmlns:o="urn:schemas-microsoft-com:office:office" xmlns:r="http://schemas.openxmlformats.org/officeDocument/2006/relationships" xmlns:m="http://schemas.openxmlformats.org/officeDocument/2006/math" xmlns:v="urn:schemas-microsoft-com:vml" xmlns:wp14="http://schemas.microsoft.com/office/word/2010/wordprocessingDrawing" xmlns:wp="http://schemas.openxmlformats.org/drawingml/2006/wordprocessingDrawing" xmlns:w10="urn:schemas-microsoft-com:office:word" xmlns:w="http://schemas.openxmlformats.org/wordprocessingml/2006/main" xmlns:w14="http://schemas.microsoft.com/office/word/2010/wordml" xmlns:w15="http://schemas.microsoft.com/office/word/2012/wordml" xmlns:w16cex="http://schemas.microsoft.com/office/word/2018/wordml/cex" xmlns:w16cid="http://schemas.microsoft.com/office/word/2016/wordml/cid" xmlns:w16="http://schemas.microsoft.com/office/word/2018/wordml" xmlns:w16sdtdh="http://schemas.microsoft.com/office/word/2020/wordml/sdtdatahash" xmlns:w16se="http://schemas.microsoft.com/office/word/2015/wordml/symex" xmlns:wpg="http://schemas.microsoft.com/office/word/2010/wordprocessingGroup" xmlns:wpi="http://schemas.microsoft.com/office/word/2010/wordprocessingInk" xmlns:wne="http://schemas.microsoft.com/office/word/2006/wordml" xmlns:wps="http://schemas.microsoft.com/office/word/2010/wordprocessingShape" mc:Ignorable="w14 w15 w16se w16cid w16 w16cex w16sdtdh wp14">
   <w:endnote w:type="separator" w:id="-1">
     <w:p>
       <w:pPr>
@@ -29406,7 +30576,7 @@
 </file>
 
 <file path=word/footer1.xml><?xml version="1.0" encoding="utf-8"?>
-<w:ftr xmlns:wpc="http://schemas.microsoft.com/office/word/2010/wordprocessingCanvas" xmlns:cx="http://schemas.microsoft.com/office/drawing/2014/chartex" xmlns:cx1="http://schemas.microsoft.com/office/drawing/2015/9/8/chartex" xmlns:cx2="http://schemas.microsoft.com/office/drawing/2015/10/21/chartex" xmlns:cx3="http://schemas.microsoft.com/office/drawing/2016/5/9/chartex" xmlns:cx4="http://schemas.microsoft.com/office/drawing/2016/5/10/chartex" xmlns:cx5="http://schemas.microsoft.com/office/drawing/2016/5/11/chartex" xmlns:cx6="http://schemas.microsoft.com/office/drawing/2016/5/12/chartex" xmlns:cx7="http://schemas.microsoft.com/office/drawing/2016/5/13/chartex" xmlns:cx8="http://schemas.microsoft.com/office/drawing/2016/5/14/chartex" xmlns:mc="http://schemas.openxmlformats.org/markup-compatibility/2006" xmlns:aink="http://schemas.microsoft.com/office/drawing/2016/ink" xmlns:am3d="http://schemas.microsoft.com/office/drawing/2017/model3d" xmlns:o="urn:schemas-microsoft-com:office:office" xmlns:r="http://schemas.openxmlformats.org/officeDocument/2006/relationships" xmlns:m="http://schemas.openxmlformats.org/officeDocument/2006/math" xmlns:v="urn:schemas-microsoft-com:vml" xmlns:wp14="http://schemas.microsoft.com/office/word/2010/wordprocessingDrawing" xmlns:wp="http://schemas.openxmlformats.org/drawingml/2006/wordprocessingDrawing" xmlns:w10="urn:schemas-microsoft-com:office:word" xmlns:w="http://schemas.openxmlformats.org/wordprocessingml/2006/main" xmlns:w14="http://schemas.microsoft.com/office/word/2010/wordml" xmlns:w15="http://schemas.microsoft.com/office/word/2012/wordml" xmlns:w16cex="http://schemas.microsoft.com/office/word/2018/wordml/cex" xmlns:w16cid="http://schemas.microsoft.com/office/word/2016/wordml/cid" xmlns:w16="http://schemas.microsoft.com/office/word/2018/wordml" xmlns:w16se="http://schemas.microsoft.com/office/word/2015/wordml/symex" xmlns:wpg="http://schemas.microsoft.com/office/word/2010/wordprocessingGroup" xmlns:wpi="http://schemas.microsoft.com/office/word/2010/wordprocessingInk" xmlns:wne="http://schemas.microsoft.com/office/word/2006/wordml" xmlns:wps="http://schemas.microsoft.com/office/word/2010/wordprocessingShape" mc:Ignorable="w14 w15 w16se w16cid w16 w16cex wp14">
+<w:ftr xmlns:wpc="http://schemas.microsoft.com/office/word/2010/wordprocessingCanvas" xmlns:cx="http://schemas.microsoft.com/office/drawing/2014/chartex" xmlns:cx1="http://schemas.microsoft.com/office/drawing/2015/9/8/chartex" xmlns:cx2="http://schemas.microsoft.com/office/drawing/2015/10/21/chartex" xmlns:cx3="http://schemas.microsoft.com/office/drawing/2016/5/9/chartex" xmlns:cx4="http://schemas.microsoft.com/office/drawing/2016/5/10/chartex" xmlns:cx5="http://schemas.microsoft.com/office/drawing/2016/5/11/chartex" xmlns:cx6="http://schemas.microsoft.com/office/drawing/2016/5/12/chartex" xmlns:cx7="http://schemas.microsoft.com/office/drawing/2016/5/13/chartex" xmlns:cx8="http://schemas.microsoft.com/office/drawing/2016/5/14/chartex" xmlns:mc="http://schemas.openxmlformats.org/markup-compatibility/2006" xmlns:aink="http://schemas.microsoft.com/office/drawing/2016/ink" xmlns:am3d="http://schemas.microsoft.com/office/drawing/2017/model3d" xmlns:o="urn:schemas-microsoft-com:office:office" xmlns:r="http://schemas.openxmlformats.org/officeDocument/2006/relationships" xmlns:m="http://schemas.openxmlformats.org/officeDocument/2006/math" xmlns:v="urn:schemas-microsoft-com:vml" xmlns:wp14="http://schemas.microsoft.com/office/word/2010/wordprocessingDrawing" xmlns:wp="http://schemas.openxmlformats.org/drawingml/2006/wordprocessingDrawing" xmlns:w10="urn:schemas-microsoft-com:office:word" xmlns:w="http://schemas.openxmlformats.org/wordprocessingml/2006/main" xmlns:w14="http://schemas.microsoft.com/office/word/2010/wordml" xmlns:w15="http://schemas.microsoft.com/office/word/2012/wordml" xmlns:w16cex="http://schemas.microsoft.com/office/word/2018/wordml/cex" xmlns:w16cid="http://schemas.microsoft.com/office/word/2016/wordml/cid" xmlns:w16="http://schemas.microsoft.com/office/word/2018/wordml" xmlns:w16sdtdh="http://schemas.microsoft.com/office/word/2020/wordml/sdtdatahash" xmlns:w16se="http://schemas.microsoft.com/office/word/2015/wordml/symex" xmlns:wpg="http://schemas.microsoft.com/office/word/2010/wordprocessingGroup" xmlns:wpi="http://schemas.microsoft.com/office/word/2010/wordprocessingInk" xmlns:wne="http://schemas.microsoft.com/office/word/2006/wordml" xmlns:wps="http://schemas.microsoft.com/office/word/2010/wordprocessingShape" mc:Ignorable="w14 w15 w16se w16cid w16 w16cex w16sdtdh wp14">
   <w:sdt>
     <w:sdtPr>
       <w:id w:val="1513110030"/>
@@ -29459,7 +30629,7 @@
 </file>
 
 <file path=word/footnotes.xml><?xml version="1.0" encoding="utf-8"?>
-<w:footnotes xmlns:wpc="http://schemas.microsoft.com/office/word/2010/wordprocessingCanvas" xmlns:cx="http://schemas.microsoft.com/office/drawing/2014/chartex" xmlns:cx1="http://schemas.microsoft.com/office/drawing/2015/9/8/chartex" xmlns:cx2="http://schemas.microsoft.com/office/drawing/2015/10/21/chartex" xmlns:cx3="http://schemas.microsoft.com/office/drawing/2016/5/9/chartex" xmlns:cx4="http://schemas.microsoft.com/office/drawing/2016/5/10/chartex" xmlns:cx5="http://schemas.microsoft.com/office/drawing/2016/5/11/chartex" xmlns:cx6="http://schemas.microsoft.com/office/drawing/2016/5/12/chartex" xmlns:cx7="http://schemas.microsoft.com/office/drawing/2016/5/13/chartex" xmlns:cx8="http://schemas.microsoft.com/office/drawing/2016/5/14/chartex" xmlns:mc="http://schemas.openxmlformats.org/markup-compatibility/2006" xmlns:aink="http://schemas.microsoft.com/office/drawing/2016/ink" xmlns:am3d="http://schemas.microsoft.com/office/drawing/2017/model3d" xmlns:o="urn:schemas-microsoft-com:office:office" xmlns:r="http://schemas.openxmlformats.org/officeDocument/2006/relationships" xmlns:m="http://schemas.openxmlformats.org/officeDocument/2006/math" xmlns:v="urn:schemas-microsoft-com:vml" xmlns:wp14="http://schemas.microsoft.com/office/word/2010/wordprocessingDrawing" xmlns:wp="http://schemas.openxmlformats.org/drawingml/2006/wordprocessingDrawing" xmlns:w10="urn:schemas-microsoft-com:office:word" xmlns:w="http://schemas.openxmlformats.org/wordprocessingml/2006/main" xmlns:w14="http://schemas.microsoft.com/office/word/2010/wordml" xmlns:w15="http://schemas.microsoft.com/office/word/2012/wordml" xmlns:w16cex="http://schemas.microsoft.com/office/word/2018/wordml/cex" xmlns:w16cid="http://schemas.microsoft.com/office/word/2016/wordml/cid" xmlns:w16="http://schemas.microsoft.com/office/word/2018/wordml" xmlns:w16se="http://schemas.microsoft.com/office/word/2015/wordml/symex" xmlns:wpg="http://schemas.microsoft.com/office/word/2010/wordprocessingGroup" xmlns:wpi="http://schemas.microsoft.com/office/word/2010/wordprocessingInk" xmlns:wne="http://schemas.microsoft.com/office/word/2006/wordml" xmlns:wps="http://schemas.microsoft.com/office/word/2010/wordprocessingShape" mc:Ignorable="w14 w15 w16se w16cid w16 w16cex wp14">
+<w:footnotes xmlns:wpc="http://schemas.microsoft.com/office/word/2010/wordprocessingCanvas" xmlns:cx="http://schemas.microsoft.com/office/drawing/2014/chartex" xmlns:cx1="http://schemas.microsoft.com/office/drawing/2015/9/8/chartex" xmlns:cx2="http://schemas.microsoft.com/office/drawing/2015/10/21/chartex" xmlns:cx3="http://schemas.microsoft.com/office/drawing/2016/5/9/chartex" xmlns:cx4="http://schemas.microsoft.com/office/drawing/2016/5/10/chartex" xmlns:cx5="http://schemas.microsoft.com/office/drawing/2016/5/11/chartex" xmlns:cx6="http://schemas.microsoft.com/office/drawing/2016/5/12/chartex" xmlns:cx7="http://schemas.microsoft.com/office/drawing/2016/5/13/chartex" xmlns:cx8="http://schemas.microsoft.com/office/drawing/2016/5/14/chartex" xmlns:mc="http://schemas.openxmlformats.org/markup-compatibility/2006" xmlns:aink="http://schemas.microsoft.com/office/drawing/2016/ink" xmlns:am3d="http://schemas.microsoft.com/office/drawing/2017/model3d" xmlns:o="urn:schemas-microsoft-com:office:office" xmlns:r="http://schemas.openxmlformats.org/officeDocument/2006/relationships" xmlns:m="http://schemas.openxmlformats.org/officeDocument/2006/math" xmlns:v="urn:schemas-microsoft-com:vml" xmlns:wp14="http://schemas.microsoft.com/office/word/2010/wordprocessingDrawing" xmlns:wp="http://schemas.openxmlformats.org/drawingml/2006/wordprocessingDrawing" xmlns:w10="urn:schemas-microsoft-com:office:word" xmlns:w="http://schemas.openxmlformats.org/wordprocessingml/2006/main" xmlns:w14="http://schemas.microsoft.com/office/word/2010/wordml" xmlns:w15="http://schemas.microsoft.com/office/word/2012/wordml" xmlns:w16cex="http://schemas.microsoft.com/office/word/2018/wordml/cex" xmlns:w16cid="http://schemas.microsoft.com/office/word/2016/wordml/cid" xmlns:w16="http://schemas.microsoft.com/office/word/2018/wordml" xmlns:w16sdtdh="http://schemas.microsoft.com/office/word/2020/wordml/sdtdatahash" xmlns:w16se="http://schemas.microsoft.com/office/word/2015/wordml/symex" xmlns:wpg="http://schemas.microsoft.com/office/word/2010/wordprocessingGroup" xmlns:wpi="http://schemas.microsoft.com/office/word/2010/wordprocessingInk" xmlns:wne="http://schemas.microsoft.com/office/word/2006/wordml" xmlns:wps="http://schemas.microsoft.com/office/word/2010/wordprocessingShape" mc:Ignorable="w14 w15 w16se w16cid w16 w16cex w16sdtdh wp14">
   <w:footnote w:type="separator" w:id="-1">
     <w:p>
       <w:pPr>
@@ -29484,7 +30654,7 @@
 </file>
 
 <file path=word/numbering.xml><?xml version="1.0" encoding="utf-8"?>
-<w:numbering xmlns:wpc="http://schemas.microsoft.com/office/word/2010/wordprocessingCanvas" xmlns:cx="http://schemas.microsoft.com/office/drawing/2014/chartex" xmlns:cx1="http://schemas.microsoft.com/office/drawing/2015/9/8/chartex" xmlns:cx2="http://schemas.microsoft.com/office/drawing/2015/10/21/chartex" xmlns:cx3="http://schemas.microsoft.com/office/drawing/2016/5/9/chartex" xmlns:cx4="http://schemas.microsoft.com/office/drawing/2016/5/10/chartex" xmlns:cx5="http://schemas.microsoft.com/office/drawing/2016/5/11/chartex" xmlns:cx6="http://schemas.microsoft.com/office/drawing/2016/5/12/chartex" xmlns:cx7="http://schemas.microsoft.com/office/drawing/2016/5/13/chartex" xmlns:cx8="http://schemas.microsoft.com/office/drawing/2016/5/14/chartex" xmlns:mc="http://schemas.openxmlformats.org/markup-compatibility/2006" xmlns:aink="http://schemas.microsoft.com/office/drawing/2016/ink" xmlns:am3d="http://schemas.microsoft.com/office/drawing/2017/model3d" xmlns:o="urn:schemas-microsoft-com:office:office" xmlns:r="http://schemas.openxmlformats.org/officeDocument/2006/relationships" xmlns:m="http://schemas.openxmlformats.org/officeDocument/2006/math" xmlns:v="urn:schemas-microsoft-com:vml" xmlns:wp14="http://schemas.microsoft.com/office/word/2010/wordprocessingDrawing" xmlns:wp="http://schemas.openxmlformats.org/drawingml/2006/wordprocessingDrawing" xmlns:w10="urn:schemas-microsoft-com:office:word" xmlns:w="http://schemas.openxmlformats.org/wordprocessingml/2006/main" xmlns:w14="http://schemas.microsoft.com/office/word/2010/wordml" xmlns:w15="http://schemas.microsoft.com/office/word/2012/wordml" xmlns:w16cex="http://schemas.microsoft.com/office/word/2018/wordml/cex" xmlns:w16cid="http://schemas.microsoft.com/office/word/2016/wordml/cid" xmlns:w16="http://schemas.microsoft.com/office/word/2018/wordml" xmlns:w16se="http://schemas.microsoft.com/office/word/2015/wordml/symex" xmlns:wpg="http://schemas.microsoft.com/office/word/2010/wordprocessingGroup" xmlns:wpi="http://schemas.microsoft.com/office/word/2010/wordprocessingInk" xmlns:wne="http://schemas.microsoft.com/office/word/2006/wordml" xmlns:wps="http://schemas.microsoft.com/office/word/2010/wordprocessingShape" mc:Ignorable="w14 w15 w16se w16cid w16 w16cex wp14">
+<w:numbering xmlns:wpc="http://schemas.microsoft.com/office/word/2010/wordprocessingCanvas" xmlns:cx="http://schemas.microsoft.com/office/drawing/2014/chartex" xmlns:cx1="http://schemas.microsoft.com/office/drawing/2015/9/8/chartex" xmlns:cx2="http://schemas.microsoft.com/office/drawing/2015/10/21/chartex" xmlns:cx3="http://schemas.microsoft.com/office/drawing/2016/5/9/chartex" xmlns:cx4="http://schemas.microsoft.com/office/drawing/2016/5/10/chartex" xmlns:cx5="http://schemas.microsoft.com/office/drawing/2016/5/11/chartex" xmlns:cx6="http://schemas.microsoft.com/office/drawing/2016/5/12/chartex" xmlns:cx7="http://schemas.microsoft.com/office/drawing/2016/5/13/chartex" xmlns:cx8="http://schemas.microsoft.com/office/drawing/2016/5/14/chartex" xmlns:mc="http://schemas.openxmlformats.org/markup-compatibility/2006" xmlns:aink="http://schemas.microsoft.com/office/drawing/2016/ink" xmlns:am3d="http://schemas.microsoft.com/office/drawing/2017/model3d" xmlns:o="urn:schemas-microsoft-com:office:office" xmlns:r="http://schemas.openxmlformats.org/officeDocument/2006/relationships" xmlns:m="http://schemas.openxmlformats.org/officeDocument/2006/math" xmlns:v="urn:schemas-microsoft-com:vml" xmlns:wp14="http://schemas.microsoft.com/office/word/2010/wordprocessingDrawing" xmlns:wp="http://schemas.openxmlformats.org/drawingml/2006/wordprocessingDrawing" xmlns:w10="urn:schemas-microsoft-com:office:word" xmlns:w="http://schemas.openxmlformats.org/wordprocessingml/2006/main" xmlns:w14="http://schemas.microsoft.com/office/word/2010/wordml" xmlns:w15="http://schemas.microsoft.com/office/word/2012/wordml" xmlns:w16cex="http://schemas.microsoft.com/office/word/2018/wordml/cex" xmlns:w16cid="http://schemas.microsoft.com/office/word/2016/wordml/cid" xmlns:w16="http://schemas.microsoft.com/office/word/2018/wordml" xmlns:w16sdtdh="http://schemas.microsoft.com/office/word/2020/wordml/sdtdatahash" xmlns:w16se="http://schemas.microsoft.com/office/word/2015/wordml/symex" xmlns:wpg="http://schemas.microsoft.com/office/word/2010/wordprocessingGroup" xmlns:wpi="http://schemas.microsoft.com/office/word/2010/wordprocessingInk" xmlns:wne="http://schemas.microsoft.com/office/word/2006/wordml" xmlns:wps="http://schemas.microsoft.com/office/word/2010/wordprocessingShape" mc:Ignorable="w14 w15 w16se w16cid w16 w16cex w16sdtdh wp14">
   <w:abstractNum w:abstractNumId="0" w15:restartNumberingAfterBreak="0">
     <w:nsid w:val="132A5346"/>
     <w:multiLevelType w:val="hybridMultilevel"/>
@@ -30485,8 +31655,19 @@
 </w:numbering>
 </file>
 
+<file path=word/people.xml><?xml version="1.0" encoding="utf-8"?>
+<w15:people xmlns:wpc="http://schemas.microsoft.com/office/word/2010/wordprocessingCanvas" xmlns:cx="http://schemas.microsoft.com/office/drawing/2014/chartex" xmlns:cx1="http://schemas.microsoft.com/office/drawing/2015/9/8/chartex" xmlns:cx2="http://schemas.microsoft.com/office/drawing/2015/10/21/chartex" xmlns:cx3="http://schemas.microsoft.com/office/drawing/2016/5/9/chartex" xmlns:cx4="http://schemas.microsoft.com/office/drawing/2016/5/10/chartex" xmlns:cx5="http://schemas.microsoft.com/office/drawing/2016/5/11/chartex" xmlns:cx6="http://schemas.microsoft.com/office/drawing/2016/5/12/chartex" xmlns:cx7="http://schemas.microsoft.com/office/drawing/2016/5/13/chartex" xmlns:cx8="http://schemas.microsoft.com/office/drawing/2016/5/14/chartex" xmlns:mc="http://schemas.openxmlformats.org/markup-compatibility/2006" xmlns:aink="http://schemas.microsoft.com/office/drawing/2016/ink" xmlns:am3d="http://schemas.microsoft.com/office/drawing/2017/model3d" xmlns:o="urn:schemas-microsoft-com:office:office" xmlns:r="http://schemas.openxmlformats.org/officeDocument/2006/relationships" xmlns:m="http://schemas.openxmlformats.org/officeDocument/2006/math" xmlns:v="urn:schemas-microsoft-com:vml" xmlns:wp14="http://schemas.microsoft.com/office/word/2010/wordprocessingDrawing" xmlns:wp="http://schemas.openxmlformats.org/drawingml/2006/wordprocessingDrawing" xmlns:w10="urn:schemas-microsoft-com:office:word" xmlns:w="http://schemas.openxmlformats.org/wordprocessingml/2006/main" xmlns:w14="http://schemas.microsoft.com/office/word/2010/wordml" xmlns:w15="http://schemas.microsoft.com/office/word/2012/wordml" xmlns:w16cex="http://schemas.microsoft.com/office/word/2018/wordml/cex" xmlns:w16cid="http://schemas.microsoft.com/office/word/2016/wordml/cid" xmlns:w16="http://schemas.microsoft.com/office/word/2018/wordml" xmlns:w16sdtdh="http://schemas.microsoft.com/office/word/2020/wordml/sdtdatahash" xmlns:w16se="http://schemas.microsoft.com/office/word/2015/wordml/symex" xmlns:wpg="http://schemas.microsoft.com/office/word/2010/wordprocessingGroup" xmlns:wpi="http://schemas.microsoft.com/office/word/2010/wordprocessingInk" xmlns:wne="http://schemas.microsoft.com/office/word/2006/wordml" xmlns:wps="http://schemas.microsoft.com/office/word/2010/wordprocessingShape" mc:Ignorable="w14 w15 w16se w16cid w16 w16cex w16sdtdh wp14">
+  <w15:person w15:author="McDonald, Richard R">
+    <w15:presenceInfo w15:providerId="AD" w15:userId="S::rmcd@usgs.gov::8d3cb254-9d58-4486-a7de-e96ec4c1859e"/>
+  </w15:person>
+  <w15:person w15:author="Niswonger, Richard">
+    <w15:presenceInfo w15:providerId="AD" w15:userId="S::rniswon@usgs.gov::0c8480eb-6258-412a-a690-593eb9334cb5"/>
+  </w15:person>
+</w15:people>
+</file>
+
 <file path=word/styles.xml><?xml version="1.0" encoding="utf-8"?>
-<w:styles xmlns:mc="http://schemas.openxmlformats.org/markup-compatibility/2006" xmlns:r="http://schemas.openxmlformats.org/officeDocument/2006/relationships" xmlns:w="http://schemas.openxmlformats.org/wordprocessingml/2006/main" xmlns:w14="http://schemas.microsoft.com/office/word/2010/wordml" xmlns:w15="http://schemas.microsoft.com/office/word/2012/wordml" xmlns:w16cex="http://schemas.microsoft.com/office/word/2018/wordml/cex" xmlns:w16cid="http://schemas.microsoft.com/office/word/2016/wordml/cid" xmlns:w16="http://schemas.microsoft.com/office/word/2018/wordml" xmlns:w16se="http://schemas.microsoft.com/office/word/2015/wordml/symex" mc:Ignorable="w14 w15 w16se w16cid w16 w16cex">
+<w:styles xmlns:mc="http://schemas.openxmlformats.org/markup-compatibility/2006" xmlns:r="http://schemas.openxmlformats.org/officeDocument/2006/relationships" xmlns:w="http://schemas.openxmlformats.org/wordprocessingml/2006/main" xmlns:w14="http://schemas.microsoft.com/office/word/2010/wordml" xmlns:w15="http://schemas.microsoft.com/office/word/2012/wordml" xmlns:w16cex="http://schemas.microsoft.com/office/word/2018/wordml/cex" xmlns:w16cid="http://schemas.microsoft.com/office/word/2016/wordml/cid" xmlns:w16="http://schemas.microsoft.com/office/word/2018/wordml" xmlns:w16sdtdh="http://schemas.microsoft.com/office/word/2020/wordml/sdtdatahash" xmlns:w16se="http://schemas.microsoft.com/office/word/2015/wordml/symex" mc:Ignorable="w14 w15 w16se w16cid w16 w16cex w16sdtdh">
   <w:docDefaults>
     <w:rPrDefault>
       <w:rPr>

</xml_diff>

<commit_message>
reran tests with correct source
</commit_message>
<xml_diff>
--- a/GSFLOW/word_files/GSFLOW_Release_Notes_2.2.1.docx
+++ b/GSFLOW/word_files/GSFLOW_Release_Notes_2.2.1.docx
@@ -65,7 +65,6 @@
         </w:rPr>
         <w:t xml:space="preserve">– </w:t>
       </w:r>
-      <w:commentRangeStart w:id="0"/>
       <w:r>
         <w:rPr>
           <w:rFonts w:ascii="Cambria" w:hAnsi="Cambria" w:cs="Cambria"/>
@@ -104,15 +103,6 @@
         </w:rPr>
         <w:t>2</w:t>
       </w:r>
-      <w:commentRangeEnd w:id="0"/>
-      <w:r>
-        <w:rPr>
-          <w:rStyle w:val="CommentReference"/>
-          <w:rFonts w:asciiTheme="minorHAnsi" w:hAnsiTheme="minorHAnsi" w:cstheme="minorBidi"/>
-          <w:color w:val="auto"/>
-        </w:rPr>
-        <w:commentReference w:id="0"/>
-      </w:r>
     </w:p>
     <w:p>
       <w:pPr>
@@ -133,7 +123,7 @@
           <w:szCs w:val="23"/>
         </w:rPr>
       </w:pPr>
-      <w:hyperlink r:id="rId11" w:history="1">
+      <w:hyperlink r:id="rId7" w:history="1">
         <w:r>
           <w:rPr>
             <w:rStyle w:val="Hyperlink"/>
@@ -269,7 +259,7 @@
           <w:szCs w:val="24"/>
         </w:rPr>
       </w:pPr>
-      <w:bookmarkStart w:id="1" w:name="_Hlk88221781"/>
+      <w:bookmarkStart w:id="0" w:name="_Hlk88221781"/>
       <w:r>
         <w:rPr>
           <w:sz w:val="24"/>
@@ -314,6 +304,7 @@
         </w:rPr>
         <w:t xml:space="preserve">specify variable </w:t>
       </w:r>
+      <w:proofErr w:type="spellStart"/>
       <w:r>
         <w:rPr>
           <w:i/>
@@ -323,6 +314,7 @@
         </w:rPr>
         <w:t>albedo_day</w:t>
       </w:r>
+      <w:proofErr w:type="spellEnd"/>
       <w:r>
         <w:rPr>
           <w:sz w:val="24"/>
@@ -337,6 +329,7 @@
         </w:rPr>
         <w:t xml:space="preserve"> </w:t>
       </w:r>
+      <w:proofErr w:type="spellStart"/>
       <w:r>
         <w:rPr>
           <w:b/>
@@ -344,8 +337,9 @@
           <w:sz w:val="24"/>
           <w:szCs w:val="24"/>
         </w:rPr>
-        <w:t>albedo_cbh flag</w:t>
-      </w:r>
+        <w:t>albedo_cbh</w:t>
+      </w:r>
+      <w:proofErr w:type="spellEnd"/>
       <w:r>
         <w:rPr>
           <w:b/>
@@ -353,6 +347,15 @@
           <w:sz w:val="24"/>
           <w:szCs w:val="24"/>
         </w:rPr>
+        <w:t xml:space="preserve"> flag</w:t>
+      </w:r>
+      <w:r>
+        <w:rPr>
+          <w:b/>
+          <w:bCs/>
+          <w:sz w:val="24"/>
+          <w:szCs w:val="24"/>
+        </w:rPr>
         <w:t xml:space="preserve"> </w:t>
       </w:r>
       <w:r>
@@ -390,6 +393,7 @@
         </w:rPr>
         <w:t xml:space="preserve">the computation of approximate cloud cover was based on basin variables, it can be optionally computed based on HRU variables, which could be important for large model domains (control parameter </w:t>
       </w:r>
+      <w:proofErr w:type="spellStart"/>
       <w:r>
         <w:rPr>
           <w:b/>
@@ -399,6 +403,7 @@
         </w:rPr>
         <w:t>snow_cloudcover_flag</w:t>
       </w:r>
+      <w:proofErr w:type="spellEnd"/>
       <w:r>
         <w:rPr>
           <w:sz w:val="24"/>
@@ -435,7 +440,7 @@
         <w:t>. See the RELEASE HISTORY section starting on page 16 that describes changes made for this release as well as previous releases.</w:t>
       </w:r>
     </w:p>
-    <w:bookmarkEnd w:id="1"/>
+    <w:bookmarkEnd w:id="0"/>
     <w:p>
       <w:pPr>
         <w:pStyle w:val="Default"/>
@@ -481,7 +486,7 @@
         </w:rPr>
         <w:t>Also refer to the USGS Water Resources Software User Rights Notice (</w:t>
       </w:r>
-      <w:hyperlink r:id="rId12" w:history="1">
+      <w:hyperlink r:id="rId8" w:history="1">
         <w:r>
           <w:rPr>
             <w:rStyle w:val="Hyperlink"/>
@@ -608,7 +613,7 @@
         </w:rPr>
         <w:t>As a work of the United States Government, this USGS product is in the public domain within the United States. You can copy, modify, distribute, and perform the work, even for commercial purposes, all without asking permission. Additionally, USGS waives copyright and related rights in the work worldwide through CC0 1.0 Universal Public Domain Dedication (</w:t>
       </w:r>
-      <w:hyperlink r:id="rId13" w:history="1">
+      <w:hyperlink r:id="rId9" w:history="1">
         <w:r>
           <w:rPr>
             <w:rStyle w:val="Hyperlink"/>
@@ -1904,6 +1909,832 @@
         </w:rPr>
         <w:t>There have been several applications of GSFLOW to real-world systems since the initial release of the software in 2008. Many of these applications are referenced on the USGS GSFLOW webpage (</w:t>
       </w:r>
+      <w:hyperlink r:id="rId10" w:history="1">
+        <w:r>
+          <w:rPr>
+            <w:rStyle w:val="Hyperlink"/>
+            <w:sz w:val="24"/>
+            <w:szCs w:val="24"/>
+          </w:rPr>
+          <w:t>https://www.usgs.gov/software/coupled-ground-water-and-surface-water-flow-model-gsflow</w:t>
+        </w:r>
+      </w:hyperlink>
+      <w:r>
+        <w:rPr>
+          <w:sz w:val="24"/>
+          <w:szCs w:val="24"/>
+        </w:rPr>
+        <w:t>).</w:t>
+      </w:r>
+    </w:p>
+    <w:p>
+      <w:pPr>
+        <w:spacing w:after="0" w:line="360" w:lineRule="auto"/>
+        <w:rPr>
+          <w:rStyle w:val="Strong"/>
+          <w:sz w:val="24"/>
+          <w:szCs w:val="20"/>
+        </w:rPr>
+      </w:pPr>
+    </w:p>
+    <w:p>
+      <w:pPr>
+        <w:spacing w:line="360" w:lineRule="auto"/>
+        <w:rPr>
+          <w:rStyle w:val="Strong"/>
+          <w:sz w:val="28"/>
+        </w:rPr>
+      </w:pPr>
+      <w:r>
+        <w:rPr>
+          <w:rStyle w:val="Strong"/>
+          <w:sz w:val="28"/>
+        </w:rPr>
+        <w:t>SYSTEM REQUIREMENTS</w:t>
+      </w:r>
+    </w:p>
+    <w:p>
+      <w:pPr>
+        <w:rPr>
+          <w:rFonts w:ascii="Calibri" w:hAnsi="Calibri"/>
+          <w:sz w:val="24"/>
+        </w:rPr>
+      </w:pPr>
+      <w:r>
+        <w:rPr>
+          <w:sz w:val="24"/>
+        </w:rPr>
+        <w:t>GSFLOW</w:t>
+      </w:r>
+      <w:r>
+        <w:rPr>
+          <w:sz w:val="24"/>
+        </w:rPr>
+        <w:t xml:space="preserve"> is written in the Fortran 9</w:t>
+      </w:r>
+      <w:r>
+        <w:rPr>
+          <w:sz w:val="24"/>
+        </w:rPr>
+        <w:t>5</w:t>
+      </w:r>
+      <w:r>
+        <w:rPr>
+          <w:sz w:val="24"/>
+        </w:rPr>
+        <w:t xml:space="preserve"> and C programming languages. The code has been </w:t>
+      </w:r>
+      <w:r>
+        <w:rPr>
+          <w:sz w:val="24"/>
+        </w:rPr>
+        <w:t>u</w:t>
+      </w:r>
+      <w:r>
+        <w:rPr>
+          <w:sz w:val="24"/>
+        </w:rPr>
+        <w:t xml:space="preserve">sed on personal computers running various </w:t>
+      </w:r>
+      <w:r>
+        <w:rPr>
+          <w:sz w:val="24"/>
+        </w:rPr>
+        <w:t>versions</w:t>
+      </w:r>
+      <w:r>
+        <w:rPr>
+          <w:sz w:val="24"/>
+        </w:rPr>
+        <w:t xml:space="preserve"> of the Microsoft Windows operating system and Linux based computers</w:t>
+      </w:r>
+      <w:r>
+        <w:rPr>
+          <w:sz w:val="24"/>
+          <w:szCs w:val="24"/>
+        </w:rPr>
+        <w:t xml:space="preserve">. </w:t>
+      </w:r>
+      <w:r>
+        <w:rPr>
+          <w:rFonts w:ascii="Calibri" w:eastAsia="Calibri" w:hAnsi="Calibri" w:cs="Calibri"/>
+          <w:sz w:val="24"/>
+          <w:szCs w:val="24"/>
+        </w:rPr>
+        <w:t xml:space="preserve">A typically small model, i.e., around 100 </w:t>
+      </w:r>
+      <w:r>
+        <w:rPr>
+          <w:rFonts w:ascii="Calibri" w:hAnsi="Calibri"/>
+          <w:sz w:val="24"/>
+          <w:szCs w:val="24"/>
+        </w:rPr>
+        <w:t>Hydrologic Response Units (</w:t>
+      </w:r>
+      <w:r>
+        <w:rPr>
+          <w:rFonts w:ascii="Calibri" w:eastAsia="Calibri" w:hAnsi="Calibri" w:cs="Calibri"/>
+          <w:sz w:val="24"/>
+          <w:szCs w:val="24"/>
+        </w:rPr>
+        <w:t>HRUs</w:t>
+      </w:r>
+      <w:r>
+        <w:rPr>
+          <w:rFonts w:ascii="Calibri" w:eastAsia="Calibri" w:hAnsi="Calibri" w:cs="Calibri"/>
+          <w:sz w:val="24"/>
+          <w:szCs w:val="24"/>
+        </w:rPr>
+        <w:t>/grid cells</w:t>
+      </w:r>
+      <w:r>
+        <w:rPr>
+          <w:rFonts w:ascii="Calibri" w:eastAsia="Calibri" w:hAnsi="Calibri" w:cs="Calibri"/>
+          <w:sz w:val="24"/>
+          <w:szCs w:val="24"/>
+        </w:rPr>
+        <w:t xml:space="preserve"> can be executed on almost all computers. Large models, i.e., greater than 100,000 HRUs</w:t>
+      </w:r>
+      <w:r>
+        <w:rPr>
+          <w:rFonts w:ascii="Calibri" w:eastAsia="Calibri" w:hAnsi="Calibri" w:cs="Calibri"/>
+          <w:sz w:val="24"/>
+          <w:szCs w:val="24"/>
+        </w:rPr>
+        <w:t>/grid cells</w:t>
+      </w:r>
+      <w:r>
+        <w:rPr>
+          <w:rFonts w:ascii="Calibri" w:eastAsia="Calibri" w:hAnsi="Calibri" w:cs="Calibri"/>
+          <w:sz w:val="24"/>
+          <w:szCs w:val="24"/>
+        </w:rPr>
+        <w:t xml:space="preserve"> may need at least 8 GB of RAM to run effectively. Executables provided in </w:t>
+      </w:r>
+      <w:r>
+        <w:rPr>
+          <w:rFonts w:ascii="Calibri" w:eastAsia="Calibri" w:hAnsi="Calibri" w:cs="Calibri"/>
+          <w:sz w:val="24"/>
+          <w:szCs w:val="24"/>
+        </w:rPr>
+        <w:t xml:space="preserve">this </w:t>
+      </w:r>
+      <w:r>
+        <w:rPr>
+          <w:rFonts w:ascii="Calibri" w:eastAsia="Calibri" w:hAnsi="Calibri" w:cs="Calibri"/>
+          <w:sz w:val="24"/>
+          <w:szCs w:val="24"/>
+        </w:rPr>
+        <w:t>release are built to run on 64-bit computers.</w:t>
+      </w:r>
+    </w:p>
+    <w:p>
+      <w:pPr>
+        <w:spacing w:after="0"/>
+        <w:rPr>
+          <w:sz w:val="24"/>
+        </w:rPr>
+      </w:pPr>
+    </w:p>
+    <w:p>
+      <w:pPr>
+        <w:pStyle w:val="ListParagraph"/>
+        <w:ind w:left="0"/>
+        <w:contextualSpacing w:val="0"/>
+        <w:rPr>
+          <w:b/>
+          <w:sz w:val="28"/>
+        </w:rPr>
+      </w:pPr>
+      <w:r>
+        <w:rPr>
+          <w:b/>
+          <w:sz w:val="28"/>
+        </w:rPr>
+        <w:t>INPUT-FILE INSTRUCTIONS</w:t>
+      </w:r>
+    </w:p>
+    <w:p>
+      <w:pPr>
+        <w:pStyle w:val="ListParagraph"/>
+        <w:spacing w:after="480"/>
+        <w:ind w:left="0"/>
+        <w:rPr>
+          <w:sz w:val="24"/>
+          <w:szCs w:val="24"/>
+        </w:rPr>
+      </w:pPr>
+      <w:r>
+        <w:rPr>
+          <w:sz w:val="24"/>
+          <w:szCs w:val="24"/>
+        </w:rPr>
+        <w:t>Instructions for preparing input files for GSFLOW were provided with the first release of GSFLOW as Appendix 1 in Markstrom and others (2008). Since that time, new functionality has been added to the software; parameters and variables have been added, modified, and deleted; and some of the original functionality has been removed. As a result, it has been necessary to update the original input instructions with each new release of GSFLOW.  The file ‘GSFLOW_Input_Instructions.v.2.2.0.pdf’ is located in the ‘doc’ subdirectory of the GSFLOW release</w:t>
+      </w:r>
+      <w:r>
+        <w:rPr>
+          <w:sz w:val="24"/>
+          <w:szCs w:val="24"/>
+        </w:rPr>
+        <w:t xml:space="preserve">. This file includes descriptions and tables </w:t>
+      </w:r>
+      <w:r>
+        <w:rPr>
+          <w:sz w:val="24"/>
+          <w:szCs w:val="24"/>
+        </w:rPr>
+        <w:t>for</w:t>
+      </w:r>
+      <w:r>
+        <w:rPr>
+          <w:sz w:val="24"/>
+          <w:szCs w:val="24"/>
+        </w:rPr>
+        <w:t xml:space="preserve"> GSFLOW and PRMS modules and MODFLOW packages available in GSFLOW, as well as GSFLOW-specific input parameters and output variables. </w:t>
+      </w:r>
+      <w:r>
+        <w:rPr>
+          <w:sz w:val="24"/>
+          <w:szCs w:val="24"/>
+        </w:rPr>
+        <w:t>Input instructions provided in this file supersede some of the information found in Appendix 1 in Markstrom and others (2008), which provides a general discussion of the terminology, styles, and formats of GSFLOW inputs and the definitions of each of the GSFLOW input files.</w:t>
+      </w:r>
+    </w:p>
+    <w:p>
+      <w:pPr>
+        <w:pStyle w:val="ListParagraph"/>
+        <w:spacing w:after="480"/>
+        <w:ind w:left="0"/>
+        <w:rPr>
+          <w:sz w:val="24"/>
+          <w:szCs w:val="24"/>
+        </w:rPr>
+      </w:pPr>
+    </w:p>
+    <w:p>
+      <w:pPr>
+        <w:pStyle w:val="ListParagraph"/>
+        <w:spacing w:after="240"/>
+        <w:ind w:left="0"/>
+        <w:rPr>
+          <w:sz w:val="24"/>
+          <w:szCs w:val="24"/>
+        </w:rPr>
+      </w:pPr>
+      <w:r>
+        <w:rPr>
+          <w:sz w:val="24"/>
+          <w:szCs w:val="24"/>
+        </w:rPr>
+        <w:t xml:space="preserve">Instructions for preparing input files for the current version of </w:t>
+      </w:r>
+      <w:r>
+        <w:rPr>
+          <w:sz w:val="24"/>
+          <w:szCs w:val="24"/>
+        </w:rPr>
+        <w:t xml:space="preserve">GSFLOW </w:t>
+      </w:r>
+      <w:r>
+        <w:rPr>
+          <w:sz w:val="24"/>
+          <w:szCs w:val="24"/>
+        </w:rPr>
+        <w:t>can be found in three resources; users are encouraged to review these resources when developing a GSFLOW model:</w:t>
+      </w:r>
+    </w:p>
+    <w:p>
+      <w:pPr>
+        <w:rPr>
+          <w:rFonts w:ascii="Calibri" w:hAnsi="Calibri"/>
+          <w:sz w:val="24"/>
+          <w:szCs w:val="24"/>
+        </w:rPr>
+      </w:pPr>
+      <w:r>
+        <w:rPr>
+          <w:rFonts w:cstheme="minorHAnsi"/>
+          <w:b/>
+          <w:sz w:val="24"/>
+          <w:szCs w:val="24"/>
+        </w:rPr>
+        <w:t>PRMS Files</w:t>
+      </w:r>
+      <w:r>
+        <w:rPr>
+          <w:rFonts w:cstheme="minorHAnsi"/>
+          <w:sz w:val="24"/>
+          <w:szCs w:val="24"/>
+        </w:rPr>
+        <w:t xml:space="preserve">: </w:t>
+      </w:r>
+      <w:bookmarkStart w:id="1" w:name="_Hlk52204886"/>
+      <w:r>
+        <w:rPr>
+          <w:rFonts w:cstheme="minorHAnsi"/>
+          <w:sz w:val="24"/>
+          <w:szCs w:val="24"/>
+        </w:rPr>
+        <w:t xml:space="preserve">The file </w:t>
+      </w:r>
+      <w:r>
+        <w:rPr>
+          <w:rFonts w:cstheme="minorHAnsi"/>
+          <w:sz w:val="24"/>
+          <w:szCs w:val="24"/>
+        </w:rPr>
+        <w:t>“</w:t>
+      </w:r>
+      <w:r>
+        <w:rPr>
+          <w:rStyle w:val="Strong"/>
+          <w:rFonts w:cstheme="minorHAnsi"/>
+          <w:b w:val="0"/>
+          <w:sz w:val="24"/>
+          <w:szCs w:val="24"/>
+        </w:rPr>
+        <w:t>PRMS_tables_5.</w:t>
+      </w:r>
+      <w:r>
+        <w:rPr>
+          <w:rStyle w:val="Strong"/>
+          <w:rFonts w:cstheme="minorHAnsi"/>
+          <w:b w:val="0"/>
+          <w:sz w:val="24"/>
+          <w:szCs w:val="24"/>
+        </w:rPr>
+        <w:t>2</w:t>
+      </w:r>
+      <w:r>
+        <w:rPr>
+          <w:rStyle w:val="Strong"/>
+          <w:rFonts w:cstheme="minorHAnsi"/>
+          <w:b w:val="0"/>
+          <w:sz w:val="24"/>
+          <w:szCs w:val="24"/>
+        </w:rPr>
+        <w:t>.</w:t>
+      </w:r>
+      <w:r>
+        <w:rPr>
+          <w:rStyle w:val="Strong"/>
+          <w:rFonts w:cstheme="minorHAnsi"/>
+          <w:b w:val="0"/>
+          <w:sz w:val="24"/>
+          <w:szCs w:val="24"/>
+        </w:rPr>
+        <w:t>1</w:t>
+      </w:r>
+      <w:r>
+        <w:rPr>
+          <w:rStyle w:val="Strong"/>
+          <w:rFonts w:cstheme="minorHAnsi"/>
+          <w:b w:val="0"/>
+          <w:sz w:val="24"/>
+          <w:szCs w:val="24"/>
+        </w:rPr>
+        <w:t>.pdf</w:t>
+      </w:r>
+      <w:r>
+        <w:rPr>
+          <w:rFonts w:cstheme="minorHAnsi"/>
+          <w:sz w:val="24"/>
+          <w:szCs w:val="24"/>
+        </w:rPr>
+        <w:t>”</w:t>
+      </w:r>
+      <w:r>
+        <w:rPr>
+          <w:rFonts w:cstheme="minorHAnsi"/>
+          <w:sz w:val="24"/>
+          <w:szCs w:val="24"/>
+        </w:rPr>
+        <w:t xml:space="preserve"> in the </w:t>
+      </w:r>
+      <w:r>
+        <w:rPr>
+          <w:rFonts w:cstheme="minorHAnsi"/>
+          <w:sz w:val="24"/>
+          <w:szCs w:val="24"/>
+        </w:rPr>
+        <w:t>“</w:t>
+      </w:r>
+      <w:r>
+        <w:rPr>
+          <w:rFonts w:cstheme="minorHAnsi"/>
+          <w:sz w:val="24"/>
+          <w:szCs w:val="24"/>
+        </w:rPr>
+        <w:t>doc\Related reports</w:t>
+      </w:r>
+      <w:r>
+        <w:rPr>
+          <w:rFonts w:cstheme="minorHAnsi"/>
+          <w:sz w:val="24"/>
+          <w:szCs w:val="24"/>
+        </w:rPr>
+        <w:t>”</w:t>
+      </w:r>
+      <w:r>
+        <w:rPr>
+          <w:rFonts w:cstheme="minorHAnsi"/>
+          <w:sz w:val="24"/>
+          <w:szCs w:val="24"/>
+        </w:rPr>
+        <w:t xml:space="preserve"> subdirectory that provides updated tables for the PRMS-IV documentation report (Markstrom and others, 2015; </w:t>
+      </w:r>
+      <w:hyperlink r:id="rId11" w:history="1">
+        <w:r>
+          <w:rPr>
+            <w:rStyle w:val="Hyperlink"/>
+            <w:sz w:val="24"/>
+            <w:szCs w:val="24"/>
+          </w:rPr>
+          <w:t>https://pubs.usgs.gov/tm/6b7/</w:t>
+        </w:r>
+      </w:hyperlink>
+      <w:r>
+        <w:rPr>
+          <w:rFonts w:cstheme="minorHAnsi"/>
+          <w:sz w:val="24"/>
+          <w:szCs w:val="24"/>
+        </w:rPr>
+        <w:t>) that describe PRMS modules, dimensions for parameters and variables, parameters in the Control File, parameters in the Parameter File, and input and output variables</w:t>
+      </w:r>
+      <w:r>
+        <w:rPr>
+          <w:rFonts w:cstheme="minorHAnsi"/>
+          <w:sz w:val="24"/>
+          <w:szCs w:val="24"/>
+        </w:rPr>
+        <w:t>.</w:t>
+      </w:r>
+      <w:r>
+        <w:rPr>
+          <w:rFonts w:ascii="Calibri" w:eastAsia="Calibri" w:hAnsi="Calibri" w:cs="Calibri"/>
+          <w:sz w:val="24"/>
+          <w:szCs w:val="24"/>
+        </w:rPr>
+        <w:t xml:space="preserve"> Changes from PRMS version 4.0.3 </w:t>
+      </w:r>
+      <w:r>
+        <w:rPr>
+          <w:rFonts w:ascii="Calibri" w:hAnsi="Calibri"/>
+          <w:sz w:val="24"/>
+          <w:szCs w:val="24"/>
+        </w:rPr>
+        <w:t>that are upda</w:t>
+      </w:r>
+      <w:r>
+        <w:rPr>
+          <w:rFonts w:ascii="Calibri" w:hAnsi="Calibri"/>
+          <w:sz w:val="24"/>
+          <w:szCs w:val="24"/>
+        </w:rPr>
+        <w:t xml:space="preserve">ted in </w:t>
+      </w:r>
+      <w:r>
+        <w:rPr>
+          <w:color w:val="FF0000"/>
+          <w:sz w:val="24"/>
+          <w:szCs w:val="24"/>
+        </w:rPr>
+        <w:t xml:space="preserve">red </w:t>
+      </w:r>
+      <w:r>
+        <w:rPr>
+          <w:sz w:val="24"/>
+          <w:szCs w:val="24"/>
+        </w:rPr>
+        <w:t xml:space="preserve">text indicates new for PRMS-5.2.1; </w:t>
+      </w:r>
+      <w:r>
+        <w:rPr>
+          <w:rFonts w:ascii="Calibri" w:hAnsi="Calibri"/>
+          <w:sz w:val="24"/>
+          <w:szCs w:val="24"/>
+        </w:rPr>
+        <w:t xml:space="preserve">PRMS-5.2.0 </w:t>
+      </w:r>
+      <w:r>
+        <w:rPr>
+          <w:rFonts w:ascii="Calibri" w:eastAsia="Calibri" w:hAnsi="Calibri" w:cs="Calibri"/>
+          <w:sz w:val="24"/>
+          <w:szCs w:val="24"/>
+        </w:rPr>
+        <w:t xml:space="preserve">are highlighted in </w:t>
+      </w:r>
+      <w:r>
+        <w:rPr>
+          <w:sz w:val="24"/>
+          <w:szCs w:val="24"/>
+          <w:highlight w:val="red"/>
+        </w:rPr>
+        <w:t>red</w:t>
+      </w:r>
+      <w:r>
+        <w:rPr>
+          <w:sz w:val="24"/>
+          <w:szCs w:val="24"/>
+        </w:rPr>
+        <w:t>, for PRMS</w:t>
+      </w:r>
+      <w:r>
+        <w:rPr>
+          <w:sz w:val="24"/>
+          <w:szCs w:val="24"/>
+        </w:rPr>
+        <w:t>-</w:t>
+      </w:r>
+      <w:r>
+        <w:rPr>
+          <w:sz w:val="24"/>
+          <w:szCs w:val="24"/>
+        </w:rPr>
+        <w:t>5.2</w:t>
+      </w:r>
+      <w:r>
+        <w:rPr>
+          <w:sz w:val="24"/>
+          <w:szCs w:val="24"/>
+        </w:rPr>
+        <w:t>.0</w:t>
+      </w:r>
+      <w:r>
+        <w:rPr>
+          <w:sz w:val="24"/>
+          <w:szCs w:val="24"/>
+        </w:rPr>
+        <w:t xml:space="preserve">; </w:t>
+      </w:r>
+      <w:r>
+        <w:rPr>
+          <w:sz w:val="24"/>
+          <w:szCs w:val="24"/>
+          <w:highlight w:val="magenta"/>
+        </w:rPr>
+        <w:t>pink</w:t>
+      </w:r>
+      <w:r>
+        <w:rPr>
+          <w:sz w:val="24"/>
+          <w:szCs w:val="24"/>
+        </w:rPr>
+        <w:t>, for PRMS 5.1</w:t>
+      </w:r>
+      <w:r>
+        <w:rPr>
+          <w:sz w:val="24"/>
+          <w:szCs w:val="24"/>
+        </w:rPr>
+        <w:t>.0</w:t>
+      </w:r>
+      <w:r>
+        <w:rPr>
+          <w:sz w:val="24"/>
+          <w:szCs w:val="24"/>
+        </w:rPr>
+        <w:t xml:space="preserve">, and </w:t>
+      </w:r>
+      <w:r>
+        <w:rPr>
+          <w:sz w:val="24"/>
+          <w:szCs w:val="24"/>
+          <w:highlight w:val="green"/>
+        </w:rPr>
+        <w:t>green</w:t>
+      </w:r>
+      <w:r>
+        <w:rPr>
+          <w:sz w:val="24"/>
+          <w:szCs w:val="24"/>
+        </w:rPr>
+        <w:t>,</w:t>
+      </w:r>
+      <w:r>
+        <w:rPr>
+          <w:sz w:val="24"/>
+          <w:szCs w:val="24"/>
+        </w:rPr>
+        <w:t xml:space="preserve"> for PRMS</w:t>
+      </w:r>
+      <w:r>
+        <w:rPr>
+          <w:sz w:val="24"/>
+          <w:szCs w:val="24"/>
+        </w:rPr>
+        <w:t>-</w:t>
+      </w:r>
+      <w:r>
+        <w:rPr>
+          <w:sz w:val="24"/>
+          <w:szCs w:val="24"/>
+        </w:rPr>
+        <w:t>5.0</w:t>
+      </w:r>
+      <w:r>
+        <w:rPr>
+          <w:sz w:val="24"/>
+        </w:rPr>
+        <w:t>.</w:t>
+      </w:r>
+      <w:r>
+        <w:rPr>
+          <w:sz w:val="24"/>
+          <w:szCs w:val="24"/>
+        </w:rPr>
+        <w:t>0</w:t>
+      </w:r>
+      <w:r>
+        <w:rPr>
+          <w:rFonts w:ascii="Calibri" w:hAnsi="Calibri"/>
+          <w:sz w:val="24"/>
+          <w:szCs w:val="24"/>
+        </w:rPr>
+        <w:t xml:space="preserve">. </w:t>
+      </w:r>
+    </w:p>
+    <w:bookmarkEnd w:id="1"/>
+    <w:p>
+      <w:pPr>
+        <w:pStyle w:val="ListParagraph"/>
+        <w:ind w:left="0"/>
+        <w:rPr>
+          <w:sz w:val="24"/>
+          <w:szCs w:val="24"/>
+        </w:rPr>
+      </w:pPr>
+      <w:r>
+        <w:rPr>
+          <w:b/>
+          <w:sz w:val="24"/>
+          <w:szCs w:val="24"/>
+        </w:rPr>
+        <w:lastRenderedPageBreak/>
+        <w:t>MODFLOW Files</w:t>
+      </w:r>
+      <w:r>
+        <w:rPr>
+          <w:sz w:val="24"/>
+          <w:szCs w:val="24"/>
+        </w:rPr>
+        <w:t xml:space="preserve">: Up-to-date descriptions of the input requirements for all MODFLOW-2005 and MODFLOW-NWT Packages and Processes are provided in the </w:t>
+      </w:r>
+      <w:r>
+        <w:rPr>
+          <w:i/>
+          <w:sz w:val="24"/>
+          <w:szCs w:val="24"/>
+        </w:rPr>
+        <w:t>Online Guide to MODFLOW-2005</w:t>
+      </w:r>
+      <w:r>
+        <w:rPr>
+          <w:sz w:val="24"/>
+          <w:szCs w:val="24"/>
+        </w:rPr>
+        <w:t xml:space="preserve"> (</w:t>
+      </w:r>
+      <w:hyperlink r:id="rId12" w:history="1">
+        <w:r>
+          <w:rPr>
+            <w:rStyle w:val="Hyperlink"/>
+            <w:sz w:val="24"/>
+            <w:szCs w:val="24"/>
+          </w:rPr>
+          <w:t>https://water.usgs.gov/ogw/modflow/MODFLOW-2005-Guide/</w:t>
+        </w:r>
+      </w:hyperlink>
+      <w:r>
+        <w:rPr>
+          <w:sz w:val="24"/>
+          <w:szCs w:val="24"/>
+        </w:rPr>
+        <w:t xml:space="preserve">) and </w:t>
+      </w:r>
+      <w:r>
+        <w:rPr>
+          <w:i/>
+          <w:sz w:val="24"/>
+          <w:szCs w:val="24"/>
+        </w:rPr>
+        <w:t>Online Guide to MODFLOW-NWT</w:t>
+      </w:r>
+      <w:r>
+        <w:rPr>
+          <w:sz w:val="24"/>
+          <w:szCs w:val="24"/>
+        </w:rPr>
+        <w:t xml:space="preserve"> (</w:t>
+      </w:r>
+      <w:hyperlink r:id="rId13" w:history="1">
+        <w:r>
+          <w:rPr>
+            <w:rStyle w:val="Hyperlink"/>
+            <w:sz w:val="24"/>
+            <w:szCs w:val="24"/>
+          </w:rPr>
+          <w:t>https://water.usgs.gov/ogw/modflow-nwt/MODFLOW-NWT-Guide/</w:t>
+        </w:r>
+      </w:hyperlink>
+      <w:r>
+        <w:rPr>
+          <w:sz w:val="24"/>
+          <w:szCs w:val="24"/>
+        </w:rPr>
+        <w:t>).</w:t>
+      </w:r>
+      <w:r>
+        <w:rPr>
+          <w:sz w:val="24"/>
+          <w:szCs w:val="24"/>
+        </w:rPr>
+        <w:t xml:space="preserve"> Updated input instructions for the SFR2, UZF1, and AG Package are included in the ‘doc’ </w:t>
+      </w:r>
+      <w:r>
+        <w:rPr>
+          <w:sz w:val="24"/>
+          <w:szCs w:val="24"/>
+        </w:rPr>
+        <w:t>subdirectory of the GSFLOW release</w:t>
+      </w:r>
+      <w:r>
+        <w:rPr>
+          <w:sz w:val="24"/>
+          <w:szCs w:val="24"/>
+        </w:rPr>
+        <w:t>.</w:t>
+      </w:r>
+    </w:p>
+    <w:p>
+      <w:pPr>
+        <w:pStyle w:val="ListParagraph"/>
+        <w:ind w:left="0"/>
+        <w:rPr>
+          <w:sz w:val="24"/>
+          <w:szCs w:val="24"/>
+        </w:rPr>
+      </w:pPr>
+    </w:p>
+    <w:p>
+      <w:pPr>
+        <w:pStyle w:val="ListParagraph"/>
+        <w:ind w:left="0"/>
+        <w:rPr>
+          <w:b/>
+          <w:sz w:val="28"/>
+        </w:rPr>
+      </w:pPr>
+      <w:r>
+        <w:rPr>
+          <w:b/>
+          <w:sz w:val="28"/>
+        </w:rPr>
+        <w:t>DOCUMENTATION AND ADDITIONAL RESOURCES</w:t>
+      </w:r>
+    </w:p>
+    <w:p>
+      <w:pPr>
+        <w:pStyle w:val="ListParagraph"/>
+        <w:spacing w:after="0"/>
+        <w:ind w:left="0"/>
+        <w:rPr>
+          <w:b/>
+          <w:sz w:val="28"/>
+        </w:rPr>
+      </w:pPr>
+    </w:p>
+    <w:p>
+      <w:pPr>
+        <w:spacing w:after="0"/>
+        <w:rPr>
+          <w:rStyle w:val="Strong"/>
+          <w:sz w:val="24"/>
+        </w:rPr>
+      </w:pPr>
+      <w:r>
+        <w:rPr>
+          <w:rStyle w:val="Strong"/>
+          <w:sz w:val="24"/>
+        </w:rPr>
+        <w:t>GSFLOW Online Documentation:</w:t>
+      </w:r>
+    </w:p>
+    <w:p>
+      <w:pPr>
+        <w:spacing w:after="0"/>
+        <w:rPr>
+          <w:sz w:val="24"/>
+          <w:szCs w:val="24"/>
+        </w:rPr>
+      </w:pPr>
+    </w:p>
+    <w:p>
+      <w:pPr>
+        <w:rPr>
+          <w:sz w:val="24"/>
+        </w:rPr>
+      </w:pPr>
       <w:hyperlink r:id="rId14" w:history="1">
         <w:r>
           <w:rPr>
@@ -1917,252 +2748,18 @@
       <w:r>
         <w:rPr>
           <w:sz w:val="24"/>
-          <w:szCs w:val="24"/>
-        </w:rPr>
-        <w:t>).</w:t>
-      </w:r>
-    </w:p>
-    <w:p>
-      <w:pPr>
-        <w:spacing w:after="0" w:line="360" w:lineRule="auto"/>
-        <w:rPr>
-          <w:rStyle w:val="Strong"/>
-          <w:sz w:val="24"/>
-          <w:szCs w:val="20"/>
-        </w:rPr>
-      </w:pPr>
-    </w:p>
-    <w:p>
-      <w:pPr>
-        <w:spacing w:line="360" w:lineRule="auto"/>
-        <w:rPr>
-          <w:rStyle w:val="Strong"/>
-          <w:sz w:val="28"/>
-        </w:rPr>
-      </w:pPr>
-      <w:r>
-        <w:rPr>
-          <w:rStyle w:val="Strong"/>
-          <w:sz w:val="28"/>
-        </w:rPr>
-        <w:t>SYSTEM REQUIREMENTS</w:t>
-      </w:r>
-    </w:p>
-    <w:p>
-      <w:pPr>
-        <w:rPr>
-          <w:rFonts w:ascii="Calibri" w:hAnsi="Calibri"/>
-          <w:sz w:val="24"/>
-        </w:rPr>
-      </w:pPr>
-      <w:r>
-        <w:rPr>
-          <w:sz w:val="24"/>
-        </w:rPr>
-        <w:t>GSFLOW</w:t>
-      </w:r>
-      <w:r>
-        <w:rPr>
-          <w:sz w:val="24"/>
-        </w:rPr>
-        <w:t xml:space="preserve"> is written in the Fortran 9</w:t>
-      </w:r>
-      <w:r>
-        <w:rPr>
-          <w:sz w:val="24"/>
-        </w:rPr>
-        <w:t>5</w:t>
-      </w:r>
-      <w:r>
-        <w:rPr>
-          <w:sz w:val="24"/>
-        </w:rPr>
-        <w:t xml:space="preserve"> and C programming languages. The code has been </w:t>
-      </w:r>
-      <w:r>
-        <w:rPr>
-          <w:sz w:val="24"/>
-        </w:rPr>
-        <w:t>u</w:t>
-      </w:r>
-      <w:r>
-        <w:rPr>
-          <w:sz w:val="24"/>
-        </w:rPr>
-        <w:t xml:space="preserve">sed on personal computers running various </w:t>
-      </w:r>
-      <w:r>
-        <w:rPr>
-          <w:sz w:val="24"/>
-        </w:rPr>
-        <w:t>versions</w:t>
-      </w:r>
-      <w:r>
-        <w:rPr>
-          <w:sz w:val="24"/>
-        </w:rPr>
-        <w:t xml:space="preserve"> of the Microsoft Windows operating system and Linux based computers</w:t>
-      </w:r>
-      <w:r>
-        <w:rPr>
-          <w:sz w:val="24"/>
-          <w:szCs w:val="24"/>
-        </w:rPr>
-        <w:t xml:space="preserve">. </w:t>
-      </w:r>
-      <w:r>
-        <w:rPr>
-          <w:rFonts w:ascii="Calibri" w:eastAsia="Calibri" w:hAnsi="Calibri" w:cs="Calibri"/>
-          <w:sz w:val="24"/>
-          <w:szCs w:val="24"/>
-        </w:rPr>
-        <w:t xml:space="preserve">A typically small model, i.e., around 100 </w:t>
-      </w:r>
-      <w:r>
-        <w:rPr>
-          <w:rFonts w:ascii="Calibri" w:hAnsi="Calibri"/>
-          <w:sz w:val="24"/>
-          <w:szCs w:val="24"/>
-        </w:rPr>
-        <w:t>Hydrologic Response Units (</w:t>
-      </w:r>
-      <w:r>
-        <w:rPr>
-          <w:rFonts w:ascii="Calibri" w:eastAsia="Calibri" w:hAnsi="Calibri" w:cs="Calibri"/>
-          <w:sz w:val="24"/>
-          <w:szCs w:val="24"/>
-        </w:rPr>
-        <w:t>HRUs</w:t>
-      </w:r>
-      <w:r>
-        <w:rPr>
-          <w:rFonts w:ascii="Calibri" w:eastAsia="Calibri" w:hAnsi="Calibri" w:cs="Calibri"/>
-          <w:sz w:val="24"/>
-          <w:szCs w:val="24"/>
-        </w:rPr>
-        <w:t>/grid cells</w:t>
-      </w:r>
-      <w:r>
-        <w:rPr>
-          <w:rFonts w:ascii="Calibri" w:eastAsia="Calibri" w:hAnsi="Calibri" w:cs="Calibri"/>
-          <w:sz w:val="24"/>
-          <w:szCs w:val="24"/>
-        </w:rPr>
-        <w:t xml:space="preserve"> can be executed on almost all computers. Large models, i.e., greater than 100,000 HRUs</w:t>
-      </w:r>
-      <w:r>
-        <w:rPr>
-          <w:rFonts w:ascii="Calibri" w:eastAsia="Calibri" w:hAnsi="Calibri" w:cs="Calibri"/>
-          <w:sz w:val="24"/>
-          <w:szCs w:val="24"/>
-        </w:rPr>
-        <w:t>/grid cells</w:t>
-      </w:r>
-      <w:r>
-        <w:rPr>
-          <w:rFonts w:ascii="Calibri" w:eastAsia="Calibri" w:hAnsi="Calibri" w:cs="Calibri"/>
-          <w:sz w:val="24"/>
-          <w:szCs w:val="24"/>
-        </w:rPr>
-        <w:t xml:space="preserve"> may need at least 8 GB of RAM to run effectively. Executables provided in </w:t>
-      </w:r>
-      <w:r>
-        <w:rPr>
-          <w:rFonts w:ascii="Calibri" w:eastAsia="Calibri" w:hAnsi="Calibri" w:cs="Calibri"/>
-          <w:sz w:val="24"/>
-          <w:szCs w:val="24"/>
-        </w:rPr>
-        <w:t xml:space="preserve">this </w:t>
-      </w:r>
-      <w:r>
-        <w:rPr>
-          <w:rFonts w:ascii="Calibri" w:eastAsia="Calibri" w:hAnsi="Calibri" w:cs="Calibri"/>
-          <w:sz w:val="24"/>
-          <w:szCs w:val="24"/>
-        </w:rPr>
-        <w:t>release are built to run on 64-bit computers.</w:t>
-      </w:r>
-    </w:p>
-    <w:p>
-      <w:pPr>
-        <w:spacing w:after="0"/>
-        <w:rPr>
-          <w:sz w:val="24"/>
-        </w:rPr>
-      </w:pPr>
+        </w:rPr>
+        <w:t xml:space="preserve"> </w:t>
+      </w:r>
     </w:p>
     <w:p>
       <w:pPr>
         <w:pStyle w:val="ListParagraph"/>
         <w:ind w:left="0"/>
-        <w:contextualSpacing w:val="0"/>
-        <w:rPr>
-          <w:b/>
-          <w:sz w:val="28"/>
-        </w:rPr>
-      </w:pPr>
-      <w:r>
-        <w:rPr>
-          <w:b/>
-          <w:sz w:val="28"/>
-        </w:rPr>
-        <w:t>INPUT-FILE INSTRUCTIONS</w:t>
-      </w:r>
-    </w:p>
-    <w:p>
-      <w:pPr>
-        <w:pStyle w:val="ListParagraph"/>
-        <w:spacing w:after="480"/>
-        <w:ind w:left="0"/>
-        <w:rPr>
-          <w:sz w:val="24"/>
-          <w:szCs w:val="24"/>
-        </w:rPr>
-      </w:pPr>
-      <w:r>
-        <w:rPr>
-          <w:sz w:val="24"/>
-          <w:szCs w:val="24"/>
-        </w:rPr>
-        <w:t>Instructions for preparing input files for GSFLOW were provided with the first release of GSFLOW as Appendix 1 in Markstrom and others (2008). Since that time, new functionality has been added to the software; parameters and variables have been added, modified, and deleted; and some of the original functionality has been removed. As a result, it has been necessary to update the original input instructions with each new release of GSFLOW.  The file ‘GSFLOW_Input_Instructions.v.2.2.0.pdf’ is located in the ‘doc’ subdirectory of the GSFLOW release</w:t>
-      </w:r>
-      <w:r>
-        <w:rPr>
-          <w:sz w:val="24"/>
-          <w:szCs w:val="24"/>
-        </w:rPr>
-        <w:t xml:space="preserve">. This file includes descriptions and tables </w:t>
-      </w:r>
-      <w:r>
-        <w:rPr>
-          <w:sz w:val="24"/>
-          <w:szCs w:val="24"/>
-        </w:rPr>
-        <w:t>for</w:t>
-      </w:r>
-      <w:r>
-        <w:rPr>
-          <w:sz w:val="24"/>
-          <w:szCs w:val="24"/>
-        </w:rPr>
-        <w:t xml:space="preserve"> GSFLOW and PRMS modules and MODFLOW packages available in GSFLOW, as well as GSFLOW-specific input parameters and output variables. </w:t>
-      </w:r>
-      <w:r>
-        <w:rPr>
-          <w:sz w:val="24"/>
-          <w:szCs w:val="24"/>
-        </w:rPr>
-        <w:t>Input instructions provided in this file supersede some of the information found in Appendix 1 in Markstrom and others (2008), which provides a general discussion of the terminology, styles, and formats of GSFLOW inputs and the definitions of each of the GSFLOW input files.</w:t>
-      </w:r>
-    </w:p>
-    <w:p>
-      <w:pPr>
-        <w:pStyle w:val="ListParagraph"/>
-        <w:spacing w:after="480"/>
-        <w:ind w:left="0"/>
-        <w:rPr>
-          <w:sz w:val="24"/>
-          <w:szCs w:val="24"/>
+        <w:rPr>
+          <w:b/>
+          <w:sz w:val="24"/>
+          <w:szCs w:val="32"/>
         </w:rPr>
       </w:pPr>
     </w:p>
@@ -2172,19 +2769,14 @@
         <w:spacing w:after="240"/>
         <w:ind w:left="0"/>
         <w:rPr>
-          <w:sz w:val="24"/>
-          <w:szCs w:val="24"/>
-        </w:rPr>
-      </w:pPr>
-      <w:r>
-        <w:rPr>
-          <w:sz w:val="24"/>
-          <w:szCs w:val="24"/>
-        </w:rPr>
-        <w:t xml:space="preserve">Instructions for preparing input files for the current version of </w:t>
-      </w:r>
-      <w:r>
-        <w:rPr>
+          <w:b/>
+          <w:sz w:val="24"/>
+          <w:szCs w:val="24"/>
+        </w:rPr>
+      </w:pPr>
+      <w:r>
+        <w:rPr>
+          <w:b/>
           <w:sz w:val="24"/>
           <w:szCs w:val="24"/>
         </w:rPr>
@@ -2192,571 +2784,12 @@
       </w:r>
       <w:r>
         <w:rPr>
-          <w:sz w:val="24"/>
-          <w:szCs w:val="24"/>
-        </w:rPr>
-        <w:t>can be found in three resources; users are encouraged to review these resources when developing a GSFLOW model:</w:t>
-      </w:r>
-    </w:p>
-    <w:p>
-      <w:pPr>
-        <w:rPr>
-          <w:rFonts w:ascii="Calibri" w:hAnsi="Calibri"/>
-          <w:sz w:val="24"/>
-          <w:szCs w:val="24"/>
-        </w:rPr>
-      </w:pPr>
-      <w:r>
-        <w:rPr>
-          <w:rFonts w:cstheme="minorHAnsi"/>
-          <w:b/>
-          <w:sz w:val="24"/>
-          <w:szCs w:val="24"/>
-        </w:rPr>
-        <w:t>PRMS Files</w:t>
-      </w:r>
-      <w:r>
-        <w:rPr>
-          <w:rFonts w:cstheme="minorHAnsi"/>
-          <w:sz w:val="24"/>
-          <w:szCs w:val="24"/>
-        </w:rPr>
-        <w:t xml:space="preserve">: </w:t>
-      </w:r>
-      <w:bookmarkStart w:id="2" w:name="_Hlk52204886"/>
-      <w:r>
-        <w:rPr>
-          <w:rFonts w:cstheme="minorHAnsi"/>
-          <w:sz w:val="24"/>
-          <w:szCs w:val="24"/>
-        </w:rPr>
-        <w:t xml:space="preserve">The file </w:t>
-      </w:r>
-      <w:r>
-        <w:rPr>
-          <w:rFonts w:cstheme="minorHAnsi"/>
-          <w:sz w:val="24"/>
-          <w:szCs w:val="24"/>
-        </w:rPr>
-        <w:t>“</w:t>
-      </w:r>
-      <w:r>
-        <w:rPr>
-          <w:rStyle w:val="Strong"/>
-          <w:rFonts w:cstheme="minorHAnsi"/>
-          <w:b w:val="0"/>
-          <w:sz w:val="24"/>
-          <w:szCs w:val="24"/>
-        </w:rPr>
-        <w:t>PRMS_tables_5.</w:t>
-      </w:r>
-      <w:r>
-        <w:rPr>
-          <w:rStyle w:val="Strong"/>
-          <w:rFonts w:cstheme="minorHAnsi"/>
-          <w:b w:val="0"/>
-          <w:sz w:val="24"/>
-          <w:szCs w:val="24"/>
-        </w:rPr>
-        <w:t>2</w:t>
-      </w:r>
-      <w:r>
-        <w:rPr>
-          <w:rStyle w:val="Strong"/>
-          <w:rFonts w:cstheme="minorHAnsi"/>
-          <w:b w:val="0"/>
-          <w:sz w:val="24"/>
-          <w:szCs w:val="24"/>
-        </w:rPr>
-        <w:t>.</w:t>
-      </w:r>
-      <w:r>
-        <w:rPr>
-          <w:rStyle w:val="Strong"/>
-          <w:rFonts w:cstheme="minorHAnsi"/>
-          <w:b w:val="0"/>
-          <w:sz w:val="24"/>
-          <w:szCs w:val="24"/>
-        </w:rPr>
-        <w:t>1</w:t>
-      </w:r>
-      <w:r>
-        <w:rPr>
-          <w:rStyle w:val="Strong"/>
-          <w:rFonts w:cstheme="minorHAnsi"/>
-          <w:b w:val="0"/>
-          <w:sz w:val="24"/>
-          <w:szCs w:val="24"/>
-        </w:rPr>
-        <w:t>.pdf</w:t>
-      </w:r>
-      <w:r>
-        <w:rPr>
-          <w:rFonts w:cstheme="minorHAnsi"/>
-          <w:sz w:val="24"/>
-          <w:szCs w:val="24"/>
-        </w:rPr>
-        <w:t>”</w:t>
-      </w:r>
-      <w:r>
-        <w:rPr>
-          <w:rFonts w:cstheme="minorHAnsi"/>
-          <w:sz w:val="24"/>
-          <w:szCs w:val="24"/>
-        </w:rPr>
-        <w:t xml:space="preserve"> in the </w:t>
-      </w:r>
-      <w:r>
-        <w:rPr>
-          <w:rFonts w:cstheme="minorHAnsi"/>
-          <w:sz w:val="24"/>
-          <w:szCs w:val="24"/>
-        </w:rPr>
-        <w:t>“</w:t>
-      </w:r>
-      <w:r>
-        <w:rPr>
-          <w:rFonts w:cstheme="minorHAnsi"/>
-          <w:sz w:val="24"/>
-          <w:szCs w:val="24"/>
-        </w:rPr>
-        <w:t>doc\Related reports</w:t>
-      </w:r>
-      <w:r>
-        <w:rPr>
-          <w:rFonts w:cstheme="minorHAnsi"/>
-          <w:sz w:val="24"/>
-          <w:szCs w:val="24"/>
-        </w:rPr>
-        <w:t>”</w:t>
-      </w:r>
-      <w:r>
-        <w:rPr>
-          <w:rFonts w:cstheme="minorHAnsi"/>
-          <w:sz w:val="24"/>
-          <w:szCs w:val="24"/>
-        </w:rPr>
-        <w:t xml:space="preserve"> subdirectory that provides updated tables for the PRMS-IV documentation report (Markstrom and others, 2015; </w:t>
-      </w:r>
-      <w:hyperlink r:id="rId15" w:history="1">
-        <w:r>
-          <w:rPr>
-            <w:rStyle w:val="Hyperlink"/>
-            <w:sz w:val="24"/>
-            <w:szCs w:val="24"/>
-          </w:rPr>
-          <w:t>https://pubs.usgs.gov/tm/6b7/</w:t>
-        </w:r>
-      </w:hyperlink>
-      <w:r>
-        <w:rPr>
-          <w:rFonts w:cstheme="minorHAnsi"/>
-          <w:sz w:val="24"/>
-          <w:szCs w:val="24"/>
-        </w:rPr>
-        <w:t>) that describe PRMS modules, dimensions for parameters and variables, parameters in the Control File, parameters in the Parameter File, and input and output variables</w:t>
-      </w:r>
-      <w:r>
-        <w:rPr>
-          <w:rFonts w:cstheme="minorHAnsi"/>
-          <w:sz w:val="24"/>
-          <w:szCs w:val="24"/>
-        </w:rPr>
-        <w:t>.</w:t>
-      </w:r>
-      <w:r>
-        <w:rPr>
-          <w:rFonts w:ascii="Calibri" w:eastAsia="Calibri" w:hAnsi="Calibri" w:cs="Calibri"/>
-          <w:sz w:val="24"/>
-          <w:szCs w:val="24"/>
-        </w:rPr>
-        <w:t xml:space="preserve"> Changes from PRMS version 4.0.3 </w:t>
-      </w:r>
-      <w:r>
-        <w:rPr>
-          <w:rFonts w:ascii="Calibri" w:hAnsi="Calibri"/>
-          <w:sz w:val="24"/>
-          <w:szCs w:val="24"/>
-        </w:rPr>
-        <w:t>that are upda</w:t>
-      </w:r>
-      <w:r>
-        <w:rPr>
-          <w:rFonts w:ascii="Calibri" w:hAnsi="Calibri"/>
-          <w:sz w:val="24"/>
-          <w:szCs w:val="24"/>
-        </w:rPr>
-        <w:t xml:space="preserve">ted in </w:t>
-      </w:r>
-      <w:r>
-        <w:rPr>
-          <w:color w:val="FF0000"/>
-          <w:sz w:val="24"/>
-          <w:szCs w:val="24"/>
-        </w:rPr>
-        <w:t xml:space="preserve">red </w:t>
-      </w:r>
-      <w:r>
-        <w:rPr>
-          <w:sz w:val="24"/>
-          <w:szCs w:val="24"/>
-        </w:rPr>
-        <w:t xml:space="preserve">text indicates new for PRMS-5.2.1; </w:t>
-      </w:r>
-      <w:r>
-        <w:rPr>
-          <w:rFonts w:ascii="Calibri" w:hAnsi="Calibri"/>
-          <w:sz w:val="24"/>
-          <w:szCs w:val="24"/>
-        </w:rPr>
-        <w:t xml:space="preserve">PRMS-5.2.0 </w:t>
-      </w:r>
-      <w:r>
-        <w:rPr>
-          <w:rFonts w:ascii="Calibri" w:eastAsia="Calibri" w:hAnsi="Calibri" w:cs="Calibri"/>
-          <w:sz w:val="24"/>
-          <w:szCs w:val="24"/>
-        </w:rPr>
-        <w:t xml:space="preserve">are highlighted in </w:t>
-      </w:r>
-      <w:r>
-        <w:rPr>
-          <w:sz w:val="24"/>
-          <w:szCs w:val="24"/>
-          <w:highlight w:val="red"/>
-        </w:rPr>
-        <w:t>red</w:t>
-      </w:r>
-      <w:r>
-        <w:rPr>
-          <w:sz w:val="24"/>
-          <w:szCs w:val="24"/>
-        </w:rPr>
-        <w:t>, for PRMS</w:t>
-      </w:r>
-      <w:r>
-        <w:rPr>
-          <w:sz w:val="24"/>
-          <w:szCs w:val="24"/>
-        </w:rPr>
-        <w:t>-</w:t>
-      </w:r>
-      <w:r>
-        <w:rPr>
-          <w:sz w:val="24"/>
-          <w:szCs w:val="24"/>
-        </w:rPr>
-        <w:t>5.2</w:t>
-      </w:r>
-      <w:r>
-        <w:rPr>
-          <w:sz w:val="24"/>
-          <w:szCs w:val="24"/>
-        </w:rPr>
-        <w:t>.0</w:t>
-      </w:r>
-      <w:r>
-        <w:rPr>
-          <w:sz w:val="24"/>
-          <w:szCs w:val="24"/>
-        </w:rPr>
-        <w:t xml:space="preserve">; </w:t>
-      </w:r>
-      <w:r>
-        <w:rPr>
-          <w:sz w:val="24"/>
-          <w:szCs w:val="24"/>
-          <w:highlight w:val="magenta"/>
-        </w:rPr>
-        <w:t>pink</w:t>
-      </w:r>
-      <w:r>
-        <w:rPr>
-          <w:sz w:val="24"/>
-          <w:szCs w:val="24"/>
-        </w:rPr>
-        <w:t>, for PRMS 5.1</w:t>
-      </w:r>
-      <w:r>
-        <w:rPr>
-          <w:sz w:val="24"/>
-          <w:szCs w:val="24"/>
-        </w:rPr>
-        <w:t>.0</w:t>
-      </w:r>
-      <w:r>
-        <w:rPr>
-          <w:sz w:val="24"/>
-          <w:szCs w:val="24"/>
-        </w:rPr>
-        <w:t xml:space="preserve">, and </w:t>
-      </w:r>
-      <w:r>
-        <w:rPr>
-          <w:sz w:val="24"/>
-          <w:szCs w:val="24"/>
-          <w:highlight w:val="green"/>
-        </w:rPr>
-        <w:t>green</w:t>
-      </w:r>
-      <w:r>
-        <w:rPr>
-          <w:sz w:val="24"/>
-          <w:szCs w:val="24"/>
-        </w:rPr>
-        <w:t>,</w:t>
-      </w:r>
-      <w:r>
-        <w:rPr>
-          <w:sz w:val="24"/>
-          <w:szCs w:val="24"/>
-        </w:rPr>
-        <w:t xml:space="preserve"> for PRMS</w:t>
-      </w:r>
-      <w:r>
-        <w:rPr>
-          <w:sz w:val="24"/>
-          <w:szCs w:val="24"/>
-        </w:rPr>
-        <w:t>-</w:t>
-      </w:r>
-      <w:r>
-        <w:rPr>
-          <w:sz w:val="24"/>
-          <w:szCs w:val="24"/>
-        </w:rPr>
-        <w:t>5.0</w:t>
-      </w:r>
-      <w:r>
-        <w:rPr>
-          <w:sz w:val="24"/>
-        </w:rPr>
-        <w:t>.</w:t>
-      </w:r>
-      <w:r>
-        <w:rPr>
-          <w:sz w:val="24"/>
-          <w:szCs w:val="24"/>
-        </w:rPr>
-        <w:t>0</w:t>
-      </w:r>
-      <w:r>
-        <w:rPr>
-          <w:rFonts w:ascii="Calibri" w:hAnsi="Calibri"/>
-          <w:sz w:val="24"/>
-          <w:szCs w:val="24"/>
-        </w:rPr>
-        <w:t xml:space="preserve">. </w:t>
-      </w:r>
-    </w:p>
-    <w:bookmarkEnd w:id="2"/>
-    <w:p>
-      <w:pPr>
-        <w:pStyle w:val="ListParagraph"/>
-        <w:ind w:left="0"/>
-        <w:rPr>
-          <w:sz w:val="24"/>
-          <w:szCs w:val="24"/>
-        </w:rPr>
-      </w:pPr>
-      <w:r>
-        <w:rPr>
-          <w:b/>
-          <w:sz w:val="24"/>
-          <w:szCs w:val="24"/>
-        </w:rPr>
-        <w:lastRenderedPageBreak/>
-        <w:t>MODFLOW Files</w:t>
-      </w:r>
-      <w:r>
-        <w:rPr>
-          <w:sz w:val="24"/>
-          <w:szCs w:val="24"/>
-        </w:rPr>
-        <w:t xml:space="preserve">: Up-to-date descriptions of the input requirements for all MODFLOW-2005 and MODFLOW-NWT Packages and Processes are provided in the </w:t>
-      </w:r>
-      <w:r>
-        <w:rPr>
-          <w:i/>
-          <w:sz w:val="24"/>
-          <w:szCs w:val="24"/>
-        </w:rPr>
-        <w:t>Online Guide to MODFLOW-2005</w:t>
-      </w:r>
-      <w:r>
-        <w:rPr>
-          <w:sz w:val="24"/>
-          <w:szCs w:val="24"/>
-        </w:rPr>
-        <w:t xml:space="preserve"> (</w:t>
-      </w:r>
-      <w:hyperlink r:id="rId16" w:history="1">
-        <w:r>
-          <w:rPr>
-            <w:rStyle w:val="Hyperlink"/>
-            <w:sz w:val="24"/>
-            <w:szCs w:val="24"/>
-          </w:rPr>
-          <w:t>https://water.usgs.gov/ogw/modflow/MODFLOW-2005-Guide/</w:t>
-        </w:r>
-      </w:hyperlink>
-      <w:r>
-        <w:rPr>
-          <w:sz w:val="24"/>
-          <w:szCs w:val="24"/>
-        </w:rPr>
-        <w:t xml:space="preserve">) and </w:t>
-      </w:r>
-      <w:r>
-        <w:rPr>
-          <w:i/>
-          <w:sz w:val="24"/>
-          <w:szCs w:val="24"/>
-        </w:rPr>
-        <w:t>Online Guide to MODFLOW-NWT</w:t>
-      </w:r>
-      <w:r>
-        <w:rPr>
-          <w:sz w:val="24"/>
-          <w:szCs w:val="24"/>
-        </w:rPr>
-        <w:t xml:space="preserve"> (</w:t>
-      </w:r>
-      <w:hyperlink r:id="rId17" w:history="1">
-        <w:r>
-          <w:rPr>
-            <w:rStyle w:val="Hyperlink"/>
-            <w:sz w:val="24"/>
-            <w:szCs w:val="24"/>
-          </w:rPr>
-          <w:t>https://water.usgs.gov/ogw/modflow-nwt/MODFLOW-NWT-Guide/</w:t>
-        </w:r>
-      </w:hyperlink>
-      <w:r>
-        <w:rPr>
-          <w:sz w:val="24"/>
-          <w:szCs w:val="24"/>
-        </w:rPr>
-        <w:t>).</w:t>
-      </w:r>
-      <w:r>
-        <w:rPr>
-          <w:sz w:val="24"/>
-          <w:szCs w:val="24"/>
-        </w:rPr>
-        <w:t xml:space="preserve"> Updated input instructions for the SFR2, UZF1, and AG Package are included in the ‘doc’ </w:t>
-      </w:r>
-      <w:r>
-        <w:rPr>
-          <w:sz w:val="24"/>
-          <w:szCs w:val="24"/>
-        </w:rPr>
-        <w:t>subdirectory of the GSFLOW release</w:t>
-      </w:r>
-      <w:r>
-        <w:rPr>
-          <w:sz w:val="24"/>
-          <w:szCs w:val="24"/>
-        </w:rPr>
-        <w:t>.</w:t>
-      </w:r>
-    </w:p>
-    <w:p>
-      <w:pPr>
-        <w:pStyle w:val="ListParagraph"/>
-        <w:ind w:left="0"/>
-        <w:rPr>
-          <w:sz w:val="24"/>
-          <w:szCs w:val="24"/>
-        </w:rPr>
-      </w:pPr>
-    </w:p>
-    <w:p>
-      <w:pPr>
-        <w:pStyle w:val="ListParagraph"/>
-        <w:ind w:left="0"/>
-        <w:rPr>
-          <w:b/>
-          <w:sz w:val="28"/>
-        </w:rPr>
-      </w:pPr>
-      <w:r>
-        <w:rPr>
-          <w:b/>
-          <w:sz w:val="28"/>
-        </w:rPr>
-        <w:t>DOCUMENTATION AND ADDITIONAL RESOURCES</w:t>
-      </w:r>
-    </w:p>
-    <w:p>
-      <w:pPr>
-        <w:pStyle w:val="ListParagraph"/>
-        <w:spacing w:after="0"/>
-        <w:ind w:left="0"/>
-        <w:rPr>
-          <w:b/>
-          <w:sz w:val="28"/>
-        </w:rPr>
-      </w:pPr>
-    </w:p>
-    <w:p>
-      <w:pPr>
-        <w:spacing w:after="0"/>
-        <w:rPr>
-          <w:rStyle w:val="Strong"/>
-          <w:sz w:val="24"/>
-        </w:rPr>
-      </w:pPr>
-      <w:r>
-        <w:rPr>
-          <w:rStyle w:val="Strong"/>
-          <w:sz w:val="24"/>
-        </w:rPr>
-        <w:t>GSFLOW Online Documentation:</w:t>
-      </w:r>
-    </w:p>
-    <w:p>
-      <w:pPr>
-        <w:spacing w:after="0"/>
-        <w:rPr>
-          <w:sz w:val="24"/>
-          <w:szCs w:val="24"/>
-        </w:rPr>
-      </w:pPr>
-    </w:p>
-    <w:p>
-      <w:pPr>
-        <w:rPr>
-          <w:sz w:val="24"/>
-        </w:rPr>
-      </w:pPr>
-      <w:hyperlink r:id="rId18" w:history="1">
-        <w:r>
-          <w:rPr>
-            <w:rStyle w:val="Hyperlink"/>
-            <w:sz w:val="24"/>
-            <w:szCs w:val="24"/>
-          </w:rPr>
-          <w:t>https://www.usgs.gov/software/coupled-ground-water-and-surface-water-flow-model-gsflow</w:t>
-        </w:r>
-      </w:hyperlink>
-      <w:r>
-        <w:rPr>
-          <w:sz w:val="24"/>
-        </w:rPr>
-        <w:t xml:space="preserve"> </w:t>
-      </w:r>
-    </w:p>
-    <w:p>
-      <w:pPr>
-        <w:pStyle w:val="ListParagraph"/>
-        <w:ind w:left="0"/>
-        <w:rPr>
-          <w:b/>
-          <w:sz w:val="24"/>
-          <w:szCs w:val="32"/>
-        </w:rPr>
-      </w:pPr>
+          <w:b/>
+          <w:sz w:val="24"/>
+          <w:szCs w:val="24"/>
+        </w:rPr>
+        <w:t>Primary Documentation:</w:t>
+      </w:r>
     </w:p>
     <w:p>
       <w:pPr>
@@ -2765,34 +2798,6 @@
         <w:ind w:left="0"/>
         <w:rPr>
           <w:b/>
-          <w:sz w:val="24"/>
-          <w:szCs w:val="24"/>
-        </w:rPr>
-      </w:pPr>
-      <w:r>
-        <w:rPr>
-          <w:b/>
-          <w:sz w:val="24"/>
-          <w:szCs w:val="24"/>
-        </w:rPr>
-        <w:t xml:space="preserve">GSFLOW </w:t>
-      </w:r>
-      <w:r>
-        <w:rPr>
-          <w:b/>
-          <w:sz w:val="24"/>
-          <w:szCs w:val="24"/>
-        </w:rPr>
-        <w:t>Primary Documentation:</w:t>
-      </w:r>
-    </w:p>
-    <w:p>
-      <w:pPr>
-        <w:pStyle w:val="ListParagraph"/>
-        <w:spacing w:after="240"/>
-        <w:ind w:left="0"/>
-        <w:rPr>
-          <w:b/>
           <w:sz w:val="18"/>
         </w:rPr>
       </w:pPr>
@@ -2813,7 +2818,7 @@
         </w:rPr>
         <w:t xml:space="preserve">Markstrom, S.L., Niswonger, R.G., Regan, R.S., Prudic, D.E., and Barlow, P.M., 2008, GSFLOW—Coupled ground-water and surface-water flow model based on the integration of the precipitation-runoff modeling system (PRMS) and the modular ground-water flow model (MODFLOW–2005): U.S. Geological Survey Techniques and Methods, book 6, chap. D1, 240 p., </w:t>
       </w:r>
-      <w:hyperlink r:id="rId19" w:history="1">
+      <w:hyperlink r:id="rId15" w:history="1">
         <w:r>
           <w:rPr>
             <w:rStyle w:val="Hyperlink"/>
@@ -2985,9 +2990,25 @@
           <w:sz w:val="24"/>
           <w:szCs w:val="24"/>
         </w:rPr>
-        <w:t xml:space="preserve">Henson, W.R., Medina, R.L., Mayers, C.J., Niswonger, R.G., and Regan, R.S., 2013, CRT—Cascade routing tool to define and visualize flow paths for grid-based watershed models: U.S. Geological Survey Techniques and Methods, book 6, chap. D2, 28 p., </w:t>
-      </w:r>
-      <w:hyperlink r:id="rId20" w:history="1">
+        <w:t xml:space="preserve">Henson, W.R., Medina, R.L., </w:t>
+      </w:r>
+      <w:proofErr w:type="spellStart"/>
+      <w:r>
+        <w:rPr>
+          <w:sz w:val="24"/>
+          <w:szCs w:val="24"/>
+        </w:rPr>
+        <w:t>Mayers</w:t>
+      </w:r>
+      <w:proofErr w:type="spellEnd"/>
+      <w:r>
+        <w:rPr>
+          <w:sz w:val="24"/>
+          <w:szCs w:val="24"/>
+        </w:rPr>
+        <w:t xml:space="preserve">, C.J., Niswonger, R.G., and Regan, R.S., 2013, CRT—Cascade routing tool to define and visualize flow paths for grid-based watershed models: U.S. Geological Survey Techniques and Methods, book 6, chap. D2, 28 p., </w:t>
+      </w:r>
+      <w:hyperlink r:id="rId16" w:history="1">
         <w:r>
           <w:rPr>
             <w:rStyle w:val="Hyperlink"/>
@@ -3031,7 +3052,23 @@
           <w:sz w:val="24"/>
           <w:szCs w:val="24"/>
         </w:rPr>
-        <w:t xml:space="preserve">Markstrom, S.L., Regan, R.S., Hay, L.E., Viger, R.J., Webb, R.M.T., Payn, R.A., and LaFontaine, J.H., 2015, PRMS-IV, the precipitation-runoff modeling system, version 4: U.S. Geological Survey Techniques and Methods, book 6, chap. </w:t>
+        <w:t xml:space="preserve">Markstrom, S.L., Regan, R.S., Hay, L.E., Viger, R.J., Webb, R.M.T., </w:t>
+      </w:r>
+      <w:proofErr w:type="spellStart"/>
+      <w:r>
+        <w:rPr>
+          <w:sz w:val="24"/>
+          <w:szCs w:val="24"/>
+        </w:rPr>
+        <w:t>Payn</w:t>
+      </w:r>
+      <w:proofErr w:type="spellEnd"/>
+      <w:r>
+        <w:rPr>
+          <w:sz w:val="24"/>
+          <w:szCs w:val="24"/>
+        </w:rPr>
+        <w:t xml:space="preserve">, R.A., and LaFontaine, J.H., 2015, PRMS-IV, the precipitation-runoff modeling system, version 4: U.S. Geological Survey Techniques and Methods, book 6, chap. </w:t>
       </w:r>
       <w:r>
         <w:rPr>
@@ -3039,7 +3076,7 @@
         </w:rPr>
         <w:t xml:space="preserve">B7, 158 p., </w:t>
       </w:r>
-      <w:hyperlink r:id="rId21" w:history="1">
+      <w:hyperlink r:id="rId17" w:history="1">
         <w:r>
           <w:rPr>
             <w:rStyle w:val="Hyperlink"/>
@@ -3075,7 +3112,7 @@
         <w:lastRenderedPageBreak/>
         <w:t xml:space="preserve">Mastin, M.C., 2009, Watershed models for decision support for inflows to Potholes Reservoir, Washington: U.S. Geological Survey Scientific Investigations Report 2009–5081, 54 p., </w:t>
       </w:r>
-      <w:hyperlink r:id="rId22" w:history="1">
+      <w:hyperlink r:id="rId18" w:history="1">
         <w:r>
           <w:rPr>
             <w:rStyle w:val="Hyperlink"/>
@@ -3122,7 +3159,39 @@
           <w:sz w:val="24"/>
           <w:szCs w:val="24"/>
         </w:rPr>
-        <w:t xml:space="preserve">Niswonger, R.G., Panday, Sorab, and Ibaraki, Motomu, 2011, MODFLOW-NWT, A Newton formulation for MODFLOW-2005: U.S. Geological Survey Techniques and Methods 6-A37, 44 p. File </w:t>
+        <w:t xml:space="preserve">Niswonger, R.G., Panday, </w:t>
+      </w:r>
+      <w:proofErr w:type="spellStart"/>
+      <w:r>
+        <w:rPr>
+          <w:sz w:val="24"/>
+          <w:szCs w:val="24"/>
+        </w:rPr>
+        <w:t>Sorab</w:t>
+      </w:r>
+      <w:proofErr w:type="spellEnd"/>
+      <w:r>
+        <w:rPr>
+          <w:sz w:val="24"/>
+          <w:szCs w:val="24"/>
+        </w:rPr>
+        <w:t xml:space="preserve">, and Ibaraki, </w:t>
+      </w:r>
+      <w:proofErr w:type="spellStart"/>
+      <w:r>
+        <w:rPr>
+          <w:sz w:val="24"/>
+          <w:szCs w:val="24"/>
+        </w:rPr>
+        <w:t>Motomu</w:t>
+      </w:r>
+      <w:proofErr w:type="spellEnd"/>
+      <w:r>
+        <w:rPr>
+          <w:sz w:val="24"/>
+          <w:szCs w:val="24"/>
+        </w:rPr>
+        <w:t xml:space="preserve">, 2011, MODFLOW-NWT, A Newton formulation for MODFLOW-2005: U.S. Geological Survey Techniques and Methods 6-A37, 44 p. File </w:t>
       </w:r>
       <w:r>
         <w:rPr>
@@ -3281,9 +3350,25 @@
           <w:sz w:val="24"/>
           <w:szCs w:val="24"/>
         </w:rPr>
-        <w:t xml:space="preserve">Regan, R.S., and LaFontaine, J.H., 2017, Documentation of the dynamic parameter, water-use, stream and lake flow routing, and two summary output modules and updates to surface-depression storage simulation and initial conditions specification options with the Precipitation-Runoff Modeling System (PRMS): U.S. Geological Survey Techniques and Methods, book 6, chap. B8, 60 p., </w:t>
-      </w:r>
-      <w:hyperlink r:id="rId23" w:history="1">
+        <w:t xml:space="preserve">Regan, R.S., and LaFontaine, J.H., 2017, Documentation of the dynamic parameter, water-use, </w:t>
+      </w:r>
+      <w:proofErr w:type="gramStart"/>
+      <w:r>
+        <w:rPr>
+          <w:sz w:val="24"/>
+          <w:szCs w:val="24"/>
+        </w:rPr>
+        <w:t>stream</w:t>
+      </w:r>
+      <w:proofErr w:type="gramEnd"/>
+      <w:r>
+        <w:rPr>
+          <w:sz w:val="24"/>
+          <w:szCs w:val="24"/>
+        </w:rPr>
+        <w:t xml:space="preserve"> and lake flow routing, and two summary output modules and updates to surface-depression storage simulation and initial conditions specification options with the Precipitation-Runoff Modeling System (PRMS): U.S. Geological Survey Techniques and Methods, book 6, chap. B8, 60 p., </w:t>
+      </w:r>
+      <w:hyperlink r:id="rId19" w:history="1">
         <w:r>
           <w:rPr>
             <w:rStyle w:val="Hyperlink"/>
@@ -3332,7 +3417,7 @@
         </w:rPr>
         <w:t xml:space="preserve">Regan, R.S., Markstrom, S.L., Hay, L.E., Viger, R.J., Norton, P.A., Driscoll, J.M., LaFontaine, J.H., 2018, Description of the National Hydrologic Model for use with the Precipitation-Runoff Modeling System (PRMS): U.S. Geological Survey Techniques and Methods, book 6, chap B9, 38 p., </w:t>
       </w:r>
-      <w:hyperlink r:id="rId24" w:history="1">
+      <w:hyperlink r:id="rId20" w:history="1">
         <w:r>
           <w:rPr>
             <w:rStyle w:val="Hyperlink"/>
@@ -3382,7 +3467,7 @@
         </w:rPr>
         <w:t xml:space="preserve">Regan, R.S., Niswonger, R.G., Markstrom, S.L., and Barlow, P.M., 2015, Documentation of a restart option for the U.S. Geological Survey coupled groundwater and surface-water flow (GSFLOW) model: U.S. Geological Survey Techniques and Methods, book 6, chap. D3, 19 p., </w:t>
       </w:r>
-      <w:hyperlink r:id="rId25" w:history="1">
+      <w:hyperlink r:id="rId21" w:history="1">
         <w:r>
           <w:rPr>
             <w:rStyle w:val="Hyperlink"/>
@@ -3442,7 +3527,7 @@
         </w:rPr>
         <w:t xml:space="preserve">Sanders, M.J., Markstrom, S.L., Regan, R.S., and Atkinson, R.D., 2017, Documentation of a daily mean stream temperature module—An enhancement to the Precipitation-Runoff Modeling System: U.S. Geological Survey Techniques and Methods, book 6, chap. D4, 18 p., </w:t>
       </w:r>
-      <w:hyperlink r:id="rId26" w:history="1">
+      <w:hyperlink r:id="rId22" w:history="1">
         <w:r>
           <w:rPr>
             <w:rStyle w:val="Hyperlink"/>
@@ -3497,7 +3582,7 @@
         </w:rPr>
         <w:t xml:space="preserve">Van Beusekom, A.E., and Viger, R.J., 2015, A glacier runoff extension to the Precipitation Runoff Modeling System, Journal of Geophysical Research: Earth Science, 21 p., </w:t>
       </w:r>
-      <w:hyperlink r:id="rId27" w:history="1">
+      <w:hyperlink r:id="rId23" w:history="1">
         <w:r>
           <w:rPr>
             <w:rStyle w:val="Hyperlink"/>
@@ -3554,7 +3639,7 @@
         </w:rPr>
         <w:t xml:space="preserve">Documentation and additional resources for PRMS and MODFLOW are available at </w:t>
       </w:r>
-      <w:hyperlink r:id="rId28" w:history="1">
+      <w:hyperlink r:id="rId24" w:history="1">
         <w:r>
           <w:rPr>
             <w:rStyle w:val="Hyperlink"/>
@@ -3571,7 +3656,7 @@
         </w:rPr>
         <w:t xml:space="preserve">and </w:t>
       </w:r>
-      <w:hyperlink r:id="rId29" w:history="1">
+      <w:hyperlink r:id="rId25" w:history="1">
         <w:r>
           <w:rPr>
             <w:rStyle w:val="Hyperlink"/>
@@ -3613,7 +3698,39 @@
           <w:sz w:val="24"/>
           <w:szCs w:val="24"/>
         </w:rPr>
-        <w:t>Bakker, Mark, Schaars, Frans, Hughes, J.D., Langevin, C.D., and Dausman, A.M., 2013, Documentation of the seawater intrusion (SWI2) package for MODFLOW: U.S. Geological Survey Techniques and Methods, book 6, chap. A46, 47 p.</w:t>
+        <w:t xml:space="preserve">Bakker, Mark, </w:t>
+      </w:r>
+      <w:proofErr w:type="spellStart"/>
+      <w:r>
+        <w:rPr>
+          <w:sz w:val="24"/>
+          <w:szCs w:val="24"/>
+        </w:rPr>
+        <w:t>Schaars</w:t>
+      </w:r>
+      <w:proofErr w:type="spellEnd"/>
+      <w:r>
+        <w:rPr>
+          <w:sz w:val="24"/>
+          <w:szCs w:val="24"/>
+        </w:rPr>
+        <w:t xml:space="preserve">, Frans, Hughes, J.D., Langevin, C.D., and </w:t>
+      </w:r>
+      <w:proofErr w:type="spellStart"/>
+      <w:r>
+        <w:rPr>
+          <w:sz w:val="24"/>
+          <w:szCs w:val="24"/>
+        </w:rPr>
+        <w:t>Dausman</w:t>
+      </w:r>
+      <w:proofErr w:type="spellEnd"/>
+      <w:r>
+        <w:rPr>
+          <w:sz w:val="24"/>
+          <w:szCs w:val="24"/>
+        </w:rPr>
+        <w:t>, A.M., 2013, Documentation of the seawater intrusion (SWI2) package for MODFLOW: U.S. Geological Survey Techniques and Methods, book 6, chap. A46, 47 p.</w:t>
       </w:r>
     </w:p>
     <w:p>
@@ -3636,12 +3753,21 @@
           <w:szCs w:val="24"/>
         </w:rPr>
       </w:pPr>
-      <w:r>
-        <w:rPr>
-          <w:sz w:val="24"/>
-          <w:szCs w:val="24"/>
-        </w:rPr>
-        <w:t>Bedekar, Vivek, Morway, E.D., Langevin, C.D., and Tonkin, Matt, 2016, MT3D-USGS version 1: A U.S. Geological</w:t>
+      <w:proofErr w:type="spellStart"/>
+      <w:r>
+        <w:rPr>
+          <w:sz w:val="24"/>
+          <w:szCs w:val="24"/>
+        </w:rPr>
+        <w:t>Bedekar</w:t>
+      </w:r>
+      <w:proofErr w:type="spellEnd"/>
+      <w:r>
+        <w:rPr>
+          <w:sz w:val="24"/>
+          <w:szCs w:val="24"/>
+        </w:rPr>
+        <w:t>, Vivek, Morway, E.D., Langevin, C.D., and Tonkin, Matt, 2016, MT3D-USGS version 1: A U.S. Geological</w:t>
       </w:r>
       <w:r>
         <w:rPr>
@@ -3671,7 +3797,7 @@
         </w:rPr>
         <w:t xml:space="preserve">U.S. Geological Survey Techniques and Methods 6-A53, 69 p., </w:t>
       </w:r>
-      <w:hyperlink r:id="rId30" w:history="1">
+      <w:hyperlink r:id="rId26" w:history="1">
         <w:r>
           <w:rPr>
             <w:rStyle w:val="Hyperlink"/>
@@ -3785,7 +3911,39 @@
           <w:sz w:val="24"/>
           <w:szCs w:val="24"/>
         </w:rPr>
-        <w:t>Leavesley, G.H., Lichty, R.W, Troutman, B.M., and Saindon, L.G., 1983, Precipitation-runoff modeling system--User's manual: U.S. Geological Survey Water-Resources Investigations Report 83-4238, 207 p.</w:t>
+        <w:t xml:space="preserve">Leavesley, G.H., </w:t>
+      </w:r>
+      <w:proofErr w:type="spellStart"/>
+      <w:r>
+        <w:rPr>
+          <w:sz w:val="24"/>
+          <w:szCs w:val="24"/>
+        </w:rPr>
+        <w:t>Lichty</w:t>
+      </w:r>
+      <w:proofErr w:type="spellEnd"/>
+      <w:r>
+        <w:rPr>
+          <w:sz w:val="24"/>
+          <w:szCs w:val="24"/>
+        </w:rPr>
+        <w:t xml:space="preserve">, R.W, Troutman, B.M., and </w:t>
+      </w:r>
+      <w:proofErr w:type="spellStart"/>
+      <w:r>
+        <w:rPr>
+          <w:sz w:val="24"/>
+          <w:szCs w:val="24"/>
+        </w:rPr>
+        <w:t>Saindon</w:t>
+      </w:r>
+      <w:proofErr w:type="spellEnd"/>
+      <w:r>
+        <w:rPr>
+          <w:sz w:val="24"/>
+          <w:szCs w:val="24"/>
+        </w:rPr>
+        <w:t>, L.G., 1983, Precipitation-runoff modeling system--User's manual: U.S. Geological Survey Water-Resources Investigations Report 83-4238, 207 p.</w:t>
       </w:r>
       <w:r>
         <w:rPr>
@@ -3795,7 +3953,7 @@
         </w:rPr>
         <w:t xml:space="preserve"> </w:t>
       </w:r>
-      <w:hyperlink r:id="rId31" w:history="1">
+      <w:hyperlink r:id="rId27" w:history="1">
         <w:r>
           <w:rPr>
             <w:rStyle w:val="Hyperlink"/>
@@ -3850,7 +4008,7 @@
         </w:rPr>
         <w:t xml:space="preserve"> </w:t>
       </w:r>
-      <w:hyperlink r:id="rId32" w:history="1">
+      <w:hyperlink r:id="rId28" w:history="1">
         <w:r>
           <w:rPr>
             <w:rStyle w:val="Hyperlink"/>
@@ -3904,7 +4062,7 @@
         </w:rPr>
         <w:t xml:space="preserve"> </w:t>
       </w:r>
-      <w:hyperlink r:id="rId33" w:history="1">
+      <w:hyperlink r:id="rId29" w:history="1">
         <w:r>
           <w:rPr>
             <w:rStyle w:val="Hyperlink"/>
@@ -4218,7 +4376,24 @@
           <w:szCs w:val="24"/>
         </w:rPr>
         <w:tab/>
-        <w:t>Basin Module</w:t>
+      </w:r>
+      <w:proofErr w:type="spellStart"/>
+      <w:r>
+        <w:rPr>
+          <w:rFonts w:ascii="Calibri" w:hAnsi="Calibri"/>
+          <w:sz w:val="24"/>
+          <w:szCs w:val="24"/>
+        </w:rPr>
+        <w:t>Basin</w:t>
+      </w:r>
+      <w:proofErr w:type="spellEnd"/>
+      <w:r>
+        <w:rPr>
+          <w:rFonts w:ascii="Calibri" w:hAnsi="Calibri"/>
+          <w:sz w:val="24"/>
+          <w:szCs w:val="24"/>
+        </w:rPr>
+        <w:t xml:space="preserve"> Module</w:t>
       </w:r>
     </w:p>
     <w:p>
@@ -4315,6 +4490,7 @@
           <w:szCs w:val="24"/>
         </w:rPr>
       </w:pPr>
+      <w:proofErr w:type="spellStart"/>
       <w:r>
         <w:rPr>
           <w:rFonts w:ascii="Courier New" w:hAnsi="Courier New" w:cs="Courier New"/>
@@ -4323,6 +4499,7 @@
         </w:rPr>
         <w:t>obs</w:t>
       </w:r>
+      <w:proofErr w:type="spellEnd"/>
       <w:r>
         <w:rPr>
           <w:rFonts w:ascii="Calibri" w:hAnsi="Calibri"/>
@@ -5918,7 +6095,24 @@
           <w:szCs w:val="24"/>
         </w:rPr>
         <w:tab/>
-        <w:t>Subbasin Module</w:t>
+      </w:r>
+      <w:proofErr w:type="spellStart"/>
+      <w:r>
+        <w:rPr>
+          <w:rFonts w:ascii="Calibri" w:hAnsi="Calibri"/>
+          <w:sz w:val="24"/>
+          <w:szCs w:val="24"/>
+        </w:rPr>
+        <w:t>Subbasin</w:t>
+      </w:r>
+      <w:proofErr w:type="spellEnd"/>
+      <w:r>
+        <w:rPr>
+          <w:rFonts w:ascii="Calibri" w:hAnsi="Calibri"/>
+          <w:sz w:val="24"/>
+          <w:szCs w:val="24"/>
+        </w:rPr>
+        <w:t xml:space="preserve"> Module</w:t>
       </w:r>
     </w:p>
     <w:p>
@@ -6815,8 +7009,8 @@
         </w:rPr>
         <w:tab/>
       </w:r>
-      <w:bookmarkStart w:id="3" w:name="_Hlk517095930"/>
-      <w:bookmarkStart w:id="4" w:name="_Hlk517095998"/>
+      <w:bookmarkStart w:id="2" w:name="_Hlk517095930"/>
+      <w:bookmarkStart w:id="3" w:name="_Hlk517095998"/>
       <w:r>
         <w:rPr>
           <w:rFonts w:ascii="Calibri" w:hAnsi="Calibri"/>
@@ -6825,24 +7019,24 @@
         </w:rPr>
         <w:t xml:space="preserve">Generate PRMS-IV or PRMS-V Parameters </w:t>
       </w:r>
+      <w:bookmarkEnd w:id="2"/>
+      <w:r>
+        <w:rPr>
+          <w:rFonts w:ascii="Calibri" w:hAnsi="Calibri"/>
+          <w:sz w:val="24"/>
+          <w:szCs w:val="24"/>
+        </w:rPr>
+        <w:t xml:space="preserve">Preprocess </w:t>
+      </w:r>
+      <w:r>
+        <w:rPr>
+          <w:rFonts w:ascii="Calibri" w:hAnsi="Calibri"/>
+          <w:sz w:val="24"/>
+          <w:szCs w:val="24"/>
+        </w:rPr>
+        <w:t>Module</w:t>
+      </w:r>
       <w:bookmarkEnd w:id="3"/>
-      <w:r>
-        <w:rPr>
-          <w:rFonts w:ascii="Calibri" w:hAnsi="Calibri"/>
-          <w:sz w:val="24"/>
-          <w:szCs w:val="24"/>
-        </w:rPr>
-        <w:t xml:space="preserve">Preprocess </w:t>
-      </w:r>
-      <w:r>
-        <w:rPr>
-          <w:rFonts w:ascii="Calibri" w:hAnsi="Calibri"/>
-          <w:sz w:val="24"/>
-          <w:szCs w:val="24"/>
-        </w:rPr>
-        <w:t>Module</w:t>
-      </w:r>
-      <w:bookmarkEnd w:id="4"/>
     </w:p>
     <w:p>
       <w:pPr>
@@ -10063,7 +10257,7 @@
         </w:rPr>
         <w:t xml:space="preserve">There are several ways to specify parameters. Traditionally, a single value is specified per line. However, multiple values can be specified per line if fewer than 12,000 characters are specified and there are no trailing blanks. </w:t>
       </w:r>
-      <w:bookmarkStart w:id="5" w:name="_Hlk61537011"/>
+      <w:bookmarkStart w:id="4" w:name="_Hlk61537011"/>
       <w:r>
         <w:rPr>
           <w:rStyle w:val="Strong"/>
@@ -10154,7 +10348,7 @@
         </w:rPr>
         <w:t>Previously, parameters</w:t>
       </w:r>
-      <w:bookmarkEnd w:id="5"/>
+      <w:bookmarkEnd w:id="4"/>
       <w:r>
         <w:rPr>
           <w:rFonts w:ascii="Calibri" w:eastAsia="Calibri" w:hAnsi="Calibri" w:cs="Calibri"/>
@@ -10298,6 +10492,7 @@
         </w:rPr>
         <w:t xml:space="preserve">, or double dimensions: </w:t>
       </w:r>
+      <w:proofErr w:type="spellStart"/>
       <w:r>
         <w:rPr>
           <w:rFonts w:ascii="Calibri" w:eastAsia="Calibri" w:hAnsi="Calibri" w:cs="Calibri"/>
@@ -10324,6 +10519,7 @@
         </w:rPr>
         <w:t>nmonths</w:t>
       </w:r>
+      <w:proofErr w:type="spellEnd"/>
       <w:r>
         <w:rPr>
           <w:rFonts w:ascii="Calibri" w:eastAsia="Calibri" w:hAnsi="Calibri" w:cs="Calibri"/>
@@ -11519,7 +11715,23 @@
           <w:sz w:val="24"/>
           <w:szCs w:val="24"/>
         </w:rPr>
-        <w:t xml:space="preserve">Options that cannot change for a restart simulation include: a) </w:t>
+        <w:t xml:space="preserve">Options that cannot change for a restart simulation </w:t>
+      </w:r>
+      <w:proofErr w:type="gramStart"/>
+      <w:r>
+        <w:rPr>
+          <w:sz w:val="24"/>
+          <w:szCs w:val="24"/>
+        </w:rPr>
+        <w:t>include:</w:t>
+      </w:r>
+      <w:proofErr w:type="gramEnd"/>
+      <w:r>
+        <w:rPr>
+          <w:sz w:val="24"/>
+          <w:szCs w:val="24"/>
+        </w:rPr>
+        <w:t xml:space="preserve"> a) </w:t>
       </w:r>
       <w:r>
         <w:rPr>
@@ -11653,7 +11865,7 @@
         </w:rPr>
         <w:t>nlake</w:t>
       </w:r>
-      <w:bookmarkStart w:id="6" w:name="_Hlk61537363"/>
+      <w:bookmarkStart w:id="5" w:name="_Hlk61537363"/>
       <w:r>
         <w:rPr>
           <w:sz w:val="24"/>
@@ -11675,7 +11887,7 @@
         </w:rPr>
         <w:t xml:space="preserve"> </w:t>
       </w:r>
-      <w:bookmarkEnd w:id="6"/>
+      <w:bookmarkEnd w:id="5"/>
       <w:r>
         <w:rPr>
           <w:sz w:val="24"/>
@@ -11912,7 +12124,25 @@
           <w:sz w:val="24"/>
           <w:szCs w:val="24"/>
         </w:rPr>
-        <w:t xml:space="preserve"> are:</w:t>
+        <w:t xml:space="preserve"> </w:t>
+      </w:r>
+      <w:proofErr w:type="gramStart"/>
+      <w:r>
+        <w:rPr>
+          <w:rFonts w:ascii="Calibri" w:eastAsia="Calibri" w:hAnsi="Calibri" w:cs="Calibri"/>
+          <w:sz w:val="24"/>
+          <w:szCs w:val="24"/>
+        </w:rPr>
+        <w:t>are</w:t>
+      </w:r>
+      <w:proofErr w:type="gramEnd"/>
+      <w:r>
+        <w:rPr>
+          <w:rFonts w:ascii="Calibri" w:eastAsia="Calibri" w:hAnsi="Calibri" w:cs="Calibri"/>
+          <w:sz w:val="24"/>
+          <w:szCs w:val="24"/>
+        </w:rPr>
+        <w:t>:</w:t>
       </w:r>
     </w:p>
     <w:p>
@@ -12136,6 +12366,7 @@
         </w:rPr>
         <w:t xml:space="preserve">, </w:t>
       </w:r>
+      <w:proofErr w:type="spellStart"/>
       <w:r>
         <w:rPr>
           <w:rFonts w:ascii="Courier New" w:eastAsia="Times New Roman" w:hAnsi="Courier New" w:cs="Courier New"/>
@@ -12145,6 +12376,7 @@
         </w:rPr>
         <w:t>prms</w:t>
       </w:r>
+      <w:proofErr w:type="spellEnd"/>
       <w:r>
         <w:rPr>
           <w:rFonts w:eastAsia="Times New Roman" w:cstheme="minorHAnsi"/>
@@ -12719,6 +12951,7 @@
         </w:rPr>
         <w:t xml:space="preserve"> computes and writes the file </w:t>
       </w:r>
+      <w:proofErr w:type="spellStart"/>
       <w:r>
         <w:rPr>
           <w:rFonts w:eastAsia="Times New Roman" w:cstheme="minorHAnsi"/>
@@ -12732,6 +12965,7 @@
         </w:rPr>
         <w:t>frost_date.param</w:t>
       </w:r>
+      <w:proofErr w:type="spellEnd"/>
       <w:r>
         <w:rPr>
           <w:rFonts w:eastAsia="Times New Roman" w:cstheme="minorHAnsi"/>
@@ -13893,8 +14127,21 @@
           <w:bdr w:val="none" w:sz="0" w:space="0" w:color="auto" w:frame="1"/>
           <w:shd w:val="clear" w:color="auto" w:fill="FFFFFF"/>
         </w:rPr>
-        <w:t>.par_name</w:t>
-      </w:r>
+        <w:t>.</w:t>
+      </w:r>
+      <w:proofErr w:type="spellStart"/>
+      <w:r>
+        <w:rPr>
+          <w:i/>
+          <w:color w:val="000000"/>
+          <w:sz w:val="24"/>
+          <w:szCs w:val="24"/>
+          <w:bdr w:val="none" w:sz="0" w:space="0" w:color="auto" w:frame="1"/>
+          <w:shd w:val="clear" w:color="auto" w:fill="FFFFFF"/>
+        </w:rPr>
+        <w:t>par_name</w:t>
+      </w:r>
+      <w:proofErr w:type="spellEnd"/>
       <w:r>
         <w:rPr>
           <w:rFonts w:eastAsia="Times New Roman" w:cstheme="minorHAnsi"/>
@@ -13925,16 +14172,29 @@
           <w:bdr w:val="none" w:sz="0" w:space="0" w:color="auto" w:frame="1"/>
           <w:shd w:val="clear" w:color="auto" w:fill="FFFFFF"/>
         </w:rPr>
-        <w:t>.var_name</w:t>
-      </w:r>
-      <w:r>
-        <w:rPr>
+        <w:t>.</w:t>
+      </w:r>
+      <w:proofErr w:type="spellStart"/>
+      <w:r>
+        <w:rPr>
+          <w:i/>
           <w:color w:val="000000"/>
           <w:sz w:val="24"/>
           <w:szCs w:val="24"/>
           <w:bdr w:val="none" w:sz="0" w:space="0" w:color="auto" w:frame="1"/>
           <w:shd w:val="clear" w:color="auto" w:fill="FFFFFF"/>
         </w:rPr>
+        <w:t>var_name</w:t>
+      </w:r>
+      <w:proofErr w:type="spellEnd"/>
+      <w:r>
+        <w:rPr>
+          <w:color w:val="000000"/>
+          <w:sz w:val="24"/>
+          <w:szCs w:val="24"/>
+          <w:bdr w:val="none" w:sz="0" w:space="0" w:color="auto" w:frame="1"/>
+          <w:shd w:val="clear" w:color="auto" w:fill="FFFFFF"/>
+        </w:rPr>
         <w:t>). Each module</w:t>
       </w:r>
       <w:r>
@@ -14009,7 +14269,19 @@
           <w:bdr w:val="none" w:sz="0" w:space="0" w:color="auto" w:frame="1"/>
           <w:shd w:val="clear" w:color="auto" w:fill="FFFFFF"/>
         </w:rPr>
-        <w:t xml:space="preserve"> These</w:t>
+        <w:t xml:space="preserve"> </w:t>
+      </w:r>
+      <w:proofErr w:type="spellStart"/>
+      <w:r>
+        <w:rPr>
+          <w:rFonts w:eastAsia="Times New Roman" w:cstheme="minorHAnsi"/>
+          <w:color w:val="000000"/>
+          <w:sz w:val="24"/>
+          <w:szCs w:val="24"/>
+          <w:bdr w:val="none" w:sz="0" w:space="0" w:color="auto" w:frame="1"/>
+          <w:shd w:val="clear" w:color="auto" w:fill="FFFFFF"/>
+        </w:rPr>
+        <w:t>These</w:t>
       </w:r>
       <w:r>
         <w:rPr>
@@ -14024,6 +14296,7 @@
         </w:rPr>
         <w:t>_name</w:t>
       </w:r>
+      <w:proofErr w:type="spellEnd"/>
       <w:r>
         <w:rPr>
           <w:rFonts w:eastAsia="Times New Roman" w:cstheme="minorHAnsi"/>
@@ -14194,20 +14467,12 @@
         </w:rPr>
         <w:t xml:space="preserve"> (</w:t>
       </w:r>
-      <w:commentRangeStart w:id="7"/>
       <w:r>
         <w:rPr>
           <w:rStyle w:val="Strong"/>
           <w:sz w:val="24"/>
         </w:rPr>
         <w:t>February</w:t>
-      </w:r>
-      <w:commentRangeEnd w:id="7"/>
-      <w:r>
-        <w:rPr>
-          <w:rStyle w:val="CommentReference"/>
-        </w:rPr>
-        <w:commentReference w:id="7"/>
       </w:r>
       <w:r>
         <w:rPr>
@@ -14629,6 +14894,7 @@
         </w:rPr>
         <w:t xml:space="preserve">Parameter </w:t>
       </w:r>
+      <w:proofErr w:type="spellStart"/>
       <w:r>
         <w:rPr>
           <w:rFonts w:eastAsia="Courier New" w:cstheme="minorHAnsi"/>
@@ -14637,6 +14903,7 @@
         </w:rPr>
         <w:t>max_psta</w:t>
       </w:r>
+      <w:proofErr w:type="spellEnd"/>
       <w:r>
         <w:rPr>
           <w:rFonts w:eastAsia="Courier New" w:cstheme="minorHAnsi"/>
@@ -14690,6 +14957,7 @@
         </w:rPr>
         <w:t xml:space="preserve">Parameter </w:t>
       </w:r>
+      <w:proofErr w:type="spellStart"/>
       <w:r>
         <w:rPr>
           <w:rFonts w:eastAsia="Courier New" w:cstheme="minorHAnsi"/>
@@ -14698,6 +14966,7 @@
         </w:rPr>
         <w:t>max_tsta</w:t>
       </w:r>
+      <w:proofErr w:type="spellEnd"/>
       <w:r>
         <w:rPr>
           <w:rFonts w:eastAsia="Courier New" w:cstheme="minorHAnsi"/>
@@ -14748,6 +15017,7 @@
           <w:szCs w:val="24"/>
         </w:rPr>
       </w:pPr>
+      <w:proofErr w:type="spellStart"/>
       <w:r>
         <w:rPr>
           <w:rFonts w:ascii="Calibri" w:eastAsia="Calibri" w:hAnsi="Calibri" w:cs="Calibri"/>
@@ -14756,12 +15026,14 @@
         </w:rPr>
         <w:t>gain_inches</w:t>
       </w:r>
+      <w:proofErr w:type="spellEnd"/>
       <w:r>
         <w:rPr>
           <w:rFonts w:ascii="Calibri" w:eastAsia="Calibri" w:hAnsi="Calibri" w:cs="Calibri"/>
         </w:rPr>
         <w:t xml:space="preserve"> is now set to the unit water depth in the canopy instead of based on how the water is applied. </w:t>
       </w:r>
+      <w:proofErr w:type="spellStart"/>
       <w:r>
         <w:rPr>
           <w:rFonts w:ascii="Calibri" w:eastAsia="Calibri" w:hAnsi="Calibri" w:cs="Calibri"/>
@@ -14770,6 +15042,7 @@
         </w:rPr>
         <w:t>gain_inches_hru</w:t>
       </w:r>
+      <w:proofErr w:type="spellEnd"/>
       <w:r>
         <w:rPr>
           <w:rFonts w:ascii="Calibri" w:eastAsia="Calibri" w:hAnsi="Calibri" w:cs="Calibri"/>
@@ -14793,13 +15066,23 @@
           <w:szCs w:val="24"/>
         </w:rPr>
       </w:pPr>
+      <w:proofErr w:type="spellStart"/>
       <w:r>
         <w:rPr>
           <w:rFonts w:ascii="Calibri" w:eastAsia="Calibri" w:hAnsi="Calibri" w:cs="Calibri"/>
           <w:i/>
           <w:iCs/>
         </w:rPr>
-        <w:t xml:space="preserve">basin_changeover </w:t>
+        <w:t>basin_changeover</w:t>
+      </w:r>
+      <w:proofErr w:type="spellEnd"/>
+      <w:r>
+        <w:rPr>
+          <w:rFonts w:ascii="Calibri" w:eastAsia="Calibri" w:hAnsi="Calibri" w:cs="Calibri"/>
+          <w:i/>
+          <w:iCs/>
+        </w:rPr>
+        <w:t xml:space="preserve"> </w:t>
       </w:r>
       <w:r>
         <w:rPr>
@@ -15071,72 +15354,86 @@
           <w:i/>
           <w:iCs/>
         </w:rPr>
-        <w:t xml:space="preserve"> use_sroff_transfer</w:t>
-      </w:r>
-      <w:r>
-        <w:rPr>
-          <w:rFonts w:ascii="Calibri" w:eastAsia="Calibri" w:hAnsi="Calibri" w:cs="Calibri"/>
-        </w:rPr>
-        <w:t xml:space="preserve"> flag was used to determine if </w:t>
-      </w:r>
+        <w:t xml:space="preserve"> </w:t>
+      </w:r>
+      <w:proofErr w:type="spellStart"/>
       <w:r>
         <w:rPr>
           <w:rFonts w:ascii="Calibri" w:eastAsia="Calibri" w:hAnsi="Calibri" w:cs="Calibri"/>
           <w:i/>
           <w:iCs/>
         </w:rPr>
-        <w:t>net_apply</w:t>
-      </w:r>
-      <w:r>
-        <w:rPr>
-          <w:rFonts w:ascii="Calibri" w:eastAsia="Calibri" w:hAnsi="Calibri" w:cs="Calibri"/>
-        </w:rPr>
-        <w:t xml:space="preserve"> from </w:t>
-      </w:r>
-      <w:r>
-        <w:rPr>
-          <w:rFonts w:ascii="Courier New" w:eastAsia="Calibri" w:hAnsi="Courier New" w:cs="Courier New"/>
-        </w:rPr>
-        <w:t>intcp</w:t>
-      </w:r>
-      <w:r>
-        <w:rPr>
-          <w:rFonts w:ascii="Calibri" w:eastAsia="Calibri" w:hAnsi="Calibri" w:cs="Calibri"/>
-        </w:rPr>
-        <w:t xml:space="preserve"> was set to 1 when the canopy application is read from </w:t>
-      </w:r>
-      <w:r>
-        <w:rPr>
-          <w:rFonts w:ascii="Courier New" w:eastAsia="Calibri" w:hAnsi="Courier New" w:cs="Courier New"/>
-        </w:rPr>
-        <w:t>water_use_read</w:t>
-      </w:r>
-      <w:r>
-        <w:rPr>
-          <w:rFonts w:ascii="Calibri" w:eastAsia="Calibri" w:hAnsi="Calibri" w:cs="Calibri"/>
-        </w:rPr>
-        <w:t xml:space="preserve">, which was set whenever </w:t>
-      </w:r>
-      <w:r>
-        <w:rPr>
-          <w:rFonts w:ascii="Courier New" w:eastAsia="Calibri" w:hAnsi="Courier New" w:cs="Courier New"/>
-        </w:rPr>
-        <w:t>water_use_read</w:t>
-      </w:r>
-      <w:r>
-        <w:rPr>
-          <w:rFonts w:ascii="Calibri" w:eastAsia="Calibri" w:hAnsi="Calibri" w:cs="Calibri"/>
-        </w:rPr>
-        <w:t xml:space="preserve"> is active. However, the </w:t>
-      </w:r>
+        <w:t>use_sroff_transfer</w:t>
+      </w:r>
+      <w:proofErr w:type="spellEnd"/>
+      <w:r>
+        <w:rPr>
+          <w:rFonts w:ascii="Calibri" w:eastAsia="Calibri" w:hAnsi="Calibri" w:cs="Calibri"/>
+        </w:rPr>
+        <w:t xml:space="preserve"> flag was used to determine if </w:t>
+      </w:r>
+      <w:proofErr w:type="spellStart"/>
       <w:r>
         <w:rPr>
           <w:rFonts w:ascii="Calibri" w:eastAsia="Calibri" w:hAnsi="Calibri" w:cs="Calibri"/>
           <w:i/>
           <w:iCs/>
         </w:rPr>
+        <w:t>net_apply</w:t>
+      </w:r>
+      <w:proofErr w:type="spellEnd"/>
+      <w:r>
+        <w:rPr>
+          <w:rFonts w:ascii="Calibri" w:eastAsia="Calibri" w:hAnsi="Calibri" w:cs="Calibri"/>
+        </w:rPr>
+        <w:t xml:space="preserve"> from </w:t>
+      </w:r>
+      <w:r>
+        <w:rPr>
+          <w:rFonts w:ascii="Courier New" w:eastAsia="Calibri" w:hAnsi="Courier New" w:cs="Courier New"/>
+        </w:rPr>
+        <w:t>intcp</w:t>
+      </w:r>
+      <w:r>
+        <w:rPr>
+          <w:rFonts w:ascii="Calibri" w:eastAsia="Calibri" w:hAnsi="Calibri" w:cs="Calibri"/>
+        </w:rPr>
+        <w:t xml:space="preserve"> was set to 1 when the canopy application is read from </w:t>
+      </w:r>
+      <w:r>
+        <w:rPr>
+          <w:rFonts w:ascii="Courier New" w:eastAsia="Calibri" w:hAnsi="Courier New" w:cs="Courier New"/>
+        </w:rPr>
+        <w:t>water_use_read</w:t>
+      </w:r>
+      <w:r>
+        <w:rPr>
+          <w:rFonts w:ascii="Calibri" w:eastAsia="Calibri" w:hAnsi="Calibri" w:cs="Calibri"/>
+        </w:rPr>
+        <w:t xml:space="preserve">, which was set whenever </w:t>
+      </w:r>
+      <w:r>
+        <w:rPr>
+          <w:rFonts w:ascii="Courier New" w:eastAsia="Calibri" w:hAnsi="Courier New" w:cs="Courier New"/>
+        </w:rPr>
+        <w:t>water_use_read</w:t>
+      </w:r>
+      <w:r>
+        <w:rPr>
+          <w:rFonts w:ascii="Calibri" w:eastAsia="Calibri" w:hAnsi="Calibri" w:cs="Calibri"/>
+        </w:rPr>
+        <w:t xml:space="preserve"> is active. However, the </w:t>
+      </w:r>
+      <w:proofErr w:type="spellStart"/>
+      <w:r>
+        <w:rPr>
+          <w:rFonts w:ascii="Calibri" w:eastAsia="Calibri" w:hAnsi="Calibri" w:cs="Calibri"/>
+          <w:i/>
+          <w:iCs/>
+        </w:rPr>
         <w:t>use_intcp_transfer</w:t>
       </w:r>
+      <w:proofErr w:type="spellEnd"/>
       <w:r>
         <w:rPr>
           <w:rFonts w:ascii="Calibri" w:eastAsia="Calibri" w:hAnsi="Calibri" w:cs="Calibri"/>
@@ -15471,6 +15768,7 @@
         </w:rPr>
         <w:t xml:space="preserve">Computation of </w:t>
       </w:r>
+      <w:proofErr w:type="spellStart"/>
       <w:r>
         <w:rPr>
           <w:rFonts w:ascii="Calibri" w:eastAsia="Calibri" w:hAnsi="Calibri" w:cs="Calibri"/>
@@ -15482,6 +15780,7 @@
         </w:rPr>
         <w:t>seg_tave_lat</w:t>
       </w:r>
+      <w:proofErr w:type="spellEnd"/>
       <w:r>
         <w:rPr>
           <w:rFonts w:ascii="Calibri" w:eastAsia="Calibri" w:hAnsi="Calibri" w:cs="Calibri"/>
@@ -15599,6 +15898,7 @@
       <w:r>
         <w:t xml:space="preserve"> was based on basin variables, it can be optionally computed based on HRU variables, which could be important for large model domains, when control parameter </w:t>
       </w:r>
+      <w:proofErr w:type="spellStart"/>
       <w:r>
         <w:rPr>
           <w:b/>
@@ -15606,6 +15906,7 @@
         </w:rPr>
         <w:t>snow_cloudcover_flag</w:t>
       </w:r>
+      <w:proofErr w:type="spellEnd"/>
       <w:r>
         <w:rPr>
           <w:rFonts w:ascii="Calibri" w:eastAsia="Calibri" w:hAnsi="Calibri" w:cs="Calibri"/>
@@ -15651,12 +15952,14 @@
         </w:rPr>
         <w:t xml:space="preserve">     </w:t>
       </w:r>
+      <w:proofErr w:type="spellStart"/>
       <w:r>
         <w:rPr>
           <w:rFonts w:ascii="Calibri" w:eastAsia="Calibri" w:hAnsi="Calibri" w:cs="Calibri"/>
         </w:rPr>
         <w:t>orad</w:t>
       </w:r>
+      <w:proofErr w:type="spellEnd"/>
       <w:r>
         <w:rPr>
           <w:rFonts w:ascii="Calibri" w:eastAsia="Calibri" w:hAnsi="Calibri" w:cs="Calibri"/>
@@ -15742,7 +16045,42 @@
         <w:rPr>
           <w:rFonts w:ascii="Calibri" w:eastAsia="Calibri" w:hAnsi="Calibri" w:cs="Calibri"/>
         </w:rPr>
-        <w:t xml:space="preserve"> = orad/Soltab_horad_potsw(Jday,</w:t>
+        <w:t xml:space="preserve"> = </w:t>
+      </w:r>
+      <w:proofErr w:type="spellStart"/>
+      <w:r>
+        <w:rPr>
+          <w:rFonts w:ascii="Calibri" w:eastAsia="Calibri" w:hAnsi="Calibri" w:cs="Calibri"/>
+        </w:rPr>
+        <w:t>orad</w:t>
+      </w:r>
+      <w:proofErr w:type="spellEnd"/>
+      <w:r>
+        <w:rPr>
+          <w:rFonts w:ascii="Calibri" w:eastAsia="Calibri" w:hAnsi="Calibri" w:cs="Calibri"/>
+        </w:rPr>
+        <w:t>/</w:t>
+      </w:r>
+      <w:proofErr w:type="spellStart"/>
+      <w:r>
+        <w:rPr>
+          <w:rFonts w:ascii="Calibri" w:eastAsia="Calibri" w:hAnsi="Calibri" w:cs="Calibri"/>
+        </w:rPr>
+        <w:t>Soltab_horad_potsw</w:t>
+      </w:r>
+      <w:proofErr w:type="spellEnd"/>
+      <w:r>
+        <w:rPr>
+          <w:rFonts w:ascii="Calibri" w:eastAsia="Calibri" w:hAnsi="Calibri" w:cs="Calibri"/>
+        </w:rPr>
+        <w:t>(</w:t>
+      </w:r>
+      <w:proofErr w:type="spellStart"/>
+      <w:r>
+        <w:rPr>
+          <w:rFonts w:ascii="Calibri" w:eastAsia="Calibri" w:hAnsi="Calibri" w:cs="Calibri"/>
+        </w:rPr>
+        <w:t>Jday,</w:t>
       </w:r>
       <w:r>
         <w:rPr>
@@ -15750,6 +16088,7 @@
         </w:rPr>
         <w:t>ihru</w:t>
       </w:r>
+      <w:proofErr w:type="spellEnd"/>
       <w:r>
         <w:rPr>
           <w:rFonts w:ascii="Calibri" w:eastAsia="Calibri" w:hAnsi="Calibri" w:cs="Calibri"/>
@@ -15784,6 +16123,7 @@
       <w:r>
         <w:t xml:space="preserve">A daily snow albedo time series can be input from a Climate-by-HRU (CBH) file, the CBH filename is specified by control parameter </w:t>
       </w:r>
+      <w:proofErr w:type="spellStart"/>
       <w:r>
         <w:rPr>
           <w:b/>
@@ -15791,9 +16131,11 @@
         </w:rPr>
         <w:t>albedo_day</w:t>
       </w:r>
+      <w:proofErr w:type="spellEnd"/>
       <w:r>
         <w:t xml:space="preserve"> and is read when control parameter </w:t>
       </w:r>
+      <w:proofErr w:type="spellStart"/>
       <w:r>
         <w:rPr>
           <w:b/>
@@ -15813,7 +16155,15 @@
           <w:b/>
           <w:bCs/>
         </w:rPr>
-        <w:t xml:space="preserve">flag </w:t>
+        <w:t>flag</w:t>
+      </w:r>
+      <w:proofErr w:type="spellEnd"/>
+      <w:r>
+        <w:rPr>
+          <w:b/>
+          <w:bCs/>
+        </w:rPr>
+        <w:t xml:space="preserve"> </w:t>
       </w:r>
       <w:r>
         <w:t>is specified equal to 1.</w:t>
@@ -15944,6 +16294,7 @@
           <w:b/>
         </w:rPr>
       </w:pPr>
+      <w:proofErr w:type="spellStart"/>
       <w:r>
         <w:rPr>
           <w:rFonts w:ascii="Calibri" w:eastAsia="Calibri" w:hAnsi="Calibri" w:cs="Calibri"/>
@@ -15958,6 +16309,7 @@
         </w:rPr>
         <w:t>_flag</w:t>
       </w:r>
+      <w:proofErr w:type="spellEnd"/>
     </w:p>
     <w:p>
       <w:pPr>
@@ -16000,6 +16352,7 @@
           <w:b/>
         </w:rPr>
       </w:pPr>
+      <w:proofErr w:type="spellStart"/>
       <w:r>
         <w:rPr>
           <w:rFonts w:ascii="Calibri" w:eastAsia="Calibri" w:hAnsi="Calibri" w:cs="Calibri"/>
@@ -16007,6 +16360,7 @@
         </w:rPr>
         <w:t>albedo_day</w:t>
       </w:r>
+      <w:proofErr w:type="spellEnd"/>
     </w:p>
     <w:p>
       <w:pPr>
@@ -16055,6 +16409,7 @@
           <w:b/>
         </w:rPr>
       </w:pPr>
+      <w:proofErr w:type="spellStart"/>
       <w:r>
         <w:rPr>
           <w:rFonts w:ascii="Calibri" w:eastAsia="Calibri" w:hAnsi="Calibri" w:cs="Calibri"/>
@@ -16069,6 +16424,7 @@
         </w:rPr>
         <w:t>_flag</w:t>
       </w:r>
+      <w:proofErr w:type="spellEnd"/>
     </w:p>
     <w:p>
       <w:pPr>
@@ -16123,6 +16479,7 @@
           <w:b/>
         </w:rPr>
       </w:pPr>
+      <w:proofErr w:type="spellStart"/>
       <w:r>
         <w:rPr>
           <w:rFonts w:ascii="Calibri" w:eastAsia="Calibri" w:hAnsi="Calibri" w:cs="Calibri"/>
@@ -16137,6 +16494,7 @@
         </w:rPr>
         <w:t>_flag</w:t>
       </w:r>
+      <w:proofErr w:type="spellEnd"/>
     </w:p>
     <w:p>
       <w:pPr>
@@ -16191,6 +16549,7 @@
           <w:b/>
         </w:rPr>
       </w:pPr>
+      <w:proofErr w:type="spellStart"/>
       <w:r>
         <w:rPr>
           <w:rFonts w:ascii="Calibri" w:eastAsia="Calibri" w:hAnsi="Calibri" w:cs="Calibri"/>
@@ -16198,6 +16557,7 @@
         </w:rPr>
         <w:t>cloud_cover_day</w:t>
       </w:r>
+      <w:proofErr w:type="spellEnd"/>
     </w:p>
     <w:p>
       <w:pPr>
@@ -16294,6 +16654,7 @@
           <w:b/>
         </w:rPr>
       </w:pPr>
+      <w:proofErr w:type="spellStart"/>
       <w:r>
         <w:rPr>
           <w:rFonts w:ascii="Calibri" w:eastAsia="Calibri" w:hAnsi="Calibri" w:cs="Calibri"/>
@@ -16302,6 +16663,7 @@
         <w:lastRenderedPageBreak/>
         <w:t>gain_inches</w:t>
       </w:r>
+      <w:proofErr w:type="spellEnd"/>
       <w:r>
         <w:rPr>
           <w:rFonts w:ascii="Calibri" w:eastAsia="Calibri" w:hAnsi="Calibri" w:cs="Calibri"/>
@@ -16316,6 +16678,7 @@
         </w:rPr>
         <w:t xml:space="preserve"> </w:t>
       </w:r>
+      <w:proofErr w:type="spellStart"/>
       <w:r>
         <w:rPr>
           <w:rFonts w:ascii="Calibri" w:eastAsia="Calibri" w:hAnsi="Calibri" w:cs="Calibri"/>
@@ -16328,7 +16691,15 @@
           <w:rFonts w:ascii="Calibri" w:eastAsia="Calibri" w:hAnsi="Calibri" w:cs="Calibri"/>
           <w:i/>
         </w:rPr>
-        <w:t xml:space="preserve">ain_inches_hru </w:t>
+        <w:t>ain_inches_hru</w:t>
+      </w:r>
+      <w:proofErr w:type="spellEnd"/>
+      <w:r>
+        <w:rPr>
+          <w:rFonts w:ascii="Calibri" w:eastAsia="Calibri" w:hAnsi="Calibri" w:cs="Calibri"/>
+          <w:i/>
+        </w:rPr>
+        <w:t xml:space="preserve"> </w:t>
       </w:r>
       <w:r>
         <w:rPr>
@@ -16413,6 +16784,7 @@
           <w:b/>
         </w:rPr>
       </w:pPr>
+      <w:proofErr w:type="spellStart"/>
       <w:r>
         <w:rPr>
           <w:rFonts w:ascii="Calibri" w:eastAsia="Calibri" w:hAnsi="Calibri" w:cs="Calibri"/>
@@ -16420,6 +16792,7 @@
         </w:rPr>
         <w:t>albedo_hru</w:t>
       </w:r>
+      <w:proofErr w:type="spellEnd"/>
       <w:r>
         <w:rPr>
           <w:rFonts w:ascii="Calibri" w:eastAsia="Calibri" w:hAnsi="Calibri" w:cs="Calibri"/>
@@ -16440,6 +16813,7 @@
           <w:b/>
         </w:rPr>
       </w:pPr>
+      <w:proofErr w:type="spellStart"/>
       <w:r>
         <w:rPr>
           <w:rFonts w:ascii="Calibri" w:eastAsia="Calibri" w:hAnsi="Calibri" w:cs="Calibri"/>
@@ -16453,6 +16827,7 @@
         </w:rPr>
         <w:t>loud_cover_cbh</w:t>
       </w:r>
+      <w:proofErr w:type="spellEnd"/>
       <w:r>
         <w:rPr>
           <w:rFonts w:ascii="Calibri" w:eastAsia="Calibri" w:hAnsi="Calibri" w:cs="Calibri"/>
@@ -16488,12 +16863,21 @@
           <w:bCs/>
         </w:rPr>
       </w:pPr>
+      <w:proofErr w:type="spellStart"/>
       <w:r>
         <w:rPr>
           <w:rFonts w:ascii="Calibri" w:eastAsia="Calibri" w:hAnsi="Calibri" w:cs="Calibri"/>
           <w:i/>
         </w:rPr>
-        <w:t xml:space="preserve">soilzone_gain_hru </w:t>
+        <w:t>soilzone_gain_hru</w:t>
+      </w:r>
+      <w:proofErr w:type="spellEnd"/>
+      <w:r>
+        <w:rPr>
+          <w:rFonts w:ascii="Calibri" w:eastAsia="Calibri" w:hAnsi="Calibri" w:cs="Calibri"/>
+          <w:i/>
+        </w:rPr>
+        <w:t xml:space="preserve"> </w:t>
       </w:r>
       <w:r>
         <w:rPr>
@@ -16654,8 +17038,17 @@
           <w:sz w:val="24"/>
           <w:szCs w:val="24"/>
         </w:rPr>
-        <w:t>, gwf2uzf1_NWT.f, gwf2lak7_NWT.f, Irestart.f</w:t>
-      </w:r>
+        <w:t xml:space="preserve">, gwf2uzf1_NWT.f, gwf2lak7_NWT.f, </w:t>
+      </w:r>
+      <w:proofErr w:type="spellStart"/>
+      <w:r>
+        <w:rPr>
+          <w:sz w:val="24"/>
+          <w:szCs w:val="24"/>
+        </w:rPr>
+        <w:t>Irestart.f</w:t>
+      </w:r>
+      <w:proofErr w:type="spellEnd"/>
       <w:r>
         <w:rPr>
           <w:sz w:val="24"/>
@@ -17364,7 +17757,7 @@
         </w:rPr>
         <w:t>.</w:t>
       </w:r>
-      <w:bookmarkStart w:id="8" w:name="_Hlk51933841"/>
+      <w:bookmarkStart w:id="6" w:name="_Hlk51933841"/>
       <w:r>
         <w:rPr>
           <w:rFonts w:ascii="Calibri" w:hAnsi="Calibri"/>
@@ -17407,7 +17800,7 @@
           <w:szCs w:val="24"/>
         </w:rPr>
       </w:pPr>
-      <w:bookmarkStart w:id="9" w:name="_Hlk52205693"/>
+      <w:bookmarkStart w:id="7" w:name="_Hlk52205693"/>
       <w:r>
         <w:rPr>
           <w:sz w:val="24"/>
@@ -17501,7 +17894,27 @@
           <w:sz w:val="24"/>
           <w:szCs w:val="24"/>
         </w:rPr>
-        <w:t xml:space="preserve">New files are: prms_constants.f90 (contains constant values that are used by many modules that are used to improve code readability and consistency of numerical constants; some constants are new and others moved from call_modules.f90 and basin.f90); glacr_melt.f90 (glacier dynamics module); precip_temp_map.f90 (precipitation and temperature distribution modules on the basis of mapping from input file to HRUs). </w:t>
+        <w:t xml:space="preserve">New files are: prms_constants.f90 (contains constant values that are used by many modules that are used to improve code readability and consistency of numerical constants; some constants are </w:t>
+      </w:r>
+      <w:proofErr w:type="gramStart"/>
+      <w:r>
+        <w:rPr>
+          <w:rFonts w:ascii="Calibri" w:eastAsia="Times New Roman" w:hAnsi="Calibri" w:cs="Calibri"/>
+          <w:color w:val="222222"/>
+          <w:sz w:val="24"/>
+          <w:szCs w:val="24"/>
+        </w:rPr>
+        <w:t>new</w:t>
+      </w:r>
+      <w:proofErr w:type="gramEnd"/>
+      <w:r>
+        <w:rPr>
+          <w:rFonts w:ascii="Calibri" w:eastAsia="Times New Roman" w:hAnsi="Calibri" w:cs="Calibri"/>
+          <w:color w:val="222222"/>
+          <w:sz w:val="24"/>
+          <w:szCs w:val="24"/>
+        </w:rPr>
+        <w:t xml:space="preserve"> and others moved from call_modules.f90 and basin.f90); glacr_melt.f90 (glacier dynamics module); precip_temp_map.f90 (precipitation and temperature distribution modules on the basis of mapping from input file to HRUs). </w:t>
       </w:r>
     </w:p>
     <w:p>
@@ -17759,8 +18172,8 @@
         <w:t>The gsflow.log file is no longer written.</w:t>
       </w:r>
     </w:p>
-    <w:bookmarkEnd w:id="8"/>
-    <w:bookmarkEnd w:id="9"/>
+    <w:bookmarkEnd w:id="6"/>
+    <w:bookmarkEnd w:id="7"/>
     <w:p>
       <w:pPr>
         <w:rPr>
@@ -17849,7 +18262,7 @@
           <w:szCs w:val="24"/>
         </w:rPr>
       </w:pPr>
-      <w:bookmarkStart w:id="10" w:name="_Hlk52205767"/>
+      <w:bookmarkStart w:id="8" w:name="_Hlk52205767"/>
       <w:r>
         <w:rPr>
           <w:rFonts w:ascii="Courier New" w:eastAsia="Courier New" w:hAnsi="Courier New" w:cs="Courier New"/>
@@ -17938,6 +18351,7 @@
           <w:szCs w:val="24"/>
         </w:rPr>
       </w:pPr>
+      <w:proofErr w:type="spellStart"/>
       <w:r>
         <w:rPr>
           <w:rFonts w:ascii="Courier New" w:eastAsia="Courier New" w:hAnsi="Courier New" w:cs="Courier New"/>
@@ -17946,6 +18360,7 @@
         </w:rPr>
         <w:t>muskingum</w:t>
       </w:r>
+      <w:proofErr w:type="spellEnd"/>
       <w:r>
         <w:rPr>
           <w:rFonts w:ascii="Times New Roman" w:eastAsia="Courier New" w:hAnsi="Times New Roman" w:cs="Times New Roman"/>
@@ -18229,6 +18644,7 @@
         </w:rPr>
         <w:t xml:space="preserve">Variables </w:t>
       </w:r>
+      <w:proofErr w:type="spellStart"/>
       <w:r>
         <w:rPr>
           <w:rFonts w:ascii="Calibri" w:eastAsia="Calibri" w:hAnsi="Calibri" w:cs="Calibri"/>
@@ -18239,6 +18655,7 @@
         </w:rPr>
         <w:t>scrv</w:t>
       </w:r>
+      <w:proofErr w:type="spellEnd"/>
       <w:r>
         <w:rPr>
           <w:rFonts w:ascii="Calibri" w:eastAsia="Calibri" w:hAnsi="Calibri" w:cs="Calibri"/>
@@ -18247,6 +18664,7 @@
         </w:rPr>
         <w:t xml:space="preserve">, </w:t>
       </w:r>
+      <w:proofErr w:type="spellStart"/>
       <w:r>
         <w:rPr>
           <w:rFonts w:ascii="Calibri" w:eastAsia="Calibri" w:hAnsi="Calibri" w:cs="Calibri"/>
@@ -18257,6 +18675,7 @@
         </w:rPr>
         <w:t>pksv</w:t>
       </w:r>
+      <w:proofErr w:type="spellEnd"/>
       <w:r>
         <w:rPr>
           <w:rFonts w:ascii="Calibri" w:eastAsia="Calibri" w:hAnsi="Calibri" w:cs="Calibri"/>
@@ -18310,7 +18729,7 @@
           <w:szCs w:val="24"/>
         </w:rPr>
       </w:pPr>
-      <w:bookmarkStart w:id="11" w:name="_Hlk61538061"/>
+      <w:bookmarkStart w:id="9" w:name="_Hlk61538061"/>
       <w:r>
         <w:rPr>
           <w:rFonts w:ascii="Courier New" w:eastAsia="Courier New" w:hAnsi="Courier New" w:cs="Courier New"/>
@@ -18320,7 +18739,7 @@
         <w:t>stream_temp</w:t>
       </w:r>
     </w:p>
-    <w:bookmarkEnd w:id="10"/>
+    <w:bookmarkEnd w:id="8"/>
     <w:p>
       <w:pPr>
         <w:pStyle w:val="ListParagraph"/>
@@ -18360,7 +18779,23 @@
           <w:sz w:val="24"/>
           <w:szCs w:val="24"/>
         </w:rPr>
-        <w:t>Improved calculations of water temperatures from lateral flows from adjacent land surfaces (i.e. lateral components of flow from adjacent HRUs</w:t>
+        <w:t>Improved calculations of water temperatures from lateral flows from adjacent land surfaces (</w:t>
+      </w:r>
+      <w:proofErr w:type="gramStart"/>
+      <w:r>
+        <w:rPr>
+          <w:sz w:val="24"/>
+          <w:szCs w:val="24"/>
+        </w:rPr>
+        <w:t>i.e.</w:t>
+      </w:r>
+      <w:proofErr w:type="gramEnd"/>
+      <w:r>
+        <w:rPr>
+          <w:sz w:val="24"/>
+          <w:szCs w:val="24"/>
+        </w:rPr>
+        <w:t xml:space="preserve"> lateral components of flow from adjacent HRUs</w:t>
       </w:r>
       <w:r>
         <w:rPr>
@@ -18408,7 +18843,7 @@
         <w:t xml:space="preserve"> </w:t>
       </w:r>
     </w:p>
-    <w:bookmarkEnd w:id="11"/>
+    <w:bookmarkEnd w:id="9"/>
     <w:p>
       <w:pPr>
         <w:rPr>
@@ -18417,6 +18852,7 @@
           <w:szCs w:val="28"/>
         </w:rPr>
       </w:pPr>
+      <w:proofErr w:type="spellStart"/>
       <w:r>
         <w:rPr>
           <w:rFonts w:ascii="Times New Roman" w:eastAsia="Courier New" w:hAnsi="Times New Roman" w:cs="Times New Roman"/>
@@ -18425,6 +18861,7 @@
         </w:rPr>
         <w:t>mmf.c</w:t>
       </w:r>
+      <w:proofErr w:type="spellEnd"/>
     </w:p>
     <w:p>
       <w:pPr>
@@ -18446,7 +18883,25 @@
           <w:sz w:val="24"/>
           <w:szCs w:val="24"/>
         </w:rPr>
-        <w:t>Removed an extra argument to three usages of routine fprintf that were used to issue warning messages.</w:t>
+        <w:t xml:space="preserve">Removed an extra argument to three usages of routine </w:t>
+      </w:r>
+      <w:proofErr w:type="spellStart"/>
+      <w:r>
+        <w:rPr>
+          <w:rFonts w:ascii="Calibri" w:eastAsia="Calibri" w:hAnsi="Calibri" w:cs="Calibri"/>
+          <w:sz w:val="24"/>
+          <w:szCs w:val="24"/>
+        </w:rPr>
+        <w:t>fprintf</w:t>
+      </w:r>
+      <w:proofErr w:type="spellEnd"/>
+      <w:r>
+        <w:rPr>
+          <w:rFonts w:ascii="Calibri" w:eastAsia="Calibri" w:hAnsi="Calibri" w:cs="Calibri"/>
+          <w:sz w:val="24"/>
+          <w:szCs w:val="24"/>
+        </w:rPr>
+        <w:t xml:space="preserve"> that were used to issue warning messages.</w:t>
       </w:r>
     </w:p>
     <w:p>
@@ -18735,6 +19190,7 @@
         </w:rPr>
         <w:t xml:space="preserve">, and </w:t>
       </w:r>
+      <w:proofErr w:type="spellStart"/>
       <w:r>
         <w:rPr>
           <w:rFonts w:ascii="Calibri" w:eastAsia="Calibri" w:hAnsi="Calibri" w:cs="Calibri"/>
@@ -18745,6 +19201,7 @@
         </w:rPr>
         <w:t>precip_map_adj</w:t>
       </w:r>
+      <w:proofErr w:type="spellEnd"/>
       <w:r>
         <w:rPr>
           <w:rFonts w:ascii="Calibri" w:eastAsia="Calibri" w:hAnsi="Calibri" w:cs="Calibri"/>
@@ -18945,6 +19402,7 @@
         </w:rPr>
         <w:t xml:space="preserve">, and </w:t>
       </w:r>
+      <w:proofErr w:type="spellStart"/>
       <w:r>
         <w:rPr>
           <w:rFonts w:ascii="Calibri" w:eastAsia="Calibri" w:hAnsi="Calibri" w:cs="Calibri"/>
@@ -18955,6 +19413,7 @@
         </w:rPr>
         <w:t>temp_map_adj</w:t>
       </w:r>
+      <w:proofErr w:type="spellEnd"/>
       <w:r>
         <w:rPr>
           <w:rFonts w:ascii="Calibri" w:eastAsia="Calibri" w:hAnsi="Calibri" w:cs="Calibri"/>
@@ -20548,7 +21007,23 @@
           <w:rFonts w:ascii="Calibri" w:hAnsi="Calibri"/>
           <w:sz w:val="24"/>
         </w:rPr>
-        <w:t xml:space="preserve"> and DAY (e.g. 1959 09 01)</w:t>
+        <w:t xml:space="preserve"> and DAY (</w:t>
+      </w:r>
+      <w:proofErr w:type="gramStart"/>
+      <w:r>
+        <w:rPr>
+          <w:rFonts w:ascii="Calibri" w:hAnsi="Calibri"/>
+          <w:sz w:val="24"/>
+        </w:rPr>
+        <w:t>e.g.</w:t>
+      </w:r>
+      <w:proofErr w:type="gramEnd"/>
+      <w:r>
+        <w:rPr>
+          <w:rFonts w:ascii="Calibri" w:hAnsi="Calibri"/>
+          <w:sz w:val="24"/>
+        </w:rPr>
+        <w:t xml:space="preserve"> 1959 09 01)</w:t>
       </w:r>
     </w:p>
     <w:p>
@@ -20949,6 +21424,7 @@
           <w:szCs w:val="24"/>
         </w:rPr>
       </w:pPr>
+      <w:proofErr w:type="spellStart"/>
       <w:r>
         <w:rPr>
           <w:rFonts w:ascii="Calibri" w:eastAsia="Calibri" w:hAnsi="Calibri" w:cs="Calibri"/>
@@ -20958,6 +21434,7 @@
         </w:rPr>
         <w:t>precip_map_adj</w:t>
       </w:r>
+      <w:proofErr w:type="spellEnd"/>
       <w:r>
         <w:rPr>
           <w:rFonts w:ascii="Calibri" w:eastAsia="Calibri" w:hAnsi="Calibri" w:cs="Calibri"/>
@@ -21005,6 +21482,7 @@
           <w:sz w:val="24"/>
         </w:rPr>
       </w:pPr>
+      <w:proofErr w:type="spellStart"/>
       <w:r>
         <w:rPr>
           <w:rFonts w:ascii="Calibri" w:eastAsia="Calibri" w:hAnsi="Calibri" w:cs="Calibri"/>
@@ -21014,6 +21492,7 @@
         </w:rPr>
         <w:t>tmax_map_adj</w:t>
       </w:r>
+      <w:proofErr w:type="spellEnd"/>
       <w:r>
         <w:rPr>
           <w:rFonts w:ascii="Calibri" w:eastAsia="Calibri" w:hAnsi="Calibri" w:cs="Calibri"/>
@@ -21119,6 +21598,7 @@
           <w:szCs w:val="24"/>
         </w:rPr>
       </w:pPr>
+      <w:proofErr w:type="spellStart"/>
       <w:r>
         <w:rPr>
           <w:rFonts w:ascii="Calibri" w:eastAsia="Calibri" w:hAnsi="Calibri" w:cs="Calibri"/>
@@ -21129,6 +21609,7 @@
         <w:lastRenderedPageBreak/>
         <w:t>cfgi_decay</w:t>
       </w:r>
+      <w:proofErr w:type="spellEnd"/>
       <w:r>
         <w:rPr>
           <w:rFonts w:ascii="Calibri" w:eastAsia="Calibri" w:hAnsi="Calibri" w:cs="Calibri"/>
@@ -21549,6 +22030,7 @@
           <w:szCs w:val="24"/>
         </w:rPr>
       </w:pPr>
+      <w:proofErr w:type="spellStart"/>
       <w:r>
         <w:rPr>
           <w:rFonts w:ascii="Calibri" w:eastAsia="Calibri" w:hAnsi="Calibri" w:cs="Calibri"/>
@@ -21558,6 +22040,7 @@
         </w:rPr>
         <w:t>width_alpha</w:t>
       </w:r>
+      <w:proofErr w:type="spellEnd"/>
     </w:p>
     <w:p>
       <w:pPr>
@@ -21719,6 +22202,7 @@
           <w:b/>
         </w:rPr>
       </w:pPr>
+      <w:proofErr w:type="spellStart"/>
       <w:r>
         <w:rPr>
           <w:rFonts w:ascii="Calibri" w:hAnsi="Calibri"/>
@@ -21728,6 +22212,7 @@
         </w:rPr>
         <w:t>lakein_gwflow</w:t>
       </w:r>
+      <w:proofErr w:type="spellEnd"/>
       <w:r>
         <w:rPr>
           <w:rFonts w:ascii="Calibri" w:hAnsi="Calibri"/>
@@ -21982,6 +22467,7 @@
         </w:rPr>
         <w:t xml:space="preserve">, </w:t>
       </w:r>
+      <w:proofErr w:type="spellStart"/>
       <w:r>
         <w:rPr>
           <w:sz w:val="24"/>
@@ -21989,6 +22475,7 @@
         </w:rPr>
         <w:t>Irestart.f</w:t>
       </w:r>
+      <w:proofErr w:type="spellEnd"/>
     </w:p>
     <w:p>
       <w:pPr>
@@ -22171,7 +22658,23 @@
           <w:sz w:val="24"/>
           <w:szCs w:val="24"/>
         </w:rPr>
-        <w:t xml:space="preserve">A bug was fixed to correct the output variable for net seepage from streams through the UZF Package net seepage output option to account for multiple stream reaches within a single model cell. </w:t>
+        <w:t xml:space="preserve">A bug was fixed to correct the output variable for net seepage from streams through the UZF Package net seepage output option to account for multiple </w:t>
+      </w:r>
+      <w:proofErr w:type="gramStart"/>
+      <w:r>
+        <w:rPr>
+          <w:sz w:val="24"/>
+          <w:szCs w:val="24"/>
+        </w:rPr>
+        <w:t>stream</w:t>
+      </w:r>
+      <w:proofErr w:type="gramEnd"/>
+      <w:r>
+        <w:rPr>
+          <w:sz w:val="24"/>
+          <w:szCs w:val="24"/>
+        </w:rPr>
+        <w:t xml:space="preserve"> reaches within a single model cell. </w:t>
       </w:r>
     </w:p>
     <w:p>
@@ -22654,7 +23157,27 @@
           <w:sz w:val="24"/>
           <w:szCs w:val="24"/>
         </w:rPr>
-        <w:t xml:space="preserve">New files are: prms_constants.f90 (contains constant values that are used by many modules that are used to improve code readability and consistency of numerical constants; some constants are new and others moved from call_modules.f90 and basin.f90); glacr_melt.f90 (glacier dynamics module); precip_temp_map.f90 (precipitation and temperature distribution modules on the basis of mapping from input file to HRUs). </w:t>
+        <w:t xml:space="preserve">New files are: prms_constants.f90 (contains constant values that are used by many modules that are used to improve code readability and consistency of numerical constants; some constants are </w:t>
+      </w:r>
+      <w:proofErr w:type="gramStart"/>
+      <w:r>
+        <w:rPr>
+          <w:rFonts w:ascii="Calibri" w:eastAsia="Times New Roman" w:hAnsi="Calibri" w:cs="Calibri"/>
+          <w:color w:val="222222"/>
+          <w:sz w:val="24"/>
+          <w:szCs w:val="24"/>
+        </w:rPr>
+        <w:t>new</w:t>
+      </w:r>
+      <w:proofErr w:type="gramEnd"/>
+      <w:r>
+        <w:rPr>
+          <w:rFonts w:ascii="Calibri" w:eastAsia="Times New Roman" w:hAnsi="Calibri" w:cs="Calibri"/>
+          <w:color w:val="222222"/>
+          <w:sz w:val="24"/>
+          <w:szCs w:val="24"/>
+        </w:rPr>
+        <w:t xml:space="preserve"> and others moved from call_modules.f90 and basin.f90); glacr_melt.f90 (glacier dynamics module); precip_temp_map.f90 (precipitation and temperature distribution modules on the basis of mapping from input file to HRUs). </w:t>
       </w:r>
     </w:p>
     <w:p>
@@ -23088,6 +23611,7 @@
           <w:szCs w:val="24"/>
         </w:rPr>
       </w:pPr>
+      <w:proofErr w:type="spellStart"/>
       <w:r>
         <w:rPr>
           <w:rFonts w:ascii="Courier New" w:eastAsia="Courier New" w:hAnsi="Courier New" w:cs="Courier New"/>
@@ -23096,6 +23620,7 @@
         </w:rPr>
         <w:t>muskingum</w:t>
       </w:r>
+      <w:proofErr w:type="spellEnd"/>
       <w:r>
         <w:rPr>
           <w:rFonts w:ascii="Times New Roman" w:eastAsia="Courier New" w:hAnsi="Times New Roman" w:cs="Times New Roman"/>
@@ -23379,6 +23904,7 @@
         </w:rPr>
         <w:t xml:space="preserve">Variables </w:t>
       </w:r>
+      <w:proofErr w:type="spellStart"/>
       <w:r>
         <w:rPr>
           <w:rFonts w:ascii="Calibri" w:eastAsia="Calibri" w:hAnsi="Calibri" w:cs="Calibri"/>
@@ -23389,6 +23915,7 @@
         </w:rPr>
         <w:t>scrv</w:t>
       </w:r>
+      <w:proofErr w:type="spellEnd"/>
       <w:r>
         <w:rPr>
           <w:rFonts w:ascii="Calibri" w:eastAsia="Calibri" w:hAnsi="Calibri" w:cs="Calibri"/>
@@ -23397,6 +23924,7 @@
         </w:rPr>
         <w:t xml:space="preserve">, </w:t>
       </w:r>
+      <w:proofErr w:type="spellStart"/>
       <w:r>
         <w:rPr>
           <w:rFonts w:ascii="Calibri" w:eastAsia="Calibri" w:hAnsi="Calibri" w:cs="Calibri"/>
@@ -23407,6 +23935,7 @@
         </w:rPr>
         <w:t>pksv</w:t>
       </w:r>
+      <w:proofErr w:type="spellEnd"/>
       <w:r>
         <w:rPr>
           <w:rFonts w:ascii="Calibri" w:eastAsia="Calibri" w:hAnsi="Calibri" w:cs="Calibri"/>
@@ -23508,7 +24037,23 @@
           <w:sz w:val="24"/>
           <w:szCs w:val="24"/>
         </w:rPr>
-        <w:t>Improved calculations of water temperatures from lateral flows from adjacent land surfaces (i.e. lateral components of flow from adjacent HRUs</w:t>
+        <w:t>Improved calculations of water temperatures from lateral flows from adjacent land surfaces (</w:t>
+      </w:r>
+      <w:proofErr w:type="gramStart"/>
+      <w:r>
+        <w:rPr>
+          <w:sz w:val="24"/>
+          <w:szCs w:val="24"/>
+        </w:rPr>
+        <w:t>i.e.</w:t>
+      </w:r>
+      <w:proofErr w:type="gramEnd"/>
+      <w:r>
+        <w:rPr>
+          <w:sz w:val="24"/>
+          <w:szCs w:val="24"/>
+        </w:rPr>
+        <w:t xml:space="preserve"> lateral components of flow from adjacent HRUs</w:t>
       </w:r>
       <w:r>
         <w:rPr>
@@ -23564,6 +24109,7 @@
           <w:szCs w:val="28"/>
         </w:rPr>
       </w:pPr>
+      <w:proofErr w:type="spellStart"/>
       <w:r>
         <w:rPr>
           <w:rFonts w:ascii="Times New Roman" w:eastAsia="Courier New" w:hAnsi="Times New Roman" w:cs="Times New Roman"/>
@@ -23572,6 +24118,7 @@
         </w:rPr>
         <w:t>mmf.c</w:t>
       </w:r>
+      <w:proofErr w:type="spellEnd"/>
     </w:p>
     <w:p>
       <w:pPr>
@@ -23593,7 +24140,25 @@
           <w:sz w:val="24"/>
           <w:szCs w:val="24"/>
         </w:rPr>
-        <w:t>Removed an extra argument to three usages of routine fprintf that were used to issue warning messages.</w:t>
+        <w:t xml:space="preserve">Removed an extra argument to three usages of routine </w:t>
+      </w:r>
+      <w:proofErr w:type="spellStart"/>
+      <w:r>
+        <w:rPr>
+          <w:rFonts w:ascii="Calibri" w:eastAsia="Calibri" w:hAnsi="Calibri" w:cs="Calibri"/>
+          <w:sz w:val="24"/>
+          <w:szCs w:val="24"/>
+        </w:rPr>
+        <w:t>fprintf</w:t>
+      </w:r>
+      <w:proofErr w:type="spellEnd"/>
+      <w:r>
+        <w:rPr>
+          <w:rFonts w:ascii="Calibri" w:eastAsia="Calibri" w:hAnsi="Calibri" w:cs="Calibri"/>
+          <w:sz w:val="24"/>
+          <w:szCs w:val="24"/>
+        </w:rPr>
+        <w:t xml:space="preserve"> that were used to issue warning messages.</w:t>
       </w:r>
     </w:p>
     <w:p>
@@ -23893,6 +24458,7 @@
         </w:rPr>
         <w:t xml:space="preserve">, and </w:t>
       </w:r>
+      <w:proofErr w:type="spellStart"/>
       <w:r>
         <w:rPr>
           <w:rFonts w:ascii="Calibri" w:eastAsia="Calibri" w:hAnsi="Calibri" w:cs="Calibri"/>
@@ -23903,6 +24469,7 @@
         </w:rPr>
         <w:t>precip_map_adj</w:t>
       </w:r>
+      <w:proofErr w:type="spellEnd"/>
       <w:r>
         <w:rPr>
           <w:rFonts w:ascii="Calibri" w:eastAsia="Calibri" w:hAnsi="Calibri" w:cs="Calibri"/>
@@ -24102,6 +24669,7 @@
         </w:rPr>
         <w:t xml:space="preserve">, and </w:t>
       </w:r>
+      <w:proofErr w:type="spellStart"/>
       <w:r>
         <w:rPr>
           <w:rFonts w:ascii="Calibri" w:eastAsia="Calibri" w:hAnsi="Calibri" w:cs="Calibri"/>
@@ -24112,6 +24680,7 @@
         </w:rPr>
         <w:t>temp_map_adj</w:t>
       </w:r>
+      <w:proofErr w:type="spellEnd"/>
       <w:r>
         <w:rPr>
           <w:rFonts w:ascii="Calibri" w:eastAsia="Calibri" w:hAnsi="Calibri" w:cs="Calibri"/>
@@ -25660,7 +26229,23 @@
           <w:rFonts w:ascii="Calibri" w:hAnsi="Calibri"/>
           <w:sz w:val="24"/>
         </w:rPr>
-        <w:t xml:space="preserve"> and DAY (e.g. 1959 09 01)</w:t>
+        <w:t xml:space="preserve"> and DAY (</w:t>
+      </w:r>
+      <w:proofErr w:type="gramStart"/>
+      <w:r>
+        <w:rPr>
+          <w:rFonts w:ascii="Calibri" w:hAnsi="Calibri"/>
+          <w:sz w:val="24"/>
+        </w:rPr>
+        <w:t>e.g.</w:t>
+      </w:r>
+      <w:proofErr w:type="gramEnd"/>
+      <w:r>
+        <w:rPr>
+          <w:rFonts w:ascii="Calibri" w:hAnsi="Calibri"/>
+          <w:sz w:val="24"/>
+        </w:rPr>
+        <w:t xml:space="preserve"> 1959 09 01)</w:t>
       </w:r>
     </w:p>
     <w:p>
@@ -26067,6 +26652,7 @@
           <w:szCs w:val="24"/>
         </w:rPr>
       </w:pPr>
+      <w:proofErr w:type="spellStart"/>
       <w:r>
         <w:rPr>
           <w:rFonts w:ascii="Calibri" w:eastAsia="Calibri" w:hAnsi="Calibri" w:cs="Calibri"/>
@@ -26076,6 +26662,7 @@
         </w:rPr>
         <w:t>precip_map_adj</w:t>
       </w:r>
+      <w:proofErr w:type="spellEnd"/>
       <w:r>
         <w:rPr>
           <w:rFonts w:ascii="Calibri" w:eastAsia="Calibri" w:hAnsi="Calibri" w:cs="Calibri"/>
@@ -26122,6 +26709,7 @@
           <w:sz w:val="24"/>
         </w:rPr>
       </w:pPr>
+      <w:proofErr w:type="spellStart"/>
       <w:r>
         <w:rPr>
           <w:rFonts w:ascii="Calibri" w:eastAsia="Calibri" w:hAnsi="Calibri" w:cs="Calibri"/>
@@ -26131,6 +26719,7 @@
         </w:rPr>
         <w:t>tmax_map_adj</w:t>
       </w:r>
+      <w:proofErr w:type="spellEnd"/>
       <w:r>
         <w:rPr>
           <w:rFonts w:ascii="Calibri" w:eastAsia="Calibri" w:hAnsi="Calibri" w:cs="Calibri"/>
@@ -26234,6 +26823,7 @@
           <w:szCs w:val="24"/>
         </w:rPr>
       </w:pPr>
+      <w:proofErr w:type="spellStart"/>
       <w:r>
         <w:rPr>
           <w:rFonts w:ascii="Calibri" w:eastAsia="Calibri" w:hAnsi="Calibri" w:cs="Calibri"/>
@@ -26243,6 +26833,7 @@
         </w:rPr>
         <w:t>cfgi_decay</w:t>
       </w:r>
+      <w:proofErr w:type="spellEnd"/>
       <w:r>
         <w:rPr>
           <w:rFonts w:ascii="Calibri" w:eastAsia="Calibri" w:hAnsi="Calibri" w:cs="Calibri"/>
@@ -26656,6 +27247,7 @@
           <w:szCs w:val="24"/>
         </w:rPr>
       </w:pPr>
+      <w:proofErr w:type="spellStart"/>
       <w:r>
         <w:rPr>
           <w:rFonts w:ascii="Calibri" w:eastAsia="Calibri" w:hAnsi="Calibri" w:cs="Calibri"/>
@@ -26665,6 +27257,7 @@
         </w:rPr>
         <w:t>width_alpha</w:t>
       </w:r>
+      <w:proofErr w:type="spellEnd"/>
     </w:p>
     <w:p>
       <w:pPr>
@@ -26837,6 +27430,7 @@
           <w:b/>
         </w:rPr>
       </w:pPr>
+      <w:proofErr w:type="spellStart"/>
       <w:r>
         <w:rPr>
           <w:rFonts w:ascii="Calibri" w:hAnsi="Calibri"/>
@@ -26846,6 +27440,7 @@
         </w:rPr>
         <w:t>lakein_gwflow</w:t>
       </w:r>
+      <w:proofErr w:type="spellEnd"/>
       <w:r>
         <w:rPr>
           <w:rFonts w:ascii="Calibri" w:hAnsi="Calibri"/>
@@ -27098,6 +27693,7 @@
         </w:rPr>
         <w:t xml:space="preserve">, </w:t>
       </w:r>
+      <w:proofErr w:type="spellStart"/>
       <w:r>
         <w:rPr>
           <w:sz w:val="24"/>
@@ -27105,6 +27701,7 @@
         </w:rPr>
         <w:t>Irestart.f</w:t>
       </w:r>
+      <w:proofErr w:type="spellEnd"/>
     </w:p>
     <w:p>
       <w:pPr>
@@ -27295,7 +27892,23 @@
           <w:sz w:val="24"/>
           <w:szCs w:val="24"/>
         </w:rPr>
-        <w:t xml:space="preserve">A bug was fixed to correct the output variable for net seepage from streams through the UZF Package net seepage output option to account for multiple stream reaches within a single model cell. </w:t>
+        <w:t xml:space="preserve">A bug was fixed to correct the output variable for net seepage from streams through the UZF Package net seepage output option to account for multiple </w:t>
+      </w:r>
+      <w:proofErr w:type="gramStart"/>
+      <w:r>
+        <w:rPr>
+          <w:sz w:val="24"/>
+          <w:szCs w:val="24"/>
+        </w:rPr>
+        <w:t>stream</w:t>
+      </w:r>
+      <w:proofErr w:type="gramEnd"/>
+      <w:r>
+        <w:rPr>
+          <w:sz w:val="24"/>
+          <w:szCs w:val="24"/>
+        </w:rPr>
+        <w:t xml:space="preserve"> reaches within a single model cell. </w:t>
       </w:r>
     </w:p>
     <w:p>
@@ -27449,7 +28062,7 @@
       </w:pPr>
     </w:p>
     <w:sectPr>
-      <w:footerReference w:type="default" r:id="rId34"/>
+      <w:footerReference w:type="default" r:id="rId30"/>
       <w:pgSz w:w="12240" w:h="15840"/>
       <w:pgMar w:top="1440" w:right="1440" w:bottom="1440" w:left="1440" w:header="720" w:footer="720" w:gutter="0"/>
       <w:cols w:space="720"/>
@@ -27457,64 +28070,6 @@
     </w:sectPr>
   </w:body>
 </w:document>
-</file>
-
-<file path=word/comments.xml><?xml version="1.0" encoding="utf-8"?>
-<w:comments xmlns:wpc="http://schemas.microsoft.com/office/word/2010/wordprocessingCanvas" xmlns:cx="http://schemas.microsoft.com/office/drawing/2014/chartex" xmlns:cx1="http://schemas.microsoft.com/office/drawing/2015/9/8/chartex" xmlns:cx2="http://schemas.microsoft.com/office/drawing/2015/10/21/chartex" xmlns:cx3="http://schemas.microsoft.com/office/drawing/2016/5/9/chartex" xmlns:cx4="http://schemas.microsoft.com/office/drawing/2016/5/10/chartex" xmlns:cx5="http://schemas.microsoft.com/office/drawing/2016/5/11/chartex" xmlns:cx6="http://schemas.microsoft.com/office/drawing/2016/5/12/chartex" xmlns:cx7="http://schemas.microsoft.com/office/drawing/2016/5/13/chartex" xmlns:cx8="http://schemas.microsoft.com/office/drawing/2016/5/14/chartex" xmlns:mc="http://schemas.openxmlformats.org/markup-compatibility/2006" xmlns:aink="http://schemas.microsoft.com/office/drawing/2016/ink" xmlns:am3d="http://schemas.microsoft.com/office/drawing/2017/model3d" xmlns:o="urn:schemas-microsoft-com:office:office" xmlns:r="http://schemas.openxmlformats.org/officeDocument/2006/relationships" xmlns:m="http://schemas.openxmlformats.org/officeDocument/2006/math" xmlns:v="urn:schemas-microsoft-com:vml" xmlns:wp14="http://schemas.microsoft.com/office/word/2010/wordprocessingDrawing" xmlns:wp="http://schemas.openxmlformats.org/drawingml/2006/wordprocessingDrawing" xmlns:w10="urn:schemas-microsoft-com:office:word" xmlns:w="http://schemas.openxmlformats.org/wordprocessingml/2006/main" xmlns:w14="http://schemas.microsoft.com/office/word/2010/wordml" xmlns:w15="http://schemas.microsoft.com/office/word/2012/wordml" xmlns:w16cex="http://schemas.microsoft.com/office/word/2018/wordml/cex" xmlns:w16cid="http://schemas.microsoft.com/office/word/2016/wordml/cid" xmlns:w16="http://schemas.microsoft.com/office/word/2018/wordml" xmlns:w16se="http://schemas.microsoft.com/office/word/2015/wordml/symex" xmlns:wpg="http://schemas.microsoft.com/office/word/2010/wordprocessingGroup" xmlns:wpi="http://schemas.microsoft.com/office/word/2010/wordprocessingInk" xmlns:wne="http://schemas.microsoft.com/office/word/2006/wordml" xmlns:wps="http://schemas.microsoft.com/office/word/2010/wordprocessingShape" mc:Ignorable="w14 w15 w16se w16cid w16 w16cex wp14">
-  <w:comment w:id="0" w:author="Regan, Robert S" w:date="2022-02-17T11:15:00Z" w:initials="RRS">
-    <w:p>
-      <w:pPr>
-        <w:pStyle w:val="CommentText"/>
-      </w:pPr>
-      <w:r>
-        <w:rPr>
-          <w:rStyle w:val="CommentReference"/>
-        </w:rPr>
-        <w:annotationRef/>
-      </w:r>
-      <w:r>
-        <w:t>Date to be set to approval date</w:t>
-      </w:r>
-    </w:p>
-  </w:comment>
-  <w:comment w:id="7" w:author="Regan, Robert S" w:date="2022-02-17T12:55:00Z" w:initials="RRS">
-    <w:p>
-      <w:pPr>
-        <w:pStyle w:val="CommentText"/>
-      </w:pPr>
-      <w:r>
-        <w:rPr>
-          <w:rStyle w:val="CommentReference"/>
-        </w:rPr>
-        <w:annotationRef/>
-      </w:r>
-      <w:r>
-        <w:t>Need to update to approval date</w:t>
-      </w:r>
-    </w:p>
-  </w:comment>
-</w:comments>
-</file>
-
-<file path=word/commentsExtended.xml><?xml version="1.0" encoding="utf-8"?>
-<w15:commentsEx xmlns:wpc="http://schemas.microsoft.com/office/word/2010/wordprocessingCanvas" xmlns:cx="http://schemas.microsoft.com/office/drawing/2014/chartex" xmlns:cx1="http://schemas.microsoft.com/office/drawing/2015/9/8/chartex" xmlns:cx2="http://schemas.microsoft.com/office/drawing/2015/10/21/chartex" xmlns:cx3="http://schemas.microsoft.com/office/drawing/2016/5/9/chartex" xmlns:cx4="http://schemas.microsoft.com/office/drawing/2016/5/10/chartex" xmlns:cx5="http://schemas.microsoft.com/office/drawing/2016/5/11/chartex" xmlns:cx6="http://schemas.microsoft.com/office/drawing/2016/5/12/chartex" xmlns:cx7="http://schemas.microsoft.com/office/drawing/2016/5/13/chartex" xmlns:cx8="http://schemas.microsoft.com/office/drawing/2016/5/14/chartex" xmlns:mc="http://schemas.openxmlformats.org/markup-compatibility/2006" xmlns:aink="http://schemas.microsoft.com/office/drawing/2016/ink" xmlns:am3d="http://schemas.microsoft.com/office/drawing/2017/model3d" xmlns:o="urn:schemas-microsoft-com:office:office" xmlns:r="http://schemas.openxmlformats.org/officeDocument/2006/relationships" xmlns:m="http://schemas.openxmlformats.org/officeDocument/2006/math" xmlns:v="urn:schemas-microsoft-com:vml" xmlns:wp14="http://schemas.microsoft.com/office/word/2010/wordprocessingDrawing" xmlns:wp="http://schemas.openxmlformats.org/drawingml/2006/wordprocessingDrawing" xmlns:w10="urn:schemas-microsoft-com:office:word" xmlns:w="http://schemas.openxmlformats.org/wordprocessingml/2006/main" xmlns:w14="http://schemas.microsoft.com/office/word/2010/wordml" xmlns:w15="http://schemas.microsoft.com/office/word/2012/wordml" xmlns:w16cex="http://schemas.microsoft.com/office/word/2018/wordml/cex" xmlns:w16cid="http://schemas.microsoft.com/office/word/2016/wordml/cid" xmlns:w16="http://schemas.microsoft.com/office/word/2018/wordml" xmlns:w16se="http://schemas.microsoft.com/office/word/2015/wordml/symex" xmlns:wpg="http://schemas.microsoft.com/office/word/2010/wordprocessingGroup" xmlns:wpi="http://schemas.microsoft.com/office/word/2010/wordprocessingInk" xmlns:wne="http://schemas.microsoft.com/office/word/2006/wordml" xmlns:wps="http://schemas.microsoft.com/office/word/2010/wordprocessingShape" mc:Ignorable="w14 w15 w16se w16cid w16 w16cex wp14">
-  <w15:commentEx w15:paraId="41256421" w15:done="0"/>
-  <w15:commentEx w15:paraId="546DB0F1" w15:done="0"/>
-</w15:commentsEx>
-</file>
-
-<file path=word/commentsExtensible.xml><?xml version="1.0" encoding="utf-8"?>
-<w16cex:commentsExtensible xmlns:wpc="http://schemas.microsoft.com/office/word/2010/wordprocessingCanvas" xmlns:cx="http://schemas.microsoft.com/office/drawing/2014/chartex" xmlns:cx1="http://schemas.microsoft.com/office/drawing/2015/9/8/chartex" xmlns:cx2="http://schemas.microsoft.com/office/drawing/2015/10/21/chartex" xmlns:cx3="http://schemas.microsoft.com/office/drawing/2016/5/9/chartex" xmlns:cx4="http://schemas.microsoft.com/office/drawing/2016/5/10/chartex" xmlns:cx5="http://schemas.microsoft.com/office/drawing/2016/5/11/chartex" xmlns:cx6="http://schemas.microsoft.com/office/drawing/2016/5/12/chartex" xmlns:cx7="http://schemas.microsoft.com/office/drawing/2016/5/13/chartex" xmlns:cx8="http://schemas.microsoft.com/office/drawing/2016/5/14/chartex" xmlns:mc="http://schemas.openxmlformats.org/markup-compatibility/2006" xmlns:aink="http://schemas.microsoft.com/office/drawing/2016/ink" xmlns:am3d="http://schemas.microsoft.com/office/drawing/2017/model3d" xmlns:o="urn:schemas-microsoft-com:office:office" xmlns:r="http://schemas.openxmlformats.org/officeDocument/2006/relationships" xmlns:m="http://schemas.openxmlformats.org/officeDocument/2006/math" xmlns:v="urn:schemas-microsoft-com:vml" xmlns:wp14="http://schemas.microsoft.com/office/word/2010/wordprocessingDrawing" xmlns:wp="http://schemas.openxmlformats.org/drawingml/2006/wordprocessingDrawing" xmlns:w10="urn:schemas-microsoft-com:office:word" xmlns:w="http://schemas.openxmlformats.org/wordprocessingml/2006/main" xmlns:w14="http://schemas.microsoft.com/office/word/2010/wordml" xmlns:w15="http://schemas.microsoft.com/office/word/2012/wordml" xmlns:w16cex="http://schemas.microsoft.com/office/word/2018/wordml/cex" xmlns:w16cid="http://schemas.microsoft.com/office/word/2016/wordml/cid" xmlns:w16="http://schemas.microsoft.com/office/word/2018/wordml" xmlns:w16se="http://schemas.microsoft.com/office/word/2015/wordml/symex" xmlns:wpg="http://schemas.microsoft.com/office/word/2010/wordprocessingGroup" xmlns:wpi="http://schemas.microsoft.com/office/word/2010/wordprocessingInk" xmlns:wne="http://schemas.microsoft.com/office/word/2006/wordml" xmlns:wps="http://schemas.microsoft.com/office/word/2010/wordprocessingShape" mc:Ignorable="w14 w15 w16se w16cid w16 w16cex wp14">
-  <w16cex:commentExtensible w16cex:durableId="25B8ACE7" w16cex:dateUtc="2022-02-17T18:15:00Z"/>
-  <w16cex:commentExtensible w16cex:durableId="25B8C431" w16cex:dateUtc="2022-02-17T19:55:00Z"/>
-</w16cex:commentsExtensible>
-</file>
-
-<file path=word/commentsIds.xml><?xml version="1.0" encoding="utf-8"?>
-<w16cid:commentsIds xmlns:wpc="http://schemas.microsoft.com/office/word/2010/wordprocessingCanvas" xmlns:cx="http://schemas.microsoft.com/office/drawing/2014/chartex" xmlns:cx1="http://schemas.microsoft.com/office/drawing/2015/9/8/chartex" xmlns:cx2="http://schemas.microsoft.com/office/drawing/2015/10/21/chartex" xmlns:cx3="http://schemas.microsoft.com/office/drawing/2016/5/9/chartex" xmlns:cx4="http://schemas.microsoft.com/office/drawing/2016/5/10/chartex" xmlns:cx5="http://schemas.microsoft.com/office/drawing/2016/5/11/chartex" xmlns:cx6="http://schemas.microsoft.com/office/drawing/2016/5/12/chartex" xmlns:cx7="http://schemas.microsoft.com/office/drawing/2016/5/13/chartex" xmlns:cx8="http://schemas.microsoft.com/office/drawing/2016/5/14/chartex" xmlns:mc="http://schemas.openxmlformats.org/markup-compatibility/2006" xmlns:aink="http://schemas.microsoft.com/office/drawing/2016/ink" xmlns:am3d="http://schemas.microsoft.com/office/drawing/2017/model3d" xmlns:o="urn:schemas-microsoft-com:office:office" xmlns:r="http://schemas.openxmlformats.org/officeDocument/2006/relationships" xmlns:m="http://schemas.openxmlformats.org/officeDocument/2006/math" xmlns:v="urn:schemas-microsoft-com:vml" xmlns:wp14="http://schemas.microsoft.com/office/word/2010/wordprocessingDrawing" xmlns:wp="http://schemas.openxmlformats.org/drawingml/2006/wordprocessingDrawing" xmlns:w10="urn:schemas-microsoft-com:office:word" xmlns:w="http://schemas.openxmlformats.org/wordprocessingml/2006/main" xmlns:w14="http://schemas.microsoft.com/office/word/2010/wordml" xmlns:w15="http://schemas.microsoft.com/office/word/2012/wordml" xmlns:w16cex="http://schemas.microsoft.com/office/word/2018/wordml/cex" xmlns:w16cid="http://schemas.microsoft.com/office/word/2016/wordml/cid" xmlns:w16="http://schemas.microsoft.com/office/word/2018/wordml" xmlns:w16se="http://schemas.microsoft.com/office/word/2015/wordml/symex" xmlns:wpg="http://schemas.microsoft.com/office/word/2010/wordprocessingGroup" xmlns:wpi="http://schemas.microsoft.com/office/word/2010/wordprocessingInk" xmlns:wne="http://schemas.microsoft.com/office/word/2006/wordml" xmlns:wps="http://schemas.microsoft.com/office/word/2010/wordprocessingShape" mc:Ignorable="w14 w15 w16se w16cid w16 w16cex wp14">
-  <w16cid:commentId w16cid:paraId="41256421" w16cid:durableId="25B8ACE7"/>
-  <w16cid:commentId w16cid:paraId="546DB0F1" w16cid:durableId="25B8C431"/>
-</w16cid:commentsIds>
 </file>
 
 <file path=word/endnotes.xml><?xml version="1.0" encoding="utf-8"?>
@@ -29087,14 +29642,6 @@
   </w:num>
   <w:numIdMacAtCleanup w:val="8"/>
 </w:numbering>
-</file>
-
-<file path=word/people.xml><?xml version="1.0" encoding="utf-8"?>
-<w15:people xmlns:wpc="http://schemas.microsoft.com/office/word/2010/wordprocessingCanvas" xmlns:cx="http://schemas.microsoft.com/office/drawing/2014/chartex" xmlns:cx1="http://schemas.microsoft.com/office/drawing/2015/9/8/chartex" xmlns:cx2="http://schemas.microsoft.com/office/drawing/2015/10/21/chartex" xmlns:cx3="http://schemas.microsoft.com/office/drawing/2016/5/9/chartex" xmlns:cx4="http://schemas.microsoft.com/office/drawing/2016/5/10/chartex" xmlns:cx5="http://schemas.microsoft.com/office/drawing/2016/5/11/chartex" xmlns:cx6="http://schemas.microsoft.com/office/drawing/2016/5/12/chartex" xmlns:cx7="http://schemas.microsoft.com/office/drawing/2016/5/13/chartex" xmlns:cx8="http://schemas.microsoft.com/office/drawing/2016/5/14/chartex" xmlns:mc="http://schemas.openxmlformats.org/markup-compatibility/2006" xmlns:aink="http://schemas.microsoft.com/office/drawing/2016/ink" xmlns:am3d="http://schemas.microsoft.com/office/drawing/2017/model3d" xmlns:o="urn:schemas-microsoft-com:office:office" xmlns:r="http://schemas.openxmlformats.org/officeDocument/2006/relationships" xmlns:m="http://schemas.openxmlformats.org/officeDocument/2006/math" xmlns:v="urn:schemas-microsoft-com:vml" xmlns:wp14="http://schemas.microsoft.com/office/word/2010/wordprocessingDrawing" xmlns:wp="http://schemas.openxmlformats.org/drawingml/2006/wordprocessingDrawing" xmlns:w10="urn:schemas-microsoft-com:office:word" xmlns:w="http://schemas.openxmlformats.org/wordprocessingml/2006/main" xmlns:w14="http://schemas.microsoft.com/office/word/2010/wordml" xmlns:w15="http://schemas.microsoft.com/office/word/2012/wordml" xmlns:w16cex="http://schemas.microsoft.com/office/word/2018/wordml/cex" xmlns:w16cid="http://schemas.microsoft.com/office/word/2016/wordml/cid" xmlns:w16="http://schemas.microsoft.com/office/word/2018/wordml" xmlns:w16se="http://schemas.microsoft.com/office/word/2015/wordml/symex" xmlns:wpg="http://schemas.microsoft.com/office/word/2010/wordprocessingGroup" xmlns:wpi="http://schemas.microsoft.com/office/word/2010/wordprocessingInk" xmlns:wne="http://schemas.microsoft.com/office/word/2006/wordml" xmlns:wps="http://schemas.microsoft.com/office/word/2010/wordprocessingShape" mc:Ignorable="w14 w15 w16se w16cid w16 w16cex wp14">
-  <w15:person w15:author="Regan, Robert S">
-    <w15:presenceInfo w15:providerId="AD" w15:userId="S::rsregan@usgs.gov::d0594b38-7815-4c99-9e70-ed1b0cafaf6b"/>
-  </w15:person>
-</w15:people>
 </file>
 
 <file path=word/styles.xml><?xml version="1.0" encoding="utf-8"?>

</xml_diff>

<commit_message>
bug fix for not accounting for swale_actet that produced incorrect water balance and ET reported from gsflow_sum reran tests, updated release notes to include bug fix
</commit_message>
<xml_diff>
--- a/GSFLOW/word_files/GSFLOW_Release_Notes_2.2.1.docx
+++ b/GSFLOW/word_files/GSFLOW_Release_Notes_2.2.1.docx
@@ -1,6 +1,6 @@
 
 <file path=word/document.xml><?xml version="1.0" encoding="utf-8"?>
-<w:document xmlns:wpc="http://schemas.microsoft.com/office/word/2010/wordprocessingCanvas" xmlns:cx="http://schemas.microsoft.com/office/drawing/2014/chartex" xmlns:cx1="http://schemas.microsoft.com/office/drawing/2015/9/8/chartex" xmlns:cx2="http://schemas.microsoft.com/office/drawing/2015/10/21/chartex" xmlns:cx3="http://schemas.microsoft.com/office/drawing/2016/5/9/chartex" xmlns:cx4="http://schemas.microsoft.com/office/drawing/2016/5/10/chartex" xmlns:cx5="http://schemas.microsoft.com/office/drawing/2016/5/11/chartex" xmlns:cx6="http://schemas.microsoft.com/office/drawing/2016/5/12/chartex" xmlns:cx7="http://schemas.microsoft.com/office/drawing/2016/5/13/chartex" xmlns:cx8="http://schemas.microsoft.com/office/drawing/2016/5/14/chartex" xmlns:mc="http://schemas.openxmlformats.org/markup-compatibility/2006" xmlns:aink="http://schemas.microsoft.com/office/drawing/2016/ink" xmlns:am3d="http://schemas.microsoft.com/office/drawing/2017/model3d" xmlns:o="urn:schemas-microsoft-com:office:office" xmlns:r="http://schemas.openxmlformats.org/officeDocument/2006/relationships" xmlns:m="http://schemas.openxmlformats.org/officeDocument/2006/math" xmlns:v="urn:schemas-microsoft-com:vml" xmlns:wp14="http://schemas.microsoft.com/office/word/2010/wordprocessingDrawing" xmlns:wp="http://schemas.openxmlformats.org/drawingml/2006/wordprocessingDrawing" xmlns:w10="urn:schemas-microsoft-com:office:word" xmlns:w="http://schemas.openxmlformats.org/wordprocessingml/2006/main" xmlns:w14="http://schemas.microsoft.com/office/word/2010/wordml" xmlns:w15="http://schemas.microsoft.com/office/word/2012/wordml" xmlns:w16cex="http://schemas.microsoft.com/office/word/2018/wordml/cex" xmlns:w16cid="http://schemas.microsoft.com/office/word/2016/wordml/cid" xmlns:w16="http://schemas.microsoft.com/office/word/2018/wordml" xmlns:w16se="http://schemas.microsoft.com/office/word/2015/wordml/symex" xmlns:wpg="http://schemas.microsoft.com/office/word/2010/wordprocessingGroup" xmlns:wpi="http://schemas.microsoft.com/office/word/2010/wordprocessingInk" xmlns:wne="http://schemas.microsoft.com/office/word/2006/wordml" xmlns:wps="http://schemas.microsoft.com/office/word/2010/wordprocessingShape" mc:Ignorable="w14 w15 w16se w16cid w16 w16cex wp14">
+<w:document xmlns:wpc="http://schemas.microsoft.com/office/word/2010/wordprocessingCanvas" xmlns:cx="http://schemas.microsoft.com/office/drawing/2014/chartex" xmlns:cx1="http://schemas.microsoft.com/office/drawing/2015/9/8/chartex" xmlns:cx2="http://schemas.microsoft.com/office/drawing/2015/10/21/chartex" xmlns:cx3="http://schemas.microsoft.com/office/drawing/2016/5/9/chartex" xmlns:cx4="http://schemas.microsoft.com/office/drawing/2016/5/10/chartex" xmlns:cx5="http://schemas.microsoft.com/office/drawing/2016/5/11/chartex" xmlns:cx6="http://schemas.microsoft.com/office/drawing/2016/5/12/chartex" xmlns:cx7="http://schemas.microsoft.com/office/drawing/2016/5/13/chartex" xmlns:cx8="http://schemas.microsoft.com/office/drawing/2016/5/14/chartex" xmlns:mc="http://schemas.openxmlformats.org/markup-compatibility/2006" xmlns:aink="http://schemas.microsoft.com/office/drawing/2016/ink" xmlns:am3d="http://schemas.microsoft.com/office/drawing/2017/model3d" xmlns:o="urn:schemas-microsoft-com:office:office" xmlns:r="http://schemas.openxmlformats.org/officeDocument/2006/relationships" xmlns:m="http://schemas.openxmlformats.org/officeDocument/2006/math" xmlns:v="urn:schemas-microsoft-com:vml" xmlns:wp14="http://schemas.microsoft.com/office/word/2010/wordprocessingDrawing" xmlns:wp="http://schemas.openxmlformats.org/drawingml/2006/wordprocessingDrawing" xmlns:w10="urn:schemas-microsoft-com:office:word" xmlns:w="http://schemas.openxmlformats.org/wordprocessingml/2006/main" xmlns:w14="http://schemas.microsoft.com/office/word/2010/wordml" xmlns:w15="http://schemas.microsoft.com/office/word/2012/wordml" xmlns:w16cex="http://schemas.microsoft.com/office/word/2018/wordml/cex" xmlns:w16cid="http://schemas.microsoft.com/office/word/2016/wordml/cid" xmlns:w16="http://schemas.microsoft.com/office/word/2018/wordml" xmlns:w16sdtdh="http://schemas.microsoft.com/office/word/2020/wordml/sdtdatahash" xmlns:w16se="http://schemas.microsoft.com/office/word/2015/wordml/symex" xmlns:wpg="http://schemas.microsoft.com/office/word/2010/wordprocessingGroup" xmlns:wpi="http://schemas.microsoft.com/office/word/2010/wordprocessingInk" xmlns:wne="http://schemas.microsoft.com/office/word/2006/wordml" xmlns:wps="http://schemas.microsoft.com/office/word/2010/wordprocessingShape" mc:Ignorable="w14 w15 w16se w16cid w16 w16cex w16sdtdh wp14">
   <w:body>
     <w:p>
       <w:pPr>
@@ -265,7 +265,7 @@
           <w:sz w:val="24"/>
           <w:szCs w:val="24"/>
         </w:rPr>
-        <w:t xml:space="preserve">This minor release (GSFLOW version 2.2.1) adds new functionality for PRMS: a) daily cloud cover time series can be input from a Climate-by-HRU (CBH) file for use in </w:t>
+        <w:t xml:space="preserve">This release (GSFLOW version 2.2.1) adds new functionality for PRMS: a) daily cloud cover time series can be input from a Climate-by-HRU (CBH) file for use in </w:t>
       </w:r>
       <w:r>
         <w:rPr>
@@ -304,7 +304,6 @@
         </w:rPr>
         <w:t xml:space="preserve">specify variable </w:t>
       </w:r>
-      <w:proofErr w:type="spellStart"/>
       <w:r>
         <w:rPr>
           <w:i/>
@@ -314,7 +313,6 @@
         </w:rPr>
         <w:t>albedo_day</w:t>
       </w:r>
-      <w:proofErr w:type="spellEnd"/>
       <w:r>
         <w:rPr>
           <w:sz w:val="24"/>
@@ -329,7 +327,6 @@
         </w:rPr>
         <w:t xml:space="preserve"> </w:t>
       </w:r>
-      <w:proofErr w:type="spellStart"/>
       <w:r>
         <w:rPr>
           <w:b/>
@@ -337,9 +334,8 @@
           <w:sz w:val="24"/>
           <w:szCs w:val="24"/>
         </w:rPr>
-        <w:t>albedo_cbh</w:t>
-      </w:r>
-      <w:proofErr w:type="spellEnd"/>
+        <w:t>albedo_cbh flag</w:t>
+      </w:r>
       <w:r>
         <w:rPr>
           <w:b/>
@@ -347,7 +343,42 @@
           <w:sz w:val="24"/>
           <w:szCs w:val="24"/>
         </w:rPr>
-        <w:t xml:space="preserve"> flag</w:t>
+        <w:t xml:space="preserve"> </w:t>
+      </w:r>
+      <w:r>
+        <w:rPr>
+          <w:sz w:val="24"/>
+          <w:szCs w:val="24"/>
+        </w:rPr>
+        <w:t>in the Control File</w:t>
+      </w:r>
+      <w:r>
+        <w:rPr>
+          <w:sz w:val="24"/>
+          <w:szCs w:val="24"/>
+        </w:rPr>
+        <w:t>); c</w:t>
+      </w:r>
+      <w:r>
+        <w:rPr>
+          <w:sz w:val="24"/>
+          <w:szCs w:val="24"/>
+        </w:rPr>
+        <w:t>)</w:t>
+      </w:r>
+      <w:r>
+        <w:rPr>
+          <w:sz w:val="24"/>
+          <w:szCs w:val="24"/>
+        </w:rPr>
+        <w:t xml:space="preserve"> </w:t>
+      </w:r>
+      <w:r>
+        <w:rPr>
+          <w:sz w:val="24"/>
+          <w:szCs w:val="24"/>
+        </w:rPr>
+        <w:t xml:space="preserve">the computation of approximate cloud cover was based on basin variables, it can be optionally computed based on HRU variables, which could be important for large model domains (control parameter </w:t>
       </w:r>
       <w:r>
         <w:rPr>
@@ -356,6 +387,27 @@
           <w:sz w:val="24"/>
           <w:szCs w:val="24"/>
         </w:rPr>
+        <w:t>snow_cloudcover_flag</w:t>
+      </w:r>
+      <w:r>
+        <w:rPr>
+          <w:sz w:val="24"/>
+          <w:szCs w:val="24"/>
+        </w:rPr>
+        <w:t>). Also, a few bug fixes</w:t>
+      </w:r>
+      <w:r>
+        <w:rPr>
+          <w:sz w:val="24"/>
+          <w:szCs w:val="24"/>
+        </w:rPr>
+        <w:t xml:space="preserve"> were made</w:t>
+      </w:r>
+      <w:r>
+        <w:rPr>
+          <w:sz w:val="24"/>
+          <w:szCs w:val="24"/>
+        </w:rPr>
         <w:t xml:space="preserve"> </w:t>
       </w:r>
       <w:r>
@@ -363,73 +415,6 @@
           <w:sz w:val="24"/>
           <w:szCs w:val="24"/>
         </w:rPr>
-        <w:t>in the Control File</w:t>
-      </w:r>
-      <w:r>
-        <w:rPr>
-          <w:sz w:val="24"/>
-          <w:szCs w:val="24"/>
-        </w:rPr>
-        <w:t>); c</w:t>
-      </w:r>
-      <w:r>
-        <w:rPr>
-          <w:sz w:val="24"/>
-          <w:szCs w:val="24"/>
-        </w:rPr>
-        <w:t>)</w:t>
-      </w:r>
-      <w:r>
-        <w:rPr>
-          <w:sz w:val="24"/>
-          <w:szCs w:val="24"/>
-        </w:rPr>
-        <w:t xml:space="preserve"> </w:t>
-      </w:r>
-      <w:r>
-        <w:rPr>
-          <w:sz w:val="24"/>
-          <w:szCs w:val="24"/>
-        </w:rPr>
-        <w:t xml:space="preserve">the computation of approximate cloud cover was based on basin variables, it can be optionally computed based on HRU variables, which could be important for large model domains (control parameter </w:t>
-      </w:r>
-      <w:proofErr w:type="spellStart"/>
-      <w:r>
-        <w:rPr>
-          <w:b/>
-          <w:bCs/>
-          <w:sz w:val="24"/>
-          <w:szCs w:val="24"/>
-        </w:rPr>
-        <w:t>snow_cloudcover_flag</w:t>
-      </w:r>
-      <w:proofErr w:type="spellEnd"/>
-      <w:r>
-        <w:rPr>
-          <w:sz w:val="24"/>
-          <w:szCs w:val="24"/>
-        </w:rPr>
-        <w:t>). Also, a few bug fixes</w:t>
-      </w:r>
-      <w:r>
-        <w:rPr>
-          <w:sz w:val="24"/>
-          <w:szCs w:val="24"/>
-        </w:rPr>
-        <w:t xml:space="preserve"> were made</w:t>
-      </w:r>
-      <w:r>
-        <w:rPr>
-          <w:sz w:val="24"/>
-          <w:szCs w:val="24"/>
-        </w:rPr>
-        <w:t xml:space="preserve"> </w:t>
-      </w:r>
-      <w:r>
-        <w:rPr>
-          <w:sz w:val="24"/>
-          <w:szCs w:val="24"/>
-        </w:rPr>
         <w:t>and the addition of a few new parameters and output variables</w:t>
       </w:r>
       <w:r>
@@ -437,7 +422,21 @@
           <w:sz w:val="24"/>
           <w:szCs w:val="24"/>
         </w:rPr>
-        <w:t>. See the RELEASE HISTORY section starting on page 16 that describes changes made for this release as well as previous releases.</w:t>
+        <w:t xml:space="preserve">. </w:t>
+      </w:r>
+      <w:r>
+        <w:rPr>
+          <w:sz w:val="24"/>
+          <w:szCs w:val="24"/>
+        </w:rPr>
+        <w:t xml:space="preserve">One bug fix affects GSFLOW model results where the model includes swale HRUs. This fix leads to incorrect WB reporting and storage in the gravity reservoir at the intersection of the PRMS HRU and MODFLOW cell intersections. </w:t>
+      </w:r>
+      <w:r>
+        <w:rPr>
+          <w:sz w:val="24"/>
+          <w:szCs w:val="24"/>
+        </w:rPr>
+        <w:t>See the RELEASE HISTORY section starting on page 16 that describes changes made for this release as well as previous releases.</w:t>
       </w:r>
     </w:p>
     <w:bookmarkEnd w:id="0"/>
@@ -546,6 +545,7 @@
           <w:sz w:val="24"/>
           <w:szCs w:val="24"/>
         </w:rPr>
+        <w:lastRenderedPageBreak/>
         <w:t xml:space="preserve">This software is a product of the U.S. Geological Survey, which is part of the U.S. Government. </w:t>
       </w:r>
     </w:p>
@@ -567,7 +567,6 @@
           <w:sz w:val="24"/>
           <w:szCs w:val="24"/>
         </w:rPr>
-        <w:lastRenderedPageBreak/>
         <w:t xml:space="preserve">This software is freely distributed. There is no fee to download and (or) use this software. </w:t>
       </w:r>
     </w:p>
@@ -2990,23 +2989,7 @@
           <w:sz w:val="24"/>
           <w:szCs w:val="24"/>
         </w:rPr>
-        <w:t xml:space="preserve">Henson, W.R., Medina, R.L., </w:t>
-      </w:r>
-      <w:proofErr w:type="spellStart"/>
-      <w:r>
-        <w:rPr>
-          <w:sz w:val="24"/>
-          <w:szCs w:val="24"/>
-        </w:rPr>
-        <w:t>Mayers</w:t>
-      </w:r>
-      <w:proofErr w:type="spellEnd"/>
-      <w:r>
-        <w:rPr>
-          <w:sz w:val="24"/>
-          <w:szCs w:val="24"/>
-        </w:rPr>
-        <w:t xml:space="preserve">, C.J., Niswonger, R.G., and Regan, R.S., 2013, CRT—Cascade routing tool to define and visualize flow paths for grid-based watershed models: U.S. Geological Survey Techniques and Methods, book 6, chap. D2, 28 p., </w:t>
+        <w:t xml:space="preserve">Henson, W.R., Medina, R.L., Mayers, C.J., Niswonger, R.G., and Regan, R.S., 2013, CRT—Cascade routing tool to define and visualize flow paths for grid-based watershed models: U.S. Geological Survey Techniques and Methods, book 6, chap. D2, 28 p., </w:t>
       </w:r>
       <w:hyperlink r:id="rId16" w:history="1">
         <w:r>
@@ -3052,23 +3035,7 @@
           <w:sz w:val="24"/>
           <w:szCs w:val="24"/>
         </w:rPr>
-        <w:t xml:space="preserve">Markstrom, S.L., Regan, R.S., Hay, L.E., Viger, R.J., Webb, R.M.T., </w:t>
-      </w:r>
-      <w:proofErr w:type="spellStart"/>
-      <w:r>
-        <w:rPr>
-          <w:sz w:val="24"/>
-          <w:szCs w:val="24"/>
-        </w:rPr>
-        <w:t>Payn</w:t>
-      </w:r>
-      <w:proofErr w:type="spellEnd"/>
-      <w:r>
-        <w:rPr>
-          <w:sz w:val="24"/>
-          <w:szCs w:val="24"/>
-        </w:rPr>
-        <w:t xml:space="preserve">, R.A., and LaFontaine, J.H., 2015, PRMS-IV, the precipitation-runoff modeling system, version 4: U.S. Geological Survey Techniques and Methods, book 6, chap. </w:t>
+        <w:t xml:space="preserve">Markstrom, S.L., Regan, R.S., Hay, L.E., Viger, R.J., Webb, R.M.T., Payn, R.A., and LaFontaine, J.H., 2015, PRMS-IV, the precipitation-runoff modeling system, version 4: U.S. Geological Survey Techniques and Methods, book 6, chap. </w:t>
       </w:r>
       <w:r>
         <w:rPr>
@@ -3159,39 +3126,7 @@
           <w:sz w:val="24"/>
           <w:szCs w:val="24"/>
         </w:rPr>
-        <w:t xml:space="preserve">Niswonger, R.G., Panday, </w:t>
-      </w:r>
-      <w:proofErr w:type="spellStart"/>
-      <w:r>
-        <w:rPr>
-          <w:sz w:val="24"/>
-          <w:szCs w:val="24"/>
-        </w:rPr>
-        <w:t>Sorab</w:t>
-      </w:r>
-      <w:proofErr w:type="spellEnd"/>
-      <w:r>
-        <w:rPr>
-          <w:sz w:val="24"/>
-          <w:szCs w:val="24"/>
-        </w:rPr>
-        <w:t xml:space="preserve">, and Ibaraki, </w:t>
-      </w:r>
-      <w:proofErr w:type="spellStart"/>
-      <w:r>
-        <w:rPr>
-          <w:sz w:val="24"/>
-          <w:szCs w:val="24"/>
-        </w:rPr>
-        <w:t>Motomu</w:t>
-      </w:r>
-      <w:proofErr w:type="spellEnd"/>
-      <w:r>
-        <w:rPr>
-          <w:sz w:val="24"/>
-          <w:szCs w:val="24"/>
-        </w:rPr>
-        <w:t xml:space="preserve">, 2011, MODFLOW-NWT, A Newton formulation for MODFLOW-2005: U.S. Geological Survey Techniques and Methods 6-A37, 44 p. File </w:t>
+        <w:t xml:space="preserve">Niswonger, R.G., Panday, Sorab, and Ibaraki, Motomu, 2011, MODFLOW-NWT, A Newton formulation for MODFLOW-2005: U.S. Geological Survey Techniques and Methods 6-A37, 44 p. File </w:t>
       </w:r>
       <w:r>
         <w:rPr>
@@ -3350,23 +3285,7 @@
           <w:sz w:val="24"/>
           <w:szCs w:val="24"/>
         </w:rPr>
-        <w:t xml:space="preserve">Regan, R.S., and LaFontaine, J.H., 2017, Documentation of the dynamic parameter, water-use, </w:t>
-      </w:r>
-      <w:proofErr w:type="gramStart"/>
-      <w:r>
-        <w:rPr>
-          <w:sz w:val="24"/>
-          <w:szCs w:val="24"/>
-        </w:rPr>
-        <w:t>stream</w:t>
-      </w:r>
-      <w:proofErr w:type="gramEnd"/>
-      <w:r>
-        <w:rPr>
-          <w:sz w:val="24"/>
-          <w:szCs w:val="24"/>
-        </w:rPr>
-        <w:t xml:space="preserve"> and lake flow routing, and two summary output modules and updates to surface-depression storage simulation and initial conditions specification options with the Precipitation-Runoff Modeling System (PRMS): U.S. Geological Survey Techniques and Methods, book 6, chap. B8, 60 p., </w:t>
+        <w:t xml:space="preserve">Regan, R.S., and LaFontaine, J.H., 2017, Documentation of the dynamic parameter, water-use, stream and lake flow routing, and two summary output modules and updates to surface-depression storage simulation and initial conditions specification options with the Precipitation-Runoff Modeling System (PRMS): U.S. Geological Survey Techniques and Methods, book 6, chap. B8, 60 p., </w:t>
       </w:r>
       <w:hyperlink r:id="rId19" w:history="1">
         <w:r>
@@ -3698,39 +3617,7 @@
           <w:sz w:val="24"/>
           <w:szCs w:val="24"/>
         </w:rPr>
-        <w:t xml:space="preserve">Bakker, Mark, </w:t>
-      </w:r>
-      <w:proofErr w:type="spellStart"/>
-      <w:r>
-        <w:rPr>
-          <w:sz w:val="24"/>
-          <w:szCs w:val="24"/>
-        </w:rPr>
-        <w:t>Schaars</w:t>
-      </w:r>
-      <w:proofErr w:type="spellEnd"/>
-      <w:r>
-        <w:rPr>
-          <w:sz w:val="24"/>
-          <w:szCs w:val="24"/>
-        </w:rPr>
-        <w:t xml:space="preserve">, Frans, Hughes, J.D., Langevin, C.D., and </w:t>
-      </w:r>
-      <w:proofErr w:type="spellStart"/>
-      <w:r>
-        <w:rPr>
-          <w:sz w:val="24"/>
-          <w:szCs w:val="24"/>
-        </w:rPr>
-        <w:t>Dausman</w:t>
-      </w:r>
-      <w:proofErr w:type="spellEnd"/>
-      <w:r>
-        <w:rPr>
-          <w:sz w:val="24"/>
-          <w:szCs w:val="24"/>
-        </w:rPr>
-        <w:t>, A.M., 2013, Documentation of the seawater intrusion (SWI2) package for MODFLOW: U.S. Geological Survey Techniques and Methods, book 6, chap. A46, 47 p.</w:t>
+        <w:t>Bakker, Mark, Schaars, Frans, Hughes, J.D., Langevin, C.D., and Dausman, A.M., 2013, Documentation of the seawater intrusion (SWI2) package for MODFLOW: U.S. Geological Survey Techniques and Methods, book 6, chap. A46, 47 p.</w:t>
       </w:r>
     </w:p>
     <w:p>
@@ -3753,21 +3640,12 @@
           <w:szCs w:val="24"/>
         </w:rPr>
       </w:pPr>
-      <w:proofErr w:type="spellStart"/>
-      <w:r>
-        <w:rPr>
-          <w:sz w:val="24"/>
-          <w:szCs w:val="24"/>
-        </w:rPr>
-        <w:t>Bedekar</w:t>
-      </w:r>
-      <w:proofErr w:type="spellEnd"/>
-      <w:r>
-        <w:rPr>
-          <w:sz w:val="24"/>
-          <w:szCs w:val="24"/>
-        </w:rPr>
-        <w:t>, Vivek, Morway, E.D., Langevin, C.D., and Tonkin, Matt, 2016, MT3D-USGS version 1: A U.S. Geological</w:t>
+      <w:r>
+        <w:rPr>
+          <w:sz w:val="24"/>
+          <w:szCs w:val="24"/>
+        </w:rPr>
+        <w:t>Bedekar, Vivek, Morway, E.D., Langevin, C.D., and Tonkin, Matt, 2016, MT3D-USGS version 1: A U.S. Geological</w:t>
       </w:r>
       <w:r>
         <w:rPr>
@@ -3911,39 +3789,7 @@
           <w:sz w:val="24"/>
           <w:szCs w:val="24"/>
         </w:rPr>
-        <w:t xml:space="preserve">Leavesley, G.H., </w:t>
-      </w:r>
-      <w:proofErr w:type="spellStart"/>
-      <w:r>
-        <w:rPr>
-          <w:sz w:val="24"/>
-          <w:szCs w:val="24"/>
-        </w:rPr>
-        <w:t>Lichty</w:t>
-      </w:r>
-      <w:proofErr w:type="spellEnd"/>
-      <w:r>
-        <w:rPr>
-          <w:sz w:val="24"/>
-          <w:szCs w:val="24"/>
-        </w:rPr>
-        <w:t xml:space="preserve">, R.W, Troutman, B.M., and </w:t>
-      </w:r>
-      <w:proofErr w:type="spellStart"/>
-      <w:r>
-        <w:rPr>
-          <w:sz w:val="24"/>
-          <w:szCs w:val="24"/>
-        </w:rPr>
-        <w:t>Saindon</w:t>
-      </w:r>
-      <w:proofErr w:type="spellEnd"/>
-      <w:r>
-        <w:rPr>
-          <w:sz w:val="24"/>
-          <w:szCs w:val="24"/>
-        </w:rPr>
-        <w:t>, L.G., 1983, Precipitation-runoff modeling system--User's manual: U.S. Geological Survey Water-Resources Investigations Report 83-4238, 207 p.</w:t>
+        <w:t>Leavesley, G.H., Lichty, R.W, Troutman, B.M., and Saindon, L.G., 1983, Precipitation-runoff modeling system--User's manual: U.S. Geological Survey Water-Resources Investigations Report 83-4238, 207 p.</w:t>
       </w:r>
       <w:r>
         <w:rPr>
@@ -4376,24 +4222,7 @@
           <w:szCs w:val="24"/>
         </w:rPr>
         <w:tab/>
-      </w:r>
-      <w:proofErr w:type="spellStart"/>
-      <w:r>
-        <w:rPr>
-          <w:rFonts w:ascii="Calibri" w:hAnsi="Calibri"/>
-          <w:sz w:val="24"/>
-          <w:szCs w:val="24"/>
-        </w:rPr>
-        <w:t>Basin</w:t>
-      </w:r>
-      <w:proofErr w:type="spellEnd"/>
-      <w:r>
-        <w:rPr>
-          <w:rFonts w:ascii="Calibri" w:hAnsi="Calibri"/>
-          <w:sz w:val="24"/>
-          <w:szCs w:val="24"/>
-        </w:rPr>
-        <w:t xml:space="preserve"> Module</w:t>
+        <w:t>Basin Module</w:t>
       </w:r>
     </w:p>
     <w:p>
@@ -4490,7 +4319,6 @@
           <w:szCs w:val="24"/>
         </w:rPr>
       </w:pPr>
-      <w:proofErr w:type="spellStart"/>
       <w:r>
         <w:rPr>
           <w:rFonts w:ascii="Courier New" w:hAnsi="Courier New" w:cs="Courier New"/>
@@ -4499,7 +4327,6 @@
         </w:rPr>
         <w:t>obs</w:t>
       </w:r>
-      <w:proofErr w:type="spellEnd"/>
       <w:r>
         <w:rPr>
           <w:rFonts w:ascii="Calibri" w:hAnsi="Calibri"/>
@@ -6095,24 +5922,7 @@
           <w:szCs w:val="24"/>
         </w:rPr>
         <w:tab/>
-      </w:r>
-      <w:proofErr w:type="spellStart"/>
-      <w:r>
-        <w:rPr>
-          <w:rFonts w:ascii="Calibri" w:hAnsi="Calibri"/>
-          <w:sz w:val="24"/>
-          <w:szCs w:val="24"/>
-        </w:rPr>
-        <w:t>Subbasin</w:t>
-      </w:r>
-      <w:proofErr w:type="spellEnd"/>
-      <w:r>
-        <w:rPr>
-          <w:rFonts w:ascii="Calibri" w:hAnsi="Calibri"/>
-          <w:sz w:val="24"/>
-          <w:szCs w:val="24"/>
-        </w:rPr>
-        <w:t xml:space="preserve"> Module</w:t>
+        <w:t>Subbasin Module</w:t>
       </w:r>
     </w:p>
     <w:p>
@@ -10492,7 +10302,6 @@
         </w:rPr>
         <w:t xml:space="preserve">, or double dimensions: </w:t>
       </w:r>
-      <w:proofErr w:type="spellStart"/>
       <w:r>
         <w:rPr>
           <w:rFonts w:ascii="Calibri" w:eastAsia="Calibri" w:hAnsi="Calibri" w:cs="Calibri"/>
@@ -10519,7 +10328,6 @@
         </w:rPr>
         <w:t>nmonths</w:t>
       </w:r>
-      <w:proofErr w:type="spellEnd"/>
       <w:r>
         <w:rPr>
           <w:rFonts w:ascii="Calibri" w:eastAsia="Calibri" w:hAnsi="Calibri" w:cs="Calibri"/>
@@ -11715,23 +11523,7 @@
           <w:sz w:val="24"/>
           <w:szCs w:val="24"/>
         </w:rPr>
-        <w:t xml:space="preserve">Options that cannot change for a restart simulation </w:t>
-      </w:r>
-      <w:proofErr w:type="gramStart"/>
-      <w:r>
-        <w:rPr>
-          <w:sz w:val="24"/>
-          <w:szCs w:val="24"/>
-        </w:rPr>
-        <w:t>include:</w:t>
-      </w:r>
-      <w:proofErr w:type="gramEnd"/>
-      <w:r>
-        <w:rPr>
-          <w:sz w:val="24"/>
-          <w:szCs w:val="24"/>
-        </w:rPr>
-        <w:t xml:space="preserve"> a) </w:t>
+        <w:t xml:space="preserve">Options that cannot change for a restart simulation include: a) </w:t>
       </w:r>
       <w:r>
         <w:rPr>
@@ -12124,25 +11916,7 @@
           <w:sz w:val="24"/>
           <w:szCs w:val="24"/>
         </w:rPr>
-        <w:t xml:space="preserve"> </w:t>
-      </w:r>
-      <w:proofErr w:type="gramStart"/>
-      <w:r>
-        <w:rPr>
-          <w:rFonts w:ascii="Calibri" w:eastAsia="Calibri" w:hAnsi="Calibri" w:cs="Calibri"/>
-          <w:sz w:val="24"/>
-          <w:szCs w:val="24"/>
-        </w:rPr>
-        <w:t>are</w:t>
-      </w:r>
-      <w:proofErr w:type="gramEnd"/>
-      <w:r>
-        <w:rPr>
-          <w:rFonts w:ascii="Calibri" w:eastAsia="Calibri" w:hAnsi="Calibri" w:cs="Calibri"/>
-          <w:sz w:val="24"/>
-          <w:szCs w:val="24"/>
-        </w:rPr>
-        <w:t>:</w:t>
+        <w:t xml:space="preserve"> are:</w:t>
       </w:r>
     </w:p>
     <w:p>
@@ -12366,7 +12140,6 @@
         </w:rPr>
         <w:t xml:space="preserve">, </w:t>
       </w:r>
-      <w:proofErr w:type="spellStart"/>
       <w:r>
         <w:rPr>
           <w:rFonts w:ascii="Courier New" w:eastAsia="Times New Roman" w:hAnsi="Courier New" w:cs="Courier New"/>
@@ -12376,7 +12149,6 @@
         </w:rPr>
         <w:t>prms</w:t>
       </w:r>
-      <w:proofErr w:type="spellEnd"/>
       <w:r>
         <w:rPr>
           <w:rFonts w:eastAsia="Times New Roman" w:cstheme="minorHAnsi"/>
@@ -12951,7 +12723,6 @@
         </w:rPr>
         <w:t xml:space="preserve"> computes and writes the file </w:t>
       </w:r>
-      <w:proofErr w:type="spellStart"/>
       <w:r>
         <w:rPr>
           <w:rFonts w:eastAsia="Times New Roman" w:cstheme="minorHAnsi"/>
@@ -12965,7 +12736,6 @@
         </w:rPr>
         <w:t>frost_date.param</w:t>
       </w:r>
-      <w:proofErr w:type="spellEnd"/>
       <w:r>
         <w:rPr>
           <w:rFonts w:eastAsia="Times New Roman" w:cstheme="minorHAnsi"/>
@@ -14127,9 +13897,29 @@
           <w:bdr w:val="none" w:sz="0" w:space="0" w:color="auto" w:frame="1"/>
           <w:shd w:val="clear" w:color="auto" w:fill="FFFFFF"/>
         </w:rPr>
-        <w:t>.</w:t>
-      </w:r>
-      <w:proofErr w:type="spellStart"/>
+        <w:t>.par_name</w:t>
+      </w:r>
+      <w:r>
+        <w:rPr>
+          <w:rFonts w:eastAsia="Times New Roman" w:cstheme="minorHAnsi"/>
+          <w:color w:val="000000"/>
+          <w:sz w:val="24"/>
+          <w:szCs w:val="24"/>
+          <w:bdr w:val="none" w:sz="0" w:space="0" w:color="auto" w:frame="1"/>
+          <w:shd w:val="clear" w:color="auto" w:fill="FFFFFF"/>
+        </w:rPr>
+        <w:t>),</w:t>
+      </w:r>
+      <w:r>
+        <w:rPr>
+          <w:color w:val="000000"/>
+          <w:sz w:val="24"/>
+          <w:szCs w:val="24"/>
+          <w:bdr w:val="none" w:sz="0" w:space="0" w:color="auto" w:frame="1"/>
+          <w:shd w:val="clear" w:color="auto" w:fill="FFFFFF"/>
+        </w:rPr>
+        <w:t xml:space="preserve"> and a file of variable definitions (control file name plus suffix </w:t>
+      </w:r>
       <w:r>
         <w:rPr>
           <w:i/>
@@ -14139,9 +13929,18 @@
           <w:bdr w:val="none" w:sz="0" w:space="0" w:color="auto" w:frame="1"/>
           <w:shd w:val="clear" w:color="auto" w:fill="FFFFFF"/>
         </w:rPr>
-        <w:t>par_name</w:t>
-      </w:r>
-      <w:proofErr w:type="spellEnd"/>
+        <w:t>.var_name</w:t>
+      </w:r>
+      <w:r>
+        <w:rPr>
+          <w:color w:val="000000"/>
+          <w:sz w:val="24"/>
+          <w:szCs w:val="24"/>
+          <w:bdr w:val="none" w:sz="0" w:space="0" w:color="auto" w:frame="1"/>
+          <w:shd w:val="clear" w:color="auto" w:fill="FFFFFF"/>
+        </w:rPr>
+        <w:t>). Each module</w:t>
+      </w:r>
       <w:r>
         <w:rPr>
           <w:rFonts w:eastAsia="Times New Roman" w:cstheme="minorHAnsi"/>
@@ -14151,7 +13950,7 @@
           <w:bdr w:val="none" w:sz="0" w:space="0" w:color="auto" w:frame="1"/>
           <w:shd w:val="clear" w:color="auto" w:fill="FFFFFF"/>
         </w:rPr>
-        <w:t>),</w:t>
+        <w:t xml:space="preserve"> available in PRMS (i.e., all modules in the functionality list above)</w:t>
       </w:r>
       <w:r>
         <w:rPr>
@@ -14161,41 +13960,49 @@
           <w:bdr w:val="none" w:sz="0" w:space="0" w:color="auto" w:frame="1"/>
           <w:shd w:val="clear" w:color="auto" w:fill="FFFFFF"/>
         </w:rPr>
-        <w:t xml:space="preserve"> and a file of variable definitions (control file name plus suffix </w:t>
-      </w:r>
-      <w:r>
-        <w:rPr>
-          <w:i/>
+        <w:t xml:space="preserve"> is executed through the declare procedure. No hydrologic processes are computed. The command line option -print must be specified. When the command line option -print is specified for any </w:t>
+      </w:r>
+      <w:r>
+        <w:rPr>
+          <w:b/>
           <w:color w:val="000000"/>
           <w:sz w:val="24"/>
           <w:szCs w:val="24"/>
           <w:bdr w:val="none" w:sz="0" w:space="0" w:color="auto" w:frame="1"/>
           <w:shd w:val="clear" w:color="auto" w:fill="FFFFFF"/>
         </w:rPr>
-        <w:t>.</w:t>
-      </w:r>
-      <w:proofErr w:type="spellStart"/>
-      <w:r>
-        <w:rPr>
-          <w:i/>
+        <w:t>model_mode</w:t>
+      </w:r>
+      <w:r>
+        <w:rPr>
           <w:color w:val="000000"/>
           <w:sz w:val="24"/>
           <w:szCs w:val="24"/>
           <w:bdr w:val="none" w:sz="0" w:space="0" w:color="auto" w:frame="1"/>
           <w:shd w:val="clear" w:color="auto" w:fill="FFFFFF"/>
         </w:rPr>
-        <w:t>var_name</w:t>
-      </w:r>
-      <w:proofErr w:type="spellEnd"/>
-      <w:r>
-        <w:rPr>
+        <w:t xml:space="preserve"> other than </w:t>
+      </w:r>
+      <w:r>
+        <w:rPr>
+          <w:rFonts w:ascii="Courier New" w:hAnsi="Courier New"/>
           <w:color w:val="000000"/>
           <w:sz w:val="24"/>
           <w:szCs w:val="24"/>
           <w:bdr w:val="none" w:sz="0" w:space="0" w:color="auto" w:frame="1"/>
           <w:shd w:val="clear" w:color="auto" w:fill="FFFFFF"/>
         </w:rPr>
-        <w:t>). Each module</w:t>
+        <w:t>DOCUMENTATION</w:t>
+      </w:r>
+      <w:r>
+        <w:rPr>
+          <w:color w:val="000000"/>
+          <w:sz w:val="24"/>
+          <w:szCs w:val="24"/>
+          <w:bdr w:val="none" w:sz="0" w:space="0" w:color="auto" w:frame="1"/>
+          <w:shd w:val="clear" w:color="auto" w:fill="FFFFFF"/>
+        </w:rPr>
+        <w:t xml:space="preserve"> these files include parameters and variables for the active modules as specified by values in the Control File.</w:t>
       </w:r>
       <w:r>
         <w:rPr>
@@ -14206,82 +14013,7 @@
           <w:bdr w:val="none" w:sz="0" w:space="0" w:color="auto" w:frame="1"/>
           <w:shd w:val="clear" w:color="auto" w:fill="FFFFFF"/>
         </w:rPr>
-        <w:t xml:space="preserve"> available in PRMS (i.e., all modules in the functionality list above)</w:t>
-      </w:r>
-      <w:r>
-        <w:rPr>
-          <w:color w:val="000000"/>
-          <w:sz w:val="24"/>
-          <w:szCs w:val="24"/>
-          <w:bdr w:val="none" w:sz="0" w:space="0" w:color="auto" w:frame="1"/>
-          <w:shd w:val="clear" w:color="auto" w:fill="FFFFFF"/>
-        </w:rPr>
-        <w:t xml:space="preserve"> is executed through the declare procedure. No hydrologic processes are computed. The command line option -print must be specified. When the command line option -print is specified for any </w:t>
-      </w:r>
-      <w:r>
-        <w:rPr>
-          <w:b/>
-          <w:color w:val="000000"/>
-          <w:sz w:val="24"/>
-          <w:szCs w:val="24"/>
-          <w:bdr w:val="none" w:sz="0" w:space="0" w:color="auto" w:frame="1"/>
-          <w:shd w:val="clear" w:color="auto" w:fill="FFFFFF"/>
-        </w:rPr>
-        <w:t>model_mode</w:t>
-      </w:r>
-      <w:r>
-        <w:rPr>
-          <w:color w:val="000000"/>
-          <w:sz w:val="24"/>
-          <w:szCs w:val="24"/>
-          <w:bdr w:val="none" w:sz="0" w:space="0" w:color="auto" w:frame="1"/>
-          <w:shd w:val="clear" w:color="auto" w:fill="FFFFFF"/>
-        </w:rPr>
-        <w:t xml:space="preserve"> other than </w:t>
-      </w:r>
-      <w:r>
-        <w:rPr>
-          <w:rFonts w:ascii="Courier New" w:hAnsi="Courier New"/>
-          <w:color w:val="000000"/>
-          <w:sz w:val="24"/>
-          <w:szCs w:val="24"/>
-          <w:bdr w:val="none" w:sz="0" w:space="0" w:color="auto" w:frame="1"/>
-          <w:shd w:val="clear" w:color="auto" w:fill="FFFFFF"/>
-        </w:rPr>
-        <w:t>DOCUMENTATION</w:t>
-      </w:r>
-      <w:r>
-        <w:rPr>
-          <w:color w:val="000000"/>
-          <w:sz w:val="24"/>
-          <w:szCs w:val="24"/>
-          <w:bdr w:val="none" w:sz="0" w:space="0" w:color="auto" w:frame="1"/>
-          <w:shd w:val="clear" w:color="auto" w:fill="FFFFFF"/>
-        </w:rPr>
-        <w:t xml:space="preserve"> these files include parameters and variables for the active modules as specified by values in the Control File.</w:t>
-      </w:r>
-      <w:r>
-        <w:rPr>
-          <w:rFonts w:eastAsia="Times New Roman" w:cstheme="minorHAnsi"/>
-          <w:color w:val="000000"/>
-          <w:sz w:val="24"/>
-          <w:szCs w:val="24"/>
-          <w:bdr w:val="none" w:sz="0" w:space="0" w:color="auto" w:frame="1"/>
-          <w:shd w:val="clear" w:color="auto" w:fill="FFFFFF"/>
-        </w:rPr>
-        <w:t xml:space="preserve"> </w:t>
-      </w:r>
-      <w:proofErr w:type="spellStart"/>
-      <w:r>
-        <w:rPr>
-          <w:rFonts w:eastAsia="Times New Roman" w:cstheme="minorHAnsi"/>
-          <w:color w:val="000000"/>
-          <w:sz w:val="24"/>
-          <w:szCs w:val="24"/>
-          <w:bdr w:val="none" w:sz="0" w:space="0" w:color="auto" w:frame="1"/>
-          <w:shd w:val="clear" w:color="auto" w:fill="FFFFFF"/>
-        </w:rPr>
-        <w:t>These</w:t>
+        <w:t xml:space="preserve"> These</w:t>
       </w:r>
       <w:r>
         <w:rPr>
@@ -14296,7 +14028,6 @@
         </w:rPr>
         <w:t>_name</w:t>
       </w:r>
-      <w:proofErr w:type="spellEnd"/>
       <w:r>
         <w:rPr>
           <w:rFonts w:eastAsia="Times New Roman" w:cstheme="minorHAnsi"/>
@@ -14858,6 +14589,169 @@
           <w:szCs w:val="24"/>
         </w:rPr>
         <w:t>BUG FIXES</w:t>
+      </w:r>
+    </w:p>
+    <w:p>
+      <w:pPr>
+        <w:spacing w:after="0" w:line="240" w:lineRule="auto"/>
+        <w:ind w:firstLine="720"/>
+        <w:rPr>
+          <w:rFonts w:ascii="Courier New" w:eastAsia="Courier New" w:hAnsi="Courier New" w:cs="Courier New"/>
+        </w:rPr>
+      </w:pPr>
+      <w:r>
+        <w:rPr>
+          <w:rFonts w:ascii="Courier New" w:eastAsia="Courier New" w:hAnsi="Courier New" w:cs="Courier New"/>
+        </w:rPr>
+        <w:t>soilzone</w:t>
+      </w:r>
+    </w:p>
+    <w:p>
+      <w:pPr>
+        <w:pStyle w:val="ListParagraph"/>
+        <w:numPr>
+          <w:ilvl w:val="0"/>
+          <w:numId w:val="17"/>
+        </w:numPr>
+        <w:spacing w:after="0" w:line="240" w:lineRule="auto"/>
+        <w:rPr>
+          <w:rFonts w:ascii="Courier New" w:eastAsia="Courier New" w:hAnsi="Courier New" w:cs="Courier New"/>
+        </w:rPr>
+      </w:pPr>
+      <w:r>
+        <w:rPr>
+          <w:sz w:val="24"/>
+          <w:szCs w:val="24"/>
+        </w:rPr>
+        <w:t>There was i</w:t>
+      </w:r>
+      <w:r>
+        <w:rPr>
+          <w:sz w:val="24"/>
+          <w:szCs w:val="24"/>
+        </w:rPr>
+        <w:t xml:space="preserve">ncorrect </w:t>
+      </w:r>
+      <w:r>
+        <w:rPr>
+          <w:sz w:val="24"/>
+          <w:szCs w:val="24"/>
+        </w:rPr>
+        <w:t>water balance</w:t>
+      </w:r>
+      <w:r>
+        <w:rPr>
+          <w:sz w:val="24"/>
+          <w:szCs w:val="24"/>
+        </w:rPr>
+        <w:t xml:space="preserve"> reporting and storage in the gravity reservoir at the intersection of the PRMS HRU and MODFLOW cell intersections</w:t>
+      </w:r>
+      <w:r>
+        <w:rPr>
+          <w:sz w:val="24"/>
+          <w:szCs w:val="24"/>
+        </w:rPr>
+        <w:t xml:space="preserve"> </w:t>
+      </w:r>
+      <w:r>
+        <w:rPr>
+          <w:sz w:val="24"/>
+          <w:szCs w:val="24"/>
+        </w:rPr>
+        <w:t>for</w:t>
+      </w:r>
+      <w:r>
+        <w:rPr>
+          <w:sz w:val="24"/>
+          <w:szCs w:val="24"/>
+        </w:rPr>
+        <w:t xml:space="preserve"> GSFLOW model results </w:t>
+      </w:r>
+      <w:r>
+        <w:rPr>
+          <w:sz w:val="24"/>
+          <w:szCs w:val="24"/>
+        </w:rPr>
+        <w:t>for models that</w:t>
+      </w:r>
+      <w:r>
+        <w:rPr>
+          <w:sz w:val="24"/>
+          <w:szCs w:val="24"/>
+        </w:rPr>
+        <w:t xml:space="preserve"> include swale HRUs</w:t>
+      </w:r>
+      <w:r>
+        <w:rPr>
+          <w:sz w:val="24"/>
+          <w:szCs w:val="24"/>
+        </w:rPr>
+        <w:t xml:space="preserve"> that had water content greater than the value of </w:t>
+      </w:r>
+      <w:r>
+        <w:rPr>
+          <w:b/>
+          <w:bCs/>
+          <w:sz w:val="24"/>
+          <w:szCs w:val="24"/>
+        </w:rPr>
+        <w:t>sat_threshold</w:t>
+      </w:r>
+      <w:r>
+        <w:rPr>
+          <w:sz w:val="24"/>
+          <w:szCs w:val="24"/>
+        </w:rPr>
+        <w:t>.</w:t>
+      </w:r>
+      <w:r>
+        <w:rPr>
+          <w:sz w:val="24"/>
+          <w:szCs w:val="24"/>
+        </w:rPr>
+        <w:t xml:space="preserve"> This was due to the actual evapotranspiration was not subtracted from </w:t>
+      </w:r>
+      <w:r>
+        <w:rPr>
+          <w:sz w:val="24"/>
+          <w:szCs w:val="24"/>
+        </w:rPr>
+        <w:t>the gravity reservoir</w:t>
+      </w:r>
+      <w:r>
+        <w:rPr>
+          <w:sz w:val="24"/>
+          <w:szCs w:val="24"/>
+        </w:rPr>
+        <w:t xml:space="preserve"> storage.</w:t>
+      </w:r>
+      <w:r>
+        <w:rPr>
+          <w:sz w:val="24"/>
+          <w:szCs w:val="24"/>
+        </w:rPr>
+        <w:t xml:space="preserve"> </w:t>
+      </w:r>
+      <w:r>
+        <w:rPr>
+          <w:sz w:val="24"/>
+          <w:szCs w:val="24"/>
+        </w:rPr>
+        <w:t xml:space="preserve">The overall simulation solution is not affected, but the reporting in the water-budget file are incorrect for storage in the gravity reservoir, ET from the capillary reservoir and from swale HRUs. </w:t>
+      </w:r>
+      <w:r>
+        <w:rPr>
+          <w:sz w:val="24"/>
+          <w:szCs w:val="24"/>
+        </w:rPr>
+        <w:t>This fix leads</w:t>
+      </w:r>
+      <w:r>
+        <w:rPr>
+          <w:sz w:val="24"/>
+          <w:szCs w:val="24"/>
+        </w:rPr>
+        <w:t xml:space="preserve"> affects GSFLOW mode simulations and not PRMS-only or MODFLOW-only simulations.</w:t>
       </w:r>
     </w:p>
     <w:p>
@@ -14894,7 +14788,6 @@
         </w:rPr>
         <w:t xml:space="preserve">Parameter </w:t>
       </w:r>
-      <w:proofErr w:type="spellStart"/>
       <w:r>
         <w:rPr>
           <w:rFonts w:eastAsia="Courier New" w:cstheme="minorHAnsi"/>
@@ -14903,7 +14796,6 @@
         </w:rPr>
         <w:t>max_psta</w:t>
       </w:r>
-      <w:proofErr w:type="spellEnd"/>
       <w:r>
         <w:rPr>
           <w:rFonts w:eastAsia="Courier New" w:cstheme="minorHAnsi"/>
@@ -14957,7 +14849,6 @@
         </w:rPr>
         <w:t xml:space="preserve">Parameter </w:t>
       </w:r>
-      <w:proofErr w:type="spellStart"/>
       <w:r>
         <w:rPr>
           <w:rFonts w:eastAsia="Courier New" w:cstheme="minorHAnsi"/>
@@ -14966,7 +14857,6 @@
         </w:rPr>
         <w:t>max_tsta</w:t>
       </w:r>
-      <w:proofErr w:type="spellEnd"/>
       <w:r>
         <w:rPr>
           <w:rFonts w:eastAsia="Courier New" w:cstheme="minorHAnsi"/>
@@ -15017,7 +14907,6 @@
           <w:szCs w:val="24"/>
         </w:rPr>
       </w:pPr>
-      <w:proofErr w:type="spellStart"/>
       <w:r>
         <w:rPr>
           <w:rFonts w:ascii="Calibri" w:eastAsia="Calibri" w:hAnsi="Calibri" w:cs="Calibri"/>
@@ -15026,14 +14915,12 @@
         </w:rPr>
         <w:t>gain_inches</w:t>
       </w:r>
-      <w:proofErr w:type="spellEnd"/>
       <w:r>
         <w:rPr>
           <w:rFonts w:ascii="Calibri" w:eastAsia="Calibri" w:hAnsi="Calibri" w:cs="Calibri"/>
         </w:rPr>
         <w:t xml:space="preserve"> is now set to the unit water depth in the canopy instead of based on how the water is applied. </w:t>
       </w:r>
-      <w:proofErr w:type="spellStart"/>
       <w:r>
         <w:rPr>
           <w:rFonts w:ascii="Calibri" w:eastAsia="Calibri" w:hAnsi="Calibri" w:cs="Calibri"/>
@@ -15042,7 +14929,6 @@
         </w:rPr>
         <w:t>gain_inches_hru</w:t>
       </w:r>
-      <w:proofErr w:type="spellEnd"/>
       <w:r>
         <w:rPr>
           <w:rFonts w:ascii="Calibri" w:eastAsia="Calibri" w:hAnsi="Calibri" w:cs="Calibri"/>
@@ -15066,23 +14952,13 @@
           <w:szCs w:val="24"/>
         </w:rPr>
       </w:pPr>
-      <w:proofErr w:type="spellStart"/>
       <w:r>
         <w:rPr>
           <w:rFonts w:ascii="Calibri" w:eastAsia="Calibri" w:hAnsi="Calibri" w:cs="Calibri"/>
           <w:i/>
           <w:iCs/>
         </w:rPr>
-        <w:t>basin_changeover</w:t>
-      </w:r>
-      <w:proofErr w:type="spellEnd"/>
-      <w:r>
-        <w:rPr>
-          <w:rFonts w:ascii="Calibri" w:eastAsia="Calibri" w:hAnsi="Calibri" w:cs="Calibri"/>
-          <w:i/>
-          <w:iCs/>
-        </w:rPr>
-        <w:t xml:space="preserve"> </w:t>
+        <w:t xml:space="preserve">basin_changeover </w:t>
       </w:r>
       <w:r>
         <w:rPr>
@@ -15180,6 +15056,7 @@
           <w:b/>
           <w:bCs/>
         </w:rPr>
+        <w:lastRenderedPageBreak/>
         <w:t>gw_up_id</w:t>
       </w:r>
       <w:r>
@@ -15354,86 +15231,72 @@
           <w:i/>
           <w:iCs/>
         </w:rPr>
-        <w:t xml:space="preserve"> </w:t>
-      </w:r>
-      <w:proofErr w:type="spellStart"/>
+        <w:t xml:space="preserve"> use_sroff_transfer</w:t>
+      </w:r>
+      <w:r>
+        <w:rPr>
+          <w:rFonts w:ascii="Calibri" w:eastAsia="Calibri" w:hAnsi="Calibri" w:cs="Calibri"/>
+        </w:rPr>
+        <w:t xml:space="preserve"> flag was used to determine if </w:t>
+      </w:r>
       <w:r>
         <w:rPr>
           <w:rFonts w:ascii="Calibri" w:eastAsia="Calibri" w:hAnsi="Calibri" w:cs="Calibri"/>
           <w:i/>
           <w:iCs/>
         </w:rPr>
-        <w:t>use_sroff_transfer</w:t>
-      </w:r>
-      <w:proofErr w:type="spellEnd"/>
-      <w:r>
-        <w:rPr>
-          <w:rFonts w:ascii="Calibri" w:eastAsia="Calibri" w:hAnsi="Calibri" w:cs="Calibri"/>
-        </w:rPr>
-        <w:t xml:space="preserve"> flag was used to determine if </w:t>
-      </w:r>
-      <w:proofErr w:type="spellStart"/>
+        <w:t>net_apply</w:t>
+      </w:r>
+      <w:r>
+        <w:rPr>
+          <w:rFonts w:ascii="Calibri" w:eastAsia="Calibri" w:hAnsi="Calibri" w:cs="Calibri"/>
+        </w:rPr>
+        <w:t xml:space="preserve"> from </w:t>
+      </w:r>
+      <w:r>
+        <w:rPr>
+          <w:rFonts w:ascii="Courier New" w:eastAsia="Calibri" w:hAnsi="Courier New" w:cs="Courier New"/>
+        </w:rPr>
+        <w:t>intcp</w:t>
+      </w:r>
+      <w:r>
+        <w:rPr>
+          <w:rFonts w:ascii="Calibri" w:eastAsia="Calibri" w:hAnsi="Calibri" w:cs="Calibri"/>
+        </w:rPr>
+        <w:t xml:space="preserve"> was set to 1 when the canopy application is read from </w:t>
+      </w:r>
+      <w:r>
+        <w:rPr>
+          <w:rFonts w:ascii="Courier New" w:eastAsia="Calibri" w:hAnsi="Courier New" w:cs="Courier New"/>
+        </w:rPr>
+        <w:t>water_use_read</w:t>
+      </w:r>
+      <w:r>
+        <w:rPr>
+          <w:rFonts w:ascii="Calibri" w:eastAsia="Calibri" w:hAnsi="Calibri" w:cs="Calibri"/>
+        </w:rPr>
+        <w:t xml:space="preserve">, which was set whenever </w:t>
+      </w:r>
+      <w:r>
+        <w:rPr>
+          <w:rFonts w:ascii="Courier New" w:eastAsia="Calibri" w:hAnsi="Courier New" w:cs="Courier New"/>
+        </w:rPr>
+        <w:t>water_use_read</w:t>
+      </w:r>
+      <w:r>
+        <w:rPr>
+          <w:rFonts w:ascii="Calibri" w:eastAsia="Calibri" w:hAnsi="Calibri" w:cs="Calibri"/>
+        </w:rPr>
+        <w:t xml:space="preserve"> is active. However, the </w:t>
+      </w:r>
       <w:r>
         <w:rPr>
           <w:rFonts w:ascii="Calibri" w:eastAsia="Calibri" w:hAnsi="Calibri" w:cs="Calibri"/>
           <w:i/>
           <w:iCs/>
         </w:rPr>
-        <w:t>net_apply</w:t>
-      </w:r>
-      <w:proofErr w:type="spellEnd"/>
-      <w:r>
-        <w:rPr>
-          <w:rFonts w:ascii="Calibri" w:eastAsia="Calibri" w:hAnsi="Calibri" w:cs="Calibri"/>
-        </w:rPr>
-        <w:t xml:space="preserve"> from </w:t>
-      </w:r>
-      <w:r>
-        <w:rPr>
-          <w:rFonts w:ascii="Courier New" w:eastAsia="Calibri" w:hAnsi="Courier New" w:cs="Courier New"/>
-        </w:rPr>
-        <w:t>intcp</w:t>
-      </w:r>
-      <w:r>
-        <w:rPr>
-          <w:rFonts w:ascii="Calibri" w:eastAsia="Calibri" w:hAnsi="Calibri" w:cs="Calibri"/>
-        </w:rPr>
-        <w:t xml:space="preserve"> was set to 1 when the canopy application is read from </w:t>
-      </w:r>
-      <w:r>
-        <w:rPr>
-          <w:rFonts w:ascii="Courier New" w:eastAsia="Calibri" w:hAnsi="Courier New" w:cs="Courier New"/>
-        </w:rPr>
-        <w:t>water_use_read</w:t>
-      </w:r>
-      <w:r>
-        <w:rPr>
-          <w:rFonts w:ascii="Calibri" w:eastAsia="Calibri" w:hAnsi="Calibri" w:cs="Calibri"/>
-        </w:rPr>
-        <w:t xml:space="preserve">, which was set whenever </w:t>
-      </w:r>
-      <w:r>
-        <w:rPr>
-          <w:rFonts w:ascii="Courier New" w:eastAsia="Calibri" w:hAnsi="Courier New" w:cs="Courier New"/>
-        </w:rPr>
-        <w:t>water_use_read</w:t>
-      </w:r>
-      <w:r>
-        <w:rPr>
-          <w:rFonts w:ascii="Calibri" w:eastAsia="Calibri" w:hAnsi="Calibri" w:cs="Calibri"/>
-        </w:rPr>
-        <w:t xml:space="preserve"> is active. However, the </w:t>
-      </w:r>
-      <w:proofErr w:type="spellStart"/>
-      <w:r>
-        <w:rPr>
-          <w:rFonts w:ascii="Calibri" w:eastAsia="Calibri" w:hAnsi="Calibri" w:cs="Calibri"/>
-          <w:i/>
-          <w:iCs/>
-        </w:rPr>
         <w:t>use_intcp_transfer</w:t>
       </w:r>
-      <w:proofErr w:type="spellEnd"/>
       <w:r>
         <w:rPr>
           <w:rFonts w:ascii="Calibri" w:eastAsia="Calibri" w:hAnsi="Calibri" w:cs="Calibri"/>
@@ -15519,7 +15382,6 @@
           <w:rFonts w:ascii="Calibri" w:eastAsia="Calibri" w:hAnsi="Calibri" w:cs="Calibri"/>
           <w:b/>
         </w:rPr>
-        <w:lastRenderedPageBreak/>
         <w:t>humidity_cbh_flag</w:t>
       </w:r>
       <w:r>
@@ -15768,7 +15630,6 @@
         </w:rPr>
         <w:t xml:space="preserve">Computation of </w:t>
       </w:r>
-      <w:proofErr w:type="spellStart"/>
       <w:r>
         <w:rPr>
           <w:rFonts w:ascii="Calibri" w:eastAsia="Calibri" w:hAnsi="Calibri" w:cs="Calibri"/>
@@ -15780,7 +15641,6 @@
         </w:rPr>
         <w:t>seg_tave_lat</w:t>
       </w:r>
-      <w:proofErr w:type="spellEnd"/>
       <w:r>
         <w:rPr>
           <w:rFonts w:ascii="Calibri" w:eastAsia="Calibri" w:hAnsi="Calibri" w:cs="Calibri"/>
@@ -15898,7 +15758,6 @@
       <w:r>
         <w:t xml:space="preserve"> was based on basin variables, it can be optionally computed based on HRU variables, which could be important for large model domains, when control parameter </w:t>
       </w:r>
-      <w:proofErr w:type="spellStart"/>
       <w:r>
         <w:rPr>
           <w:b/>
@@ -15906,7 +15765,6 @@
         </w:rPr>
         <w:t>snow_cloudcover_flag</w:t>
       </w:r>
-      <w:proofErr w:type="spellEnd"/>
       <w:r>
         <w:rPr>
           <w:rFonts w:ascii="Calibri" w:eastAsia="Calibri" w:hAnsi="Calibri" w:cs="Calibri"/>
@@ -15952,14 +15810,12 @@
         </w:rPr>
         <w:t xml:space="preserve">     </w:t>
       </w:r>
-      <w:proofErr w:type="spellStart"/>
       <w:r>
         <w:rPr>
           <w:rFonts w:ascii="Calibri" w:eastAsia="Calibri" w:hAnsi="Calibri" w:cs="Calibri"/>
         </w:rPr>
         <w:t>orad</w:t>
       </w:r>
-      <w:proofErr w:type="spellEnd"/>
       <w:r>
         <w:rPr>
           <w:rFonts w:ascii="Calibri" w:eastAsia="Calibri" w:hAnsi="Calibri" w:cs="Calibri"/>
@@ -16045,42 +15901,7 @@
         <w:rPr>
           <w:rFonts w:ascii="Calibri" w:eastAsia="Calibri" w:hAnsi="Calibri" w:cs="Calibri"/>
         </w:rPr>
-        <w:t xml:space="preserve"> = </w:t>
-      </w:r>
-      <w:proofErr w:type="spellStart"/>
-      <w:r>
-        <w:rPr>
-          <w:rFonts w:ascii="Calibri" w:eastAsia="Calibri" w:hAnsi="Calibri" w:cs="Calibri"/>
-        </w:rPr>
-        <w:t>orad</w:t>
-      </w:r>
-      <w:proofErr w:type="spellEnd"/>
-      <w:r>
-        <w:rPr>
-          <w:rFonts w:ascii="Calibri" w:eastAsia="Calibri" w:hAnsi="Calibri" w:cs="Calibri"/>
-        </w:rPr>
-        <w:t>/</w:t>
-      </w:r>
-      <w:proofErr w:type="spellStart"/>
-      <w:r>
-        <w:rPr>
-          <w:rFonts w:ascii="Calibri" w:eastAsia="Calibri" w:hAnsi="Calibri" w:cs="Calibri"/>
-        </w:rPr>
-        <w:t>Soltab_horad_potsw</w:t>
-      </w:r>
-      <w:proofErr w:type="spellEnd"/>
-      <w:r>
-        <w:rPr>
-          <w:rFonts w:ascii="Calibri" w:eastAsia="Calibri" w:hAnsi="Calibri" w:cs="Calibri"/>
-        </w:rPr>
-        <w:t>(</w:t>
-      </w:r>
-      <w:proofErr w:type="spellStart"/>
-      <w:r>
-        <w:rPr>
-          <w:rFonts w:ascii="Calibri" w:eastAsia="Calibri" w:hAnsi="Calibri" w:cs="Calibri"/>
-        </w:rPr>
-        <w:t>Jday,</w:t>
+        <w:t xml:space="preserve"> = orad/Soltab_horad_potsw(Jday,</w:t>
       </w:r>
       <w:r>
         <w:rPr>
@@ -16088,7 +15909,6 @@
         </w:rPr>
         <w:t>ihru</w:t>
       </w:r>
-      <w:proofErr w:type="spellEnd"/>
       <w:r>
         <w:rPr>
           <w:rFonts w:ascii="Calibri" w:eastAsia="Calibri" w:hAnsi="Calibri" w:cs="Calibri"/>
@@ -16123,7 +15943,6 @@
       <w:r>
         <w:t xml:space="preserve">A daily snow albedo time series can be input from a Climate-by-HRU (CBH) file, the CBH filename is specified by control parameter </w:t>
       </w:r>
-      <w:proofErr w:type="spellStart"/>
       <w:r>
         <w:rPr>
           <w:b/>
@@ -16131,11 +15950,9 @@
         </w:rPr>
         <w:t>albedo_day</w:t>
       </w:r>
-      <w:proofErr w:type="spellEnd"/>
       <w:r>
         <w:t xml:space="preserve"> and is read when control parameter </w:t>
       </w:r>
-      <w:proofErr w:type="spellStart"/>
       <w:r>
         <w:rPr>
           <w:b/>
@@ -16155,15 +15972,7 @@
           <w:b/>
           <w:bCs/>
         </w:rPr>
-        <w:t>flag</w:t>
-      </w:r>
-      <w:proofErr w:type="spellEnd"/>
-      <w:r>
-        <w:rPr>
-          <w:b/>
-          <w:bCs/>
-        </w:rPr>
-        <w:t xml:space="preserve"> </w:t>
+        <w:t xml:space="preserve">flag </w:t>
       </w:r>
       <w:r>
         <w:t>is specified equal to 1.</w:t>
@@ -16294,7 +16103,6 @@
           <w:b/>
         </w:rPr>
       </w:pPr>
-      <w:proofErr w:type="spellStart"/>
       <w:r>
         <w:rPr>
           <w:rFonts w:ascii="Calibri" w:eastAsia="Calibri" w:hAnsi="Calibri" w:cs="Calibri"/>
@@ -16309,7 +16117,6 @@
         </w:rPr>
         <w:t>_flag</w:t>
       </w:r>
-      <w:proofErr w:type="spellEnd"/>
     </w:p>
     <w:p>
       <w:pPr>
@@ -16352,7 +16159,6 @@
           <w:b/>
         </w:rPr>
       </w:pPr>
-      <w:proofErr w:type="spellStart"/>
       <w:r>
         <w:rPr>
           <w:rFonts w:ascii="Calibri" w:eastAsia="Calibri" w:hAnsi="Calibri" w:cs="Calibri"/>
@@ -16360,7 +16166,6 @@
         </w:rPr>
         <w:t>albedo_day</w:t>
       </w:r>
-      <w:proofErr w:type="spellEnd"/>
     </w:p>
     <w:p>
       <w:pPr>
@@ -16409,7 +16214,6 @@
           <w:b/>
         </w:rPr>
       </w:pPr>
-      <w:proofErr w:type="spellStart"/>
       <w:r>
         <w:rPr>
           <w:rFonts w:ascii="Calibri" w:eastAsia="Calibri" w:hAnsi="Calibri" w:cs="Calibri"/>
@@ -16424,7 +16228,6 @@
         </w:rPr>
         <w:t>_flag</w:t>
       </w:r>
-      <w:proofErr w:type="spellEnd"/>
     </w:p>
     <w:p>
       <w:pPr>
@@ -16443,6 +16246,7 @@
         <w:rPr>
           <w:rFonts w:ascii="Calibri" w:eastAsia="Calibri" w:hAnsi="Calibri" w:cs="Calibri"/>
         </w:rPr>
+        <w:lastRenderedPageBreak/>
         <w:t xml:space="preserve">Flag to indicate if </w:t>
       </w:r>
       <w:r>
@@ -16479,7 +16283,6 @@
           <w:b/>
         </w:rPr>
       </w:pPr>
-      <w:proofErr w:type="spellStart"/>
       <w:r>
         <w:rPr>
           <w:rFonts w:ascii="Calibri" w:eastAsia="Calibri" w:hAnsi="Calibri" w:cs="Calibri"/>
@@ -16494,7 +16297,6 @@
         </w:rPr>
         <w:t>_flag</w:t>
       </w:r>
-      <w:proofErr w:type="spellEnd"/>
     </w:p>
     <w:p>
       <w:pPr>
@@ -16549,7 +16351,6 @@
           <w:b/>
         </w:rPr>
       </w:pPr>
-      <w:proofErr w:type="spellStart"/>
       <w:r>
         <w:rPr>
           <w:rFonts w:ascii="Calibri" w:eastAsia="Calibri" w:hAnsi="Calibri" w:cs="Calibri"/>
@@ -16557,7 +16358,6 @@
         </w:rPr>
         <w:t>cloud_cover_day</w:t>
       </w:r>
-      <w:proofErr w:type="spellEnd"/>
     </w:p>
     <w:p>
       <w:pPr>
@@ -16654,16 +16454,13 @@
           <w:b/>
         </w:rPr>
       </w:pPr>
-      <w:proofErr w:type="spellStart"/>
       <w:r>
         <w:rPr>
           <w:rFonts w:ascii="Calibri" w:eastAsia="Calibri" w:hAnsi="Calibri" w:cs="Calibri"/>
           <w:i/>
         </w:rPr>
-        <w:lastRenderedPageBreak/>
         <w:t>gain_inches</w:t>
       </w:r>
-      <w:proofErr w:type="spellEnd"/>
       <w:r>
         <w:rPr>
           <w:rFonts w:ascii="Calibri" w:eastAsia="Calibri" w:hAnsi="Calibri" w:cs="Calibri"/>
@@ -16678,7 +16475,6 @@
         </w:rPr>
         <w:t xml:space="preserve"> </w:t>
       </w:r>
-      <w:proofErr w:type="spellStart"/>
       <w:r>
         <w:rPr>
           <w:rFonts w:ascii="Calibri" w:eastAsia="Calibri" w:hAnsi="Calibri" w:cs="Calibri"/>
@@ -16691,15 +16487,7 @@
           <w:rFonts w:ascii="Calibri" w:eastAsia="Calibri" w:hAnsi="Calibri" w:cs="Calibri"/>
           <w:i/>
         </w:rPr>
-        <w:t>ain_inches_hru</w:t>
-      </w:r>
-      <w:proofErr w:type="spellEnd"/>
-      <w:r>
-        <w:rPr>
-          <w:rFonts w:ascii="Calibri" w:eastAsia="Calibri" w:hAnsi="Calibri" w:cs="Calibri"/>
-          <w:i/>
-        </w:rPr>
-        <w:t xml:space="preserve"> </w:t>
+        <w:t xml:space="preserve">ain_inches_hru </w:t>
       </w:r>
       <w:r>
         <w:rPr>
@@ -16784,7 +16572,6 @@
           <w:b/>
         </w:rPr>
       </w:pPr>
-      <w:proofErr w:type="spellStart"/>
       <w:r>
         <w:rPr>
           <w:rFonts w:ascii="Calibri" w:eastAsia="Calibri" w:hAnsi="Calibri" w:cs="Calibri"/>
@@ -16792,7 +16579,6 @@
         </w:rPr>
         <w:t>albedo_hru</w:t>
       </w:r>
-      <w:proofErr w:type="spellEnd"/>
       <w:r>
         <w:rPr>
           <w:rFonts w:ascii="Calibri" w:eastAsia="Calibri" w:hAnsi="Calibri" w:cs="Calibri"/>
@@ -16813,7 +16599,6 @@
           <w:b/>
         </w:rPr>
       </w:pPr>
-      <w:proofErr w:type="spellStart"/>
       <w:r>
         <w:rPr>
           <w:rFonts w:ascii="Calibri" w:eastAsia="Calibri" w:hAnsi="Calibri" w:cs="Calibri"/>
@@ -16827,7 +16612,6 @@
         </w:rPr>
         <w:t>loud_cover_cbh</w:t>
       </w:r>
-      <w:proofErr w:type="spellEnd"/>
       <w:r>
         <w:rPr>
           <w:rFonts w:ascii="Calibri" w:eastAsia="Calibri" w:hAnsi="Calibri" w:cs="Calibri"/>
@@ -16863,37 +16647,28 @@
           <w:bCs/>
         </w:rPr>
       </w:pPr>
-      <w:proofErr w:type="spellStart"/>
       <w:r>
         <w:rPr>
           <w:rFonts w:ascii="Calibri" w:eastAsia="Calibri" w:hAnsi="Calibri" w:cs="Calibri"/>
           <w:i/>
         </w:rPr>
-        <w:t>soilzone_gain_hru</w:t>
-      </w:r>
-      <w:proofErr w:type="spellEnd"/>
-      <w:r>
-        <w:rPr>
-          <w:rFonts w:ascii="Calibri" w:eastAsia="Calibri" w:hAnsi="Calibri" w:cs="Calibri"/>
-          <w:i/>
+        <w:t xml:space="preserve">soilzone_gain_hru </w:t>
+      </w:r>
+      <w:r>
+        <w:rPr>
+          <w:rFonts w:ascii="Calibri" w:eastAsia="Calibri" w:hAnsi="Calibri" w:cs="Calibri"/>
+        </w:rPr>
+        <w:t>–</w:t>
+      </w:r>
+      <w:r>
+        <w:rPr>
+          <w:rFonts w:ascii="Calibri" w:eastAsia="Calibri" w:hAnsi="Calibri" w:cs="Calibri"/>
         </w:rPr>
         <w:t xml:space="preserve"> </w:t>
       </w:r>
       <w:r>
         <w:rPr>
           <w:rFonts w:ascii="Calibri" w:eastAsia="Calibri" w:hAnsi="Calibri" w:cs="Calibri"/>
-        </w:rPr>
-        <w:t>–</w:t>
-      </w:r>
-      <w:r>
-        <w:rPr>
-          <w:rFonts w:ascii="Calibri" w:eastAsia="Calibri" w:hAnsi="Calibri" w:cs="Calibri"/>
-        </w:rPr>
-        <w:t xml:space="preserve"> </w:t>
-      </w:r>
-      <w:r>
-        <w:rPr>
-          <w:rFonts w:ascii="Calibri" w:eastAsia="Calibri" w:hAnsi="Calibri" w:cs="Calibri"/>
           <w:bCs/>
         </w:rPr>
         <w:t>Irrigation added to soilzone as depth over each HRU</w:t>
@@ -17038,17 +16813,8 @@
           <w:sz w:val="24"/>
           <w:szCs w:val="24"/>
         </w:rPr>
-        <w:t xml:space="preserve">, gwf2uzf1_NWT.f, gwf2lak7_NWT.f, </w:t>
-      </w:r>
-      <w:proofErr w:type="spellStart"/>
-      <w:r>
-        <w:rPr>
-          <w:sz w:val="24"/>
-          <w:szCs w:val="24"/>
-        </w:rPr>
-        <w:t>Irestart.f</w:t>
-      </w:r>
-      <w:proofErr w:type="spellEnd"/>
+        <w:t>, gwf2uzf1_NWT.f, gwf2lak7_NWT.f, Irestart.f</w:t>
+      </w:r>
       <w:r>
         <w:rPr>
           <w:sz w:val="24"/>
@@ -17117,7 +16883,15 @@
           <w:sz w:val="24"/>
           <w:szCs w:val="24"/>
         </w:rPr>
-        <w:t>A bug was fixed that would incorrectly use the dynamic lake area for calculating precipitation and ET on lakes in GSFLOW mode. ET and precipitation on lakes in GSFLOW mode is calculated using a fixed area as defined by the number of lake type HRUs. Previously, a derivative value of zero was checked to determine if the Newton method should be used to calculate lake stage, this small non-zero value is now used instead of zero to avoid machine precision affecting the check for near linearity.</w:t>
+        <w:t xml:space="preserve">A bug was fixed that would incorrectly use the dynamic lake area for calculating precipitation and ET on lakes in GSFLOW mode. ET and precipitation on lakes in GSFLOW mode is calculated using a fixed area as defined by the number of lake type HRUs. Previously, a derivative value of zero was checked to determine if the Newton </w:t>
+      </w:r>
+      <w:r>
+        <w:rPr>
+          <w:sz w:val="24"/>
+          <w:szCs w:val="24"/>
+        </w:rPr>
+        <w:lastRenderedPageBreak/>
+        <w:t>method should be used to calculate lake stage, this small non-zero value is now used instead of zero to avoid machine precision affecting the check for near linearity.</w:t>
       </w:r>
     </w:p>
     <w:p>
@@ -17236,7 +17010,6 @@
           <w:sz w:val="24"/>
           <w:szCs w:val="24"/>
         </w:rPr>
-        <w:lastRenderedPageBreak/>
         <w:t>The variable NUMTAB was changed to NUMTAB_SFR to avoid confusion with other packages that use this variable name.</w:t>
       </w:r>
     </w:p>
@@ -17894,27 +17667,7 @@
           <w:sz w:val="24"/>
           <w:szCs w:val="24"/>
         </w:rPr>
-        <w:t xml:space="preserve">New files are: prms_constants.f90 (contains constant values that are used by many modules that are used to improve code readability and consistency of numerical constants; some constants are </w:t>
-      </w:r>
-      <w:proofErr w:type="gramStart"/>
-      <w:r>
-        <w:rPr>
-          <w:rFonts w:ascii="Calibri" w:eastAsia="Times New Roman" w:hAnsi="Calibri" w:cs="Calibri"/>
-          <w:color w:val="222222"/>
-          <w:sz w:val="24"/>
-          <w:szCs w:val="24"/>
-        </w:rPr>
-        <w:t>new</w:t>
-      </w:r>
-      <w:proofErr w:type="gramEnd"/>
-      <w:r>
-        <w:rPr>
-          <w:rFonts w:ascii="Calibri" w:eastAsia="Times New Roman" w:hAnsi="Calibri" w:cs="Calibri"/>
-          <w:color w:val="222222"/>
-          <w:sz w:val="24"/>
-          <w:szCs w:val="24"/>
-        </w:rPr>
-        <w:t xml:space="preserve"> and others moved from call_modules.f90 and basin.f90); glacr_melt.f90 (glacier dynamics module); precip_temp_map.f90 (precipitation and temperature distribution modules on the basis of mapping from input file to HRUs). </w:t>
+        <w:t xml:space="preserve">New files are: prms_constants.f90 (contains constant values that are used by many modules that are used to improve code readability and consistency of numerical constants; some constants are new and others moved from call_modules.f90 and basin.f90); glacr_melt.f90 (glacier dynamics module); precip_temp_map.f90 (precipitation and temperature distribution modules on the basis of mapping from input file to HRUs). </w:t>
       </w:r>
     </w:p>
     <w:p>
@@ -18351,7 +18104,6 @@
           <w:szCs w:val="24"/>
         </w:rPr>
       </w:pPr>
-      <w:proofErr w:type="spellStart"/>
       <w:r>
         <w:rPr>
           <w:rFonts w:ascii="Courier New" w:eastAsia="Courier New" w:hAnsi="Courier New" w:cs="Courier New"/>
@@ -18360,7 +18112,6 @@
         </w:rPr>
         <w:t>muskingum</w:t>
       </w:r>
-      <w:proofErr w:type="spellEnd"/>
       <w:r>
         <w:rPr>
           <w:rFonts w:ascii="Times New Roman" w:eastAsia="Courier New" w:hAnsi="Times New Roman" w:cs="Times New Roman"/>
@@ -18644,7 +18395,6 @@
         </w:rPr>
         <w:t xml:space="preserve">Variables </w:t>
       </w:r>
-      <w:proofErr w:type="spellStart"/>
       <w:r>
         <w:rPr>
           <w:rFonts w:ascii="Calibri" w:eastAsia="Calibri" w:hAnsi="Calibri" w:cs="Calibri"/>
@@ -18655,7 +18405,6 @@
         </w:rPr>
         <w:t>scrv</w:t>
       </w:r>
-      <w:proofErr w:type="spellEnd"/>
       <w:r>
         <w:rPr>
           <w:rFonts w:ascii="Calibri" w:eastAsia="Calibri" w:hAnsi="Calibri" w:cs="Calibri"/>
@@ -18664,7 +18413,6 @@
         </w:rPr>
         <w:t xml:space="preserve">, </w:t>
       </w:r>
-      <w:proofErr w:type="spellStart"/>
       <w:r>
         <w:rPr>
           <w:rFonts w:ascii="Calibri" w:eastAsia="Calibri" w:hAnsi="Calibri" w:cs="Calibri"/>
@@ -18675,7 +18423,6 @@
         </w:rPr>
         <w:t>pksv</w:t>
       </w:r>
-      <w:proofErr w:type="spellEnd"/>
       <w:r>
         <w:rPr>
           <w:rFonts w:ascii="Calibri" w:eastAsia="Calibri" w:hAnsi="Calibri" w:cs="Calibri"/>
@@ -18779,23 +18526,7 @@
           <w:sz w:val="24"/>
           <w:szCs w:val="24"/>
         </w:rPr>
-        <w:t>Improved calculations of water temperatures from lateral flows from adjacent land surfaces (</w:t>
-      </w:r>
-      <w:proofErr w:type="gramStart"/>
-      <w:r>
-        <w:rPr>
-          <w:sz w:val="24"/>
-          <w:szCs w:val="24"/>
-        </w:rPr>
-        <w:t>i.e.</w:t>
-      </w:r>
-      <w:proofErr w:type="gramEnd"/>
-      <w:r>
-        <w:rPr>
-          <w:sz w:val="24"/>
-          <w:szCs w:val="24"/>
-        </w:rPr>
-        <w:t xml:space="preserve"> lateral components of flow from adjacent HRUs</w:t>
+        <w:t>Improved calculations of water temperatures from lateral flows from adjacent land surfaces (i.e. lateral components of flow from adjacent HRUs</w:t>
       </w:r>
       <w:r>
         <w:rPr>
@@ -18852,7 +18583,6 @@
           <w:szCs w:val="28"/>
         </w:rPr>
       </w:pPr>
-      <w:proofErr w:type="spellStart"/>
       <w:r>
         <w:rPr>
           <w:rFonts w:ascii="Times New Roman" w:eastAsia="Courier New" w:hAnsi="Times New Roman" w:cs="Times New Roman"/>
@@ -18861,7 +18591,6 @@
         </w:rPr>
         <w:t>mmf.c</w:t>
       </w:r>
-      <w:proofErr w:type="spellEnd"/>
     </w:p>
     <w:p>
       <w:pPr>
@@ -18883,25 +18612,7 @@
           <w:sz w:val="24"/>
           <w:szCs w:val="24"/>
         </w:rPr>
-        <w:t xml:space="preserve">Removed an extra argument to three usages of routine </w:t>
-      </w:r>
-      <w:proofErr w:type="spellStart"/>
-      <w:r>
-        <w:rPr>
-          <w:rFonts w:ascii="Calibri" w:eastAsia="Calibri" w:hAnsi="Calibri" w:cs="Calibri"/>
-          <w:sz w:val="24"/>
-          <w:szCs w:val="24"/>
-        </w:rPr>
-        <w:t>fprintf</w:t>
-      </w:r>
-      <w:proofErr w:type="spellEnd"/>
-      <w:r>
-        <w:rPr>
-          <w:rFonts w:ascii="Calibri" w:eastAsia="Calibri" w:hAnsi="Calibri" w:cs="Calibri"/>
-          <w:sz w:val="24"/>
-          <w:szCs w:val="24"/>
-        </w:rPr>
-        <w:t xml:space="preserve"> that were used to issue warning messages.</w:t>
+        <w:t>Removed an extra argument to three usages of routine fprintf that were used to issue warning messages.</w:t>
       </w:r>
     </w:p>
     <w:p>
@@ -19190,7 +18901,6 @@
         </w:rPr>
         <w:t xml:space="preserve">, and </w:t>
       </w:r>
-      <w:proofErr w:type="spellStart"/>
       <w:r>
         <w:rPr>
           <w:rFonts w:ascii="Calibri" w:eastAsia="Calibri" w:hAnsi="Calibri" w:cs="Calibri"/>
@@ -19201,7 +18911,6 @@
         </w:rPr>
         <w:t>precip_map_adj</w:t>
       </w:r>
-      <w:proofErr w:type="spellEnd"/>
       <w:r>
         <w:rPr>
           <w:rFonts w:ascii="Calibri" w:eastAsia="Calibri" w:hAnsi="Calibri" w:cs="Calibri"/>
@@ -19402,7 +19111,6 @@
         </w:rPr>
         <w:t xml:space="preserve">, and </w:t>
       </w:r>
-      <w:proofErr w:type="spellStart"/>
       <w:r>
         <w:rPr>
           <w:rFonts w:ascii="Calibri" w:eastAsia="Calibri" w:hAnsi="Calibri" w:cs="Calibri"/>
@@ -19413,7 +19121,6 @@
         </w:rPr>
         <w:t>temp_map_adj</w:t>
       </w:r>
-      <w:proofErr w:type="spellEnd"/>
       <w:r>
         <w:rPr>
           <w:rFonts w:ascii="Calibri" w:eastAsia="Calibri" w:hAnsi="Calibri" w:cs="Calibri"/>
@@ -21007,23 +20714,7 @@
           <w:rFonts w:ascii="Calibri" w:hAnsi="Calibri"/>
           <w:sz w:val="24"/>
         </w:rPr>
-        <w:t xml:space="preserve"> and DAY (</w:t>
-      </w:r>
-      <w:proofErr w:type="gramStart"/>
-      <w:r>
-        <w:rPr>
-          <w:rFonts w:ascii="Calibri" w:hAnsi="Calibri"/>
-          <w:sz w:val="24"/>
-        </w:rPr>
-        <w:t>e.g.</w:t>
-      </w:r>
-      <w:proofErr w:type="gramEnd"/>
-      <w:r>
-        <w:rPr>
-          <w:rFonts w:ascii="Calibri" w:hAnsi="Calibri"/>
-          <w:sz w:val="24"/>
-        </w:rPr>
-        <w:t xml:space="preserve"> 1959 09 01)</w:t>
+        <w:t xml:space="preserve"> and DAY (e.g. 1959 09 01)</w:t>
       </w:r>
     </w:p>
     <w:p>
@@ -21424,7 +21115,6 @@
           <w:szCs w:val="24"/>
         </w:rPr>
       </w:pPr>
-      <w:proofErr w:type="spellStart"/>
       <w:r>
         <w:rPr>
           <w:rFonts w:ascii="Calibri" w:eastAsia="Calibri" w:hAnsi="Calibri" w:cs="Calibri"/>
@@ -21434,7 +21124,6 @@
         </w:rPr>
         <w:t>precip_map_adj</w:t>
       </w:r>
-      <w:proofErr w:type="spellEnd"/>
       <w:r>
         <w:rPr>
           <w:rFonts w:ascii="Calibri" w:eastAsia="Calibri" w:hAnsi="Calibri" w:cs="Calibri"/>
@@ -21482,7 +21171,6 @@
           <w:sz w:val="24"/>
         </w:rPr>
       </w:pPr>
-      <w:proofErr w:type="spellStart"/>
       <w:r>
         <w:rPr>
           <w:rFonts w:ascii="Calibri" w:eastAsia="Calibri" w:hAnsi="Calibri" w:cs="Calibri"/>
@@ -21492,7 +21180,6 @@
         </w:rPr>
         <w:t>tmax_map_adj</w:t>
       </w:r>
-      <w:proofErr w:type="spellEnd"/>
       <w:r>
         <w:rPr>
           <w:rFonts w:ascii="Calibri" w:eastAsia="Calibri" w:hAnsi="Calibri" w:cs="Calibri"/>
@@ -21598,7 +21285,6 @@
           <w:szCs w:val="24"/>
         </w:rPr>
       </w:pPr>
-      <w:proofErr w:type="spellStart"/>
       <w:r>
         <w:rPr>
           <w:rFonts w:ascii="Calibri" w:eastAsia="Calibri" w:hAnsi="Calibri" w:cs="Calibri"/>
@@ -21609,7 +21295,6 @@
         <w:lastRenderedPageBreak/>
         <w:t>cfgi_decay</w:t>
       </w:r>
-      <w:proofErr w:type="spellEnd"/>
       <w:r>
         <w:rPr>
           <w:rFonts w:ascii="Calibri" w:eastAsia="Calibri" w:hAnsi="Calibri" w:cs="Calibri"/>
@@ -22030,7 +21715,6 @@
           <w:szCs w:val="24"/>
         </w:rPr>
       </w:pPr>
-      <w:proofErr w:type="spellStart"/>
       <w:r>
         <w:rPr>
           <w:rFonts w:ascii="Calibri" w:eastAsia="Calibri" w:hAnsi="Calibri" w:cs="Calibri"/>
@@ -22040,7 +21724,6 @@
         </w:rPr>
         <w:t>width_alpha</w:t>
       </w:r>
-      <w:proofErr w:type="spellEnd"/>
     </w:p>
     <w:p>
       <w:pPr>
@@ -22202,7 +21885,6 @@
           <w:b/>
         </w:rPr>
       </w:pPr>
-      <w:proofErr w:type="spellStart"/>
       <w:r>
         <w:rPr>
           <w:rFonts w:ascii="Calibri" w:hAnsi="Calibri"/>
@@ -22212,7 +21894,6 @@
         </w:rPr>
         <w:t>lakein_gwflow</w:t>
       </w:r>
-      <w:proofErr w:type="spellEnd"/>
       <w:r>
         <w:rPr>
           <w:rFonts w:ascii="Calibri" w:hAnsi="Calibri"/>
@@ -22467,7 +22148,6 @@
         </w:rPr>
         <w:t xml:space="preserve">, </w:t>
       </w:r>
-      <w:proofErr w:type="spellStart"/>
       <w:r>
         <w:rPr>
           <w:sz w:val="24"/>
@@ -22475,7 +22155,6 @@
         </w:rPr>
         <w:t>Irestart.f</w:t>
       </w:r>
-      <w:proofErr w:type="spellEnd"/>
     </w:p>
     <w:p>
       <w:pPr>
@@ -22658,23 +22337,7 @@
           <w:sz w:val="24"/>
           <w:szCs w:val="24"/>
         </w:rPr>
-        <w:t xml:space="preserve">A bug was fixed to correct the output variable for net seepage from streams through the UZF Package net seepage output option to account for multiple </w:t>
-      </w:r>
-      <w:proofErr w:type="gramStart"/>
-      <w:r>
-        <w:rPr>
-          <w:sz w:val="24"/>
-          <w:szCs w:val="24"/>
-        </w:rPr>
-        <w:t>stream</w:t>
-      </w:r>
-      <w:proofErr w:type="gramEnd"/>
-      <w:r>
-        <w:rPr>
-          <w:sz w:val="24"/>
-          <w:szCs w:val="24"/>
-        </w:rPr>
-        <w:t xml:space="preserve"> reaches within a single model cell. </w:t>
+        <w:t xml:space="preserve">A bug was fixed to correct the output variable for net seepage from streams through the UZF Package net seepage output option to account for multiple stream reaches within a single model cell. </w:t>
       </w:r>
     </w:p>
     <w:p>
@@ -23157,27 +22820,7 @@
           <w:sz w:val="24"/>
           <w:szCs w:val="24"/>
         </w:rPr>
-        <w:t xml:space="preserve">New files are: prms_constants.f90 (contains constant values that are used by many modules that are used to improve code readability and consistency of numerical constants; some constants are </w:t>
-      </w:r>
-      <w:proofErr w:type="gramStart"/>
-      <w:r>
-        <w:rPr>
-          <w:rFonts w:ascii="Calibri" w:eastAsia="Times New Roman" w:hAnsi="Calibri" w:cs="Calibri"/>
-          <w:color w:val="222222"/>
-          <w:sz w:val="24"/>
-          <w:szCs w:val="24"/>
-        </w:rPr>
-        <w:t>new</w:t>
-      </w:r>
-      <w:proofErr w:type="gramEnd"/>
-      <w:r>
-        <w:rPr>
-          <w:rFonts w:ascii="Calibri" w:eastAsia="Times New Roman" w:hAnsi="Calibri" w:cs="Calibri"/>
-          <w:color w:val="222222"/>
-          <w:sz w:val="24"/>
-          <w:szCs w:val="24"/>
-        </w:rPr>
-        <w:t xml:space="preserve"> and others moved from call_modules.f90 and basin.f90); glacr_melt.f90 (glacier dynamics module); precip_temp_map.f90 (precipitation and temperature distribution modules on the basis of mapping from input file to HRUs). </w:t>
+        <w:t xml:space="preserve">New files are: prms_constants.f90 (contains constant values that are used by many modules that are used to improve code readability and consistency of numerical constants; some constants are new and others moved from call_modules.f90 and basin.f90); glacr_melt.f90 (glacier dynamics module); precip_temp_map.f90 (precipitation and temperature distribution modules on the basis of mapping from input file to HRUs). </w:t>
       </w:r>
     </w:p>
     <w:p>
@@ -23611,7 +23254,6 @@
           <w:szCs w:val="24"/>
         </w:rPr>
       </w:pPr>
-      <w:proofErr w:type="spellStart"/>
       <w:r>
         <w:rPr>
           <w:rFonts w:ascii="Courier New" w:eastAsia="Courier New" w:hAnsi="Courier New" w:cs="Courier New"/>
@@ -23620,7 +23262,6 @@
         </w:rPr>
         <w:t>muskingum</w:t>
       </w:r>
-      <w:proofErr w:type="spellEnd"/>
       <w:r>
         <w:rPr>
           <w:rFonts w:ascii="Times New Roman" w:eastAsia="Courier New" w:hAnsi="Times New Roman" w:cs="Times New Roman"/>
@@ -23904,7 +23545,6 @@
         </w:rPr>
         <w:t xml:space="preserve">Variables </w:t>
       </w:r>
-      <w:proofErr w:type="spellStart"/>
       <w:r>
         <w:rPr>
           <w:rFonts w:ascii="Calibri" w:eastAsia="Calibri" w:hAnsi="Calibri" w:cs="Calibri"/>
@@ -23915,7 +23555,6 @@
         </w:rPr>
         <w:t>scrv</w:t>
       </w:r>
-      <w:proofErr w:type="spellEnd"/>
       <w:r>
         <w:rPr>
           <w:rFonts w:ascii="Calibri" w:eastAsia="Calibri" w:hAnsi="Calibri" w:cs="Calibri"/>
@@ -23924,7 +23563,6 @@
         </w:rPr>
         <w:t xml:space="preserve">, </w:t>
       </w:r>
-      <w:proofErr w:type="spellStart"/>
       <w:r>
         <w:rPr>
           <w:rFonts w:ascii="Calibri" w:eastAsia="Calibri" w:hAnsi="Calibri" w:cs="Calibri"/>
@@ -23935,7 +23573,6 @@
         </w:rPr>
         <w:t>pksv</w:t>
       </w:r>
-      <w:proofErr w:type="spellEnd"/>
       <w:r>
         <w:rPr>
           <w:rFonts w:ascii="Calibri" w:eastAsia="Calibri" w:hAnsi="Calibri" w:cs="Calibri"/>
@@ -24037,23 +23674,7 @@
           <w:sz w:val="24"/>
           <w:szCs w:val="24"/>
         </w:rPr>
-        <w:t>Improved calculations of water temperatures from lateral flows from adjacent land surfaces (</w:t>
-      </w:r>
-      <w:proofErr w:type="gramStart"/>
-      <w:r>
-        <w:rPr>
-          <w:sz w:val="24"/>
-          <w:szCs w:val="24"/>
-        </w:rPr>
-        <w:t>i.e.</w:t>
-      </w:r>
-      <w:proofErr w:type="gramEnd"/>
-      <w:r>
-        <w:rPr>
-          <w:sz w:val="24"/>
-          <w:szCs w:val="24"/>
-        </w:rPr>
-        <w:t xml:space="preserve"> lateral components of flow from adjacent HRUs</w:t>
+        <w:t>Improved calculations of water temperatures from lateral flows from adjacent land surfaces (i.e. lateral components of flow from adjacent HRUs</w:t>
       </w:r>
       <w:r>
         <w:rPr>
@@ -24109,7 +23730,6 @@
           <w:szCs w:val="28"/>
         </w:rPr>
       </w:pPr>
-      <w:proofErr w:type="spellStart"/>
       <w:r>
         <w:rPr>
           <w:rFonts w:ascii="Times New Roman" w:eastAsia="Courier New" w:hAnsi="Times New Roman" w:cs="Times New Roman"/>
@@ -24118,7 +23738,6 @@
         </w:rPr>
         <w:t>mmf.c</w:t>
       </w:r>
-      <w:proofErr w:type="spellEnd"/>
     </w:p>
     <w:p>
       <w:pPr>
@@ -24140,25 +23759,7 @@
           <w:sz w:val="24"/>
           <w:szCs w:val="24"/>
         </w:rPr>
-        <w:t xml:space="preserve">Removed an extra argument to three usages of routine </w:t>
-      </w:r>
-      <w:proofErr w:type="spellStart"/>
-      <w:r>
-        <w:rPr>
-          <w:rFonts w:ascii="Calibri" w:eastAsia="Calibri" w:hAnsi="Calibri" w:cs="Calibri"/>
-          <w:sz w:val="24"/>
-          <w:szCs w:val="24"/>
-        </w:rPr>
-        <w:t>fprintf</w:t>
-      </w:r>
-      <w:proofErr w:type="spellEnd"/>
-      <w:r>
-        <w:rPr>
-          <w:rFonts w:ascii="Calibri" w:eastAsia="Calibri" w:hAnsi="Calibri" w:cs="Calibri"/>
-          <w:sz w:val="24"/>
-          <w:szCs w:val="24"/>
-        </w:rPr>
-        <w:t xml:space="preserve"> that were used to issue warning messages.</w:t>
+        <w:t>Removed an extra argument to three usages of routine fprintf that were used to issue warning messages.</w:t>
       </w:r>
     </w:p>
     <w:p>
@@ -24458,7 +24059,6 @@
         </w:rPr>
         <w:t xml:space="preserve">, and </w:t>
       </w:r>
-      <w:proofErr w:type="spellStart"/>
       <w:r>
         <w:rPr>
           <w:rFonts w:ascii="Calibri" w:eastAsia="Calibri" w:hAnsi="Calibri" w:cs="Calibri"/>
@@ -24469,7 +24069,6 @@
         </w:rPr>
         <w:t>precip_map_adj</w:t>
       </w:r>
-      <w:proofErr w:type="spellEnd"/>
       <w:r>
         <w:rPr>
           <w:rFonts w:ascii="Calibri" w:eastAsia="Calibri" w:hAnsi="Calibri" w:cs="Calibri"/>
@@ -24669,7 +24268,6 @@
         </w:rPr>
         <w:t xml:space="preserve">, and </w:t>
       </w:r>
-      <w:proofErr w:type="spellStart"/>
       <w:r>
         <w:rPr>
           <w:rFonts w:ascii="Calibri" w:eastAsia="Calibri" w:hAnsi="Calibri" w:cs="Calibri"/>
@@ -24680,7 +24278,6 @@
         </w:rPr>
         <w:t>temp_map_adj</w:t>
       </w:r>
-      <w:proofErr w:type="spellEnd"/>
       <w:r>
         <w:rPr>
           <w:rFonts w:ascii="Calibri" w:eastAsia="Calibri" w:hAnsi="Calibri" w:cs="Calibri"/>
@@ -26229,23 +25826,7 @@
           <w:rFonts w:ascii="Calibri" w:hAnsi="Calibri"/>
           <w:sz w:val="24"/>
         </w:rPr>
-        <w:t xml:space="preserve"> and DAY (</w:t>
-      </w:r>
-      <w:proofErr w:type="gramStart"/>
-      <w:r>
-        <w:rPr>
-          <w:rFonts w:ascii="Calibri" w:hAnsi="Calibri"/>
-          <w:sz w:val="24"/>
-        </w:rPr>
-        <w:t>e.g.</w:t>
-      </w:r>
-      <w:proofErr w:type="gramEnd"/>
-      <w:r>
-        <w:rPr>
-          <w:rFonts w:ascii="Calibri" w:hAnsi="Calibri"/>
-          <w:sz w:val="24"/>
-        </w:rPr>
-        <w:t xml:space="preserve"> 1959 09 01)</w:t>
+        <w:t xml:space="preserve"> and DAY (e.g. 1959 09 01)</w:t>
       </w:r>
     </w:p>
     <w:p>
@@ -26652,7 +26233,6 @@
           <w:szCs w:val="24"/>
         </w:rPr>
       </w:pPr>
-      <w:proofErr w:type="spellStart"/>
       <w:r>
         <w:rPr>
           <w:rFonts w:ascii="Calibri" w:eastAsia="Calibri" w:hAnsi="Calibri" w:cs="Calibri"/>
@@ -26662,7 +26242,6 @@
         </w:rPr>
         <w:t>precip_map_adj</w:t>
       </w:r>
-      <w:proofErr w:type="spellEnd"/>
       <w:r>
         <w:rPr>
           <w:rFonts w:ascii="Calibri" w:eastAsia="Calibri" w:hAnsi="Calibri" w:cs="Calibri"/>
@@ -26709,7 +26288,6 @@
           <w:sz w:val="24"/>
         </w:rPr>
       </w:pPr>
-      <w:proofErr w:type="spellStart"/>
       <w:r>
         <w:rPr>
           <w:rFonts w:ascii="Calibri" w:eastAsia="Calibri" w:hAnsi="Calibri" w:cs="Calibri"/>
@@ -26719,7 +26297,6 @@
         </w:rPr>
         <w:t>tmax_map_adj</w:t>
       </w:r>
-      <w:proofErr w:type="spellEnd"/>
       <w:r>
         <w:rPr>
           <w:rFonts w:ascii="Calibri" w:eastAsia="Calibri" w:hAnsi="Calibri" w:cs="Calibri"/>
@@ -26823,7 +26400,6 @@
           <w:szCs w:val="24"/>
         </w:rPr>
       </w:pPr>
-      <w:proofErr w:type="spellStart"/>
       <w:r>
         <w:rPr>
           <w:rFonts w:ascii="Calibri" w:eastAsia="Calibri" w:hAnsi="Calibri" w:cs="Calibri"/>
@@ -26833,7 +26409,6 @@
         </w:rPr>
         <w:t>cfgi_decay</w:t>
       </w:r>
-      <w:proofErr w:type="spellEnd"/>
       <w:r>
         <w:rPr>
           <w:rFonts w:ascii="Calibri" w:eastAsia="Calibri" w:hAnsi="Calibri" w:cs="Calibri"/>
@@ -27247,7 +26822,6 @@
           <w:szCs w:val="24"/>
         </w:rPr>
       </w:pPr>
-      <w:proofErr w:type="spellStart"/>
       <w:r>
         <w:rPr>
           <w:rFonts w:ascii="Calibri" w:eastAsia="Calibri" w:hAnsi="Calibri" w:cs="Calibri"/>
@@ -27257,7 +26831,6 @@
         </w:rPr>
         <w:t>width_alpha</w:t>
       </w:r>
-      <w:proofErr w:type="spellEnd"/>
     </w:p>
     <w:p>
       <w:pPr>
@@ -27430,7 +27003,6 @@
           <w:b/>
         </w:rPr>
       </w:pPr>
-      <w:proofErr w:type="spellStart"/>
       <w:r>
         <w:rPr>
           <w:rFonts w:ascii="Calibri" w:hAnsi="Calibri"/>
@@ -27440,7 +27012,6 @@
         </w:rPr>
         <w:t>lakein_gwflow</w:t>
       </w:r>
-      <w:proofErr w:type="spellEnd"/>
       <w:r>
         <w:rPr>
           <w:rFonts w:ascii="Calibri" w:hAnsi="Calibri"/>
@@ -27693,7 +27264,6 @@
         </w:rPr>
         <w:t xml:space="preserve">, </w:t>
       </w:r>
-      <w:proofErr w:type="spellStart"/>
       <w:r>
         <w:rPr>
           <w:sz w:val="24"/>
@@ -27701,7 +27271,6 @@
         </w:rPr>
         <w:t>Irestart.f</w:t>
       </w:r>
-      <w:proofErr w:type="spellEnd"/>
     </w:p>
     <w:p>
       <w:pPr>
@@ -27892,23 +27461,7 @@
           <w:sz w:val="24"/>
           <w:szCs w:val="24"/>
         </w:rPr>
-        <w:t xml:space="preserve">A bug was fixed to correct the output variable for net seepage from streams through the UZF Package net seepage output option to account for multiple </w:t>
-      </w:r>
-      <w:proofErr w:type="gramStart"/>
-      <w:r>
-        <w:rPr>
-          <w:sz w:val="24"/>
-          <w:szCs w:val="24"/>
-        </w:rPr>
-        <w:t>stream</w:t>
-      </w:r>
-      <w:proofErr w:type="gramEnd"/>
-      <w:r>
-        <w:rPr>
-          <w:sz w:val="24"/>
-          <w:szCs w:val="24"/>
-        </w:rPr>
-        <w:t xml:space="preserve"> reaches within a single model cell. </w:t>
+        <w:t xml:space="preserve">A bug was fixed to correct the output variable for net seepage from streams through the UZF Package net seepage output option to account for multiple stream reaches within a single model cell. </w:t>
       </w:r>
     </w:p>
     <w:p>
@@ -28073,7 +27626,7 @@
 </file>
 
 <file path=word/endnotes.xml><?xml version="1.0" encoding="utf-8"?>
-<w:endnotes xmlns:wpc="http://schemas.microsoft.com/office/word/2010/wordprocessingCanvas" xmlns:cx="http://schemas.microsoft.com/office/drawing/2014/chartex" xmlns:cx1="http://schemas.microsoft.com/office/drawing/2015/9/8/chartex" xmlns:cx2="http://schemas.microsoft.com/office/drawing/2015/10/21/chartex" xmlns:cx3="http://schemas.microsoft.com/office/drawing/2016/5/9/chartex" xmlns:cx4="http://schemas.microsoft.com/office/drawing/2016/5/10/chartex" xmlns:cx5="http://schemas.microsoft.com/office/drawing/2016/5/11/chartex" xmlns:cx6="http://schemas.microsoft.com/office/drawing/2016/5/12/chartex" xmlns:cx7="http://schemas.microsoft.com/office/drawing/2016/5/13/chartex" xmlns:cx8="http://schemas.microsoft.com/office/drawing/2016/5/14/chartex" xmlns:mc="http://schemas.openxmlformats.org/markup-compatibility/2006" xmlns:aink="http://schemas.microsoft.com/office/drawing/2016/ink" xmlns:am3d="http://schemas.microsoft.com/office/drawing/2017/model3d" xmlns:o="urn:schemas-microsoft-com:office:office" xmlns:r="http://schemas.openxmlformats.org/officeDocument/2006/relationships" xmlns:m="http://schemas.openxmlformats.org/officeDocument/2006/math" xmlns:v="urn:schemas-microsoft-com:vml" xmlns:wp14="http://schemas.microsoft.com/office/word/2010/wordprocessingDrawing" xmlns:wp="http://schemas.openxmlformats.org/drawingml/2006/wordprocessingDrawing" xmlns:w10="urn:schemas-microsoft-com:office:word" xmlns:w="http://schemas.openxmlformats.org/wordprocessingml/2006/main" xmlns:w14="http://schemas.microsoft.com/office/word/2010/wordml" xmlns:w15="http://schemas.microsoft.com/office/word/2012/wordml" xmlns:w16cex="http://schemas.microsoft.com/office/word/2018/wordml/cex" xmlns:w16cid="http://schemas.microsoft.com/office/word/2016/wordml/cid" xmlns:w16="http://schemas.microsoft.com/office/word/2018/wordml" xmlns:w16se="http://schemas.microsoft.com/office/word/2015/wordml/symex" xmlns:wpg="http://schemas.microsoft.com/office/word/2010/wordprocessingGroup" xmlns:wpi="http://schemas.microsoft.com/office/word/2010/wordprocessingInk" xmlns:wne="http://schemas.microsoft.com/office/word/2006/wordml" xmlns:wps="http://schemas.microsoft.com/office/word/2010/wordprocessingShape" mc:Ignorable="w14 w15 w16se w16cid w16 w16cex wp14">
+<w:endnotes xmlns:wpc="http://schemas.microsoft.com/office/word/2010/wordprocessingCanvas" xmlns:cx="http://schemas.microsoft.com/office/drawing/2014/chartex" xmlns:cx1="http://schemas.microsoft.com/office/drawing/2015/9/8/chartex" xmlns:cx2="http://schemas.microsoft.com/office/drawing/2015/10/21/chartex" xmlns:cx3="http://schemas.microsoft.com/office/drawing/2016/5/9/chartex" xmlns:cx4="http://schemas.microsoft.com/office/drawing/2016/5/10/chartex" xmlns:cx5="http://schemas.microsoft.com/office/drawing/2016/5/11/chartex" xmlns:cx6="http://schemas.microsoft.com/office/drawing/2016/5/12/chartex" xmlns:cx7="http://schemas.microsoft.com/office/drawing/2016/5/13/chartex" xmlns:cx8="http://schemas.microsoft.com/office/drawing/2016/5/14/chartex" xmlns:mc="http://schemas.openxmlformats.org/markup-compatibility/2006" xmlns:aink="http://schemas.microsoft.com/office/drawing/2016/ink" xmlns:am3d="http://schemas.microsoft.com/office/drawing/2017/model3d" xmlns:o="urn:schemas-microsoft-com:office:office" xmlns:r="http://schemas.openxmlformats.org/officeDocument/2006/relationships" xmlns:m="http://schemas.openxmlformats.org/officeDocument/2006/math" xmlns:v="urn:schemas-microsoft-com:vml" xmlns:wp14="http://schemas.microsoft.com/office/word/2010/wordprocessingDrawing" xmlns:wp="http://schemas.openxmlformats.org/drawingml/2006/wordprocessingDrawing" xmlns:w10="urn:schemas-microsoft-com:office:word" xmlns:w="http://schemas.openxmlformats.org/wordprocessingml/2006/main" xmlns:w14="http://schemas.microsoft.com/office/word/2010/wordml" xmlns:w15="http://schemas.microsoft.com/office/word/2012/wordml" xmlns:w16cex="http://schemas.microsoft.com/office/word/2018/wordml/cex" xmlns:w16cid="http://schemas.microsoft.com/office/word/2016/wordml/cid" xmlns:w16="http://schemas.microsoft.com/office/word/2018/wordml" xmlns:w16sdtdh="http://schemas.microsoft.com/office/word/2020/wordml/sdtdatahash" xmlns:w16se="http://schemas.microsoft.com/office/word/2015/wordml/symex" xmlns:wpg="http://schemas.microsoft.com/office/word/2010/wordprocessingGroup" xmlns:wpi="http://schemas.microsoft.com/office/word/2010/wordprocessingInk" xmlns:wne="http://schemas.microsoft.com/office/word/2006/wordml" xmlns:wps="http://schemas.microsoft.com/office/word/2010/wordprocessingShape" mc:Ignorable="w14 w15 w16se w16cid w16 w16cex w16sdtdh wp14">
   <w:endnote w:type="separator" w:id="-1">
     <w:p>
       <w:pPr>
@@ -28098,7 +27651,7 @@
 </file>
 
 <file path=word/footer1.xml><?xml version="1.0" encoding="utf-8"?>
-<w:ftr xmlns:wpc="http://schemas.microsoft.com/office/word/2010/wordprocessingCanvas" xmlns:cx="http://schemas.microsoft.com/office/drawing/2014/chartex" xmlns:cx1="http://schemas.microsoft.com/office/drawing/2015/9/8/chartex" xmlns:cx2="http://schemas.microsoft.com/office/drawing/2015/10/21/chartex" xmlns:cx3="http://schemas.microsoft.com/office/drawing/2016/5/9/chartex" xmlns:cx4="http://schemas.microsoft.com/office/drawing/2016/5/10/chartex" xmlns:cx5="http://schemas.microsoft.com/office/drawing/2016/5/11/chartex" xmlns:cx6="http://schemas.microsoft.com/office/drawing/2016/5/12/chartex" xmlns:cx7="http://schemas.microsoft.com/office/drawing/2016/5/13/chartex" xmlns:cx8="http://schemas.microsoft.com/office/drawing/2016/5/14/chartex" xmlns:mc="http://schemas.openxmlformats.org/markup-compatibility/2006" xmlns:aink="http://schemas.microsoft.com/office/drawing/2016/ink" xmlns:am3d="http://schemas.microsoft.com/office/drawing/2017/model3d" xmlns:o="urn:schemas-microsoft-com:office:office" xmlns:r="http://schemas.openxmlformats.org/officeDocument/2006/relationships" xmlns:m="http://schemas.openxmlformats.org/officeDocument/2006/math" xmlns:v="urn:schemas-microsoft-com:vml" xmlns:wp14="http://schemas.microsoft.com/office/word/2010/wordprocessingDrawing" xmlns:wp="http://schemas.openxmlformats.org/drawingml/2006/wordprocessingDrawing" xmlns:w10="urn:schemas-microsoft-com:office:word" xmlns:w="http://schemas.openxmlformats.org/wordprocessingml/2006/main" xmlns:w14="http://schemas.microsoft.com/office/word/2010/wordml" xmlns:w15="http://schemas.microsoft.com/office/word/2012/wordml" xmlns:w16cex="http://schemas.microsoft.com/office/word/2018/wordml/cex" xmlns:w16cid="http://schemas.microsoft.com/office/word/2016/wordml/cid" xmlns:w16="http://schemas.microsoft.com/office/word/2018/wordml" xmlns:w16se="http://schemas.microsoft.com/office/word/2015/wordml/symex" xmlns:wpg="http://schemas.microsoft.com/office/word/2010/wordprocessingGroup" xmlns:wpi="http://schemas.microsoft.com/office/word/2010/wordprocessingInk" xmlns:wne="http://schemas.microsoft.com/office/word/2006/wordml" xmlns:wps="http://schemas.microsoft.com/office/word/2010/wordprocessingShape" mc:Ignorable="w14 w15 w16se w16cid w16 w16cex wp14">
+<w:ftr xmlns:wpc="http://schemas.microsoft.com/office/word/2010/wordprocessingCanvas" xmlns:cx="http://schemas.microsoft.com/office/drawing/2014/chartex" xmlns:cx1="http://schemas.microsoft.com/office/drawing/2015/9/8/chartex" xmlns:cx2="http://schemas.microsoft.com/office/drawing/2015/10/21/chartex" xmlns:cx3="http://schemas.microsoft.com/office/drawing/2016/5/9/chartex" xmlns:cx4="http://schemas.microsoft.com/office/drawing/2016/5/10/chartex" xmlns:cx5="http://schemas.microsoft.com/office/drawing/2016/5/11/chartex" xmlns:cx6="http://schemas.microsoft.com/office/drawing/2016/5/12/chartex" xmlns:cx7="http://schemas.microsoft.com/office/drawing/2016/5/13/chartex" xmlns:cx8="http://schemas.microsoft.com/office/drawing/2016/5/14/chartex" xmlns:mc="http://schemas.openxmlformats.org/markup-compatibility/2006" xmlns:aink="http://schemas.microsoft.com/office/drawing/2016/ink" xmlns:am3d="http://schemas.microsoft.com/office/drawing/2017/model3d" xmlns:o="urn:schemas-microsoft-com:office:office" xmlns:r="http://schemas.openxmlformats.org/officeDocument/2006/relationships" xmlns:m="http://schemas.openxmlformats.org/officeDocument/2006/math" xmlns:v="urn:schemas-microsoft-com:vml" xmlns:wp14="http://schemas.microsoft.com/office/word/2010/wordprocessingDrawing" xmlns:wp="http://schemas.openxmlformats.org/drawingml/2006/wordprocessingDrawing" xmlns:w10="urn:schemas-microsoft-com:office:word" xmlns:w="http://schemas.openxmlformats.org/wordprocessingml/2006/main" xmlns:w14="http://schemas.microsoft.com/office/word/2010/wordml" xmlns:w15="http://schemas.microsoft.com/office/word/2012/wordml" xmlns:w16cex="http://schemas.microsoft.com/office/word/2018/wordml/cex" xmlns:w16cid="http://schemas.microsoft.com/office/word/2016/wordml/cid" xmlns:w16="http://schemas.microsoft.com/office/word/2018/wordml" xmlns:w16sdtdh="http://schemas.microsoft.com/office/word/2020/wordml/sdtdatahash" xmlns:w16se="http://schemas.microsoft.com/office/word/2015/wordml/symex" xmlns:wpg="http://schemas.microsoft.com/office/word/2010/wordprocessingGroup" xmlns:wpi="http://schemas.microsoft.com/office/word/2010/wordprocessingInk" xmlns:wne="http://schemas.microsoft.com/office/word/2006/wordml" xmlns:wps="http://schemas.microsoft.com/office/word/2010/wordprocessingShape" mc:Ignorable="w14 w15 w16se w16cid w16 w16cex w16sdtdh wp14">
   <w:sdt>
     <w:sdtPr>
       <w:id w:val="1513110030"/>
@@ -28151,7 +27704,7 @@
 </file>
 
 <file path=word/footnotes.xml><?xml version="1.0" encoding="utf-8"?>
-<w:footnotes xmlns:wpc="http://schemas.microsoft.com/office/word/2010/wordprocessingCanvas" xmlns:cx="http://schemas.microsoft.com/office/drawing/2014/chartex" xmlns:cx1="http://schemas.microsoft.com/office/drawing/2015/9/8/chartex" xmlns:cx2="http://schemas.microsoft.com/office/drawing/2015/10/21/chartex" xmlns:cx3="http://schemas.microsoft.com/office/drawing/2016/5/9/chartex" xmlns:cx4="http://schemas.microsoft.com/office/drawing/2016/5/10/chartex" xmlns:cx5="http://schemas.microsoft.com/office/drawing/2016/5/11/chartex" xmlns:cx6="http://schemas.microsoft.com/office/drawing/2016/5/12/chartex" xmlns:cx7="http://schemas.microsoft.com/office/drawing/2016/5/13/chartex" xmlns:cx8="http://schemas.microsoft.com/office/drawing/2016/5/14/chartex" xmlns:mc="http://schemas.openxmlformats.org/markup-compatibility/2006" xmlns:aink="http://schemas.microsoft.com/office/drawing/2016/ink" xmlns:am3d="http://schemas.microsoft.com/office/drawing/2017/model3d" xmlns:o="urn:schemas-microsoft-com:office:office" xmlns:r="http://schemas.openxmlformats.org/officeDocument/2006/relationships" xmlns:m="http://schemas.openxmlformats.org/officeDocument/2006/math" xmlns:v="urn:schemas-microsoft-com:vml" xmlns:wp14="http://schemas.microsoft.com/office/word/2010/wordprocessingDrawing" xmlns:wp="http://schemas.openxmlformats.org/drawingml/2006/wordprocessingDrawing" xmlns:w10="urn:schemas-microsoft-com:office:word" xmlns:w="http://schemas.openxmlformats.org/wordprocessingml/2006/main" xmlns:w14="http://schemas.microsoft.com/office/word/2010/wordml" xmlns:w15="http://schemas.microsoft.com/office/word/2012/wordml" xmlns:w16cex="http://schemas.microsoft.com/office/word/2018/wordml/cex" xmlns:w16cid="http://schemas.microsoft.com/office/word/2016/wordml/cid" xmlns:w16="http://schemas.microsoft.com/office/word/2018/wordml" xmlns:w16se="http://schemas.microsoft.com/office/word/2015/wordml/symex" xmlns:wpg="http://schemas.microsoft.com/office/word/2010/wordprocessingGroup" xmlns:wpi="http://schemas.microsoft.com/office/word/2010/wordprocessingInk" xmlns:wne="http://schemas.microsoft.com/office/word/2006/wordml" xmlns:wps="http://schemas.microsoft.com/office/word/2010/wordprocessingShape" mc:Ignorable="w14 w15 w16se w16cid w16 w16cex wp14">
+<w:footnotes xmlns:wpc="http://schemas.microsoft.com/office/word/2010/wordprocessingCanvas" xmlns:cx="http://schemas.microsoft.com/office/drawing/2014/chartex" xmlns:cx1="http://schemas.microsoft.com/office/drawing/2015/9/8/chartex" xmlns:cx2="http://schemas.microsoft.com/office/drawing/2015/10/21/chartex" xmlns:cx3="http://schemas.microsoft.com/office/drawing/2016/5/9/chartex" xmlns:cx4="http://schemas.microsoft.com/office/drawing/2016/5/10/chartex" xmlns:cx5="http://schemas.microsoft.com/office/drawing/2016/5/11/chartex" xmlns:cx6="http://schemas.microsoft.com/office/drawing/2016/5/12/chartex" xmlns:cx7="http://schemas.microsoft.com/office/drawing/2016/5/13/chartex" xmlns:cx8="http://schemas.microsoft.com/office/drawing/2016/5/14/chartex" xmlns:mc="http://schemas.openxmlformats.org/markup-compatibility/2006" xmlns:aink="http://schemas.microsoft.com/office/drawing/2016/ink" xmlns:am3d="http://schemas.microsoft.com/office/drawing/2017/model3d" xmlns:o="urn:schemas-microsoft-com:office:office" xmlns:r="http://schemas.openxmlformats.org/officeDocument/2006/relationships" xmlns:m="http://schemas.openxmlformats.org/officeDocument/2006/math" xmlns:v="urn:schemas-microsoft-com:vml" xmlns:wp14="http://schemas.microsoft.com/office/word/2010/wordprocessingDrawing" xmlns:wp="http://schemas.openxmlformats.org/drawingml/2006/wordprocessingDrawing" xmlns:w10="urn:schemas-microsoft-com:office:word" xmlns:w="http://schemas.openxmlformats.org/wordprocessingml/2006/main" xmlns:w14="http://schemas.microsoft.com/office/word/2010/wordml" xmlns:w15="http://schemas.microsoft.com/office/word/2012/wordml" xmlns:w16cex="http://schemas.microsoft.com/office/word/2018/wordml/cex" xmlns:w16cid="http://schemas.microsoft.com/office/word/2016/wordml/cid" xmlns:w16="http://schemas.microsoft.com/office/word/2018/wordml" xmlns:w16sdtdh="http://schemas.microsoft.com/office/word/2020/wordml/sdtdatahash" xmlns:w16se="http://schemas.microsoft.com/office/word/2015/wordml/symex" xmlns:wpg="http://schemas.microsoft.com/office/word/2010/wordprocessingGroup" xmlns:wpi="http://schemas.microsoft.com/office/word/2010/wordprocessingInk" xmlns:wne="http://schemas.microsoft.com/office/word/2006/wordml" xmlns:wps="http://schemas.microsoft.com/office/word/2010/wordprocessingShape" mc:Ignorable="w14 w15 w16se w16cid w16 w16cex w16sdtdh wp14">
   <w:footnote w:type="separator" w:id="-1">
     <w:p>
       <w:pPr>
@@ -28176,7 +27729,7 @@
 </file>
 
 <file path=word/numbering.xml><?xml version="1.0" encoding="utf-8"?>
-<w:numbering xmlns:wpc="http://schemas.microsoft.com/office/word/2010/wordprocessingCanvas" xmlns:cx="http://schemas.microsoft.com/office/drawing/2014/chartex" xmlns:cx1="http://schemas.microsoft.com/office/drawing/2015/9/8/chartex" xmlns:cx2="http://schemas.microsoft.com/office/drawing/2015/10/21/chartex" xmlns:cx3="http://schemas.microsoft.com/office/drawing/2016/5/9/chartex" xmlns:cx4="http://schemas.microsoft.com/office/drawing/2016/5/10/chartex" xmlns:cx5="http://schemas.microsoft.com/office/drawing/2016/5/11/chartex" xmlns:cx6="http://schemas.microsoft.com/office/drawing/2016/5/12/chartex" xmlns:cx7="http://schemas.microsoft.com/office/drawing/2016/5/13/chartex" xmlns:cx8="http://schemas.microsoft.com/office/drawing/2016/5/14/chartex" xmlns:mc="http://schemas.openxmlformats.org/markup-compatibility/2006" xmlns:aink="http://schemas.microsoft.com/office/drawing/2016/ink" xmlns:am3d="http://schemas.microsoft.com/office/drawing/2017/model3d" xmlns:o="urn:schemas-microsoft-com:office:office" xmlns:r="http://schemas.openxmlformats.org/officeDocument/2006/relationships" xmlns:m="http://schemas.openxmlformats.org/officeDocument/2006/math" xmlns:v="urn:schemas-microsoft-com:vml" xmlns:wp14="http://schemas.microsoft.com/office/word/2010/wordprocessingDrawing" xmlns:wp="http://schemas.openxmlformats.org/drawingml/2006/wordprocessingDrawing" xmlns:w10="urn:schemas-microsoft-com:office:word" xmlns:w="http://schemas.openxmlformats.org/wordprocessingml/2006/main" xmlns:w14="http://schemas.microsoft.com/office/word/2010/wordml" xmlns:w15="http://schemas.microsoft.com/office/word/2012/wordml" xmlns:w16cex="http://schemas.microsoft.com/office/word/2018/wordml/cex" xmlns:w16cid="http://schemas.microsoft.com/office/word/2016/wordml/cid" xmlns:w16="http://schemas.microsoft.com/office/word/2018/wordml" xmlns:w16se="http://schemas.microsoft.com/office/word/2015/wordml/symex" xmlns:wpg="http://schemas.microsoft.com/office/word/2010/wordprocessingGroup" xmlns:wpi="http://schemas.microsoft.com/office/word/2010/wordprocessingInk" xmlns:wne="http://schemas.microsoft.com/office/word/2006/wordml" xmlns:wps="http://schemas.microsoft.com/office/word/2010/wordprocessingShape" mc:Ignorable="w14 w15 w16se w16cid w16 w16cex wp14">
+<w:numbering xmlns:wpc="http://schemas.microsoft.com/office/word/2010/wordprocessingCanvas" xmlns:cx="http://schemas.microsoft.com/office/drawing/2014/chartex" xmlns:cx1="http://schemas.microsoft.com/office/drawing/2015/9/8/chartex" xmlns:cx2="http://schemas.microsoft.com/office/drawing/2015/10/21/chartex" xmlns:cx3="http://schemas.microsoft.com/office/drawing/2016/5/9/chartex" xmlns:cx4="http://schemas.microsoft.com/office/drawing/2016/5/10/chartex" xmlns:cx5="http://schemas.microsoft.com/office/drawing/2016/5/11/chartex" xmlns:cx6="http://schemas.microsoft.com/office/drawing/2016/5/12/chartex" xmlns:cx7="http://schemas.microsoft.com/office/drawing/2016/5/13/chartex" xmlns:cx8="http://schemas.microsoft.com/office/drawing/2016/5/14/chartex" xmlns:mc="http://schemas.openxmlformats.org/markup-compatibility/2006" xmlns:aink="http://schemas.microsoft.com/office/drawing/2016/ink" xmlns:am3d="http://schemas.microsoft.com/office/drawing/2017/model3d" xmlns:o="urn:schemas-microsoft-com:office:office" xmlns:r="http://schemas.openxmlformats.org/officeDocument/2006/relationships" xmlns:m="http://schemas.openxmlformats.org/officeDocument/2006/math" xmlns:v="urn:schemas-microsoft-com:vml" xmlns:wp14="http://schemas.microsoft.com/office/word/2010/wordprocessingDrawing" xmlns:wp="http://schemas.openxmlformats.org/drawingml/2006/wordprocessingDrawing" xmlns:w10="urn:schemas-microsoft-com:office:word" xmlns:w="http://schemas.openxmlformats.org/wordprocessingml/2006/main" xmlns:w14="http://schemas.microsoft.com/office/word/2010/wordml" xmlns:w15="http://schemas.microsoft.com/office/word/2012/wordml" xmlns:w16cex="http://schemas.microsoft.com/office/word/2018/wordml/cex" xmlns:w16cid="http://schemas.microsoft.com/office/word/2016/wordml/cid" xmlns:w16="http://schemas.microsoft.com/office/word/2018/wordml" xmlns:w16sdtdh="http://schemas.microsoft.com/office/word/2020/wordml/sdtdatahash" xmlns:w16se="http://schemas.microsoft.com/office/word/2015/wordml/symex" xmlns:wpg="http://schemas.microsoft.com/office/word/2010/wordprocessingGroup" xmlns:wpi="http://schemas.microsoft.com/office/word/2010/wordprocessingInk" xmlns:wne="http://schemas.microsoft.com/office/word/2006/wordml" xmlns:wps="http://schemas.microsoft.com/office/word/2010/wordprocessingShape" mc:Ignorable="w14 w15 w16se w16cid w16 w16cex w16sdtdh wp14">
   <w:abstractNum w:abstractNumId="0" w15:restartNumberingAfterBreak="0">
     <w:nsid w:val="08B6618B"/>
     <w:multiLevelType w:val="hybridMultilevel"/>
@@ -28517,16 +28070,16 @@
     </w:lvl>
   </w:abstractNum>
   <w:abstractNum w:abstractNumId="3" w15:restartNumberingAfterBreak="0">
-    <w:nsid w:val="1DE22912"/>
+    <w:nsid w:val="17793F70"/>
     <w:multiLevelType w:val="hybridMultilevel"/>
-    <w:tmpl w:val="A30CA34E"/>
+    <w:tmpl w:val="C60E8B4E"/>
     <w:lvl w:ilvl="0" w:tplc="04090001">
       <w:start w:val="1"/>
       <w:numFmt w:val="bullet"/>
       <w:lvlText w:val=""/>
       <w:lvlJc w:val="left"/>
       <w:pPr>
-        <w:ind w:left="720" w:hanging="360"/>
+        <w:ind w:left="1440" w:hanging="360"/>
       </w:pPr>
       <w:rPr>
         <w:rFonts w:ascii="Symbol" w:hAnsi="Symbol" w:hint="default"/>
@@ -28538,7 +28091,7 @@
       <w:lvlText w:val="o"/>
       <w:lvlJc w:val="left"/>
       <w:pPr>
-        <w:ind w:left="1440" w:hanging="360"/>
+        <w:ind w:left="2160" w:hanging="360"/>
       </w:pPr>
       <w:rPr>
         <w:rFonts w:ascii="Courier New" w:hAnsi="Courier New" w:cs="Courier New" w:hint="default"/>
@@ -28550,7 +28103,7 @@
       <w:lvlText w:val=""/>
       <w:lvlJc w:val="left"/>
       <w:pPr>
-        <w:ind w:left="2160" w:hanging="360"/>
+        <w:ind w:left="2880" w:hanging="360"/>
       </w:pPr>
       <w:rPr>
         <w:rFonts w:ascii="Wingdings" w:hAnsi="Wingdings" w:hint="default"/>
@@ -28562,7 +28115,7 @@
       <w:lvlText w:val=""/>
       <w:lvlJc w:val="left"/>
       <w:pPr>
-        <w:ind w:left="2880" w:hanging="360"/>
+        <w:ind w:left="3600" w:hanging="360"/>
       </w:pPr>
       <w:rPr>
         <w:rFonts w:ascii="Symbol" w:hAnsi="Symbol" w:hint="default"/>
@@ -28574,7 +28127,7 @@
       <w:lvlText w:val="o"/>
       <w:lvlJc w:val="left"/>
       <w:pPr>
-        <w:ind w:left="3600" w:hanging="360"/>
+        <w:ind w:left="4320" w:hanging="360"/>
       </w:pPr>
       <w:rPr>
         <w:rFonts w:ascii="Courier New" w:hAnsi="Courier New" w:cs="Courier New" w:hint="default"/>
@@ -28586,7 +28139,7 @@
       <w:lvlText w:val=""/>
       <w:lvlJc w:val="left"/>
       <w:pPr>
-        <w:ind w:left="4320" w:hanging="360"/>
+        <w:ind w:left="5040" w:hanging="360"/>
       </w:pPr>
       <w:rPr>
         <w:rFonts w:ascii="Wingdings" w:hAnsi="Wingdings" w:hint="default"/>
@@ -28598,7 +28151,7 @@
       <w:lvlText w:val=""/>
       <w:lvlJc w:val="left"/>
       <w:pPr>
-        <w:ind w:left="5040" w:hanging="360"/>
+        <w:ind w:left="5760" w:hanging="360"/>
       </w:pPr>
       <w:rPr>
         <w:rFonts w:ascii="Symbol" w:hAnsi="Symbol" w:hint="default"/>
@@ -28610,7 +28163,7 @@
       <w:lvlText w:val="o"/>
       <w:lvlJc w:val="left"/>
       <w:pPr>
-        <w:ind w:left="5760" w:hanging="360"/>
+        <w:ind w:left="6480" w:hanging="360"/>
       </w:pPr>
       <w:rPr>
         <w:rFonts w:ascii="Courier New" w:hAnsi="Courier New" w:cs="Courier New" w:hint="default"/>
@@ -28622,7 +28175,7 @@
       <w:lvlText w:val=""/>
       <w:lvlJc w:val="left"/>
       <w:pPr>
-        <w:ind w:left="6480" w:hanging="360"/>
+        <w:ind w:left="7200" w:hanging="360"/>
       </w:pPr>
       <w:rPr>
         <w:rFonts w:ascii="Wingdings" w:hAnsi="Wingdings" w:hint="default"/>
@@ -28630,6 +28183,119 @@
     </w:lvl>
   </w:abstractNum>
   <w:abstractNum w:abstractNumId="4" w15:restartNumberingAfterBreak="0">
+    <w:nsid w:val="1DE22912"/>
+    <w:multiLevelType w:val="hybridMultilevel"/>
+    <w:tmpl w:val="A30CA34E"/>
+    <w:lvl w:ilvl="0" w:tplc="04090001">
+      <w:start w:val="1"/>
+      <w:numFmt w:val="bullet"/>
+      <w:lvlText w:val=""/>
+      <w:lvlJc w:val="left"/>
+      <w:pPr>
+        <w:ind w:left="720" w:hanging="360"/>
+      </w:pPr>
+      <w:rPr>
+        <w:rFonts w:ascii="Symbol" w:hAnsi="Symbol" w:hint="default"/>
+      </w:rPr>
+    </w:lvl>
+    <w:lvl w:ilvl="1" w:tplc="04090003" w:tentative="1">
+      <w:start w:val="1"/>
+      <w:numFmt w:val="bullet"/>
+      <w:lvlText w:val="o"/>
+      <w:lvlJc w:val="left"/>
+      <w:pPr>
+        <w:ind w:left="1440" w:hanging="360"/>
+      </w:pPr>
+      <w:rPr>
+        <w:rFonts w:ascii="Courier New" w:hAnsi="Courier New" w:cs="Courier New" w:hint="default"/>
+      </w:rPr>
+    </w:lvl>
+    <w:lvl w:ilvl="2" w:tplc="04090005" w:tentative="1">
+      <w:start w:val="1"/>
+      <w:numFmt w:val="bullet"/>
+      <w:lvlText w:val=""/>
+      <w:lvlJc w:val="left"/>
+      <w:pPr>
+        <w:ind w:left="2160" w:hanging="360"/>
+      </w:pPr>
+      <w:rPr>
+        <w:rFonts w:ascii="Wingdings" w:hAnsi="Wingdings" w:hint="default"/>
+      </w:rPr>
+    </w:lvl>
+    <w:lvl w:ilvl="3" w:tplc="04090001" w:tentative="1">
+      <w:start w:val="1"/>
+      <w:numFmt w:val="bullet"/>
+      <w:lvlText w:val=""/>
+      <w:lvlJc w:val="left"/>
+      <w:pPr>
+        <w:ind w:left="2880" w:hanging="360"/>
+      </w:pPr>
+      <w:rPr>
+        <w:rFonts w:ascii="Symbol" w:hAnsi="Symbol" w:hint="default"/>
+      </w:rPr>
+    </w:lvl>
+    <w:lvl w:ilvl="4" w:tplc="04090003" w:tentative="1">
+      <w:start w:val="1"/>
+      <w:numFmt w:val="bullet"/>
+      <w:lvlText w:val="o"/>
+      <w:lvlJc w:val="left"/>
+      <w:pPr>
+        <w:ind w:left="3600" w:hanging="360"/>
+      </w:pPr>
+      <w:rPr>
+        <w:rFonts w:ascii="Courier New" w:hAnsi="Courier New" w:cs="Courier New" w:hint="default"/>
+      </w:rPr>
+    </w:lvl>
+    <w:lvl w:ilvl="5" w:tplc="04090005" w:tentative="1">
+      <w:start w:val="1"/>
+      <w:numFmt w:val="bullet"/>
+      <w:lvlText w:val=""/>
+      <w:lvlJc w:val="left"/>
+      <w:pPr>
+        <w:ind w:left="4320" w:hanging="360"/>
+      </w:pPr>
+      <w:rPr>
+        <w:rFonts w:ascii="Wingdings" w:hAnsi="Wingdings" w:hint="default"/>
+      </w:rPr>
+    </w:lvl>
+    <w:lvl w:ilvl="6" w:tplc="04090001" w:tentative="1">
+      <w:start w:val="1"/>
+      <w:numFmt w:val="bullet"/>
+      <w:lvlText w:val=""/>
+      <w:lvlJc w:val="left"/>
+      <w:pPr>
+        <w:ind w:left="5040" w:hanging="360"/>
+      </w:pPr>
+      <w:rPr>
+        <w:rFonts w:ascii="Symbol" w:hAnsi="Symbol" w:hint="default"/>
+      </w:rPr>
+    </w:lvl>
+    <w:lvl w:ilvl="7" w:tplc="04090003" w:tentative="1">
+      <w:start w:val="1"/>
+      <w:numFmt w:val="bullet"/>
+      <w:lvlText w:val="o"/>
+      <w:lvlJc w:val="left"/>
+      <w:pPr>
+        <w:ind w:left="5760" w:hanging="360"/>
+      </w:pPr>
+      <w:rPr>
+        <w:rFonts w:ascii="Courier New" w:hAnsi="Courier New" w:cs="Courier New" w:hint="default"/>
+      </w:rPr>
+    </w:lvl>
+    <w:lvl w:ilvl="8" w:tplc="04090005" w:tentative="1">
+      <w:start w:val="1"/>
+      <w:numFmt w:val="bullet"/>
+      <w:lvlText w:val=""/>
+      <w:lvlJc w:val="left"/>
+      <w:pPr>
+        <w:ind w:left="6480" w:hanging="360"/>
+      </w:pPr>
+      <w:rPr>
+        <w:rFonts w:ascii="Wingdings" w:hAnsi="Wingdings" w:hint="default"/>
+      </w:rPr>
+    </w:lvl>
+  </w:abstractNum>
+  <w:abstractNum w:abstractNumId="5" w15:restartNumberingAfterBreak="0">
     <w:nsid w:val="3130496D"/>
     <w:multiLevelType w:val="hybridMultilevel"/>
     <w:tmpl w:val="7B2CB98E"/>
@@ -28742,7 +28408,7 @@
       </w:rPr>
     </w:lvl>
   </w:abstractNum>
-  <w:abstractNum w:abstractNumId="5" w15:restartNumberingAfterBreak="0">
+  <w:abstractNum w:abstractNumId="6" w15:restartNumberingAfterBreak="0">
     <w:nsid w:val="320D5904"/>
     <w:multiLevelType w:val="hybridMultilevel"/>
     <w:tmpl w:val="65249C58"/>
@@ -28855,7 +28521,7 @@
       </w:rPr>
     </w:lvl>
   </w:abstractNum>
-  <w:abstractNum w:abstractNumId="6" w15:restartNumberingAfterBreak="0">
+  <w:abstractNum w:abstractNumId="7" w15:restartNumberingAfterBreak="0">
     <w:nsid w:val="344C77BC"/>
     <w:multiLevelType w:val="hybridMultilevel"/>
     <w:tmpl w:val="7B2CB98E"/>
@@ -28968,7 +28634,7 @@
       </w:rPr>
     </w:lvl>
   </w:abstractNum>
-  <w:abstractNum w:abstractNumId="7" w15:restartNumberingAfterBreak="0">
+  <w:abstractNum w:abstractNumId="8" w15:restartNumberingAfterBreak="0">
     <w:nsid w:val="3B432A0E"/>
     <w:multiLevelType w:val="multilevel"/>
     <w:tmpl w:val="3ECEC1D4"/>
@@ -29030,7 +28696,7 @@
       <w:lvlJc w:val="left"/>
     </w:lvl>
   </w:abstractNum>
-  <w:abstractNum w:abstractNumId="8" w15:restartNumberingAfterBreak="0">
+  <w:abstractNum w:abstractNumId="9" w15:restartNumberingAfterBreak="0">
     <w:nsid w:val="3C582C13"/>
     <w:multiLevelType w:val="hybridMultilevel"/>
     <w:tmpl w:val="555E4FBE"/>
@@ -29143,7 +28809,7 @@
       </w:rPr>
     </w:lvl>
   </w:abstractNum>
-  <w:abstractNum w:abstractNumId="9" w15:restartNumberingAfterBreak="0">
+  <w:abstractNum w:abstractNumId="10" w15:restartNumberingAfterBreak="0">
     <w:nsid w:val="505E76ED"/>
     <w:multiLevelType w:val="multilevel"/>
     <w:tmpl w:val="472023C8"/>
@@ -29194,7 +28860,7 @@
       <w:lvlJc w:val="left"/>
     </w:lvl>
   </w:abstractNum>
-  <w:abstractNum w:abstractNumId="10" w15:restartNumberingAfterBreak="0">
+  <w:abstractNum w:abstractNumId="11" w15:restartNumberingAfterBreak="0">
     <w:nsid w:val="58C139CF"/>
     <w:multiLevelType w:val="hybridMultilevel"/>
     <w:tmpl w:val="BFDE5E22"/>
@@ -29307,7 +28973,7 @@
       </w:rPr>
     </w:lvl>
   </w:abstractNum>
-  <w:abstractNum w:abstractNumId="11" w15:restartNumberingAfterBreak="0">
+  <w:abstractNum w:abstractNumId="12" w15:restartNumberingAfterBreak="0">
     <w:nsid w:val="67CE205B"/>
     <w:multiLevelType w:val="hybridMultilevel"/>
     <w:tmpl w:val="CFE080B8"/>
@@ -29420,7 +29086,7 @@
       </w:rPr>
     </w:lvl>
   </w:abstractNum>
-  <w:abstractNum w:abstractNumId="12" w15:restartNumberingAfterBreak="0">
+  <w:abstractNum w:abstractNumId="13" w15:restartNumberingAfterBreak="0">
     <w:nsid w:val="6956502C"/>
     <w:multiLevelType w:val="multilevel"/>
     <w:tmpl w:val="EA102FEC"/>
@@ -29471,7 +29137,7 @@
       <w:lvlJc w:val="left"/>
     </w:lvl>
   </w:abstractNum>
-  <w:abstractNum w:abstractNumId="13" w15:restartNumberingAfterBreak="0">
+  <w:abstractNum w:abstractNumId="14" w15:restartNumberingAfterBreak="0">
     <w:nsid w:val="754943AD"/>
     <w:multiLevelType w:val="multilevel"/>
     <w:tmpl w:val="3ECEC1D4"/>
@@ -29533,7 +29199,7 @@
       <w:lvlJc w:val="left"/>
     </w:lvl>
   </w:abstractNum>
-  <w:abstractNum w:abstractNumId="14" w15:restartNumberingAfterBreak="0">
+  <w:abstractNum w:abstractNumId="15" w15:restartNumberingAfterBreak="0">
     <w:nsid w:val="78BA488C"/>
     <w:multiLevelType w:val="multilevel"/>
     <w:tmpl w:val="3BCEE1E2"/>
@@ -29593,59 +29259,62 @@
     </w:lvl>
   </w:abstractNum>
   <w:num w:numId="1">
-    <w:abstractNumId w:val="7"/>
+    <w:abstractNumId w:val="8"/>
   </w:num>
   <w:num w:numId="2">
-    <w:abstractNumId w:val="12"/>
+    <w:abstractNumId w:val="13"/>
   </w:num>
   <w:num w:numId="3">
-    <w:abstractNumId w:val="9"/>
+    <w:abstractNumId w:val="10"/>
   </w:num>
   <w:num w:numId="4">
-    <w:abstractNumId w:val="4"/>
+    <w:abstractNumId w:val="5"/>
   </w:num>
   <w:num w:numId="5">
-    <w:abstractNumId w:val="8"/>
+    <w:abstractNumId w:val="9"/>
   </w:num>
   <w:num w:numId="6">
     <w:abstractNumId w:val="2"/>
   </w:num>
   <w:num w:numId="7">
+    <w:abstractNumId w:val="12"/>
+  </w:num>
+  <w:num w:numId="8">
+    <w:abstractNumId w:val="4"/>
+  </w:num>
+  <w:num w:numId="9">
     <w:abstractNumId w:val="11"/>
   </w:num>
-  <w:num w:numId="8">
-    <w:abstractNumId w:val="3"/>
+  <w:num w:numId="10">
+    <w:abstractNumId w:val="15"/>
   </w:num>
-  <w:num w:numId="9">
-    <w:abstractNumId w:val="10"/>
-  </w:num>
-  <w:num w:numId="10">
+  <w:num w:numId="11">
     <w:abstractNumId w:val="14"/>
   </w:num>
-  <w:num w:numId="11">
-    <w:abstractNumId w:val="13"/>
-  </w:num>
   <w:num w:numId="12">
-    <w:abstractNumId w:val="4"/>
+    <w:abstractNumId w:val="5"/>
   </w:num>
   <w:num w:numId="13">
-    <w:abstractNumId w:val="6"/>
+    <w:abstractNumId w:val="7"/>
   </w:num>
   <w:num w:numId="14">
     <w:abstractNumId w:val="0"/>
   </w:num>
   <w:num w:numId="15">
-    <w:abstractNumId w:val="5"/>
+    <w:abstractNumId w:val="6"/>
   </w:num>
   <w:num w:numId="16">
     <w:abstractNumId w:val="1"/>
+  </w:num>
+  <w:num w:numId="17">
+    <w:abstractNumId w:val="3"/>
   </w:num>
   <w:numIdMacAtCleanup w:val="8"/>
 </w:numbering>
 </file>
 
 <file path=word/styles.xml><?xml version="1.0" encoding="utf-8"?>
-<w:styles xmlns:mc="http://schemas.openxmlformats.org/markup-compatibility/2006" xmlns:r="http://schemas.openxmlformats.org/officeDocument/2006/relationships" xmlns:w="http://schemas.openxmlformats.org/wordprocessingml/2006/main" xmlns:w14="http://schemas.microsoft.com/office/word/2010/wordml" xmlns:w15="http://schemas.microsoft.com/office/word/2012/wordml" xmlns:w16cex="http://schemas.microsoft.com/office/word/2018/wordml/cex" xmlns:w16cid="http://schemas.microsoft.com/office/word/2016/wordml/cid" xmlns:w16="http://schemas.microsoft.com/office/word/2018/wordml" xmlns:w16se="http://schemas.microsoft.com/office/word/2015/wordml/symex" mc:Ignorable="w14 w15 w16se w16cid w16 w16cex">
+<w:styles xmlns:mc="http://schemas.openxmlformats.org/markup-compatibility/2006" xmlns:r="http://schemas.openxmlformats.org/officeDocument/2006/relationships" xmlns:w="http://schemas.openxmlformats.org/wordprocessingml/2006/main" xmlns:w14="http://schemas.microsoft.com/office/word/2010/wordml" xmlns:w15="http://schemas.microsoft.com/office/word/2012/wordml" xmlns:w16cex="http://schemas.microsoft.com/office/word/2018/wordml/cex" xmlns:w16cid="http://schemas.microsoft.com/office/word/2016/wordml/cid" xmlns:w16="http://schemas.microsoft.com/office/word/2018/wordml" xmlns:w16sdtdh="http://schemas.microsoft.com/office/word/2020/wordml/sdtdatahash" xmlns:w16se="http://schemas.microsoft.com/office/word/2015/wordml/symex" mc:Ignorable="w14 w15 w16se w16cid w16 w16cex w16sdtdh">
   <w:docDefaults>
     <w:rPrDefault>
       <w:rPr>

</xml_diff>